<commit_message>
US17 - Store - SNS User store done
</commit_message>
<xml_diff>
--- a/UserManual.docx
+++ b/UserManual.docx
@@ -13,7 +13,7 @@
         <w:rPr>
           <w:lang w:val="en-US"/>
         </w:rPr>
-        <w:t>CAPA</w:t>
+        <w:t>User Manual</w:t>
       </w:r>
     </w:p>
     <w:p>
@@ -242,7 +242,6 @@
     </w:p>
     <w:p>
       <w:pPr>
-        <w:jc w:val="center"/>
         <w:rPr>
           <w:lang w:val="en-US"/>
         </w:rPr>
@@ -883,21 +882,7 @@
         <w:rPr>
           <w:lang w:val="en-US"/>
         </w:rPr>
-        <w:t xml:space="preserve">System Overview (overall description of the application: objectives and scope, </w:t>
-      </w:r>
-      <w:proofErr w:type="gramStart"/>
-      <w:r>
-        <w:rPr>
-          <w:lang w:val="en-US"/>
-        </w:rPr>
-        <w:t>structure</w:t>
-      </w:r>
-      <w:proofErr w:type="gramEnd"/>
-      <w:r>
-        <w:rPr>
-          <w:lang w:val="en-US"/>
-        </w:rPr>
-        <w:t xml:space="preserve"> and main features, highlighting the core modules, using a diagram) </w:t>
+        <w:t xml:space="preserve">System Overview (overall description of the application: objectives and scope, structure and main features, highlighting the core modules, using a diagram) </w:t>
       </w:r>
     </w:p>
     <w:p>
@@ -2785,6 +2770,56 @@
     </w:sectPr>
   </w:body>
 </w:document>
+</file>
+
+<file path=word/endnotes.xml><?xml version="1.0" encoding="utf-8"?>
+<w:endnotes xmlns:wpc="http://schemas.microsoft.com/office/word/2010/wordprocessingCanvas" xmlns:cx="http://schemas.microsoft.com/office/drawing/2014/chartex" xmlns:cx1="http://schemas.microsoft.com/office/drawing/2015/9/8/chartex" xmlns:cx2="http://schemas.microsoft.com/office/drawing/2015/10/21/chartex" xmlns:cx3="http://schemas.microsoft.com/office/drawing/2016/5/9/chartex" xmlns:cx4="http://schemas.microsoft.com/office/drawing/2016/5/10/chartex" xmlns:cx5="http://schemas.microsoft.com/office/drawing/2016/5/11/chartex" xmlns:cx6="http://schemas.microsoft.com/office/drawing/2016/5/12/chartex" xmlns:cx7="http://schemas.microsoft.com/office/drawing/2016/5/13/chartex" xmlns:cx8="http://schemas.microsoft.com/office/drawing/2016/5/14/chartex" xmlns:mc="http://schemas.openxmlformats.org/markup-compatibility/2006" xmlns:aink="http://schemas.microsoft.com/office/drawing/2016/ink" xmlns:am3d="http://schemas.microsoft.com/office/drawing/2017/model3d" xmlns:o="urn:schemas-microsoft-com:office:office" xmlns:oel="http://schemas.microsoft.com/office/2019/extlst" xmlns:r="http://schemas.openxmlformats.org/officeDocument/2006/relationships" xmlns:m="http://schemas.openxmlformats.org/officeDocument/2006/math" xmlns:v="urn:schemas-microsoft-com:vml" xmlns:wp14="http://schemas.microsoft.com/office/word/2010/wordprocessingDrawing" xmlns:wp="http://schemas.openxmlformats.org/drawingml/2006/wordprocessingDrawing" xmlns:w10="urn:schemas-microsoft-com:office:word" xmlns:w="http://schemas.openxmlformats.org/wordprocessingml/2006/main" xmlns:w14="http://schemas.microsoft.com/office/word/2010/wordml" xmlns:w15="http://schemas.microsoft.com/office/word/2012/wordml" xmlns:w16cex="http://schemas.microsoft.com/office/word/2018/wordml/cex" xmlns:w16cid="http://schemas.microsoft.com/office/word/2016/wordml/cid" xmlns:w16="http://schemas.microsoft.com/office/word/2018/wordml" xmlns:w16sdtdh="http://schemas.microsoft.com/office/word/2020/wordml/sdtdatahash" xmlns:w16se="http://schemas.microsoft.com/office/word/2015/wordml/symex" xmlns:wpg="http://schemas.microsoft.com/office/word/2010/wordprocessingGroup" xmlns:wpi="http://schemas.microsoft.com/office/word/2010/wordprocessingInk" xmlns:wne="http://schemas.microsoft.com/office/word/2006/wordml" xmlns:wps="http://schemas.microsoft.com/office/word/2010/wordprocessingShape" mc:Ignorable="w14 w15 w16se w16cid w16 w16cex w16sdtdh wp14">
+  <w:endnote w:type="separator" w:id="-1">
+    <w:p>
+      <w:pPr>
+        <w:spacing w:after="0" w:line="240" w:lineRule="auto"/>
+      </w:pPr>
+      <w:r>
+        <w:separator/>
+      </w:r>
+    </w:p>
+  </w:endnote>
+  <w:endnote w:type="continuationSeparator" w:id="0">
+    <w:p>
+      <w:pPr>
+        <w:spacing w:after="0" w:line="240" w:lineRule="auto"/>
+      </w:pPr>
+      <w:r>
+        <w:continuationSeparator/>
+      </w:r>
+    </w:p>
+  </w:endnote>
+</w:endnotes>
+</file>
+
+<file path=word/footnotes.xml><?xml version="1.0" encoding="utf-8"?>
+<w:footnotes xmlns:wpc="http://schemas.microsoft.com/office/word/2010/wordprocessingCanvas" xmlns:cx="http://schemas.microsoft.com/office/drawing/2014/chartex" xmlns:cx1="http://schemas.microsoft.com/office/drawing/2015/9/8/chartex" xmlns:cx2="http://schemas.microsoft.com/office/drawing/2015/10/21/chartex" xmlns:cx3="http://schemas.microsoft.com/office/drawing/2016/5/9/chartex" xmlns:cx4="http://schemas.microsoft.com/office/drawing/2016/5/10/chartex" xmlns:cx5="http://schemas.microsoft.com/office/drawing/2016/5/11/chartex" xmlns:cx6="http://schemas.microsoft.com/office/drawing/2016/5/12/chartex" xmlns:cx7="http://schemas.microsoft.com/office/drawing/2016/5/13/chartex" xmlns:cx8="http://schemas.microsoft.com/office/drawing/2016/5/14/chartex" xmlns:mc="http://schemas.openxmlformats.org/markup-compatibility/2006" xmlns:aink="http://schemas.microsoft.com/office/drawing/2016/ink" xmlns:am3d="http://schemas.microsoft.com/office/drawing/2017/model3d" xmlns:o="urn:schemas-microsoft-com:office:office" xmlns:oel="http://schemas.microsoft.com/office/2019/extlst" xmlns:r="http://schemas.openxmlformats.org/officeDocument/2006/relationships" xmlns:m="http://schemas.openxmlformats.org/officeDocument/2006/math" xmlns:v="urn:schemas-microsoft-com:vml" xmlns:wp14="http://schemas.microsoft.com/office/word/2010/wordprocessingDrawing" xmlns:wp="http://schemas.openxmlformats.org/drawingml/2006/wordprocessingDrawing" xmlns:w10="urn:schemas-microsoft-com:office:word" xmlns:w="http://schemas.openxmlformats.org/wordprocessingml/2006/main" xmlns:w14="http://schemas.microsoft.com/office/word/2010/wordml" xmlns:w15="http://schemas.microsoft.com/office/word/2012/wordml" xmlns:w16cex="http://schemas.microsoft.com/office/word/2018/wordml/cex" xmlns:w16cid="http://schemas.microsoft.com/office/word/2016/wordml/cid" xmlns:w16="http://schemas.microsoft.com/office/word/2018/wordml" xmlns:w16sdtdh="http://schemas.microsoft.com/office/word/2020/wordml/sdtdatahash" xmlns:w16se="http://schemas.microsoft.com/office/word/2015/wordml/symex" xmlns:wpg="http://schemas.microsoft.com/office/word/2010/wordprocessingGroup" xmlns:wpi="http://schemas.microsoft.com/office/word/2010/wordprocessingInk" xmlns:wne="http://schemas.microsoft.com/office/word/2006/wordml" xmlns:wps="http://schemas.microsoft.com/office/word/2010/wordprocessingShape" mc:Ignorable="w14 w15 w16se w16cid w16 w16cex w16sdtdh wp14">
+  <w:footnote w:type="separator" w:id="-1">
+    <w:p>
+      <w:pPr>
+        <w:spacing w:after="0" w:line="240" w:lineRule="auto"/>
+      </w:pPr>
+      <w:r>
+        <w:separator/>
+      </w:r>
+    </w:p>
+  </w:footnote>
+  <w:footnote w:type="continuationSeparator" w:id="0">
+    <w:p>
+      <w:pPr>
+        <w:spacing w:after="0" w:line="240" w:lineRule="auto"/>
+      </w:pPr>
+      <w:r>
+        <w:continuationSeparator/>
+      </w:r>
+    </w:p>
+  </w:footnote>
+</w:footnotes>
 </file>
 
 <file path=word/numbering.xml><?xml version="1.0" encoding="utf-8"?>
@@ -3550,6 +3585,50 @@
       <w:contextualSpacing/>
     </w:pPr>
   </w:style>
+  <w:style w:type="paragraph" w:styleId="Header">
+    <w:name w:val="header"/>
+    <w:basedOn w:val="Normal"/>
+    <w:link w:val="HeaderChar"/>
+    <w:uiPriority w:val="99"/>
+    <w:unhideWhenUsed/>
+    <w:rsid w:val="005E0158"/>
+    <w:pPr>
+      <w:tabs>
+        <w:tab w:val="center" w:pos="4513"/>
+        <w:tab w:val="right" w:pos="9026"/>
+      </w:tabs>
+      <w:spacing w:after="0" w:line="240" w:lineRule="auto"/>
+    </w:pPr>
+  </w:style>
+  <w:style w:type="character" w:customStyle="1" w:styleId="HeaderChar">
+    <w:name w:val="Header Char"/>
+    <w:basedOn w:val="DefaultParagraphFont"/>
+    <w:link w:val="Header"/>
+    <w:uiPriority w:val="99"/>
+    <w:rsid w:val="005E0158"/>
+  </w:style>
+  <w:style w:type="paragraph" w:styleId="Footer">
+    <w:name w:val="footer"/>
+    <w:basedOn w:val="Normal"/>
+    <w:link w:val="FooterChar"/>
+    <w:uiPriority w:val="99"/>
+    <w:unhideWhenUsed/>
+    <w:rsid w:val="005E0158"/>
+    <w:pPr>
+      <w:tabs>
+        <w:tab w:val="center" w:pos="4513"/>
+        <w:tab w:val="right" w:pos="9026"/>
+      </w:tabs>
+      <w:spacing w:after="0" w:line="240" w:lineRule="auto"/>
+    </w:pPr>
+  </w:style>
+  <w:style w:type="character" w:customStyle="1" w:styleId="FooterChar">
+    <w:name w:val="Footer Char"/>
+    <w:basedOn w:val="DefaultParagraphFont"/>
+    <w:link w:val="Footer"/>
+    <w:uiPriority w:val="99"/>
+    <w:rsid w:val="005E0158"/>
+  </w:style>
 </w:styles>
 </file>
 

</xml_diff>

<commit_message>
User Manual - Annex A MATCP - Explanation of the Simple and Multiple Linear Regressions is done. Next Step - talk about the obtained results
</commit_message>
<xml_diff>
--- a/UserManual.docx
+++ b/UserManual.docx
@@ -4,21 +4,225 @@
   <w:body>
     <w:p>
       <w:pPr>
+        <w:jc w:val="both"/>
+        <w:rPr>
+          <w:rFonts w:ascii="Times New Roman" w:hAnsi="Times New Roman" w:cs="Times New Roman"/>
+          <w:sz w:val="32"/>
+          <w:szCs w:val="32"/>
+          <w:lang w:val="en-US"/>
+        </w:rPr>
+      </w:pPr>
+      <w:proofErr w:type="spellStart"/>
+      <w:r>
+        <w:rPr>
+          <w:rFonts w:ascii="Montserrat" w:hAnsi="Montserrat" w:cs="Times New Roman"/>
+          <w:sz w:val="32"/>
+          <w:szCs w:val="32"/>
+          <w:lang w:val="en-US"/>
+        </w:rPr>
+        <w:t>VaxCare</w:t>
+      </w:r>
+      <w:proofErr w:type="spellEnd"/>
+      <w:r>
+        <w:rPr>
+          <w:rFonts w:ascii="Montserrat" w:hAnsi="Montserrat" w:cs="Times New Roman"/>
+          <w:sz w:val="32"/>
+          <w:szCs w:val="32"/>
+          <w:lang w:val="en-US"/>
+        </w:rPr>
+        <w:t xml:space="preserve">                                                                                    </w:t>
+      </w:r>
+      <w:r>
+        <w:rPr>
+          <w:rFonts w:ascii="Montserrat" w:hAnsi="Montserrat" w:cs="Times New Roman"/>
+          <w:sz w:val="32"/>
+          <w:szCs w:val="32"/>
+          <w:lang w:val="en-US"/>
+        </w:rPr>
+        <w:t>2022</w:t>
+      </w:r>
+    </w:p>
+    <w:p>
+      <w:pPr>
+        <w:jc w:val="both"/>
+        <w:rPr>
+          <w:rFonts w:ascii="Times New Roman" w:hAnsi="Times New Roman" w:cs="Times New Roman"/>
+          <w:strike/>
+          <w:sz w:val="32"/>
+          <w:szCs w:val="32"/>
+          <w:lang w:val="en-US"/>
+        </w:rPr>
+      </w:pPr>
+      <w:r>
+        <w:rPr>
+          <w:rFonts w:ascii="Times New Roman" w:hAnsi="Times New Roman" w:cs="Times New Roman"/>
+          <w:strike/>
+          <w:sz w:val="32"/>
+          <w:szCs w:val="32"/>
+          <w:lang w:val="en-US"/>
+        </w:rPr>
+        <w:t> </w:t>
+      </w:r>
+      <w:r>
+        <w:rPr>
+          <w:rFonts w:ascii="Times New Roman" w:hAnsi="Times New Roman" w:cs="Times New Roman"/>
+          <w:strike/>
+          <w:sz w:val="32"/>
+          <w:szCs w:val="32"/>
+          <w:lang w:val="en-US"/>
+        </w:rPr>
+        <w:t>                                                                                                         </w:t>
+      </w:r>
+    </w:p>
+    <w:p>
+      <w:pPr>
+        <w:jc w:val="both"/>
+        <w:rPr>
+          <w:rFonts w:ascii="Times New Roman" w:hAnsi="Times New Roman" w:cs="Times New Roman"/>
+          <w:strike/>
+          <w:sz w:val="32"/>
+          <w:szCs w:val="32"/>
+          <w:lang w:val="en-US"/>
+        </w:rPr>
+      </w:pPr>
+    </w:p>
+    <w:p>
+      <w:pPr>
+        <w:rPr>
+          <w:rFonts w:ascii="Montserrat" w:hAnsi="Montserrat" w:cs="Times New Roman"/>
+          <w:color w:val="162746"/>
+          <w:sz w:val="72"/>
+          <w:szCs w:val="72"/>
+          <w:lang w:val="en-US"/>
+        </w:rPr>
+      </w:pPr>
+      <w:r>
+        <w:rPr>
+          <w:rFonts w:ascii="Montserrat" w:hAnsi="Montserrat" w:cs="Times New Roman"/>
+          <w:color w:val="162746"/>
+          <w:sz w:val="72"/>
+          <w:szCs w:val="72"/>
+          <w:lang w:val="en-US"/>
+        </w:rPr>
+        <w:t>USER</w:t>
+      </w:r>
+    </w:p>
+    <w:p>
+      <w:pPr>
+        <w:rPr>
+          <w:rFonts w:ascii="Montserrat" w:hAnsi="Montserrat" w:cs="Times New Roman"/>
+          <w:b/>
+          <w:bCs/>
+          <w:color w:val="13223D"/>
+          <w:sz w:val="72"/>
+          <w:szCs w:val="72"/>
+          <w:lang w:val="en-US"/>
+        </w:rPr>
+      </w:pPr>
+      <w:r>
+        <w:rPr>
+          <w:rFonts w:ascii="Times New Roman" w:hAnsi="Times New Roman" w:cs="Times New Roman"/>
+          <w:strike/>
+          <w:noProof/>
+          <w:color w:val="13223D"/>
+          <w:sz w:val="32"/>
+          <w:szCs w:val="32"/>
+          <w:lang w:val="en-US"/>
+        </w:rPr>
+        <w:drawing>
+          <wp:anchor distT="0" distB="0" distL="114300" distR="114300" simplePos="0" relativeHeight="251661312" behindDoc="0" locked="0" layoutInCell="1" allowOverlap="1" wp14:anchorId="3AD4EC87" wp14:editId="2032C93C">
+            <wp:simplePos x="0" y="0"/>
+            <wp:positionH relativeFrom="margin">
+              <wp:posOffset>0</wp:posOffset>
+            </wp:positionH>
+            <wp:positionV relativeFrom="paragraph">
+              <wp:posOffset>740410</wp:posOffset>
+            </wp:positionV>
+            <wp:extent cx="5381625" cy="5162550"/>
+            <wp:effectExtent l="0" t="0" r="9525" b="0"/>
+            <wp:wrapThrough wrapText="bothSides">
+              <wp:wrapPolygon edited="0">
+                <wp:start x="0" y="0"/>
+                <wp:lineTo x="0" y="21520"/>
+                <wp:lineTo x="21562" y="21520"/>
+                <wp:lineTo x="21562" y="0"/>
+                <wp:lineTo x="0" y="0"/>
+              </wp:wrapPolygon>
+            </wp:wrapThrough>
+            <wp:docPr id="15" name="Imagem 15"/>
+            <wp:cNvGraphicFramePr>
+              <a:graphicFrameLocks xmlns:a="http://schemas.openxmlformats.org/drawingml/2006/main" noChangeAspect="1"/>
+            </wp:cNvGraphicFramePr>
+            <a:graphic xmlns:a="http://schemas.openxmlformats.org/drawingml/2006/main">
+              <a:graphicData uri="http://schemas.openxmlformats.org/drawingml/2006/picture">
+                <pic:pic xmlns:pic="http://schemas.openxmlformats.org/drawingml/2006/picture">
+                  <pic:nvPicPr>
+                    <pic:cNvPr id="0" name="Picture 2"/>
+                    <pic:cNvPicPr>
+                      <a:picLocks noChangeAspect="1" noChangeArrowheads="1"/>
+                    </pic:cNvPicPr>
+                  </pic:nvPicPr>
+                  <pic:blipFill>
+                    <a:blip r:embed="rId11" cstate="print">
+                      <a:extLst>
+                        <a:ext uri="{28A0092B-C50C-407E-A947-70E740481C1C}">
+                          <a14:useLocalDpi xmlns:a14="http://schemas.microsoft.com/office/drawing/2010/main" val="0"/>
+                        </a:ext>
+                      </a:extLst>
+                    </a:blip>
+                    <a:srcRect/>
+                    <a:stretch>
+                      <a:fillRect/>
+                    </a:stretch>
+                  </pic:blipFill>
+                  <pic:spPr bwMode="auto">
+                    <a:xfrm>
+                      <a:off x="0" y="0"/>
+                      <a:ext cx="5381625" cy="5162550"/>
+                    </a:xfrm>
+                    <a:prstGeom prst="rect">
+                      <a:avLst/>
+                    </a:prstGeom>
+                    <a:noFill/>
+                    <a:ln>
+                      <a:noFill/>
+                    </a:ln>
+                  </pic:spPr>
+                </pic:pic>
+              </a:graphicData>
+            </a:graphic>
+          </wp:anchor>
+        </w:drawing>
+      </w:r>
+      <w:r>
+        <w:rPr>
+          <w:rFonts w:ascii="Montserrat" w:hAnsi="Montserrat" w:cs="Times New Roman"/>
+          <w:b/>
+          <w:bCs/>
+          <w:color w:val="13223D"/>
+          <w:sz w:val="72"/>
+          <w:szCs w:val="72"/>
+          <w:lang w:val="en-US"/>
+        </w:rPr>
+        <w:t>MANUAL</w:t>
+      </w:r>
+    </w:p>
+    <w:p>
+      <w:pPr>
+        <w:rPr>
+          <w:rFonts w:ascii="Times New Roman" w:hAnsi="Times New Roman" w:cs="Times New Roman"/>
+          <w:lang w:val="en-US"/>
+        </w:rPr>
+      </w:pPr>
+    </w:p>
+    <w:p>
+      <w:pPr>
         <w:jc w:val="center"/>
         <w:rPr>
           <w:rFonts w:ascii="Times New Roman" w:hAnsi="Times New Roman" w:cs="Times New Roman"/>
           <w:lang w:val="en-US"/>
         </w:rPr>
       </w:pPr>
-      <w:bookmarkStart w:id="0" w:name="_Hlk106222205"/>
-      <w:bookmarkEnd w:id="0"/>
-      <w:r>
-        <w:rPr>
-          <w:rFonts w:ascii="Times New Roman" w:hAnsi="Times New Roman" w:cs="Times New Roman"/>
-          <w:lang w:val="en-US"/>
-        </w:rPr>
-        <w:t>User Manual</w:t>
-      </w:r>
     </w:p>
     <w:p>
       <w:pPr>
@@ -76,6 +280,14 @@
     </w:p>
     <w:p>
       <w:pPr>
+        <w:rPr>
+          <w:rFonts w:ascii="Times New Roman" w:hAnsi="Times New Roman" w:cs="Times New Roman"/>
+          <w:lang w:val="en-US"/>
+        </w:rPr>
+      </w:pPr>
+    </w:p>
+    <w:p>
+      <w:pPr>
         <w:jc w:val="center"/>
         <w:rPr>
           <w:rFonts w:ascii="Times New Roman" w:hAnsi="Times New Roman" w:cs="Times New Roman"/>
@@ -103,177 +315,6 @@
     </w:p>
     <w:p>
       <w:pPr>
-        <w:jc w:val="center"/>
-        <w:rPr>
-          <w:rFonts w:ascii="Times New Roman" w:hAnsi="Times New Roman" w:cs="Times New Roman"/>
-          <w:lang w:val="en-US"/>
-        </w:rPr>
-      </w:pPr>
-    </w:p>
-    <w:p>
-      <w:pPr>
-        <w:jc w:val="center"/>
-        <w:rPr>
-          <w:rFonts w:ascii="Times New Roman" w:hAnsi="Times New Roman" w:cs="Times New Roman"/>
-          <w:lang w:val="en-US"/>
-        </w:rPr>
-      </w:pPr>
-    </w:p>
-    <w:p>
-      <w:pPr>
-        <w:jc w:val="center"/>
-        <w:rPr>
-          <w:rFonts w:ascii="Times New Roman" w:hAnsi="Times New Roman" w:cs="Times New Roman"/>
-          <w:lang w:val="en-US"/>
-        </w:rPr>
-      </w:pPr>
-    </w:p>
-    <w:p>
-      <w:pPr>
-        <w:jc w:val="center"/>
-        <w:rPr>
-          <w:rFonts w:ascii="Times New Roman" w:hAnsi="Times New Roman" w:cs="Times New Roman"/>
-          <w:lang w:val="en-US"/>
-        </w:rPr>
-      </w:pPr>
-    </w:p>
-    <w:p>
-      <w:pPr>
-        <w:jc w:val="center"/>
-        <w:rPr>
-          <w:rFonts w:ascii="Times New Roman" w:hAnsi="Times New Roman" w:cs="Times New Roman"/>
-          <w:lang w:val="en-US"/>
-        </w:rPr>
-      </w:pPr>
-    </w:p>
-    <w:p>
-      <w:pPr>
-        <w:jc w:val="center"/>
-        <w:rPr>
-          <w:rFonts w:ascii="Times New Roman" w:hAnsi="Times New Roman" w:cs="Times New Roman"/>
-          <w:lang w:val="en-US"/>
-        </w:rPr>
-      </w:pPr>
-    </w:p>
-    <w:p>
-      <w:pPr>
-        <w:jc w:val="center"/>
-        <w:rPr>
-          <w:rFonts w:ascii="Times New Roman" w:hAnsi="Times New Roman" w:cs="Times New Roman"/>
-          <w:lang w:val="en-US"/>
-        </w:rPr>
-      </w:pPr>
-    </w:p>
-    <w:p>
-      <w:pPr>
-        <w:jc w:val="center"/>
-        <w:rPr>
-          <w:rFonts w:ascii="Times New Roman" w:hAnsi="Times New Roman" w:cs="Times New Roman"/>
-          <w:lang w:val="en-US"/>
-        </w:rPr>
-      </w:pPr>
-    </w:p>
-    <w:p>
-      <w:pPr>
-        <w:jc w:val="center"/>
-        <w:rPr>
-          <w:rFonts w:ascii="Times New Roman" w:hAnsi="Times New Roman" w:cs="Times New Roman"/>
-          <w:lang w:val="en-US"/>
-        </w:rPr>
-      </w:pPr>
-    </w:p>
-    <w:p>
-      <w:pPr>
-        <w:jc w:val="center"/>
-        <w:rPr>
-          <w:rFonts w:ascii="Times New Roman" w:hAnsi="Times New Roman" w:cs="Times New Roman"/>
-          <w:lang w:val="en-US"/>
-        </w:rPr>
-      </w:pPr>
-    </w:p>
-    <w:p>
-      <w:pPr>
-        <w:jc w:val="center"/>
-        <w:rPr>
-          <w:rFonts w:ascii="Times New Roman" w:hAnsi="Times New Roman" w:cs="Times New Roman"/>
-          <w:lang w:val="en-US"/>
-        </w:rPr>
-      </w:pPr>
-    </w:p>
-    <w:p>
-      <w:pPr>
-        <w:jc w:val="center"/>
-        <w:rPr>
-          <w:rFonts w:ascii="Times New Roman" w:hAnsi="Times New Roman" w:cs="Times New Roman"/>
-          <w:lang w:val="en-US"/>
-        </w:rPr>
-      </w:pPr>
-    </w:p>
-    <w:p>
-      <w:pPr>
-        <w:jc w:val="center"/>
-        <w:rPr>
-          <w:rFonts w:ascii="Times New Roman" w:hAnsi="Times New Roman" w:cs="Times New Roman"/>
-          <w:lang w:val="en-US"/>
-        </w:rPr>
-      </w:pPr>
-    </w:p>
-    <w:p>
-      <w:pPr>
-        <w:jc w:val="center"/>
-        <w:rPr>
-          <w:rFonts w:ascii="Times New Roman" w:hAnsi="Times New Roman" w:cs="Times New Roman"/>
-          <w:lang w:val="en-US"/>
-        </w:rPr>
-      </w:pPr>
-    </w:p>
-    <w:p>
-      <w:pPr>
-        <w:jc w:val="center"/>
-        <w:rPr>
-          <w:rFonts w:ascii="Times New Roman" w:hAnsi="Times New Roman" w:cs="Times New Roman"/>
-          <w:lang w:val="en-US"/>
-        </w:rPr>
-      </w:pPr>
-    </w:p>
-    <w:p>
-      <w:pPr>
-        <w:jc w:val="center"/>
-        <w:rPr>
-          <w:rFonts w:ascii="Times New Roman" w:hAnsi="Times New Roman" w:cs="Times New Roman"/>
-          <w:lang w:val="en-US"/>
-        </w:rPr>
-      </w:pPr>
-    </w:p>
-    <w:p>
-      <w:pPr>
-        <w:jc w:val="center"/>
-        <w:rPr>
-          <w:rFonts w:ascii="Times New Roman" w:hAnsi="Times New Roman" w:cs="Times New Roman"/>
-          <w:lang w:val="en-US"/>
-        </w:rPr>
-      </w:pPr>
-    </w:p>
-    <w:p>
-      <w:pPr>
-        <w:jc w:val="center"/>
-        <w:rPr>
-          <w:rFonts w:ascii="Times New Roman" w:hAnsi="Times New Roman" w:cs="Times New Roman"/>
-          <w:lang w:val="en-US"/>
-        </w:rPr>
-      </w:pPr>
-    </w:p>
-    <w:p>
-      <w:pPr>
-        <w:jc w:val="center"/>
-        <w:rPr>
-          <w:rFonts w:ascii="Times New Roman" w:hAnsi="Times New Roman" w:cs="Times New Roman"/>
-          <w:lang w:val="en-US"/>
-        </w:rPr>
-      </w:pPr>
-    </w:p>
-    <w:p>
-      <w:pPr>
         <w:rPr>
           <w:rFonts w:ascii="Times New Roman" w:hAnsi="Times New Roman" w:cs="Times New Roman"/>
           <w:lang w:val="en-US"/>
@@ -318,7 +359,6 @@
           <w:rFonts w:ascii="Times New Roman" w:hAnsi="Times New Roman" w:cs="Times New Roman"/>
           <w:lang w:val="en-US"/>
         </w:rPr>
-        <w:lastRenderedPageBreak/>
         <w:t>Content</w:t>
       </w:r>
     </w:p>
@@ -1747,27 +1787,7 @@
                 <w:szCs w:val="18"/>
                 <w:lang w:val="en-US"/>
               </w:rPr>
-              <w:t xml:space="preserve">In computer science, brute-force </w:t>
-            </w:r>
-            <w:proofErr w:type="gramStart"/>
-            <w:r>
-              <w:rPr>
-                <w:rFonts w:ascii="Times New Roman" w:hAnsi="Times New Roman" w:cs="Times New Roman"/>
-                <w:sz w:val="18"/>
-                <w:szCs w:val="18"/>
-                <w:lang w:val="en-US"/>
-              </w:rPr>
-              <w:t>search</w:t>
-            </w:r>
-            <w:proofErr w:type="gramEnd"/>
-            <w:r>
-              <w:rPr>
-                <w:rFonts w:ascii="Times New Roman" w:hAnsi="Times New Roman" w:cs="Times New Roman"/>
-                <w:sz w:val="18"/>
-                <w:szCs w:val="18"/>
-                <w:lang w:val="en-US"/>
-              </w:rPr>
-              <w:t xml:space="preserve"> or exhaustive search, also known as generate and test, is a very general problem-solving technique and algorithmic paradigm that consists of systematically enumerating all possible candidates for the solution and checking whether each candidate satisfies the problem’s statement.</w:t>
+              <w:t>In computer science, brute-force search or exhaustive search, also known as generate and test, is a very general problem-solving technique and algorithmic paradigm that consists of systematically enumerating all possible candidates for the solution and checking whether each candidate satisfies the problem’s statement.</w:t>
             </w:r>
           </w:p>
         </w:tc>
@@ -2128,6 +2148,7 @@
                 <w:szCs w:val="18"/>
                 <w:lang w:val="en-US"/>
               </w:rPr>
+              <w:lastRenderedPageBreak/>
               <w:t>Contiguous</w:t>
             </w:r>
           </w:p>
@@ -3372,7 +3393,6 @@
                 <w:szCs w:val="18"/>
                 <w:lang w:val="en-US"/>
               </w:rPr>
-              <w:lastRenderedPageBreak/>
               <w:t>JavaFX11</w:t>
             </w:r>
           </w:p>
@@ -5326,9 +5346,23 @@
         <w:jc w:val="both"/>
         <w:rPr>
           <w:rFonts w:ascii="Times New Roman" w:hAnsi="Times New Roman" w:cs="Times New Roman"/>
-          <w:lang w:val="en-US"/>
-        </w:rPr>
-      </w:pPr>
+          <w:lang w:val="en-GB"/>
+        </w:rPr>
+      </w:pPr>
+      <w:r>
+        <w:rPr>
+          <w:rFonts w:ascii="Times New Roman" w:hAnsi="Times New Roman" w:cs="Times New Roman"/>
+          <w:lang w:val="en-GB"/>
+        </w:rPr>
+        <w:t>ADICIONAR SLR e MLR – stands for simple line</w:t>
+      </w:r>
+      <w:r>
+        <w:rPr>
+          <w:rFonts w:ascii="Times New Roman" w:hAnsi="Times New Roman" w:cs="Times New Roman"/>
+          <w:lang w:val="en-GB"/>
+        </w:rPr>
+        <w:t>ar regression and multiple linear regression</w:t>
+      </w:r>
     </w:p>
     <w:p>
       <w:pPr>
@@ -5348,6 +5382,7 @@
           <w:rFonts w:ascii="Times New Roman" w:hAnsi="Times New Roman" w:cs="Times New Roman"/>
           <w:lang w:val="en-US"/>
         </w:rPr>
+        <w:lastRenderedPageBreak/>
         <w:t>Table of contents _ List of sections, numbered, including the start page (index)</w:t>
       </w:r>
     </w:p>
@@ -5473,7 +5508,6 @@
           <w:sz w:val="28"/>
           <w:szCs w:val="28"/>
         </w:rPr>
-        <w:lastRenderedPageBreak/>
         <w:t>Introduction</w:t>
       </w:r>
       <w:proofErr w:type="spellEnd"/>
@@ -5589,25 +5623,7 @@
           <w:highlight w:val="yellow"/>
           <w:lang w:val="en-US"/>
         </w:rPr>
-        <w:t xml:space="preserve">System Overview (overall description of the application: objectives and scope, </w:t>
-      </w:r>
-      <w:proofErr w:type="gramStart"/>
-      <w:r>
-        <w:rPr>
-          <w:rFonts w:ascii="Times New Roman" w:hAnsi="Times New Roman" w:cs="Times New Roman"/>
-          <w:highlight w:val="yellow"/>
-          <w:lang w:val="en-US"/>
-        </w:rPr>
-        <w:t>structure</w:t>
-      </w:r>
-      <w:proofErr w:type="gramEnd"/>
-      <w:r>
-        <w:rPr>
-          <w:rFonts w:ascii="Times New Roman" w:hAnsi="Times New Roman" w:cs="Times New Roman"/>
-          <w:highlight w:val="yellow"/>
-          <w:lang w:val="en-US"/>
-        </w:rPr>
-        <w:t xml:space="preserve"> and main features, highlighting the core modules, using a diagram) </w:t>
+        <w:t xml:space="preserve">System Overview (overall description of the application: objectives and scope, structure and main features, highlighting the core modules, using a diagram) </w:t>
       </w:r>
     </w:p>
     <w:p>
@@ -5916,7 +5932,6 @@
           <w:sz w:val="28"/>
           <w:szCs w:val="28"/>
         </w:rPr>
-        <w:lastRenderedPageBreak/>
         <w:t>System</w:t>
       </w:r>
       <w:proofErr w:type="spellEnd"/>
@@ -6569,6 +6584,7 @@
         <w:rPr>
           <w:noProof/>
         </w:rPr>
+        <w:lastRenderedPageBreak/>
         <w:drawing>
           <wp:inline distT="0" distB="0" distL="0" distR="0" wp14:anchorId="296D475C" wp14:editId="60575861">
             <wp:extent cx="4191000" cy="3828279"/>
@@ -6585,7 +6601,7 @@
                     <pic:cNvPicPr/>
                   </pic:nvPicPr>
                   <pic:blipFill>
-                    <a:blip r:embed="rId11"/>
+                    <a:blip r:embed="rId12"/>
                     <a:stretch>
                       <a:fillRect/>
                     </a:stretch>
@@ -6740,7 +6756,7 @@
                     <pic:cNvPicPr/>
                   </pic:nvPicPr>
                   <pic:blipFill>
-                    <a:blip r:embed="rId12"/>
+                    <a:blip r:embed="rId13"/>
                     <a:stretch>
                       <a:fillRect/>
                     </a:stretch>
@@ -6770,30 +6786,60 @@
         </w:rPr>
       </w:pPr>
       <w:r>
+        <w:rPr>
+          <w:lang w:val="en-GB"/>
+        </w:rPr>
         <w:t xml:space="preserve">Figure </w:t>
       </w:r>
-      <w:fldSimple w:instr=" SEQ Figure \* ARABIC ">
-        <w:r>
-          <w:rPr>
-            <w:noProof/>
-          </w:rPr>
-          <w:t>2</w:t>
-        </w:r>
-      </w:fldSimple>
-      <w:r>
-        <w:t xml:space="preserve"> -  Data </w:t>
-      </w:r>
-      <w:proofErr w:type="spellStart"/>
-      <w:r>
-        <w:t>Confirmation</w:t>
-      </w:r>
-      <w:proofErr w:type="spellEnd"/>
-      <w:r>
+      <w:r>
+        <w:fldChar w:fldCharType="begin"/>
+      </w:r>
+      <w:r>
+        <w:rPr>
+          <w:lang w:val="en-GB"/>
+        </w:rPr>
+        <w:instrText xml:space="preserve"> SEQ Figure \* ARABIC </w:instrText>
+      </w:r>
+      <w:r>
+        <w:fldChar w:fldCharType="separate"/>
+      </w:r>
+      <w:r>
+        <w:rPr>
+          <w:noProof/>
+          <w:lang w:val="en-GB"/>
+        </w:rPr>
+        <w:t>2</w:t>
+      </w:r>
+      <w:r>
+        <w:rPr>
+          <w:noProof/>
+        </w:rPr>
+        <w:fldChar w:fldCharType="end"/>
+      </w:r>
+      <w:r>
+        <w:rPr>
+          <w:lang w:val="en-GB"/>
+        </w:rPr>
         <w:t xml:space="preserve"> </w:t>
       </w:r>
+      <w:proofErr w:type="gramStart"/>
+      <w:r>
+        <w:rPr>
+          <w:lang w:val="en-GB"/>
+        </w:rPr>
+        <w:t>-  Data</w:t>
+      </w:r>
+      <w:proofErr w:type="gramEnd"/>
+      <w:r>
+        <w:rPr>
+          <w:lang w:val="en-GB"/>
+        </w:rPr>
+        <w:t xml:space="preserve"> Confirmation </w:t>
+      </w:r>
       <w:r>
         <w:rPr>
           <w:noProof/>
+          <w:lang w:val="en-GB"/>
         </w:rPr>
         <w:t>Message.</w:t>
       </w:r>
@@ -6809,6 +6855,7 @@
         <w:rPr>
           <w:lang w:val="en-US"/>
         </w:rPr>
+        <w:lastRenderedPageBreak/>
         <w:t>And you’ll be asked to confirm the data, which if you do, the vaccination center gets registered in the system.</w:t>
       </w:r>
     </w:p>
@@ -7076,7 +7123,7 @@
                     <pic:cNvPicPr/>
                   </pic:nvPicPr>
                   <pic:blipFill>
-                    <a:blip r:embed="rId13"/>
+                    <a:blip r:embed="rId14"/>
                     <a:stretch>
                       <a:fillRect/>
                     </a:stretch>
@@ -7247,7 +7294,7 @@
                     <pic:cNvPicPr/>
                   </pic:nvPicPr>
                   <pic:blipFill>
-                    <a:blip r:embed="rId14"/>
+                    <a:blip r:embed="rId15"/>
                     <a:stretch>
                       <a:fillRect/>
                     </a:stretch>
@@ -7281,14 +7328,27 @@
       <w:r>
         <w:t xml:space="preserve">Figure </w:t>
       </w:r>
-      <w:fldSimple w:instr=" SEQ Figure \* ARABIC ">
-        <w:r>
-          <w:rPr>
-            <w:noProof/>
-          </w:rPr>
-          <w:t>4</w:t>
-        </w:r>
-      </w:fldSimple>
+      <w:r>
+        <w:fldChar w:fldCharType="begin"/>
+      </w:r>
+      <w:r>
+        <w:instrText xml:space="preserve"> SEQ Figure \* ARABIC </w:instrText>
+      </w:r>
+      <w:r>
+        <w:fldChar w:fldCharType="separate"/>
+      </w:r>
+      <w:r>
+        <w:rPr>
+          <w:noProof/>
+        </w:rPr>
+        <w:t>4</w:t>
+      </w:r>
+      <w:r>
+        <w:rPr>
+          <w:noProof/>
+        </w:rPr>
+        <w:fldChar w:fldCharType="end"/>
+      </w:r>
       <w:r>
         <w:t xml:space="preserve"> - Data </w:t>
       </w:r>
@@ -7539,7 +7599,7 @@
                     <pic:cNvPicPr/>
                   </pic:nvPicPr>
                   <pic:blipFill>
-                    <a:blip r:embed="rId15"/>
+                    <a:blip r:embed="rId16"/>
                     <a:stretch>
                       <a:fillRect/>
                     </a:stretch>
@@ -7584,14 +7644,27 @@
       <w:r>
         <w:t xml:space="preserve">Figure </w:t>
       </w:r>
-      <w:fldSimple w:instr=" SEQ Figure \* ARABIC ">
-        <w:r>
-          <w:rPr>
-            <w:noProof/>
-          </w:rPr>
-          <w:t>5</w:t>
-        </w:r>
-      </w:fldSimple>
+      <w:r>
+        <w:fldChar w:fldCharType="begin"/>
+      </w:r>
+      <w:r>
+        <w:instrText xml:space="preserve"> SEQ Figure \* ARABIC </w:instrText>
+      </w:r>
+      <w:r>
+        <w:fldChar w:fldCharType="separate"/>
+      </w:r>
+      <w:r>
+        <w:rPr>
+          <w:noProof/>
+        </w:rPr>
+        <w:t>5</w:t>
+      </w:r>
+      <w:r>
+        <w:rPr>
+          <w:noProof/>
+        </w:rPr>
+        <w:fldChar w:fldCharType="end"/>
+      </w:r>
       <w:r>
         <w:t xml:space="preserve"> - </w:t>
       </w:r>
@@ -7652,7 +7725,7 @@
                     <pic:cNvPicPr/>
                   </pic:nvPicPr>
                   <pic:blipFill>
-                    <a:blip r:embed="rId16"/>
+                    <a:blip r:embed="rId17"/>
                     <a:stretch>
                       <a:fillRect/>
                     </a:stretch>
@@ -7697,14 +7770,27 @@
       <w:r>
         <w:t xml:space="preserve">Figure </w:t>
       </w:r>
-      <w:fldSimple w:instr=" SEQ Figure \* ARABIC ">
-        <w:r>
-          <w:rPr>
-            <w:noProof/>
-          </w:rPr>
-          <w:t>6</w:t>
-        </w:r>
-      </w:fldSimple>
+      <w:r>
+        <w:fldChar w:fldCharType="begin"/>
+      </w:r>
+      <w:r>
+        <w:instrText xml:space="preserve"> SEQ Figure \* ARABIC </w:instrText>
+      </w:r>
+      <w:r>
+        <w:fldChar w:fldCharType="separate"/>
+      </w:r>
+      <w:r>
+        <w:rPr>
+          <w:noProof/>
+        </w:rPr>
+        <w:t>6</w:t>
+      </w:r>
+      <w:r>
+        <w:rPr>
+          <w:noProof/>
+        </w:rPr>
+        <w:fldChar w:fldCharType="end"/>
+      </w:r>
       <w:r>
         <w:t xml:space="preserve"> - Role </w:t>
       </w:r>
@@ -7801,7 +7887,7 @@
                     <pic:cNvPicPr/>
                   </pic:nvPicPr>
                   <pic:blipFill>
-                    <a:blip r:embed="rId17"/>
+                    <a:blip r:embed="rId18"/>
                     <a:stretch>
                       <a:fillRect/>
                     </a:stretch>
@@ -7972,7 +8058,7 @@
                     <pic:cNvPicPr/>
                   </pic:nvPicPr>
                   <pic:blipFill>
-                    <a:blip r:embed="rId18"/>
+                    <a:blip r:embed="rId19"/>
                     <a:stretch>
                       <a:fillRect/>
                     </a:stretch>
@@ -8088,7 +8174,7 @@
                     <pic:cNvPicPr/>
                   </pic:nvPicPr>
                   <pic:blipFill>
-                    <a:blip r:embed="rId19"/>
+                    <a:blip r:embed="rId20"/>
                     <a:stretch>
                       <a:fillRect/>
                     </a:stretch>
@@ -8238,7 +8324,7 @@
                     <pic:cNvPicPr/>
                   </pic:nvPicPr>
                   <pic:blipFill>
-                    <a:blip r:embed="rId15"/>
+                    <a:blip r:embed="rId16"/>
                     <a:stretch>
                       <a:fillRect/>
                     </a:stretch>
@@ -8392,7 +8478,7 @@
                     <pic:cNvPicPr/>
                   </pic:nvPicPr>
                   <pic:blipFill>
-                    <a:blip r:embed="rId20"/>
+                    <a:blip r:embed="rId21"/>
                     <a:stretch>
                       <a:fillRect/>
                     </a:stretch>
@@ -8505,7 +8591,7 @@
                     <pic:cNvPicPr/>
                   </pic:nvPicPr>
                   <pic:blipFill>
-                    <a:blip r:embed="rId21"/>
+                    <a:blip r:embed="rId22"/>
                     <a:stretch>
                       <a:fillRect/>
                     </a:stretch>
@@ -8641,7 +8727,7 @@
                     <pic:cNvPicPr/>
                   </pic:nvPicPr>
                   <pic:blipFill>
-                    <a:blip r:embed="rId15"/>
+                    <a:blip r:embed="rId16"/>
                     <a:stretch>
                       <a:fillRect/>
                     </a:stretch>
@@ -8723,7 +8809,7 @@
                     <pic:cNvPicPr/>
                   </pic:nvPicPr>
                   <pic:blipFill>
-                    <a:blip r:embed="rId22"/>
+                    <a:blip r:embed="rId23"/>
                     <a:stretch>
                       <a:fillRect/>
                     </a:stretch>
@@ -8822,7 +8908,7 @@
                     <pic:cNvPicPr/>
                   </pic:nvPicPr>
                   <pic:blipFill>
-                    <a:blip r:embed="rId23"/>
+                    <a:blip r:embed="rId24"/>
                     <a:stretch>
                       <a:fillRect/>
                     </a:stretch>
@@ -8923,7 +9009,7 @@
                     <pic:cNvPicPr/>
                   </pic:nvPicPr>
                   <pic:blipFill>
-                    <a:blip r:embed="rId24"/>
+                    <a:blip r:embed="rId25"/>
                     <a:stretch>
                       <a:fillRect/>
                     </a:stretch>
@@ -9058,7 +9144,7 @@
                     </pic:cNvPicPr>
                   </pic:nvPicPr>
                   <pic:blipFill>
-                    <a:blip r:embed="rId25">
+                    <a:blip r:embed="rId26">
                       <a:extLst>
                         <a:ext uri="{28A0092B-C50C-407E-A947-70E740481C1C}">
                           <a14:useLocalDpi xmlns:a14="http://schemas.microsoft.com/office/drawing/2010/main" val="0"/>
@@ -9146,7 +9232,7 @@
                     </pic:cNvPicPr>
                   </pic:nvPicPr>
                   <pic:blipFill>
-                    <a:blip r:embed="rId26">
+                    <a:blip r:embed="rId27">
                       <a:extLst>
                         <a:ext uri="{28A0092B-C50C-407E-A947-70E740481C1C}">
                           <a14:useLocalDpi xmlns:a14="http://schemas.microsoft.com/office/drawing/2010/main" val="0"/>
@@ -9282,7 +9368,7 @@
                     </pic:cNvPicPr>
                   </pic:nvPicPr>
                   <pic:blipFill>
-                    <a:blip r:embed="rId27">
+                    <a:blip r:embed="rId28">
                       <a:extLst>
                         <a:ext uri="{28A0092B-C50C-407E-A947-70E740481C1C}">
                           <a14:useLocalDpi xmlns:a14="http://schemas.microsoft.com/office/drawing/2010/main" val="0"/>
@@ -9355,7 +9441,7 @@
                     </pic:cNvPicPr>
                   </pic:nvPicPr>
                   <pic:blipFill>
-                    <a:blip r:embed="rId28" cstate="print">
+                    <a:blip r:embed="rId29" cstate="print">
                       <a:extLst>
                         <a:ext uri="{28A0092B-C50C-407E-A947-70E740481C1C}">
                           <a14:useLocalDpi xmlns:a14="http://schemas.microsoft.com/office/drawing/2010/main" val="0"/>
@@ -9540,7 +9626,7 @@
                     </pic:cNvPicPr>
                   </pic:nvPicPr>
                   <pic:blipFill>
-                    <a:blip r:embed="rId29">
+                    <a:blip r:embed="rId30">
                       <a:extLst>
                         <a:ext uri="{28A0092B-C50C-407E-A947-70E740481C1C}">
                           <a14:useLocalDpi xmlns:a14="http://schemas.microsoft.com/office/drawing/2010/main" val="0"/>
@@ -9653,7 +9739,7 @@
                     <pic:cNvPicPr/>
                   </pic:nvPicPr>
                   <pic:blipFill>
-                    <a:blip r:embed="rId15"/>
+                    <a:blip r:embed="rId16"/>
                     <a:stretch>
                       <a:fillRect/>
                     </a:stretch>
@@ -9729,7 +9815,7 @@
                     <pic:cNvPicPr/>
                   </pic:nvPicPr>
                   <pic:blipFill>
-                    <a:blip r:embed="rId30"/>
+                    <a:blip r:embed="rId31"/>
                     <a:stretch>
                       <a:fillRect/>
                     </a:stretch>
@@ -9793,7 +9879,7 @@
                     <pic:cNvPicPr/>
                   </pic:nvPicPr>
                   <pic:blipFill>
-                    <a:blip r:embed="rId31"/>
+                    <a:blip r:embed="rId32"/>
                     <a:stretch>
                       <a:fillRect/>
                     </a:stretch>
@@ -9859,7 +9945,7 @@
                     <pic:cNvPicPr/>
                   </pic:nvPicPr>
                   <pic:blipFill>
-                    <a:blip r:embed="rId32"/>
+                    <a:blip r:embed="rId33"/>
                     <a:stretch>
                       <a:fillRect/>
                     </a:stretch>
@@ -9963,7 +10049,7 @@
                     <pic:cNvPicPr/>
                   </pic:nvPicPr>
                   <pic:blipFill>
-                    <a:blip r:embed="rId33"/>
+                    <a:blip r:embed="rId34"/>
                     <a:stretch>
                       <a:fillRect/>
                     </a:stretch>
@@ -10082,7 +10168,7 @@
                     <pic:cNvPicPr/>
                   </pic:nvPicPr>
                   <pic:blipFill>
-                    <a:blip r:embed="rId34"/>
+                    <a:blip r:embed="rId35"/>
                     <a:stretch>
                       <a:fillRect/>
                     </a:stretch>
@@ -10182,7 +10268,7 @@
                     <pic:cNvPicPr/>
                   </pic:nvPicPr>
                   <pic:blipFill>
-                    <a:blip r:embed="rId35"/>
+                    <a:blip r:embed="rId36"/>
                     <a:stretch>
                       <a:fillRect/>
                     </a:stretch>
@@ -10314,7 +10400,7 @@
                     </pic:cNvPicPr>
                   </pic:nvPicPr>
                   <pic:blipFill>
-                    <a:blip r:embed="rId36" cstate="print">
+                    <a:blip r:embed="rId37" cstate="print">
                       <a:extLst>
                         <a:ext uri="{28A0092B-C50C-407E-A947-70E740481C1C}">
                           <a14:useLocalDpi xmlns:a14="http://schemas.microsoft.com/office/drawing/2010/main" val="0"/>
@@ -10436,7 +10522,7 @@
                     </pic:cNvPicPr>
                   </pic:nvPicPr>
                   <pic:blipFill>
-                    <a:blip r:embed="rId37" cstate="print">
+                    <a:blip r:embed="rId38" cstate="print">
                       <a:extLst>
                         <a:ext uri="{28A0092B-C50C-407E-A947-70E740481C1C}">
                           <a14:useLocalDpi xmlns:a14="http://schemas.microsoft.com/office/drawing/2010/main" val="0"/>
@@ -10770,7 +10856,7 @@
                     </pic:cNvPicPr>
                   </pic:nvPicPr>
                   <pic:blipFill>
-                    <a:blip r:embed="rId38" cstate="print">
+                    <a:blip r:embed="rId39" cstate="print">
                       <a:extLst>
                         <a:ext uri="{28A0092B-C50C-407E-A947-70E740481C1C}">
                           <a14:useLocalDpi xmlns:a14="http://schemas.microsoft.com/office/drawing/2010/main" val="0"/>
@@ -10856,7 +10942,7 @@
                     </pic:cNvPicPr>
                   </pic:nvPicPr>
                   <pic:blipFill>
-                    <a:blip r:embed="rId39">
+                    <a:blip r:embed="rId40">
                       <a:extLst>
                         <a:ext uri="{28A0092B-C50C-407E-A947-70E740481C1C}">
                           <a14:useLocalDpi xmlns:a14="http://schemas.microsoft.com/office/drawing/2010/main" val="0"/>
@@ -10942,7 +11028,7 @@
                     </pic:cNvPicPr>
                   </pic:nvPicPr>
                   <pic:blipFill>
-                    <a:blip r:embed="rId40">
+                    <a:blip r:embed="rId41">
                       <a:extLst>
                         <a:ext uri="{28A0092B-C50C-407E-A947-70E740481C1C}">
                           <a14:useLocalDpi xmlns:a14="http://schemas.microsoft.com/office/drawing/2010/main" val="0"/>
@@ -11080,7 +11166,7 @@
                     </pic:cNvPicPr>
                   </pic:nvPicPr>
                   <pic:blipFill>
-                    <a:blip r:embed="rId41">
+                    <a:blip r:embed="rId42">
                       <a:extLst>
                         <a:ext uri="{28A0092B-C50C-407E-A947-70E740481C1C}">
                           <a14:useLocalDpi xmlns:a14="http://schemas.microsoft.com/office/drawing/2010/main" val="0"/>
@@ -11147,21 +11233,7 @@
         <w:rPr>
           <w:lang w:val="en-US"/>
         </w:rPr>
-        <w:t xml:space="preserve">Check </w:t>
-      </w:r>
-      <w:proofErr w:type="gramStart"/>
-      <w:r>
-        <w:rPr>
-          <w:lang w:val="en-US"/>
-        </w:rPr>
-        <w:t>User name</w:t>
-      </w:r>
-      <w:proofErr w:type="gramEnd"/>
-      <w:r>
-        <w:rPr>
-          <w:lang w:val="en-US"/>
-        </w:rPr>
-        <w:t xml:space="preserve"> in ‘Name’ text field and age in ‘Age’ text field.</w:t>
+        <w:t>Check User name in ‘Name’ text field and age in ‘Age’ text field.</w:t>
       </w:r>
     </w:p>
     <w:p>
@@ -11194,7 +11266,7 @@
                     </pic:cNvPicPr>
                   </pic:nvPicPr>
                   <pic:blipFill>
-                    <a:blip r:embed="rId42">
+                    <a:blip r:embed="rId43">
                       <a:extLst>
                         <a:ext uri="{28A0092B-C50C-407E-A947-70E740481C1C}">
                           <a14:useLocalDpi xmlns:a14="http://schemas.microsoft.com/office/drawing/2010/main" val="0"/>
@@ -11280,7 +11352,7 @@
                     </pic:cNvPicPr>
                   </pic:nvPicPr>
                   <pic:blipFill>
-                    <a:blip r:embed="rId43">
+                    <a:blip r:embed="rId44">
                       <a:extLst>
                         <a:ext uri="{28A0092B-C50C-407E-A947-70E740481C1C}">
                           <a14:useLocalDpi xmlns:a14="http://schemas.microsoft.com/office/drawing/2010/main" val="0"/>
@@ -11366,7 +11438,7 @@
                     </pic:cNvPicPr>
                   </pic:nvPicPr>
                   <pic:blipFill>
-                    <a:blip r:embed="rId44">
+                    <a:blip r:embed="rId45">
                       <a:extLst>
                         <a:ext uri="{28A0092B-C50C-407E-A947-70E740481C1C}">
                           <a14:useLocalDpi xmlns:a14="http://schemas.microsoft.com/office/drawing/2010/main" val="0"/>
@@ -11453,7 +11525,7 @@
                     </pic:cNvPicPr>
                   </pic:nvPicPr>
                   <pic:blipFill>
-                    <a:blip r:embed="rId45" cstate="print">
+                    <a:blip r:embed="rId46" cstate="print">
                       <a:extLst>
                         <a:ext uri="{28A0092B-C50C-407E-A947-70E740481C1C}">
                           <a14:useLocalDpi xmlns:a14="http://schemas.microsoft.com/office/drawing/2010/main" val="0"/>
@@ -12401,13 +12473,28 @@
         <w:jc w:val="both"/>
         <w:rPr>
           <w:rFonts w:ascii="Times New Roman" w:hAnsi="Times New Roman" w:cs="Times New Roman"/>
-          <w:lang w:val="en-US"/>
-        </w:rPr>
-      </w:pPr>
-      <w:r>
-        <w:rPr>
-          <w:rFonts w:ascii="Times New Roman" w:hAnsi="Times New Roman" w:cs="Times New Roman"/>
-          <w:lang w:val="en-US"/>
+          <w:color w:val="1E5089"/>
+          <w:sz w:val="40"/>
+          <w:szCs w:val="40"/>
+          <w:lang w:val="en-US"/>
+          <w14:reflection w14:blurRad="0" w14:stA="1000" w14:stPos="0" w14:endA="0" w14:endPos="68000" w14:dist="0" w14:dir="0" w14:fadeDir="0" w14:sx="0" w14:sy="0" w14:kx="0" w14:ky="0" w14:algn="b"/>
+          <w14:textFill>
+            <w14:solidFill>
+              <w14:srgbClr w14:val="1E5089">
+                <w14:lumMod w14:val="50000"/>
+              </w14:srgbClr>
+            </w14:solidFill>
+          </w14:textFill>
+        </w:rPr>
+      </w:pPr>
+      <w:r>
+        <w:rPr>
+          <w:rFonts w:ascii="Times New Roman" w:hAnsi="Times New Roman" w:cs="Times New Roman"/>
+          <w:color w:val="1E5089"/>
+          <w:sz w:val="40"/>
+          <w:szCs w:val="40"/>
+          <w:lang w:val="en-US"/>
+          <w14:reflection w14:blurRad="0" w14:stA="1000" w14:stPos="0" w14:endA="0" w14:endPos="68000" w14:dist="0" w14:dir="0" w14:fadeDir="0" w14:sx="0" w14:sy="0" w14:kx="0" w14:ky="0" w14:algn="b"/>
         </w:rPr>
         <w:lastRenderedPageBreak/>
         <w:t xml:space="preserve">Linear Regression </w:t>
@@ -12418,12 +12505,30 @@
         <w:jc w:val="both"/>
         <w:rPr>
           <w:rFonts w:ascii="Times New Roman" w:hAnsi="Times New Roman" w:cs="Times New Roman"/>
-          <w:lang w:val="en-US"/>
-        </w:rPr>
-      </w:pPr>
-      <w:r>
-        <w:rPr>
-          <w:rFonts w:ascii="Times New Roman" w:hAnsi="Times New Roman" w:cs="Times New Roman"/>
+          <w:color w:val="1F3864" w:themeColor="accent1" w:themeShade="80"/>
+          <w:sz w:val="40"/>
+          <w:szCs w:val="40"/>
+          <w:lang w:val="en-US"/>
+        </w:rPr>
+      </w:pPr>
+    </w:p>
+    <w:p>
+      <w:pPr>
+        <w:jc w:val="both"/>
+        <w:rPr>
+          <w:rFonts w:ascii="Times New Roman" w:hAnsi="Times New Roman" w:cs="Times New Roman"/>
+          <w:color w:val="163D6A"/>
+          <w:sz w:val="32"/>
+          <w:szCs w:val="32"/>
+          <w:lang w:val="en-US"/>
+        </w:rPr>
+      </w:pPr>
+      <w:r>
+        <w:rPr>
+          <w:rFonts w:ascii="Times New Roman" w:hAnsi="Times New Roman" w:cs="Times New Roman"/>
+          <w:color w:val="163D6A"/>
+          <w:sz w:val="32"/>
+          <w:szCs w:val="32"/>
           <w:lang w:val="en-US"/>
         </w:rPr>
         <w:t xml:space="preserve">1 Simple Linear Regression </w:t>
@@ -12434,28 +12539,620 @@
         <w:jc w:val="both"/>
         <w:rPr>
           <w:rFonts w:ascii="Times New Roman" w:hAnsi="Times New Roman" w:cs="Times New Roman"/>
-          <w:lang w:val="en-US"/>
-        </w:rPr>
-      </w:pPr>
-      <w:r>
-        <w:rPr>
-          <w:rFonts w:ascii="Times New Roman" w:hAnsi="Times New Roman" w:cs="Times New Roman"/>
-          <w:lang w:val="en-US"/>
-        </w:rPr>
-        <w:t xml:space="preserve">1.1 Overview of Simple Linear Regression (Brief theoretical description.) </w:t>
-      </w:r>
-    </w:p>
-    <w:p>
-      <w:pPr>
-        <w:jc w:val="both"/>
-        <w:rPr>
-          <w:rFonts w:ascii="Times New Roman" w:hAnsi="Times New Roman" w:cs="Times New Roman"/>
-          <w:lang w:val="en-US"/>
-        </w:rPr>
-      </w:pPr>
-      <w:r>
-        <w:rPr>
-          <w:rFonts w:ascii="Times New Roman" w:hAnsi="Times New Roman" w:cs="Times New Roman"/>
+          <w:color w:val="122F50"/>
+          <w:sz w:val="28"/>
+          <w:szCs w:val="28"/>
+          <w:lang w:val="en-US"/>
+        </w:rPr>
+      </w:pPr>
+      <w:r>
+        <w:rPr>
+          <w:rFonts w:ascii="Times New Roman" w:hAnsi="Times New Roman" w:cs="Times New Roman"/>
+          <w:color w:val="122F50"/>
+          <w:sz w:val="28"/>
+          <w:szCs w:val="28"/>
+          <w:lang w:val="en-US"/>
+        </w:rPr>
+        <w:t>1.1 Overview of Simple Linear Regression (Brief theorical description).</w:t>
+      </w:r>
+    </w:p>
+    <w:p>
+      <w:pPr>
+        <w:jc w:val="both"/>
+        <w:rPr>
+          <w:rFonts w:ascii="Times New Roman" w:hAnsi="Times New Roman" w:cs="Times New Roman"/>
+          <w:color w:val="000000" w:themeColor="text1"/>
+          <w:lang w:val="en-US"/>
+        </w:rPr>
+      </w:pPr>
+      <w:r>
+        <w:rPr>
+          <w:rFonts w:ascii="Times New Roman" w:hAnsi="Times New Roman" w:cs="Times New Roman"/>
+          <w:color w:val="000000" w:themeColor="text1"/>
+          <w:lang w:val="en-US"/>
+        </w:rPr>
+        <w:t xml:space="preserve">Simple Linear </w:t>
+      </w:r>
+      <w:r>
+        <w:rPr>
+          <w:rFonts w:ascii="Times New Roman" w:hAnsi="Times New Roman" w:cs="Times New Roman"/>
+          <w:color w:val="000000" w:themeColor="text1"/>
+          <w:lang w:val="en-US"/>
+        </w:rPr>
+        <w:t>R</w:t>
+      </w:r>
+      <w:r>
+        <w:rPr>
+          <w:rFonts w:ascii="Times New Roman" w:hAnsi="Times New Roman" w:cs="Times New Roman"/>
+          <w:color w:val="000000" w:themeColor="text1"/>
+          <w:lang w:val="en-US"/>
+        </w:rPr>
+        <w:t>egression is a</w:t>
+      </w:r>
+      <w:r>
+        <w:rPr>
+          <w:rFonts w:ascii="Times New Roman" w:hAnsi="Times New Roman" w:cs="Times New Roman"/>
+          <w:color w:val="000000" w:themeColor="text1"/>
+          <w:lang w:val="en-US"/>
+        </w:rPr>
+        <w:t xml:space="preserve"> </w:t>
+      </w:r>
+      <w:r>
+        <w:rPr>
+          <w:rFonts w:ascii="Times New Roman" w:hAnsi="Times New Roman" w:cs="Times New Roman"/>
+          <w:b/>
+          <w:color w:val="FFC000" w:themeColor="accent4"/>
+          <w:lang w:val="en-US"/>
+          <w14:textOutline w14:w="0" w14:cap="flat" w14:cmpd="sng" w14:algn="ctr">
+            <w14:noFill/>
+            <w14:prstDash w14:val="solid"/>
+            <w14:round/>
+          </w14:textOutline>
+          <w14:props3d w14:extrusionH="57150" w14:contourW="0" w14:prstMaterial="softEdge">
+            <w14:bevelT w14:w="25400" w14:h="38100" w14:prst="circle"/>
+          </w14:props3d>
+        </w:rPr>
+        <w:t xml:space="preserve">linear regression </w:t>
+      </w:r>
+      <w:r>
+        <w:rPr>
+          <w:rFonts w:ascii="Times New Roman" w:hAnsi="Times New Roman" w:cs="Times New Roman"/>
+          <w:color w:val="000000" w:themeColor="text1"/>
+          <w:lang w:val="en-US"/>
+        </w:rPr>
+        <w:t>model with a single explanatory variable with the goal to</w:t>
+      </w:r>
+      <w:r>
+        <w:rPr>
+          <w:rFonts w:ascii="Times New Roman" w:hAnsi="Times New Roman" w:cs="Times New Roman"/>
+          <w:color w:val="000000" w:themeColor="text1"/>
+          <w:lang w:val="en-US"/>
+        </w:rPr>
+        <w:t xml:space="preserve"> describe</w:t>
+      </w:r>
+      <w:r>
+        <w:rPr>
+          <w:rFonts w:ascii="Times New Roman" w:hAnsi="Times New Roman" w:cs="Times New Roman"/>
+          <w:color w:val="000000" w:themeColor="text1"/>
+          <w:lang w:val="en-US"/>
+        </w:rPr>
+        <w:t xml:space="preserve"> and estimate</w:t>
+      </w:r>
+      <w:r>
+        <w:rPr>
+          <w:rFonts w:ascii="Times New Roman" w:hAnsi="Times New Roman" w:cs="Times New Roman"/>
+          <w:color w:val="000000" w:themeColor="text1"/>
+          <w:lang w:val="en-US"/>
+        </w:rPr>
+        <w:t xml:space="preserve"> the relationship between </w:t>
+      </w:r>
+      <w:r>
+        <w:rPr>
+          <w:rFonts w:ascii="Times New Roman" w:hAnsi="Times New Roman" w:cs="Times New Roman"/>
+          <w:color w:val="000000" w:themeColor="text1"/>
+          <w:lang w:val="en-US"/>
+        </w:rPr>
+        <w:t>two</w:t>
+      </w:r>
+      <w:r>
+        <w:rPr>
+          <w:rFonts w:ascii="Times New Roman" w:hAnsi="Times New Roman" w:cs="Times New Roman"/>
+          <w:color w:val="000000" w:themeColor="text1"/>
+          <w:lang w:val="en-US"/>
+        </w:rPr>
+        <w:t xml:space="preserve"> </w:t>
+      </w:r>
+      <w:r>
+        <w:rPr>
+          <w:rFonts w:ascii="Times New Roman" w:hAnsi="Times New Roman" w:cs="Times New Roman"/>
+          <w:color w:val="000000" w:themeColor="text1"/>
+          <w:lang w:val="en-US"/>
+        </w:rPr>
+        <w:t xml:space="preserve">quantitative </w:t>
+      </w:r>
+      <w:r>
+        <w:rPr>
+          <w:rFonts w:ascii="Times New Roman" w:hAnsi="Times New Roman" w:cs="Times New Roman"/>
+          <w:color w:val="000000" w:themeColor="text1"/>
+          <w:lang w:val="en-US"/>
+        </w:rPr>
+        <w:t>variables (one dependent of the other).</w:t>
+      </w:r>
+      <w:r>
+        <w:rPr>
+          <w:rFonts w:ascii="Times New Roman" w:hAnsi="Times New Roman" w:cs="Times New Roman"/>
+          <w:color w:val="000000" w:themeColor="text1"/>
+          <w:lang w:val="en-US"/>
+        </w:rPr>
+        <w:t xml:space="preserve"> From this relationship we can obtain a graph that, as accurately as possible, predicts the values of the dependent variable with the independent variable values.</w:t>
+      </w:r>
+    </w:p>
+    <w:p>
+      <w:pPr>
+        <w:jc w:val="both"/>
+        <w:rPr>
+          <w:rFonts w:ascii="Times New Roman" w:hAnsi="Times New Roman" w:cs="Times New Roman"/>
+          <w:color w:val="000000" w:themeColor="text1"/>
+          <w:lang w:val="en-US"/>
+        </w:rPr>
+      </w:pPr>
+      <w:r>
+        <w:rPr>
+          <w:rFonts w:ascii="Times New Roman" w:hAnsi="Times New Roman" w:cs="Times New Roman"/>
+          <w:color w:val="000000" w:themeColor="text1"/>
+          <w:lang w:val="en-US"/>
+        </w:rPr>
+        <w:t xml:space="preserve">To produce this graph, it is often used a method called </w:t>
+      </w:r>
+      <w:r>
+        <w:rPr>
+          <w:rFonts w:ascii="Times New Roman" w:hAnsi="Times New Roman" w:cs="Times New Roman"/>
+          <w:b/>
+          <w:color w:val="FFC000" w:themeColor="accent4"/>
+          <w:lang w:val="en-US"/>
+          <w14:textOutline w14:w="0" w14:cap="flat" w14:cmpd="sng" w14:algn="ctr">
+            <w14:noFill/>
+            <w14:prstDash w14:val="solid"/>
+            <w14:round/>
+          </w14:textOutline>
+          <w14:props3d w14:extrusionH="57150" w14:contourW="0" w14:prstMaterial="softEdge">
+            <w14:bevelT w14:w="25400" w14:h="38100" w14:prst="circle"/>
+          </w14:props3d>
+        </w:rPr>
+        <w:t>ordinary least squares</w:t>
+      </w:r>
+      <w:r>
+        <w:rPr>
+          <w:rFonts w:ascii="Times New Roman" w:hAnsi="Times New Roman" w:cs="Times New Roman"/>
+          <w:color w:val="000000" w:themeColor="text1"/>
+          <w:lang w:val="en-US"/>
+        </w:rPr>
+        <w:t>, which</w:t>
+      </w:r>
+      <w:r>
+        <w:rPr>
+          <w:rFonts w:ascii="Times New Roman" w:hAnsi="Times New Roman" w:cs="Times New Roman"/>
+          <w:color w:val="000000" w:themeColor="text1"/>
+          <w:lang w:val="en-US"/>
+        </w:rPr>
+        <w:t>, the goal, is to minizine, as much as possible, the sum of these squared deviations.</w:t>
+      </w:r>
+    </w:p>
+    <w:p>
+      <w:pPr>
+        <w:jc w:val="both"/>
+        <w:rPr>
+          <w:rFonts w:ascii="Times New Roman" w:hAnsi="Times New Roman" w:cs="Times New Roman"/>
+          <w:color w:val="000000" w:themeColor="text1"/>
+          <w:lang w:val="en-US"/>
+        </w:rPr>
+      </w:pPr>
+      <w:r>
+        <w:rPr>
+          <w:rFonts w:ascii="Times New Roman" w:hAnsi="Times New Roman" w:cs="Times New Roman"/>
+          <w:color w:val="000000" w:themeColor="text1"/>
+          <w:lang w:val="en-US"/>
+        </w:rPr>
+        <w:t xml:space="preserve">Once this graph is obtained, we can calculate the </w:t>
+      </w:r>
+      <w:r>
+        <w:rPr>
+          <w:rFonts w:ascii="Times New Roman" w:hAnsi="Times New Roman" w:cs="Times New Roman"/>
+          <w:b/>
+          <w:color w:val="FFC000" w:themeColor="accent4"/>
+          <w:lang w:val="en-US"/>
+          <w14:textOutline w14:w="0" w14:cap="flat" w14:cmpd="sng" w14:algn="ctr">
+            <w14:noFill/>
+            <w14:prstDash w14:val="solid"/>
+            <w14:round/>
+          </w14:textOutline>
+          <w14:props3d w14:extrusionH="57150" w14:contourW="0" w14:prstMaterial="softEdge">
+            <w14:bevelT w14:w="25400" w14:h="38100" w14:prst="circle"/>
+          </w14:props3d>
+        </w:rPr>
+        <w:t>determination/correlation</w:t>
+      </w:r>
+      <w:r>
+        <w:rPr>
+          <w:rFonts w:ascii="Times New Roman" w:hAnsi="Times New Roman" w:cs="Times New Roman"/>
+          <w:b/>
+          <w:color w:val="FFC000" w:themeColor="accent4"/>
+          <w:lang w:val="en-US"/>
+          <w14:textOutline w14:w="0" w14:cap="flat" w14:cmpd="sng" w14:algn="ctr">
+            <w14:noFill/>
+            <w14:prstDash w14:val="solid"/>
+            <w14:round/>
+          </w14:textOutline>
+          <w14:props3d w14:extrusionH="57150" w14:contourW="0" w14:prstMaterial="softEdge">
+            <w14:bevelT w14:w="25400" w14:h="38100" w14:prst="circle"/>
+          </w14:props3d>
+        </w:rPr>
+        <w:t xml:space="preserve"> coefficient</w:t>
+      </w:r>
+      <w:r>
+        <w:rPr>
+          <w:rFonts w:ascii="Times New Roman" w:hAnsi="Times New Roman" w:cs="Times New Roman"/>
+          <w:color w:val="000000" w:themeColor="text1"/>
+          <w:lang w:val="en-US"/>
+        </w:rPr>
+        <w:t xml:space="preserve">. This coefficient </w:t>
+      </w:r>
+      <w:r>
+        <w:rPr>
+          <w:rFonts w:ascii="Times New Roman" w:hAnsi="Times New Roman" w:cs="Times New Roman"/>
+          <w:color w:val="000000" w:themeColor="text1"/>
+          <w:lang w:val="en-US"/>
+        </w:rPr>
+        <w:t>tells</w:t>
+      </w:r>
+      <w:r>
+        <w:rPr>
+          <w:rFonts w:ascii="Times New Roman" w:hAnsi="Times New Roman" w:cs="Times New Roman"/>
+          <w:color w:val="000000" w:themeColor="text1"/>
+          <w:lang w:val="en-US"/>
+        </w:rPr>
+        <w:t xml:space="preserve"> us how precise </w:t>
+      </w:r>
+      <w:r>
+        <w:rPr>
+          <w:rFonts w:ascii="Times New Roman" w:hAnsi="Times New Roman" w:cs="Times New Roman"/>
+          <w:color w:val="000000" w:themeColor="text1"/>
+          <w:lang w:val="en-US"/>
+        </w:rPr>
+        <w:t>the data is. Generally, we look for a correlation coefficient bigger than 0.9.</w:t>
+      </w:r>
+    </w:p>
+    <w:p>
+      <w:pPr>
+        <w:jc w:val="both"/>
+        <w:rPr>
+          <w:rFonts w:ascii="Times New Roman" w:hAnsi="Times New Roman" w:cs="Times New Roman"/>
+          <w:color w:val="000000" w:themeColor="text1"/>
+          <w:lang w:val="en-US"/>
+        </w:rPr>
+      </w:pPr>
+      <w:r>
+        <w:rPr>
+          <w:rFonts w:ascii="Times New Roman" w:hAnsi="Times New Roman" w:cs="Times New Roman"/>
+          <w:color w:val="000000" w:themeColor="text1"/>
+          <w:lang w:val="en-US"/>
+        </w:rPr>
+        <w:t>Furthermore</w:t>
+      </w:r>
+      <w:r>
+        <w:rPr>
+          <w:rFonts w:ascii="Times New Roman" w:hAnsi="Times New Roman" w:cs="Times New Roman"/>
+          <w:color w:val="000000" w:themeColor="text1"/>
+          <w:lang w:val="en-US"/>
+        </w:rPr>
+        <w:t xml:space="preserve">, we can also calculate the paraments that define the regression line of the graph. </w:t>
+      </w:r>
+      <w:r>
+        <w:rPr>
+          <w:rFonts w:ascii="Times New Roman" w:hAnsi="Times New Roman" w:cs="Times New Roman"/>
+          <w:color w:val="000000" w:themeColor="text1"/>
+          <w:lang w:val="en-US"/>
+        </w:rPr>
+        <w:t xml:space="preserve">In order to better explore </w:t>
+      </w:r>
+      <w:r>
+        <w:rPr>
+          <w:rFonts w:ascii="Times New Roman" w:hAnsi="Times New Roman" w:cs="Times New Roman"/>
+          <w:color w:val="000000" w:themeColor="text1"/>
+          <w:lang w:val="en-US"/>
+        </w:rPr>
+        <w:t xml:space="preserve">the </w:t>
+      </w:r>
+      <w:r>
+        <w:rPr>
+          <w:rFonts w:ascii="Times New Roman" w:hAnsi="Times New Roman" w:cs="Times New Roman"/>
+          <w:color w:val="000000" w:themeColor="text1"/>
+          <w:lang w:val="en-US"/>
+        </w:rPr>
+        <w:t>relationship, the SLR also uses</w:t>
+      </w:r>
+      <w:r>
+        <w:rPr>
+          <w:rFonts w:ascii="Times New Roman" w:hAnsi="Times New Roman" w:cs="Times New Roman"/>
+          <w:color w:val="000000" w:themeColor="text1"/>
+          <w:lang w:val="en-US"/>
+        </w:rPr>
+        <w:t xml:space="preserve"> </w:t>
+      </w:r>
+      <w:r>
+        <w:rPr>
+          <w:rFonts w:ascii="Times New Roman" w:hAnsi="Times New Roman" w:cs="Times New Roman"/>
+          <w:b/>
+          <w:color w:val="FFC000" w:themeColor="accent4"/>
+          <w:lang w:val="en-US"/>
+          <w14:textOutline w14:w="0" w14:cap="flat" w14:cmpd="sng" w14:algn="ctr">
+            <w14:noFill/>
+            <w14:prstDash w14:val="solid"/>
+            <w14:round/>
+          </w14:textOutline>
+          <w14:props3d w14:extrusionH="57150" w14:contourW="0" w14:prstMaterial="softEdge">
+            <w14:bevelT w14:w="25400" w14:h="38100" w14:prst="circle"/>
+          </w14:props3d>
+        </w:rPr>
+        <w:t>hypothesis tests</w:t>
+      </w:r>
+      <w:r>
+        <w:rPr>
+          <w:rFonts w:ascii="Times New Roman" w:hAnsi="Times New Roman" w:cs="Times New Roman"/>
+          <w:color w:val="000000" w:themeColor="text1"/>
+          <w:lang w:val="en-US"/>
+        </w:rPr>
+        <w:t xml:space="preserve"> and </w:t>
+      </w:r>
+      <w:r>
+        <w:rPr>
+          <w:rFonts w:ascii="Times New Roman" w:hAnsi="Times New Roman" w:cs="Times New Roman"/>
+          <w:b/>
+          <w:color w:val="FFC000" w:themeColor="accent4"/>
+          <w:lang w:val="en-US"/>
+          <w14:textOutline w14:w="0" w14:cap="flat" w14:cmpd="sng" w14:algn="ctr">
+            <w14:noFill/>
+            <w14:prstDash w14:val="solid"/>
+            <w14:round/>
+          </w14:textOutline>
+          <w14:props3d w14:extrusionH="57150" w14:contourW="0" w14:prstMaterial="softEdge">
+            <w14:bevelT w14:w="25400" w14:h="38100" w14:prst="circle"/>
+          </w14:props3d>
+        </w:rPr>
+        <w:t>confidence intervals</w:t>
+      </w:r>
+      <w:r>
+        <w:rPr>
+          <w:rFonts w:ascii="Times New Roman" w:hAnsi="Times New Roman" w:cs="Times New Roman"/>
+          <w:color w:val="000000" w:themeColor="text1"/>
+          <w:lang w:val="en-US"/>
+        </w:rPr>
+        <w:t xml:space="preserve"> to estimate these paraments.</w:t>
+      </w:r>
+    </w:p>
+    <w:p>
+      <w:pPr>
+        <w:jc w:val="both"/>
+        <w:rPr>
+          <w:rFonts w:ascii="Times New Roman" w:hAnsi="Times New Roman" w:cs="Times New Roman"/>
+          <w:color w:val="000000" w:themeColor="text1"/>
+          <w:lang w:val="en-US"/>
+        </w:rPr>
+      </w:pPr>
+      <w:r>
+        <w:rPr>
+          <w:rFonts w:ascii="Times New Roman" w:hAnsi="Times New Roman" w:cs="Times New Roman"/>
+          <w:color w:val="000000" w:themeColor="text1"/>
+          <w:lang w:val="en-US"/>
+        </w:rPr>
+        <w:t>The regression line looks like this:</w:t>
+      </w:r>
+    </w:p>
+    <w:p>
+      <w:pPr>
+        <w:jc w:val="both"/>
+        <w:rPr>
+          <w:rFonts w:ascii="Times New Roman" w:eastAsiaTheme="minorEastAsia" w:hAnsi="Times New Roman" w:cs="Times New Roman"/>
+          <w:color w:val="000000" w:themeColor="text1"/>
+          <w:lang w:val="en-US"/>
+        </w:rPr>
+      </w:pPr>
+      <m:oMathPara>
+        <m:oMathParaPr>
+          <m:jc m:val="left"/>
+        </m:oMathParaPr>
+        <m:oMath>
+          <m:r>
+            <w:rPr>
+              <w:rFonts w:ascii="Cambria Math" w:hAnsi="Cambria Math" w:cs="Times New Roman"/>
+              <w:color w:val="000000" w:themeColor="text1"/>
+              <w:lang w:val="en-US"/>
+            </w:rPr>
+            <m:t xml:space="preserve">Yi </m:t>
+          </m:r>
+          <m:r>
+            <w:rPr>
+              <w:rFonts w:ascii="Cambria Math" w:hAnsi="Cambria Math" w:cs="Times New Roman"/>
+              <w:color w:val="000000" w:themeColor="text1"/>
+              <w:lang w:val="en-US"/>
+            </w:rPr>
+            <m:t xml:space="preserve">= </m:t>
+          </m:r>
+          <m:acc>
+            <m:accPr>
+              <m:ctrlPr>
+                <w:rPr>
+                  <w:rFonts w:ascii="Cambria Math" w:hAnsi="Cambria Math" w:cs="Times New Roman"/>
+                  <w:i/>
+                  <w:color w:val="000000" w:themeColor="text1"/>
+                  <w:lang w:val="en-US"/>
+                </w:rPr>
+              </m:ctrlPr>
+            </m:accPr>
+            <m:e>
+              <m:r>
+                <w:rPr>
+                  <w:rFonts w:ascii="Cambria Math" w:hAnsi="Cambria Math" w:cs="Times New Roman"/>
+                  <w:color w:val="000000" w:themeColor="text1"/>
+                  <w:lang w:val="en-US"/>
+                </w:rPr>
+                <m:t>a</m:t>
+              </m:r>
+            </m:e>
+          </m:acc>
+          <m:r>
+            <w:rPr>
+              <w:rFonts w:ascii="Cambria Math" w:hAnsi="Cambria Math" w:cs="Times New Roman"/>
+              <w:color w:val="000000" w:themeColor="text1"/>
+              <w:lang w:val="en-US"/>
+            </w:rPr>
+            <m:t xml:space="preserve">+ </m:t>
+          </m:r>
+          <m:acc>
+            <m:accPr>
+              <m:ctrlPr>
+                <w:rPr>
+                  <w:rFonts w:ascii="Cambria Math" w:hAnsi="Cambria Math" w:cs="Times New Roman"/>
+                  <w:i/>
+                  <w:color w:val="000000" w:themeColor="text1"/>
+                  <w:lang w:val="en-US"/>
+                </w:rPr>
+              </m:ctrlPr>
+            </m:accPr>
+            <m:e>
+              <m:r>
+                <w:rPr>
+                  <w:rFonts w:ascii="Cambria Math" w:hAnsi="Cambria Math" w:cs="Times New Roman"/>
+                  <w:color w:val="000000" w:themeColor="text1"/>
+                  <w:lang w:val="en-US"/>
+                </w:rPr>
+                <m:t>b</m:t>
+              </m:r>
+            </m:e>
+          </m:acc>
+          <m:r>
+            <w:rPr>
+              <w:rFonts w:ascii="Cambria Math" w:hAnsi="Cambria Math" w:cs="Times New Roman"/>
+              <w:color w:val="000000" w:themeColor="text1"/>
+              <w:lang w:val="en-US"/>
+            </w:rPr>
+            <m:t>x</m:t>
+          </m:r>
+          <m:r>
+            <w:rPr>
+              <w:rFonts w:ascii="Cambria Math" w:hAnsi="Cambria Math" w:cs="Times New Roman"/>
+              <w:color w:val="000000" w:themeColor="text1"/>
+              <w:lang w:val="en-US"/>
+            </w:rPr>
+            <m:t xml:space="preserve">+ </m:t>
+          </m:r>
+          <m:r>
+            <m:rPr>
+              <m:sty m:val="p"/>
+            </m:rPr>
+            <w:rPr>
+              <w:rFonts w:ascii="Cambria Math" w:hAnsi="Cambria Math" w:cs="Arial"/>
+              <w:sz w:val="27"/>
+              <w:szCs w:val="27"/>
+            </w:rPr>
+            <m:t>ε</m:t>
+          </m:r>
+          <m:r>
+            <m:rPr>
+              <m:sty m:val="p"/>
+            </m:rPr>
+            <w:rPr>
+              <w:rFonts w:ascii="Cambria Math" w:hAnsi="Cambria Math" w:cs="Arial"/>
+              <w:sz w:val="20"/>
+              <w:szCs w:val="20"/>
+            </w:rPr>
+            <m:t>i</m:t>
+          </m:r>
+        </m:oMath>
+      </m:oMathPara>
+    </w:p>
+    <w:p>
+      <w:pPr>
+        <w:jc w:val="both"/>
+        <w:rPr>
+          <w:rFonts w:ascii="Times New Roman" w:hAnsi="Times New Roman" w:cs="Times New Roman"/>
+          <w:color w:val="000000" w:themeColor="text1"/>
+          <w:lang w:val="en-US"/>
+        </w:rPr>
+      </w:pPr>
+    </w:p>
+    <w:p>
+      <w:pPr>
+        <w:jc w:val="both"/>
+        <w:rPr>
+          <w:rFonts w:ascii="Times New Roman" w:hAnsi="Times New Roman" w:cs="Times New Roman"/>
+          <w:color w:val="000000" w:themeColor="text1"/>
+          <w:lang w:val="en-US"/>
+        </w:rPr>
+      </w:pPr>
+      <w:r>
+        <w:rPr>
+          <w:rFonts w:ascii="Times New Roman" w:hAnsi="Times New Roman" w:cs="Times New Roman"/>
+          <w:color w:val="000000" w:themeColor="text1"/>
+          <w:lang w:val="en-US"/>
+        </w:rPr>
+        <w:t xml:space="preserve">Lastly, there is the analysis of variables, also known as </w:t>
+      </w:r>
+      <w:r>
+        <w:rPr>
+          <w:rFonts w:ascii="Times New Roman" w:hAnsi="Times New Roman" w:cs="Times New Roman"/>
+          <w:b/>
+          <w:color w:val="FFC000" w:themeColor="accent4"/>
+          <w:lang w:val="en-US"/>
+          <w14:textOutline w14:w="0" w14:cap="flat" w14:cmpd="sng" w14:algn="ctr">
+            <w14:noFill/>
+            <w14:prstDash w14:val="solid"/>
+            <w14:round/>
+          </w14:textOutline>
+          <w14:props3d w14:extrusionH="57150" w14:contourW="0" w14:prstMaterial="softEdge">
+            <w14:bevelT w14:w="25400" w14:h="38100" w14:prst="circle"/>
+          </w14:props3d>
+        </w:rPr>
+        <w:t>Anova table</w:t>
+      </w:r>
+      <w:r>
+        <w:rPr>
+          <w:rFonts w:ascii="Times New Roman" w:hAnsi="Times New Roman" w:cs="Times New Roman"/>
+          <w:color w:val="000000" w:themeColor="text1"/>
+          <w:lang w:val="en-US"/>
+        </w:rPr>
+        <w:t xml:space="preserve">. This shows how the sum of square are distributed according to source of variation. </w:t>
+      </w:r>
+    </w:p>
+    <w:p>
+      <w:pPr>
+        <w:jc w:val="both"/>
+        <w:rPr>
+          <w:rFonts w:ascii="Times New Roman" w:hAnsi="Times New Roman" w:cs="Times New Roman"/>
+          <w:color w:val="162746"/>
+          <w:sz w:val="32"/>
+          <w:szCs w:val="32"/>
+          <w:lang w:val="en-US"/>
+        </w:rPr>
+      </w:pPr>
+    </w:p>
+    <w:p>
+      <w:pPr>
+        <w:jc w:val="both"/>
+        <w:rPr>
+          <w:rFonts w:ascii="Times New Roman" w:hAnsi="Times New Roman" w:cs="Times New Roman"/>
+          <w:color w:val="122F50"/>
+          <w:sz w:val="28"/>
+          <w:szCs w:val="28"/>
+          <w:lang w:val="en-US"/>
+        </w:rPr>
+      </w:pPr>
+      <w:r>
+        <w:rPr>
+          <w:rFonts w:ascii="Times New Roman" w:hAnsi="Times New Roman" w:cs="Times New Roman"/>
+          <w:color w:val="122F50"/>
+          <w:sz w:val="28"/>
+          <w:szCs w:val="28"/>
           <w:lang w:val="en-US"/>
         </w:rPr>
         <w:t xml:space="preserve">1.2 Simple Linear Regression Model </w:t>
@@ -12466,32 +13163,34 @@
         <w:jc w:val="both"/>
         <w:rPr>
           <w:rFonts w:ascii="Times New Roman" w:hAnsi="Times New Roman" w:cs="Times New Roman"/>
-          <w:lang w:val="en-US"/>
-        </w:rPr>
-      </w:pPr>
-      <w:r>
-        <w:rPr>
-          <w:rFonts w:ascii="Times New Roman" w:hAnsi="Times New Roman" w:cs="Times New Roman"/>
-          <w:lang w:val="en-US"/>
-        </w:rPr>
-        <w:t xml:space="preserve">1.2.1 Model significance (Brief explanation of the results obtained by the </w:t>
-      </w:r>
-      <w:proofErr w:type="spellStart"/>
-      <w:r>
-        <w:rPr>
-          <w:rFonts w:ascii="Times New Roman" w:hAnsi="Times New Roman" w:cs="Times New Roman"/>
-          <w:lang w:val="en-US"/>
-        </w:rPr>
-        <w:t>Anova</w:t>
-      </w:r>
-      <w:proofErr w:type="spellEnd"/>
-      <w:r>
-        <w:rPr>
-          <w:rFonts w:ascii="Times New Roman" w:hAnsi="Times New Roman" w:cs="Times New Roman"/>
-          <w:lang w:val="en-US"/>
-        </w:rPr>
-        <w:t xml:space="preserve"> table, including the information of coefficient correlation.) </w:t>
-      </w:r>
+          <w:color w:val="0A1B2F"/>
+          <w:sz w:val="24"/>
+          <w:szCs w:val="24"/>
+          <w:lang w:val="en-US"/>
+        </w:rPr>
+      </w:pPr>
+      <w:r>
+        <w:rPr>
+          <w:rFonts w:ascii="Times New Roman" w:hAnsi="Times New Roman" w:cs="Times New Roman"/>
+          <w:color w:val="0A1B2F"/>
+          <w:sz w:val="24"/>
+          <w:szCs w:val="24"/>
+          <w:lang w:val="en-US"/>
+        </w:rPr>
+        <w:t xml:space="preserve">1.2.1 Model significance (Brief explanation of the results obtained by the Anova table, including the information of coefficient correlation.) </w:t>
+      </w:r>
+    </w:p>
+    <w:p>
+      <w:pPr>
+        <w:jc w:val="both"/>
+        <w:rPr>
+          <w:rFonts w:ascii="Times New Roman" w:hAnsi="Times New Roman" w:cs="Times New Roman"/>
+          <w:color w:val="0A1B2F"/>
+          <w:sz w:val="24"/>
+          <w:szCs w:val="24"/>
+          <w:lang w:val="en-US"/>
+        </w:rPr>
+      </w:pPr>
     </w:p>
     <w:p>
       <w:pPr>
@@ -12740,10 +13439,144 @@
           <w:lang w:val="en-US"/>
         </w:rPr>
       </w:pPr>
-      <w:r>
-        <w:rPr>
-          <w:rFonts w:ascii="Times New Roman" w:hAnsi="Times New Roman" w:cs="Times New Roman"/>
-          <w:lang w:val="en-US"/>
+    </w:p>
+    <w:p>
+      <w:pPr>
+        <w:jc w:val="both"/>
+        <w:rPr>
+          <w:rFonts w:ascii="Times New Roman" w:hAnsi="Times New Roman" w:cs="Times New Roman"/>
+          <w:lang w:val="en-US"/>
+        </w:rPr>
+      </w:pPr>
+    </w:p>
+    <w:p>
+      <w:pPr>
+        <w:jc w:val="both"/>
+        <w:rPr>
+          <w:rFonts w:ascii="Times New Roman" w:hAnsi="Times New Roman" w:cs="Times New Roman"/>
+          <w:lang w:val="en-US"/>
+        </w:rPr>
+      </w:pPr>
+    </w:p>
+    <w:p>
+      <w:pPr>
+        <w:jc w:val="both"/>
+        <w:rPr>
+          <w:rFonts w:ascii="Times New Roman" w:hAnsi="Times New Roman" w:cs="Times New Roman"/>
+          <w:lang w:val="en-US"/>
+        </w:rPr>
+      </w:pPr>
+    </w:p>
+    <w:p>
+      <w:pPr>
+        <w:jc w:val="both"/>
+        <w:rPr>
+          <w:rFonts w:ascii="Times New Roman" w:hAnsi="Times New Roman" w:cs="Times New Roman"/>
+          <w:lang w:val="en-US"/>
+        </w:rPr>
+      </w:pPr>
+    </w:p>
+    <w:p>
+      <w:pPr>
+        <w:jc w:val="both"/>
+        <w:rPr>
+          <w:rFonts w:ascii="Times New Roman" w:hAnsi="Times New Roman" w:cs="Times New Roman"/>
+          <w:lang w:val="en-US"/>
+        </w:rPr>
+      </w:pPr>
+    </w:p>
+    <w:p>
+      <w:pPr>
+        <w:jc w:val="both"/>
+        <w:rPr>
+          <w:rFonts w:ascii="Times New Roman" w:hAnsi="Times New Roman" w:cs="Times New Roman"/>
+          <w:lang w:val="en-US"/>
+        </w:rPr>
+      </w:pPr>
+    </w:p>
+    <w:p>
+      <w:pPr>
+        <w:jc w:val="both"/>
+        <w:rPr>
+          <w:rFonts w:ascii="Times New Roman" w:hAnsi="Times New Roman" w:cs="Times New Roman"/>
+          <w:lang w:val="en-US"/>
+        </w:rPr>
+      </w:pPr>
+    </w:p>
+    <w:p>
+      <w:pPr>
+        <w:jc w:val="both"/>
+        <w:rPr>
+          <w:rFonts w:ascii="Times New Roman" w:hAnsi="Times New Roman" w:cs="Times New Roman"/>
+          <w:lang w:val="en-US"/>
+        </w:rPr>
+      </w:pPr>
+    </w:p>
+    <w:p>
+      <w:pPr>
+        <w:jc w:val="both"/>
+        <w:rPr>
+          <w:rFonts w:ascii="Times New Roman" w:hAnsi="Times New Roman" w:cs="Times New Roman"/>
+          <w:lang w:val="en-US"/>
+        </w:rPr>
+      </w:pPr>
+    </w:p>
+    <w:p>
+      <w:pPr>
+        <w:jc w:val="both"/>
+        <w:rPr>
+          <w:rFonts w:ascii="Times New Roman" w:hAnsi="Times New Roman" w:cs="Times New Roman"/>
+          <w:lang w:val="en-US"/>
+        </w:rPr>
+      </w:pPr>
+    </w:p>
+    <w:p>
+      <w:pPr>
+        <w:jc w:val="both"/>
+        <w:rPr>
+          <w:rFonts w:ascii="Times New Roman" w:hAnsi="Times New Roman" w:cs="Times New Roman"/>
+          <w:lang w:val="en-US"/>
+        </w:rPr>
+      </w:pPr>
+    </w:p>
+    <w:p>
+      <w:pPr>
+        <w:jc w:val="both"/>
+        <w:rPr>
+          <w:rFonts w:ascii="Times New Roman" w:hAnsi="Times New Roman" w:cs="Times New Roman"/>
+          <w:lang w:val="en-US"/>
+        </w:rPr>
+      </w:pPr>
+    </w:p>
+    <w:p>
+      <w:pPr>
+        <w:jc w:val="both"/>
+        <w:rPr>
+          <w:rFonts w:ascii="Times New Roman" w:hAnsi="Times New Roman" w:cs="Times New Roman"/>
+          <w:lang w:val="en-US"/>
+        </w:rPr>
+      </w:pPr>
+    </w:p>
+    <w:p>
+      <w:pPr>
+        <w:jc w:val="both"/>
+        <w:rPr>
+          <w:rFonts w:ascii="Times New Roman" w:hAnsi="Times New Roman" w:cs="Times New Roman"/>
+          <w:color w:val="1E5089"/>
+          <w:sz w:val="40"/>
+          <w:szCs w:val="40"/>
+          <w:lang w:val="en-US"/>
+          <w14:reflection w14:blurRad="0" w14:stA="1000" w14:stPos="0" w14:endA="0" w14:endPos="68000" w14:dist="0" w14:dir="0" w14:fadeDir="0" w14:sx="0" w14:sy="0" w14:kx="0" w14:ky="0" w14:algn="b"/>
+        </w:rPr>
+      </w:pPr>
+      <w:r>
+        <w:rPr>
+          <w:rFonts w:ascii="Times New Roman" w:hAnsi="Times New Roman" w:cs="Times New Roman"/>
+          <w:color w:val="1E5089"/>
+          <w:sz w:val="40"/>
+          <w:szCs w:val="40"/>
+          <w:lang w:val="en-US"/>
+          <w14:reflection w14:blurRad="0" w14:stA="1000" w14:stPos="0" w14:endA="0" w14:endPos="68000" w14:dist="0" w14:dir="0" w14:fadeDir="0" w14:sx="0" w14:sy="0" w14:kx="0" w14:ky="0" w14:algn="b"/>
         </w:rPr>
         <w:lastRenderedPageBreak/>
         <w:t xml:space="preserve">Linear Regression </w:t>
@@ -12754,12 +13587,31 @@
         <w:jc w:val="both"/>
         <w:rPr>
           <w:rFonts w:ascii="Times New Roman" w:hAnsi="Times New Roman" w:cs="Times New Roman"/>
-          <w:lang w:val="en-US"/>
-        </w:rPr>
-      </w:pPr>
-      <w:r>
-        <w:rPr>
-          <w:rFonts w:ascii="Times New Roman" w:hAnsi="Times New Roman" w:cs="Times New Roman"/>
+          <w:color w:val="1E5089"/>
+          <w:sz w:val="40"/>
+          <w:szCs w:val="40"/>
+          <w:lang w:val="en-US"/>
+          <w14:reflection w14:blurRad="0" w14:stA="1000" w14:stPos="0" w14:endA="0" w14:endPos="68000" w14:dist="0" w14:dir="0" w14:fadeDir="0" w14:sx="0" w14:sy="0" w14:kx="0" w14:ky="0" w14:algn="b"/>
+        </w:rPr>
+      </w:pPr>
+    </w:p>
+    <w:p>
+      <w:pPr>
+        <w:jc w:val="both"/>
+        <w:rPr>
+          <w:rFonts w:ascii="Times New Roman" w:hAnsi="Times New Roman" w:cs="Times New Roman"/>
+          <w:color w:val="163D6A"/>
+          <w:sz w:val="32"/>
+          <w:szCs w:val="32"/>
+          <w:lang w:val="en-US"/>
+        </w:rPr>
+      </w:pPr>
+      <w:r>
+        <w:rPr>
+          <w:rFonts w:ascii="Times New Roman" w:hAnsi="Times New Roman" w:cs="Times New Roman"/>
+          <w:color w:val="163D6A"/>
+          <w:sz w:val="32"/>
+          <w:szCs w:val="32"/>
           <w:lang w:val="en-US"/>
         </w:rPr>
         <w:t xml:space="preserve">2 Multiple Linear Regression </w:t>
@@ -12770,12 +13622,18 @@
         <w:jc w:val="both"/>
         <w:rPr>
           <w:rFonts w:ascii="Times New Roman" w:hAnsi="Times New Roman" w:cs="Times New Roman"/>
-          <w:lang w:val="en-US"/>
-        </w:rPr>
-      </w:pPr>
-      <w:r>
-        <w:rPr>
-          <w:rFonts w:ascii="Times New Roman" w:hAnsi="Times New Roman" w:cs="Times New Roman"/>
+          <w:color w:val="122F50"/>
+          <w:sz w:val="28"/>
+          <w:szCs w:val="28"/>
+          <w:lang w:val="en-US"/>
+        </w:rPr>
+      </w:pPr>
+      <w:r>
+        <w:rPr>
+          <w:rFonts w:ascii="Times New Roman" w:hAnsi="Times New Roman" w:cs="Times New Roman"/>
+          <w:color w:val="122F50"/>
+          <w:sz w:val="28"/>
+          <w:szCs w:val="28"/>
           <w:lang w:val="en-US"/>
         </w:rPr>
         <w:t xml:space="preserve">2.1 Overview of Multiple Linear Regression (brief theoretical description) </w:t>
@@ -12786,14 +13644,761 @@
         <w:jc w:val="both"/>
         <w:rPr>
           <w:rFonts w:ascii="Times New Roman" w:hAnsi="Times New Roman" w:cs="Times New Roman"/>
-          <w:lang w:val="en-US"/>
-        </w:rPr>
-      </w:pPr>
-      <w:r>
-        <w:rPr>
-          <w:rFonts w:ascii="Times New Roman" w:hAnsi="Times New Roman" w:cs="Times New Roman"/>
-          <w:lang w:val="en-US"/>
-        </w:rPr>
+          <w:color w:val="000000" w:themeColor="text1"/>
+          <w:lang w:val="en-US"/>
+        </w:rPr>
+      </w:pPr>
+      <w:r>
+        <w:rPr>
+          <w:rFonts w:ascii="Times New Roman" w:hAnsi="Times New Roman" w:cs="Times New Roman"/>
+          <w:color w:val="000000" w:themeColor="text1"/>
+          <w:lang w:val="en-US"/>
+        </w:rPr>
+        <w:t>Multiple</w:t>
+      </w:r>
+      <w:r>
+        <w:rPr>
+          <w:rFonts w:ascii="Times New Roman" w:hAnsi="Times New Roman" w:cs="Times New Roman"/>
+          <w:color w:val="000000" w:themeColor="text1"/>
+          <w:lang w:val="en-US"/>
+        </w:rPr>
+        <w:t xml:space="preserve"> Linear Regression is also a linear regression model, </w:t>
+      </w:r>
+      <w:r>
+        <w:rPr>
+          <w:rFonts w:ascii="Times New Roman" w:hAnsi="Times New Roman" w:cs="Times New Roman"/>
+          <w:color w:val="000000" w:themeColor="text1"/>
+          <w:lang w:val="en-US"/>
+        </w:rPr>
+        <w:t xml:space="preserve">although, like the name indicates, it uses </w:t>
+      </w:r>
+      <w:r>
+        <w:rPr>
+          <w:rFonts w:ascii="Times New Roman" w:hAnsi="Times New Roman" w:cs="Times New Roman"/>
+          <w:b/>
+          <w:color w:val="FFC000" w:themeColor="accent4"/>
+          <w:lang w:val="en-US"/>
+          <w14:textOutline w14:w="0" w14:cap="flat" w14:cmpd="sng" w14:algn="ctr">
+            <w14:noFill/>
+            <w14:prstDash w14:val="solid"/>
+            <w14:round/>
+          </w14:textOutline>
+          <w14:props3d w14:extrusionH="57150" w14:contourW="0" w14:prstMaterial="softEdge">
+            <w14:bevelT w14:w="25400" w14:h="38100" w14:prst="circle"/>
+          </w14:props3d>
+        </w:rPr>
+        <w:t>multiple explanatory variables</w:t>
+      </w:r>
+      <w:r>
+        <w:rPr>
+          <w:rFonts w:ascii="Times New Roman" w:hAnsi="Times New Roman" w:cs="Times New Roman"/>
+          <w:color w:val="000000" w:themeColor="text1"/>
+          <w:lang w:val="en-US"/>
+        </w:rPr>
+        <w:t>, in opposition of the Simple Linear Regression. The goal of this type of regression is also to study the relationship between these variables (one dependent and many independents).</w:t>
+      </w:r>
+    </w:p>
+    <w:p>
+      <w:pPr>
+        <w:jc w:val="both"/>
+        <w:rPr>
+          <w:rFonts w:ascii="Times New Roman" w:hAnsi="Times New Roman" w:cs="Times New Roman"/>
+          <w:color w:val="000000" w:themeColor="text1"/>
+          <w:lang w:val="en-US"/>
+        </w:rPr>
+      </w:pPr>
+      <w:r>
+        <w:rPr>
+          <w:rFonts w:ascii="Times New Roman" w:hAnsi="Times New Roman" w:cs="Times New Roman"/>
+          <w:color w:val="000000" w:themeColor="text1"/>
+          <w:lang w:val="en-US"/>
+        </w:rPr>
+        <w:t xml:space="preserve">Taking in account that MLR works with more than </w:t>
+      </w:r>
+      <w:r>
+        <w:rPr>
+          <w:rFonts w:ascii="Times New Roman" w:hAnsi="Times New Roman" w:cs="Times New Roman"/>
+          <w:color w:val="000000" w:themeColor="text1"/>
+          <w:lang w:val="en-US"/>
+        </w:rPr>
+        <w:t>two</w:t>
+      </w:r>
+      <w:r>
+        <w:rPr>
+          <w:rFonts w:ascii="Times New Roman" w:hAnsi="Times New Roman" w:cs="Times New Roman"/>
+          <w:color w:val="000000" w:themeColor="text1"/>
+          <w:lang w:val="en-US"/>
+        </w:rPr>
+        <w:t xml:space="preserve"> variables, there is no regression line like the SLR. So, instead, </w:t>
+      </w:r>
+      <w:r>
+        <w:rPr>
+          <w:rFonts w:ascii="Times New Roman" w:hAnsi="Times New Roman" w:cs="Times New Roman"/>
+          <w:color w:val="000000" w:themeColor="text1"/>
+          <w:lang w:val="en-US"/>
+        </w:rPr>
+        <w:t xml:space="preserve">we calculate </w:t>
+      </w:r>
+      <w:r>
+        <w:rPr>
+          <w:rFonts w:ascii="Times New Roman" w:hAnsi="Times New Roman" w:cs="Times New Roman"/>
+          <w:b/>
+          <w:color w:val="FFC000" w:themeColor="accent4"/>
+          <w:lang w:val="en-US"/>
+          <w14:textOutline w14:w="0" w14:cap="flat" w14:cmpd="sng" w14:algn="ctr">
+            <w14:noFill/>
+            <w14:prstDash w14:val="solid"/>
+            <w14:round/>
+          </w14:textOutline>
+          <w14:props3d w14:extrusionH="57150" w14:contourW="0" w14:prstMaterial="softEdge">
+            <w14:bevelT w14:w="25400" w14:h="38100" w14:prst="circle"/>
+          </w14:props3d>
+        </w:rPr>
+        <w:t>correlation coefficients</w:t>
+      </w:r>
+      <w:r>
+        <w:rPr>
+          <w:rFonts w:ascii="Times New Roman" w:hAnsi="Times New Roman" w:cs="Times New Roman"/>
+          <w:color w:val="000000" w:themeColor="text1"/>
+          <w:lang w:val="en-US"/>
+        </w:rPr>
+        <w:t xml:space="preserve"> for each variable. Consequently, the regression model looks like this:</w:t>
+      </w:r>
+    </w:p>
+    <w:p>
+      <w:pPr>
+        <w:jc w:val="both"/>
+        <w:rPr>
+          <w:rFonts w:ascii="Times New Roman" w:eastAsiaTheme="minorEastAsia" w:hAnsi="Times New Roman" w:cs="Times New Roman"/>
+          <w:sz w:val="27"/>
+          <w:szCs w:val="27"/>
+          <w:lang w:val="en-US"/>
+        </w:rPr>
+      </w:pPr>
+      <m:oMath>
+        <m:r>
+          <w:rPr>
+            <w:rFonts w:ascii="Cambria Math" w:hAnsi="Cambria Math" w:cs="Times New Roman"/>
+            <w:color w:val="000000" w:themeColor="text1"/>
+            <w:lang w:val="en-US"/>
+          </w:rPr>
+          <m:t xml:space="preserve">yi= </m:t>
+        </m:r>
+        <m:r>
+          <m:rPr>
+            <m:sty m:val="p"/>
+          </m:rPr>
+          <w:rPr>
+            <w:rFonts w:ascii="Cambria Math" w:hAnsi="Cambria Math" w:cs="Arial"/>
+            <w:sz w:val="27"/>
+            <w:szCs w:val="27"/>
+          </w:rPr>
+          <m:t>β</m:t>
+        </m:r>
+        <m:r>
+          <m:rPr>
+            <m:sty m:val="p"/>
+          </m:rPr>
+          <w:rPr>
+            <w:rFonts w:ascii="Cambria Math" w:hAnsi="Arial" w:cs="Arial"/>
+            <w:sz w:val="27"/>
+            <w:szCs w:val="27"/>
+            <w:lang w:val="en-US"/>
+          </w:rPr>
+          <m:t xml:space="preserve">0+ </m:t>
+        </m:r>
+        <m:r>
+          <m:rPr>
+            <m:sty m:val="p"/>
+          </m:rPr>
+          <w:rPr>
+            <w:rFonts w:ascii="Cambria Math" w:hAnsi="Cambria Math" w:cs="Arial"/>
+            <w:sz w:val="27"/>
+            <w:szCs w:val="27"/>
+          </w:rPr>
+          <m:t>β</m:t>
+        </m:r>
+        <m:r>
+          <m:rPr>
+            <m:sty m:val="p"/>
+          </m:rPr>
+          <w:rPr>
+            <w:rFonts w:ascii="Cambria Math" w:hAnsi="Arial" w:cs="Arial"/>
+            <w:sz w:val="27"/>
+            <w:szCs w:val="27"/>
+            <w:lang w:val="en-US"/>
+          </w:rPr>
+          <m:t xml:space="preserve">1x1+ </m:t>
+        </m:r>
+        <m:r>
+          <m:rPr>
+            <m:sty m:val="p"/>
+          </m:rPr>
+          <w:rPr>
+            <w:rFonts w:ascii="Cambria Math" w:hAnsi="Cambria Math" w:cs="Arial"/>
+            <w:sz w:val="27"/>
+            <w:szCs w:val="27"/>
+          </w:rPr>
+          <m:t>β</m:t>
+        </m:r>
+        <m:r>
+          <m:rPr>
+            <m:sty m:val="p"/>
+          </m:rPr>
+          <w:rPr>
+            <w:rFonts w:ascii="Cambria Math" w:hAnsi="Arial" w:cs="Arial"/>
+            <w:sz w:val="27"/>
+            <w:szCs w:val="27"/>
+            <w:lang w:val="en-US"/>
+          </w:rPr>
+          <m:t xml:space="preserve">2x2+ </m:t>
+        </m:r>
+        <m:r>
+          <m:rPr>
+            <m:sty m:val="p"/>
+          </m:rPr>
+          <w:rPr>
+            <w:rFonts w:ascii="Cambria Math" w:hAnsi="Cambria Math" w:cs="Arial"/>
+            <w:sz w:val="27"/>
+            <w:szCs w:val="27"/>
+          </w:rPr>
+          <m:t>β</m:t>
+        </m:r>
+        <m:r>
+          <m:rPr>
+            <m:sty m:val="p"/>
+          </m:rPr>
+          <w:rPr>
+            <w:rFonts w:ascii="Cambria Math" w:hAnsi="Arial" w:cs="Arial"/>
+            <w:sz w:val="27"/>
+            <w:szCs w:val="27"/>
+            <w:lang w:val="en-US"/>
+          </w:rPr>
+          <m:t>3x3+</m:t>
+        </m:r>
+        <m:r>
+          <m:rPr>
+            <m:sty m:val="p"/>
+          </m:rPr>
+          <w:rPr>
+            <w:rFonts w:ascii="Cambria Math" w:hAnsi="Arial" w:cs="Arial"/>
+            <w:sz w:val="27"/>
+            <w:szCs w:val="27"/>
+            <w:lang w:val="en-US"/>
+          </w:rPr>
+          <m:t>…</m:t>
+        </m:r>
+        <m:r>
+          <m:rPr>
+            <m:sty m:val="p"/>
+          </m:rPr>
+          <w:rPr>
+            <w:rFonts w:ascii="Cambria Math" w:hAnsi="Arial" w:cs="Arial"/>
+            <w:sz w:val="27"/>
+            <w:szCs w:val="27"/>
+            <w:lang w:val="en-US"/>
+          </w:rPr>
+          <m:t xml:space="preserve">+ </m:t>
+        </m:r>
+        <m:r>
+          <m:rPr>
+            <m:sty m:val="p"/>
+          </m:rPr>
+          <w:rPr>
+            <w:rFonts w:ascii="Cambria Math" w:hAnsi="Cambria Math" w:cs="Arial"/>
+            <w:sz w:val="27"/>
+            <w:szCs w:val="27"/>
+          </w:rPr>
+          <m:t>β</m:t>
+        </m:r>
+        <m:r>
+          <m:rPr>
+            <m:sty m:val="p"/>
+          </m:rPr>
+          <w:rPr>
+            <w:rFonts w:ascii="Cambria Math" w:hAnsi="Arial" w:cs="Arial"/>
+            <w:sz w:val="27"/>
+            <w:szCs w:val="27"/>
+            <w:lang w:val="en-US"/>
+          </w:rPr>
+          <m:t xml:space="preserve">kxk+ </m:t>
+        </m:r>
+        <m:r>
+          <m:rPr>
+            <m:sty m:val="p"/>
+          </m:rPr>
+          <w:rPr>
+            <w:rFonts w:ascii="Cambria Math" w:hAnsi="Cambria Math" w:cs="Arial"/>
+            <w:sz w:val="27"/>
+            <w:szCs w:val="27"/>
+          </w:rPr>
+          <m:t>ε</m:t>
+        </m:r>
+        <m:r>
+          <m:rPr>
+            <m:sty m:val="p"/>
+          </m:rPr>
+          <w:rPr>
+            <w:rFonts w:ascii="Cambria Math" w:hAnsi="Cambria Math" w:cs="Arial"/>
+            <w:sz w:val="20"/>
+            <w:szCs w:val="20"/>
+            <w:lang w:val="en-US"/>
+          </w:rPr>
+          <m:t>i</m:t>
+        </m:r>
+      </m:oMath>
+      <w:r>
+        <w:rPr>
+          <w:rFonts w:ascii="Times New Roman" w:eastAsiaTheme="minorEastAsia" w:hAnsi="Times New Roman" w:cs="Times New Roman"/>
+          <w:sz w:val="27"/>
+          <w:szCs w:val="27"/>
+          <w:lang w:val="en-US"/>
+        </w:rPr>
+        <w:t xml:space="preserve"> </w:t>
+      </w:r>
+    </w:p>
+    <w:p>
+      <w:pPr>
+        <w:jc w:val="both"/>
+        <w:rPr>
+          <w:rFonts w:ascii="Times New Roman" w:eastAsiaTheme="minorEastAsia" w:hAnsi="Times New Roman" w:cs="Times New Roman"/>
+          <w:color w:val="000000" w:themeColor="text1"/>
+          <w:lang w:val="en-US"/>
+        </w:rPr>
+      </w:pPr>
+      <w:r>
+        <w:rPr>
+          <w:rFonts w:ascii="Times New Roman" w:eastAsiaTheme="minorEastAsia" w:hAnsi="Times New Roman" w:cs="Times New Roman"/>
+          <w:color w:val="000000" w:themeColor="text1"/>
+          <w:lang w:val="en-US"/>
+        </w:rPr>
+        <w:t xml:space="preserve"> </w:t>
+      </w:r>
+    </w:p>
+    <w:p>
+      <w:pPr>
+        <w:jc w:val="both"/>
+        <w:rPr>
+          <w:rFonts w:ascii="Times New Roman" w:hAnsi="Times New Roman" w:cs="Times New Roman"/>
+          <w:color w:val="000000" w:themeColor="text1"/>
+          <w:lang w:val="en-US"/>
+        </w:rPr>
+      </w:pPr>
+      <w:r>
+        <w:rPr>
+          <w:rFonts w:ascii="Times New Roman" w:hAnsi="Times New Roman" w:cs="Times New Roman"/>
+          <w:color w:val="000000" w:themeColor="text1"/>
+          <w:lang w:val="en-US"/>
+        </w:rPr>
+        <w:t xml:space="preserve">To calculate these coefficients, we first need to calculate some </w:t>
+      </w:r>
+      <w:r>
+        <w:rPr>
+          <w:rFonts w:ascii="Times New Roman" w:hAnsi="Times New Roman" w:cs="Times New Roman"/>
+          <w:b/>
+          <w:color w:val="FFC000" w:themeColor="accent4"/>
+          <w:lang w:val="en-US"/>
+          <w14:textOutline w14:w="0" w14:cap="flat" w14:cmpd="sng" w14:algn="ctr">
+            <w14:noFill/>
+            <w14:prstDash w14:val="solid"/>
+            <w14:round/>
+          </w14:textOutline>
+          <w14:props3d w14:extrusionH="57150" w14:contourW="0" w14:prstMaterial="softEdge">
+            <w14:bevelT w14:w="25400" w14:h="38100" w14:prst="circle"/>
+          </w14:props3d>
+        </w:rPr>
+        <w:t>matrixes</w:t>
+      </w:r>
+      <w:r>
+        <w:rPr>
+          <w:rFonts w:ascii="Times New Roman" w:hAnsi="Times New Roman" w:cs="Times New Roman"/>
+          <w:color w:val="000000" w:themeColor="text1"/>
+          <w:lang w:val="en-US"/>
+        </w:rPr>
+        <w:t>.</w:t>
+      </w:r>
+    </w:p>
+    <w:p>
+      <w:pPr>
+        <w:pStyle w:val="PargrafodaLista"/>
+        <w:numPr>
+          <w:ilvl w:val="0"/>
+          <w:numId w:val="1"/>
+        </w:numPr>
+        <w:jc w:val="both"/>
+        <w:rPr>
+          <w:rFonts w:ascii="Times New Roman" w:hAnsi="Times New Roman" w:cs="Times New Roman"/>
+          <w:color w:val="000000" w:themeColor="text1"/>
+          <w:lang w:val="en-US"/>
+        </w:rPr>
+      </w:pPr>
+      <w:r>
+        <w:rPr>
+          <w:rFonts w:ascii="Times New Roman" w:hAnsi="Times New Roman" w:cs="Times New Roman"/>
+          <w:color w:val="000000" w:themeColor="text1"/>
+          <w:lang w:val="en-US"/>
+        </w:rPr>
+        <w:t>The X matrix – where the first column is formed by 1’s and the others columns are composed by the values of the independent variables.</w:t>
+      </w:r>
+    </w:p>
+    <w:p>
+      <w:pPr>
+        <w:pStyle w:val="PargrafodaLista"/>
+        <w:numPr>
+          <w:ilvl w:val="0"/>
+          <w:numId w:val="1"/>
+        </w:numPr>
+        <w:jc w:val="both"/>
+        <w:rPr>
+          <w:rFonts w:ascii="Times New Roman" w:hAnsi="Times New Roman" w:cs="Times New Roman"/>
+          <w:color w:val="000000" w:themeColor="text1"/>
+          <w:lang w:val="en-US"/>
+        </w:rPr>
+      </w:pPr>
+      <w:r>
+        <w:rPr>
+          <w:rFonts w:ascii="Times New Roman" w:hAnsi="Times New Roman" w:cs="Times New Roman"/>
+          <w:color w:val="000000" w:themeColor="text1"/>
+          <w:lang w:val="en-US"/>
+        </w:rPr>
+        <w:t xml:space="preserve">The X matrix transposed </w:t>
+      </w:r>
+    </w:p>
+    <w:p>
+      <w:pPr>
+        <w:pStyle w:val="PargrafodaLista"/>
+        <w:numPr>
+          <w:ilvl w:val="0"/>
+          <w:numId w:val="1"/>
+        </w:numPr>
+        <w:jc w:val="both"/>
+        <w:rPr>
+          <w:rFonts w:ascii="Times New Roman" w:hAnsi="Times New Roman" w:cs="Times New Roman"/>
+          <w:color w:val="000000" w:themeColor="text1"/>
+          <w:lang w:val="en-US"/>
+        </w:rPr>
+      </w:pPr>
+      <w:r>
+        <w:rPr>
+          <w:rFonts w:ascii="Times New Roman" w:hAnsi="Times New Roman" w:cs="Times New Roman"/>
+          <w:color w:val="000000" w:themeColor="text1"/>
+          <w:lang w:val="en-US"/>
+        </w:rPr>
+        <w:t>X matrix transposed times the X matrix</w:t>
+      </w:r>
+    </w:p>
+    <w:p>
+      <w:pPr>
+        <w:pStyle w:val="PargrafodaLista"/>
+        <w:numPr>
+          <w:ilvl w:val="0"/>
+          <w:numId w:val="1"/>
+        </w:numPr>
+        <w:jc w:val="both"/>
+        <w:rPr>
+          <w:rFonts w:ascii="Times New Roman" w:hAnsi="Times New Roman" w:cs="Times New Roman"/>
+          <w:color w:val="000000" w:themeColor="text1"/>
+          <w:lang w:val="en-US"/>
+        </w:rPr>
+      </w:pPr>
+      <w:r>
+        <w:rPr>
+          <w:rFonts w:ascii="Times New Roman" w:hAnsi="Times New Roman" w:cs="Times New Roman"/>
+          <w:color w:val="000000" w:themeColor="text1"/>
+          <w:lang w:val="en-US"/>
+        </w:rPr>
+        <w:t>The inverse of the matrix above.</w:t>
+      </w:r>
+    </w:p>
+    <w:p>
+      <w:pPr>
+        <w:pStyle w:val="PargrafodaLista"/>
+        <w:numPr>
+          <w:ilvl w:val="0"/>
+          <w:numId w:val="1"/>
+        </w:numPr>
+        <w:jc w:val="both"/>
+        <w:rPr>
+          <w:rFonts w:ascii="Times New Roman" w:hAnsi="Times New Roman" w:cs="Times New Roman"/>
+          <w:color w:val="000000" w:themeColor="text1"/>
+          <w:lang w:val="en-US"/>
+        </w:rPr>
+      </w:pPr>
+      <w:r>
+        <w:rPr>
+          <w:rFonts w:ascii="Times New Roman" w:hAnsi="Times New Roman" w:cs="Times New Roman"/>
+          <w:color w:val="000000" w:themeColor="text1"/>
+          <w:lang w:val="en-US"/>
+        </w:rPr>
+        <w:t>Finally, the X matrix transposed times the dependent variable values.</w:t>
+      </w:r>
+    </w:p>
+    <w:p>
+      <w:pPr>
+        <w:pStyle w:val="PargrafodaLista"/>
+        <w:jc w:val="both"/>
+        <w:rPr>
+          <w:rFonts w:ascii="Times New Roman" w:hAnsi="Times New Roman" w:cs="Times New Roman"/>
+          <w:color w:val="000000" w:themeColor="text1"/>
+          <w:lang w:val="en-US"/>
+        </w:rPr>
+      </w:pPr>
+    </w:p>
+    <w:p>
+      <w:pPr>
+        <w:jc w:val="both"/>
+        <w:rPr>
+          <w:rFonts w:ascii="Times New Roman" w:hAnsi="Times New Roman" w:cs="Times New Roman"/>
+          <w:color w:val="000000" w:themeColor="text1"/>
+          <w:lang w:val="en-US"/>
+        </w:rPr>
+      </w:pPr>
+      <w:r>
+        <w:rPr>
+          <w:rFonts w:ascii="Times New Roman" w:hAnsi="Times New Roman" w:cs="Times New Roman"/>
+          <w:color w:val="000000" w:themeColor="text1"/>
+          <w:lang w:val="en-US"/>
+        </w:rPr>
+        <w:t>Then, by determining these matrixes, we just have to multiple the inverse matrix with the last one mentioned. By calculating these, we will have the different correlation coefficients</w:t>
+      </w:r>
+      <w:r>
+        <w:rPr>
+          <w:rFonts w:ascii="Times New Roman" w:hAnsi="Times New Roman" w:cs="Times New Roman"/>
+          <w:color w:val="000000" w:themeColor="text1"/>
+          <w:lang w:val="en-US"/>
+        </w:rPr>
+        <w:t>.</w:t>
+      </w:r>
+    </w:p>
+    <w:p>
+      <w:pPr>
+        <w:jc w:val="both"/>
+        <w:rPr>
+          <w:rFonts w:ascii="Times New Roman" w:hAnsi="Times New Roman" w:cs="Times New Roman"/>
+          <w:color w:val="000000" w:themeColor="text1"/>
+          <w:lang w:val="en-US"/>
+        </w:rPr>
+      </w:pPr>
+      <w:r>
+        <w:rPr>
+          <w:rFonts w:ascii="Times New Roman" w:hAnsi="Times New Roman" w:cs="Times New Roman"/>
+          <w:color w:val="000000" w:themeColor="text1"/>
+          <w:lang w:val="en-US"/>
+        </w:rPr>
+        <w:t>Once the coefficients are calculated, it is possible to estimate the dependent variable values with given independent variable values.</w:t>
+      </w:r>
+    </w:p>
+    <w:p>
+      <w:pPr>
+        <w:jc w:val="both"/>
+        <w:rPr>
+          <w:rFonts w:ascii="Times New Roman" w:hAnsi="Times New Roman" w:cs="Times New Roman"/>
+          <w:color w:val="000000" w:themeColor="text1"/>
+          <w:lang w:val="en-US"/>
+        </w:rPr>
+      </w:pPr>
+    </w:p>
+    <w:p>
+      <w:pPr>
+        <w:jc w:val="both"/>
+        <w:rPr>
+          <w:rFonts w:ascii="Times New Roman" w:hAnsi="Times New Roman" w:cs="Times New Roman"/>
+          <w:color w:val="000000" w:themeColor="text1"/>
+          <w:lang w:val="en-US"/>
+        </w:rPr>
+      </w:pPr>
+      <w:r>
+        <w:rPr>
+          <w:rFonts w:ascii="Times New Roman" w:hAnsi="Times New Roman" w:cs="Times New Roman"/>
+          <w:color w:val="000000" w:themeColor="text1"/>
+          <w:lang w:val="en-US"/>
+        </w:rPr>
+        <w:t xml:space="preserve">Like the SLR, on the MLR, to better explore the relationship between these variables, we also estimate these coefficients with </w:t>
+      </w:r>
+      <w:r>
+        <w:rPr>
+          <w:rFonts w:ascii="Times New Roman" w:hAnsi="Times New Roman" w:cs="Times New Roman"/>
+          <w:b/>
+          <w:color w:val="FFC000" w:themeColor="accent4"/>
+          <w:lang w:val="en-US"/>
+          <w14:textOutline w14:w="0" w14:cap="flat" w14:cmpd="sng" w14:algn="ctr">
+            <w14:noFill/>
+            <w14:prstDash w14:val="solid"/>
+            <w14:round/>
+          </w14:textOutline>
+          <w14:props3d w14:extrusionH="57150" w14:contourW="0" w14:prstMaterial="softEdge">
+            <w14:bevelT w14:w="25400" w14:h="38100" w14:prst="circle"/>
+          </w14:props3d>
+        </w:rPr>
+        <w:t>hypotheses tests</w:t>
+      </w:r>
+      <w:r>
+        <w:rPr>
+          <w:rFonts w:ascii="Times New Roman" w:hAnsi="Times New Roman" w:cs="Times New Roman"/>
+          <w:color w:val="000000" w:themeColor="text1"/>
+          <w:lang w:val="en-US"/>
+        </w:rPr>
+        <w:t xml:space="preserve"> and </w:t>
+      </w:r>
+      <w:r>
+        <w:rPr>
+          <w:rFonts w:ascii="Times New Roman" w:hAnsi="Times New Roman" w:cs="Times New Roman"/>
+          <w:b/>
+          <w:color w:val="FFC000" w:themeColor="accent4"/>
+          <w:lang w:val="en-US"/>
+          <w14:textOutline w14:w="0" w14:cap="flat" w14:cmpd="sng" w14:algn="ctr">
+            <w14:noFill/>
+            <w14:prstDash w14:val="solid"/>
+            <w14:round/>
+          </w14:textOutline>
+          <w14:props3d w14:extrusionH="57150" w14:contourW="0" w14:prstMaterial="softEdge">
+            <w14:bevelT w14:w="25400" w14:h="38100" w14:prst="circle"/>
+          </w14:props3d>
+        </w:rPr>
+        <w:t>confident intervals</w:t>
+      </w:r>
+      <w:r>
+        <w:rPr>
+          <w:rFonts w:ascii="Times New Roman" w:hAnsi="Times New Roman" w:cs="Times New Roman"/>
+          <w:color w:val="000000" w:themeColor="text1"/>
+          <w:lang w:val="en-US"/>
+        </w:rPr>
+        <w:t>.</w:t>
+      </w:r>
+    </w:p>
+    <w:p>
+      <w:pPr>
+        <w:jc w:val="both"/>
+        <w:rPr>
+          <w:rFonts w:ascii="Times New Roman" w:hAnsi="Times New Roman" w:cs="Times New Roman"/>
+          <w:color w:val="000000" w:themeColor="text1"/>
+          <w:lang w:val="en-US"/>
+        </w:rPr>
+      </w:pPr>
+      <w:r>
+        <w:rPr>
+          <w:rFonts w:ascii="Times New Roman" w:hAnsi="Times New Roman" w:cs="Times New Roman"/>
+          <w:color w:val="000000" w:themeColor="text1"/>
+          <w:lang w:val="en-US"/>
+        </w:rPr>
+        <w:t xml:space="preserve">Lastly, the </w:t>
+      </w:r>
+      <w:r>
+        <w:rPr>
+          <w:rFonts w:ascii="Times New Roman" w:hAnsi="Times New Roman" w:cs="Times New Roman"/>
+          <w:b/>
+          <w:color w:val="FFC000" w:themeColor="accent4"/>
+          <w:lang w:val="en-US"/>
+          <w14:textOutline w14:w="0" w14:cap="flat" w14:cmpd="sng" w14:algn="ctr">
+            <w14:noFill/>
+            <w14:prstDash w14:val="solid"/>
+            <w14:round/>
+          </w14:textOutline>
+          <w14:props3d w14:extrusionH="57150" w14:contourW="0" w14:prstMaterial="softEdge">
+            <w14:bevelT w14:w="25400" w14:h="38100" w14:prst="circle"/>
+          </w14:props3d>
+        </w:rPr>
+        <w:t>Anova table</w:t>
+      </w:r>
+      <w:r>
+        <w:rPr>
+          <w:rFonts w:ascii="Times New Roman" w:hAnsi="Times New Roman" w:cs="Times New Roman"/>
+          <w:color w:val="000000" w:themeColor="text1"/>
+          <w:lang w:val="en-US"/>
+        </w:rPr>
+        <w:t xml:space="preserve"> is also used to make decisions regarding the results.</w:t>
+      </w:r>
+    </w:p>
+    <w:p>
+      <w:pPr>
+        <w:jc w:val="both"/>
+        <w:rPr>
+          <w:rFonts w:ascii="Times New Roman" w:hAnsi="Times New Roman" w:cs="Times New Roman"/>
+          <w:color w:val="000000" w:themeColor="text1"/>
+          <w:lang w:val="en-US"/>
+        </w:rPr>
+      </w:pPr>
+    </w:p>
+    <w:p>
+      <w:pPr>
+        <w:jc w:val="both"/>
+        <w:rPr>
+          <w:rFonts w:ascii="Times New Roman" w:hAnsi="Times New Roman" w:cs="Times New Roman"/>
+          <w:color w:val="000000" w:themeColor="text1"/>
+          <w:lang w:val="en-US"/>
+        </w:rPr>
+      </w:pPr>
+    </w:p>
+    <w:p>
+      <w:pPr>
+        <w:jc w:val="both"/>
+        <w:rPr>
+          <w:rFonts w:ascii="Times New Roman" w:hAnsi="Times New Roman" w:cs="Times New Roman"/>
+          <w:color w:val="000000" w:themeColor="text1"/>
+          <w:lang w:val="en-US"/>
+        </w:rPr>
+      </w:pPr>
+    </w:p>
+    <w:p>
+      <w:pPr>
+        <w:jc w:val="both"/>
+        <w:rPr>
+          <w:rFonts w:ascii="Times New Roman" w:hAnsi="Times New Roman" w:cs="Times New Roman"/>
+          <w:color w:val="000000" w:themeColor="text1"/>
+          <w:lang w:val="en-US"/>
+        </w:rPr>
+      </w:pPr>
+    </w:p>
+    <w:p>
+      <w:pPr>
+        <w:jc w:val="both"/>
+        <w:rPr>
+          <w:rFonts w:ascii="Times New Roman" w:hAnsi="Times New Roman" w:cs="Times New Roman"/>
+          <w:color w:val="000000" w:themeColor="text1"/>
+          <w:lang w:val="en-US"/>
+        </w:rPr>
+      </w:pPr>
+    </w:p>
+    <w:p>
+      <w:pPr>
+        <w:jc w:val="both"/>
+        <w:rPr>
+          <w:rFonts w:ascii="Times New Roman" w:hAnsi="Times New Roman" w:cs="Times New Roman"/>
+          <w:color w:val="000000" w:themeColor="text1"/>
+          <w:lang w:val="en-US"/>
+        </w:rPr>
+      </w:pPr>
+    </w:p>
+    <w:p>
+      <w:pPr>
+        <w:jc w:val="both"/>
+        <w:rPr>
+          <w:rFonts w:ascii="Times New Roman" w:hAnsi="Times New Roman" w:cs="Times New Roman"/>
+          <w:color w:val="000000" w:themeColor="text1"/>
+          <w:lang w:val="en-US"/>
+        </w:rPr>
+      </w:pPr>
+    </w:p>
+    <w:p>
+      <w:pPr>
+        <w:jc w:val="both"/>
+        <w:rPr>
+          <w:rFonts w:ascii="Times New Roman" w:hAnsi="Times New Roman" w:cs="Times New Roman"/>
+          <w:color w:val="122F50"/>
+          <w:sz w:val="28"/>
+          <w:szCs w:val="28"/>
+          <w:lang w:val="en-US"/>
+        </w:rPr>
+      </w:pPr>
+      <w:r>
+        <w:rPr>
+          <w:rFonts w:ascii="Times New Roman" w:hAnsi="Times New Roman" w:cs="Times New Roman"/>
+          <w:color w:val="122F50"/>
+          <w:sz w:val="28"/>
+          <w:szCs w:val="28"/>
+          <w:lang w:val="en-US"/>
+        </w:rPr>
+        <w:lastRenderedPageBreak/>
         <w:t xml:space="preserve">2.2 Multiple Linear Regression Model </w:t>
       </w:r>
     </w:p>
@@ -12802,44 +14407,40 @@
         <w:jc w:val="both"/>
         <w:rPr>
           <w:rFonts w:ascii="Times New Roman" w:hAnsi="Times New Roman" w:cs="Times New Roman"/>
-          <w:lang w:val="en-US"/>
-        </w:rPr>
-      </w:pPr>
-      <w:r>
-        <w:rPr>
-          <w:rFonts w:ascii="Times New Roman" w:hAnsi="Times New Roman" w:cs="Times New Roman"/>
-          <w:lang w:val="en-US"/>
-        </w:rPr>
-        <w:t xml:space="preserve">2.2.1 Model significance (Brief explanation of the results obtained by the </w:t>
-      </w:r>
-      <w:proofErr w:type="spellStart"/>
-      <w:r>
-        <w:rPr>
-          <w:rFonts w:ascii="Times New Roman" w:hAnsi="Times New Roman" w:cs="Times New Roman"/>
-          <w:lang w:val="en-US"/>
-        </w:rPr>
-        <w:t>Anova</w:t>
-      </w:r>
-      <w:proofErr w:type="spellEnd"/>
-      <w:r>
-        <w:rPr>
-          <w:rFonts w:ascii="Times New Roman" w:hAnsi="Times New Roman" w:cs="Times New Roman"/>
-          <w:lang w:val="en-US"/>
-        </w:rPr>
-        <w:t xml:space="preserve"> table, including the information of the coefficient determination.) </w:t>
-      </w:r>
-    </w:p>
-    <w:p>
-      <w:pPr>
-        <w:jc w:val="both"/>
-        <w:rPr>
-          <w:rFonts w:ascii="Times New Roman" w:hAnsi="Times New Roman" w:cs="Times New Roman"/>
-          <w:lang w:val="en-US"/>
-        </w:rPr>
-      </w:pPr>
-      <w:r>
-        <w:rPr>
-          <w:rFonts w:ascii="Times New Roman" w:hAnsi="Times New Roman" w:cs="Times New Roman"/>
+          <w:color w:val="0A1B2F"/>
+          <w:sz w:val="24"/>
+          <w:szCs w:val="24"/>
+          <w:lang w:val="en-US"/>
+        </w:rPr>
+      </w:pPr>
+      <w:r>
+        <w:rPr>
+          <w:rFonts w:ascii="Times New Roman" w:hAnsi="Times New Roman" w:cs="Times New Roman"/>
+          <w:color w:val="0A1B2F"/>
+          <w:sz w:val="24"/>
+          <w:szCs w:val="24"/>
+          <w:lang w:val="en-US"/>
+        </w:rPr>
+        <w:t xml:space="preserve">2.2.1 Model significance (Brief explanation of the results obtained by the Anova table, including the information of the coefficient determination.) </w:t>
+      </w:r>
+    </w:p>
+    <w:p>
+      <w:pPr>
+        <w:jc w:val="both"/>
+        <w:rPr>
+          <w:rFonts w:ascii="Times New Roman" w:hAnsi="Times New Roman" w:cs="Times New Roman"/>
+          <w:color w:val="0A1B2F"/>
+          <w:sz w:val="24"/>
+          <w:szCs w:val="24"/>
+          <w:lang w:val="en-US"/>
+        </w:rPr>
+      </w:pPr>
+      <w:r>
+        <w:rPr>
+          <w:rFonts w:ascii="Times New Roman" w:hAnsi="Times New Roman" w:cs="Times New Roman"/>
+          <w:color w:val="0A1B2F"/>
+          <w:sz w:val="24"/>
+          <w:szCs w:val="24"/>
           <w:lang w:val="en-US"/>
         </w:rPr>
         <w:t>2.2.2. Hypothesis tests for model coefficients (The test decision must be obtained for significant levels of 1% and 5%. Brief explanation of each regressor meaning/significance.)</w:t>
@@ -12850,16 +14451,31 @@
         <w:jc w:val="both"/>
         <w:rPr>
           <w:rFonts w:ascii="Times New Roman" w:hAnsi="Times New Roman" w:cs="Times New Roman"/>
-          <w:lang w:val="en-US"/>
-        </w:rPr>
-      </w:pPr>
-      <w:r>
-        <w:rPr>
-          <w:rFonts w:ascii="Times New Roman" w:hAnsi="Times New Roman" w:cs="Times New Roman"/>
+          <w:color w:val="0A1B2F"/>
+          <w:sz w:val="24"/>
+          <w:szCs w:val="24"/>
+          <w:lang w:val="en-US"/>
+        </w:rPr>
+      </w:pPr>
+      <w:r>
+        <w:rPr>
+          <w:rFonts w:ascii="Times New Roman" w:hAnsi="Times New Roman" w:cs="Times New Roman"/>
+          <w:color w:val="0A1B2F"/>
+          <w:sz w:val="24"/>
+          <w:szCs w:val="24"/>
           <w:lang w:val="en-US"/>
         </w:rPr>
         <w:t xml:space="preserve"> 2.2.3 Confidence intervals for prediction values (Construction of confidence intervals for prediction values with confidence levels of 90% and 95% with a brief explanation of the results.)</w:t>
       </w:r>
+    </w:p>
+    <w:p>
+      <w:pPr>
+        <w:jc w:val="both"/>
+        <w:rPr>
+          <w:rFonts w:ascii="Times New Roman" w:hAnsi="Times New Roman" w:cs="Times New Roman"/>
+          <w:lang w:val="en-US"/>
+        </w:rPr>
+      </w:pPr>
     </w:p>
     <w:p>
       <w:pPr>
@@ -14650,7 +16266,7 @@
   <w:abstractNum w:abstractNumId="13" w15:restartNumberingAfterBreak="0">
     <w:nsid w:val="496902F2"/>
     <w:multiLevelType w:val="hybridMultilevel"/>
-    <w:tmpl w:val="C34A6C12"/>
+    <w:tmpl w:val="319214BC"/>
     <w:lvl w:ilvl="0" w:tplc="08160001">
       <w:start w:val="1"/>
       <w:numFmt w:val="bullet"/>
@@ -16271,6 +17887,16 @@
       <w:spacing w:after="0" w:line="240" w:lineRule="auto"/>
     </w:pPr>
   </w:style>
+  <w:style w:type="character" w:styleId="TextodoMarcadordePosio">
+    <w:name w:val="Placeholder Text"/>
+    <w:basedOn w:val="Tipodeletrapredefinidodopargrafo"/>
+    <w:uiPriority w:val="99"/>
+    <w:semiHidden/>
+    <w:rsid w:val="004B6F94"/>
+    <w:rPr>
+      <w:color w:val="808080"/>
+    </w:rPr>
+  </w:style>
 </w:styles>
 </file>
 
@@ -16570,6 +18196,10 @@
 </file>
 
 <file path=customXml/item1.xml><?xml version="1.0" encoding="utf-8"?>
+<b:Sources xmlns:b="http://schemas.openxmlformats.org/officeDocument/2006/bibliography" xmlns="http://schemas.openxmlformats.org/officeDocument/2006/bibliography" SelectedStyle="\APASixthEditionOfficeOnline.xsl" StyleName="APA" Version="6"/>
+</file>
+
+<file path=customXml/item2.xml><?xml version="1.0" encoding="utf-8"?>
 <?mso-contentType ?>
 <FormTemplates xmlns="http://schemas.microsoft.com/sharepoint/v3/contenttype/forms">
   <Display>DocumentLibraryForm</Display>
@@ -16578,17 +18208,7 @@
 </FormTemplates>
 </file>
 
-<file path=customXml/item2.xml><?xml version="1.0" encoding="utf-8"?>
-<b:Sources xmlns:b="http://schemas.openxmlformats.org/officeDocument/2006/bibliography" xmlns="http://schemas.openxmlformats.org/officeDocument/2006/bibliography" SelectedStyle="\APASixthEditionOfficeOnline.xsl" StyleName="APA" Version="6"/>
-</file>
-
 <file path=customXml/item3.xml><?xml version="1.0" encoding="utf-8"?>
-<p:properties xmlns:p="http://schemas.microsoft.com/office/2006/metadata/properties" xmlns:xsi="http://www.w3.org/2001/XMLSchema-instance" xmlns:pc="http://schemas.microsoft.com/office/infopath/2007/PartnerControls">
-  <documentManagement/>
-</p:properties>
-</file>
-
-<file path=customXml/item4.xml><?xml version="1.0" encoding="utf-8"?>
 <ct:contentTypeSchema xmlns:ct="http://schemas.microsoft.com/office/2006/metadata/contentType" xmlns:ma="http://schemas.microsoft.com/office/2006/metadata/properties/metaAttributes" ct:_="" ma:_="" ma:contentTypeName="Document" ma:contentTypeID="0x0101009366B3FC9A169243BCA8C2632C7B687E" ma:contentTypeVersion="7" ma:contentTypeDescription="Create a new document." ma:contentTypeScope="" ma:versionID="115eb54e194a801c3496c1fc552d5bf1">
   <xsd:schema xmlns:xsd="http://www.w3.org/2001/XMLSchema" xmlns:xs="http://www.w3.org/2001/XMLSchema" xmlns:p="http://schemas.microsoft.com/office/2006/metadata/properties" xmlns:ns3="ab7a571d-82dd-4f18-a1fa-8a565efb4e7c" xmlns:ns4="62955f4e-5466-47cc-b89d-b87092d57bc3" targetNamespace="http://schemas.microsoft.com/office/2006/metadata/properties" ma:root="true" ma:fieldsID="08f17afa2cfe2ec7fa1f448f4ec2e5a0" ns3:_="" ns4:_="">
     <xsd:import namespace="ab7a571d-82dd-4f18-a1fa-8a565efb4e7c"/>
@@ -16773,7 +18393,21 @@
 </ct:contentTypeSchema>
 </file>
 
+<file path=customXml/item4.xml><?xml version="1.0" encoding="utf-8"?>
+<p:properties xmlns:p="http://schemas.microsoft.com/office/2006/metadata/properties" xmlns:xsi="http://www.w3.org/2001/XMLSchema-instance" xmlns:pc="http://schemas.microsoft.com/office/infopath/2007/PartnerControls">
+  <documentManagement/>
+</p:properties>
+</file>
+
 <file path=customXml/itemProps1.xml><?xml version="1.0" encoding="utf-8"?>
+<ds:datastoreItem xmlns:ds="http://schemas.openxmlformats.org/officeDocument/2006/customXml" ds:itemID="{50B9A11C-033D-4BEA-A513-E3C59049468A}">
+  <ds:schemaRefs>
+    <ds:schemaRef ds:uri="http://schemas.openxmlformats.org/officeDocument/2006/bibliography"/>
+  </ds:schemaRefs>
+</ds:datastoreItem>
+</file>
+
+<file path=customXml/itemProps2.xml><?xml version="1.0" encoding="utf-8"?>
 <ds:datastoreItem xmlns:ds="http://schemas.openxmlformats.org/officeDocument/2006/customXml" ds:itemID="{9CB3DE6A-1B69-4C47-92AD-1F5823BE1E51}">
   <ds:schemaRefs>
     <ds:schemaRef ds:uri="http://schemas.microsoft.com/sharepoint/v3/contenttype/forms"/>
@@ -16781,32 +18415,7 @@
 </ds:datastoreItem>
 </file>
 
-<file path=customXml/itemProps2.xml><?xml version="1.0" encoding="utf-8"?>
-<ds:datastoreItem xmlns:ds="http://schemas.openxmlformats.org/officeDocument/2006/customXml" ds:itemID="{50B9A11C-033D-4BEA-A513-E3C59049468A}">
-  <ds:schemaRefs>
-    <ds:schemaRef ds:uri="http://schemas.openxmlformats.org/officeDocument/2006/bibliography"/>
-  </ds:schemaRefs>
-</ds:datastoreItem>
-</file>
-
 <file path=customXml/itemProps3.xml><?xml version="1.0" encoding="utf-8"?>
-<ds:datastoreItem xmlns:ds="http://schemas.openxmlformats.org/officeDocument/2006/customXml" ds:itemID="{2E43DF16-623D-48E8-A688-366489EEF530}">
-  <ds:schemaRefs>
-    <ds:schemaRef ds:uri="http://purl.org/dc/dcmitype/"/>
-    <ds:schemaRef ds:uri="http://purl.org/dc/terms/"/>
-    <ds:schemaRef ds:uri="http://schemas.microsoft.com/office/2006/documentManagement/types"/>
-    <ds:schemaRef ds:uri="ab7a571d-82dd-4f18-a1fa-8a565efb4e7c"/>
-    <ds:schemaRef ds:uri="http://purl.org/dc/elements/1.1/"/>
-    <ds:schemaRef ds:uri="http://schemas.microsoft.com/office/2006/metadata/properties"/>
-    <ds:schemaRef ds:uri="http://schemas.openxmlformats.org/package/2006/metadata/core-properties"/>
-    <ds:schemaRef ds:uri="62955f4e-5466-47cc-b89d-b87092d57bc3"/>
-    <ds:schemaRef ds:uri="http://schemas.microsoft.com/office/infopath/2007/PartnerControls"/>
-    <ds:schemaRef ds:uri="http://www.w3.org/XML/1998/namespace"/>
-  </ds:schemaRefs>
-</ds:datastoreItem>
-</file>
-
-<file path=customXml/itemProps4.xml><?xml version="1.0" encoding="utf-8"?>
 <ds:datastoreItem xmlns:ds="http://schemas.openxmlformats.org/officeDocument/2006/customXml" ds:itemID="{06EC9377-D874-464C-AD85-AA1AB440D2F6}">
   <ds:schemaRefs>
     <ds:schemaRef ds:uri="http://schemas.microsoft.com/office/2006/metadata/contentType"/>
@@ -16823,4 +18432,13 @@
     <ds:schemaRef ds:uri="http://schemas.microsoft.com/internal/obd"/>
   </ds:schemaRefs>
 </ds:datastoreItem>
+</file>
+
+<file path=customXml/itemProps4.xml><?xml version="1.0" encoding="utf-8"?>
+<ds:datastoreItem xmlns:ds="http://schemas.openxmlformats.org/officeDocument/2006/customXml" ds:itemID="{2E43DF16-623D-48E8-A688-366489EEF530}">
+  <ds:schemaRefs>
+    <ds:schemaRef ds:uri="http://schemas.microsoft.com/office/2006/metadata/properties"/>
+    <ds:schemaRef ds:uri="http://schemas.microsoft.com/office/infopath/2007/PartnerControls"/>
+  </ds:schemaRefs>
+</ds:datastoreItem>
 </file>
</xml_diff>

<commit_message>
User Manual - |Troubleshooting| - Problems the user/employee can find while managing the application (Registering an Employee in these specific case). Follow 'troubleshooting' steps to avoid the possibility of these happening.
</commit_message>
<xml_diff>
--- a/UserManual.docx
+++ b/UserManual.docx
@@ -12,7 +12,6 @@
           <w:lang w:val="en-US"/>
         </w:rPr>
       </w:pPr>
-      <w:proofErr w:type="spellStart"/>
       <w:r>
         <w:rPr>
           <w:rFonts w:ascii="Montserrat" w:hAnsi="Montserrat" w:cs="Times New Roman"/>
@@ -20,9 +19,8 @@
           <w:szCs w:val="32"/>
           <w:lang w:val="en-US"/>
         </w:rPr>
-        <w:t>VaxCare</w:t>
-      </w:r>
-      <w:proofErr w:type="spellEnd"/>
+        <w:t xml:space="preserve">VaxCare                                                                                    </w:t>
+      </w:r>
       <w:r>
         <w:rPr>
           <w:rFonts w:ascii="Montserrat" w:hAnsi="Montserrat" w:cs="Times New Roman"/>
@@ -30,15 +28,6 @@
           <w:szCs w:val="32"/>
           <w:lang w:val="en-US"/>
         </w:rPr>
-        <w:t xml:space="preserve">                                                                                    </w:t>
-      </w:r>
-      <w:r>
-        <w:rPr>
-          <w:rFonts w:ascii="Montserrat" w:hAnsi="Montserrat" w:cs="Times New Roman"/>
-          <w:sz w:val="32"/>
-          <w:szCs w:val="32"/>
-          <w:lang w:val="en-US"/>
-        </w:rPr>
         <w:t>2022</w:t>
       </w:r>
     </w:p>
@@ -61,17 +50,7 @@
           <w:szCs w:val="32"/>
           <w:lang w:val="en-US"/>
         </w:rPr>
-        <w:t> </w:t>
-      </w:r>
-      <w:r>
-        <w:rPr>
-          <w:rFonts w:ascii="Times New Roman" w:hAnsi="Times New Roman" w:cs="Times New Roman"/>
-          <w:strike/>
-          <w:sz w:val="32"/>
-          <w:szCs w:val="32"/>
-          <w:lang w:val="en-US"/>
-        </w:rPr>
-        <w:t>                                                                                                         </w:t>
+        <w:t>                                                                                                          </w:t>
       </w:r>
     </w:p>
     <w:p>
@@ -382,23 +361,7 @@
           <w:rFonts w:ascii="Times New Roman" w:hAnsi="Times New Roman" w:cs="Times New Roman"/>
           <w:lang w:val="en-US"/>
         </w:rPr>
-        <w:t xml:space="preserve"> </w:t>
-      </w:r>
-      <w:proofErr w:type="spellStart"/>
-      <w:r>
-        <w:rPr>
-          <w:rFonts w:ascii="Times New Roman" w:hAnsi="Times New Roman" w:cs="Times New Roman"/>
-          <w:lang w:val="en-US"/>
-        </w:rPr>
-        <w:t>VaxCare</w:t>
-      </w:r>
-      <w:proofErr w:type="spellEnd"/>
-      <w:r>
-        <w:rPr>
-          <w:rFonts w:ascii="Times New Roman" w:hAnsi="Times New Roman" w:cs="Times New Roman"/>
-          <w:lang w:val="en-US"/>
-        </w:rPr>
-        <w:t xml:space="preserve"> </w:t>
+        <w:t xml:space="preserve"> VaxCare </w:t>
       </w:r>
       <w:r>
         <w:rPr>
@@ -701,47 +664,11 @@
           <w:rFonts w:ascii="Times New Roman" w:hAnsi="Times New Roman" w:cs="Times New Roman"/>
         </w:rPr>
       </w:pPr>
-      <w:proofErr w:type="spellStart"/>
-      <w:r>
-        <w:rPr>
-          <w:rFonts w:ascii="Times New Roman" w:hAnsi="Times New Roman" w:cs="Times New Roman"/>
-        </w:rPr>
-        <w:t>User</w:t>
-      </w:r>
-      <w:proofErr w:type="spellEnd"/>
-      <w:r>
-        <w:rPr>
-          <w:rFonts w:ascii="Times New Roman" w:hAnsi="Times New Roman" w:cs="Times New Roman"/>
-        </w:rPr>
-        <w:t xml:space="preserve"> Manual </w:t>
-      </w:r>
-      <w:proofErr w:type="spellStart"/>
-      <w:r>
-        <w:rPr>
-          <w:rFonts w:ascii="Times New Roman" w:hAnsi="Times New Roman" w:cs="Times New Roman"/>
-        </w:rPr>
-        <w:t>Structure</w:t>
-      </w:r>
-      <w:proofErr w:type="spellEnd"/>
-      <w:r>
-        <w:rPr>
-          <w:rFonts w:ascii="Times New Roman" w:hAnsi="Times New Roman" w:cs="Times New Roman"/>
-        </w:rPr>
-        <w:t xml:space="preserve"> </w:t>
-      </w:r>
-      <w:proofErr w:type="spellStart"/>
-      <w:r>
-        <w:rPr>
-          <w:rFonts w:ascii="Times New Roman" w:hAnsi="Times New Roman" w:cs="Times New Roman"/>
-        </w:rPr>
-        <w:t>Guidelines</w:t>
-      </w:r>
-      <w:proofErr w:type="spellEnd"/>
-      <w:r>
-        <w:rPr>
-          <w:rFonts w:ascii="Times New Roman" w:hAnsi="Times New Roman" w:cs="Times New Roman"/>
-        </w:rPr>
-        <w:t xml:space="preserve"> Cover </w:t>
+      <w:r>
+        <w:rPr>
+          <w:rFonts w:ascii="Times New Roman" w:hAnsi="Times New Roman" w:cs="Times New Roman"/>
+        </w:rPr>
+        <w:t xml:space="preserve">User Manual Structure Guidelines Cover </w:t>
       </w:r>
     </w:p>
     <w:p>
@@ -781,14 +708,12 @@
           <w:rFonts w:ascii="Times New Roman" w:hAnsi="Times New Roman" w:cs="Times New Roman"/>
         </w:rPr>
       </w:pPr>
-      <w:proofErr w:type="spellStart"/>
       <w:r>
         <w:rPr>
           <w:rFonts w:ascii="Times New Roman" w:hAnsi="Times New Roman" w:cs="Times New Roman"/>
         </w:rPr>
         <w:t>VaxCare</w:t>
       </w:r>
-      <w:proofErr w:type="spellEnd"/>
     </w:p>
     <w:p>
       <w:pPr>
@@ -798,14 +723,12 @@
           <w:rFonts w:ascii="Times New Roman" w:hAnsi="Times New Roman" w:cs="Times New Roman"/>
         </w:rPr>
       </w:pPr>
-      <w:proofErr w:type="spellStart"/>
       <w:r>
         <w:rPr>
           <w:rFonts w:ascii="Times New Roman" w:hAnsi="Times New Roman" w:cs="Times New Roman"/>
         </w:rPr>
         <w:t>Backloggers</w:t>
       </w:r>
-      <w:proofErr w:type="spellEnd"/>
     </w:p>
     <w:p>
       <w:pPr>
@@ -896,7 +819,7 @@
     </w:p>
     <w:tbl>
       <w:tblPr>
-        <w:tblStyle w:val="TabelacomGrelha"/>
+        <w:tblStyle w:val="Tabelacomgrade"/>
         <w:tblW w:w="11341" w:type="dxa"/>
         <w:tblInd w:w="-1423" w:type="dxa"/>
         <w:tblLook w:val="04A0" w:firstRow="1" w:lastRow="0" w:firstColumn="1" w:lastColumn="0" w:noHBand="0" w:noVBand="1"/>
@@ -3321,23 +3244,13 @@
                 <w:lang w:val="en-US"/>
               </w:rPr>
             </w:pPr>
-            <w:proofErr w:type="spellStart"/>
-            <w:r>
-              <w:rPr>
-                <w:rFonts w:ascii="Times New Roman" w:hAnsi="Times New Roman" w:cs="Times New Roman"/>
-                <w:sz w:val="18"/>
-                <w:szCs w:val="18"/>
-              </w:rPr>
-              <w:t>JaCoCo</w:t>
-            </w:r>
-            <w:proofErr w:type="spellEnd"/>
-            <w:r>
-              <w:rPr>
-                <w:rFonts w:ascii="Times New Roman" w:hAnsi="Times New Roman" w:cs="Times New Roman"/>
-                <w:sz w:val="18"/>
-                <w:szCs w:val="18"/>
-              </w:rPr>
-              <w:t xml:space="preserve"> runs as a Java agente. </w:t>
+            <w:r>
+              <w:rPr>
+                <w:rFonts w:ascii="Times New Roman" w:hAnsi="Times New Roman" w:cs="Times New Roman"/>
+                <w:sz w:val="18"/>
+                <w:szCs w:val="18"/>
+              </w:rPr>
+              <w:t xml:space="preserve">JaCoCo runs as a Java agente. </w:t>
             </w:r>
             <w:r>
               <w:rPr>
@@ -5499,7 +5412,6 @@
           <w:bCs/>
         </w:rPr>
       </w:pPr>
-      <w:proofErr w:type="spellStart"/>
       <w:r>
         <w:rPr>
           <w:rFonts w:ascii="Times New Roman" w:hAnsi="Times New Roman" w:cs="Times New Roman"/>
@@ -5510,7 +5422,6 @@
         </w:rPr>
         <w:t>Introduction</w:t>
       </w:r>
-      <w:proofErr w:type="spellEnd"/>
       <w:r>
         <w:rPr>
           <w:rFonts w:ascii="Times New Roman" w:hAnsi="Times New Roman" w:cs="Times New Roman"/>
@@ -5923,7 +5834,6 @@
           <w:lang w:val="en-US"/>
         </w:rPr>
       </w:pPr>
-      <w:proofErr w:type="spellStart"/>
       <w:r>
         <w:rPr>
           <w:rFonts w:ascii="Times New Roman" w:hAnsi="Times New Roman" w:cs="Times New Roman"/>
@@ -5932,40 +5842,7 @@
           <w:sz w:val="28"/>
           <w:szCs w:val="28"/>
         </w:rPr>
-        <w:t>System</w:t>
-      </w:r>
-      <w:proofErr w:type="spellEnd"/>
-      <w:r>
-        <w:rPr>
-          <w:rFonts w:ascii="Times New Roman" w:hAnsi="Times New Roman" w:cs="Times New Roman"/>
-          <w:b/>
-          <w:bCs/>
-          <w:sz w:val="28"/>
-          <w:szCs w:val="28"/>
-        </w:rPr>
-        <w:t xml:space="preserve"> </w:t>
-      </w:r>
-      <w:proofErr w:type="spellStart"/>
-      <w:r>
-        <w:rPr>
-          <w:rFonts w:ascii="Times New Roman" w:hAnsi="Times New Roman" w:cs="Times New Roman"/>
-          <w:b/>
-          <w:bCs/>
-          <w:sz w:val="28"/>
-          <w:szCs w:val="28"/>
-        </w:rPr>
-        <w:t>Features</w:t>
-      </w:r>
-      <w:proofErr w:type="spellEnd"/>
-      <w:r>
-        <w:rPr>
-          <w:rFonts w:ascii="Times New Roman" w:hAnsi="Times New Roman" w:cs="Times New Roman"/>
-          <w:b/>
-          <w:bCs/>
-          <w:sz w:val="28"/>
-          <w:szCs w:val="28"/>
-        </w:rPr>
-        <w:t xml:space="preserve"> </w:t>
+        <w:t xml:space="preserve">System Features </w:t>
       </w:r>
       <w:r>
         <w:rPr>
@@ -7350,21 +7227,8 @@
         <w:fldChar w:fldCharType="end"/>
       </w:r>
       <w:r>
-        <w:t xml:space="preserve"> - Data </w:t>
-      </w:r>
-      <w:proofErr w:type="spellStart"/>
-      <w:r>
-        <w:t>Confirmation</w:t>
-      </w:r>
-      <w:proofErr w:type="spellEnd"/>
-      <w:r>
-        <w:t xml:space="preserve"> </w:t>
-      </w:r>
-      <w:proofErr w:type="spellStart"/>
-      <w:r>
-        <w:t>Message</w:t>
-      </w:r>
-      <w:proofErr w:type="spellEnd"/>
+        <w:t xml:space="preserve"> - Data Confirmation Message</w:t>
+      </w:r>
     </w:p>
     <w:p>
       <w:pPr>
@@ -7666,15 +7530,7 @@
         <w:fldChar w:fldCharType="end"/>
       </w:r>
       <w:r>
-        <w:t xml:space="preserve"> - </w:t>
-      </w:r>
-      <w:proofErr w:type="spellStart"/>
-      <w:r>
-        <w:t>Administrator</w:t>
-      </w:r>
-      <w:proofErr w:type="spellEnd"/>
-      <w:r>
-        <w:t xml:space="preserve"> Menu</w:t>
+        <w:t xml:space="preserve"> - Administrator Menu</w:t>
       </w:r>
     </w:p>
     <w:p>
@@ -7792,18 +7648,10 @@
         <w:fldChar w:fldCharType="end"/>
       </w:r>
       <w:r>
-        <w:t xml:space="preserve"> - Role </w:t>
-      </w:r>
-      <w:proofErr w:type="spellStart"/>
-      <w:r>
-        <w:t>Sele</w:t>
-      </w:r>
-      <w:r>
-        <w:t>ction</w:t>
-      </w:r>
-      <w:proofErr w:type="spellEnd"/>
-      <w:r>
-        <w:t>.</w:t>
+        <w:t xml:space="preserve"> - Role Sele</w:t>
+      </w:r>
+      <w:r>
+        <w:t>ction.</w:t>
       </w:r>
     </w:p>
     <w:p>
@@ -11786,22 +11634,1207 @@
           <w:ilvl w:val="0"/>
           <w:numId w:val="6"/>
         </w:numPr>
-        <w:jc w:val="both"/>
-        <w:rPr>
-          <w:rFonts w:ascii="Times New Roman" w:hAnsi="Times New Roman" w:cs="Times New Roman"/>
-          <w:highlight w:val="yellow"/>
-          <w:lang w:val="en-US"/>
-        </w:rPr>
-      </w:pPr>
-      <w:r>
-        <w:rPr>
-          <w:rFonts w:ascii="Times New Roman" w:hAnsi="Times New Roman" w:cs="Times New Roman"/>
-          <w:highlight w:val="yellow"/>
-          <w:lang w:val="en-US"/>
+        <w:spacing w:line="276" w:lineRule="auto"/>
+        <w:jc w:val="both"/>
+        <w:rPr>
+          <w:rFonts w:ascii="Times New Roman" w:hAnsi="Times New Roman" w:cs="Times New Roman"/>
+          <w:color w:val="1E5089"/>
+          <w:lang w:val="en-US"/>
+        </w:rPr>
+      </w:pPr>
+      <w:r>
+        <w:rPr>
+          <w:rFonts w:ascii="Times New Roman" w:hAnsi="Times New Roman" w:cs="Times New Roman"/>
+          <w:color w:val="1E5089"/>
+          <w:sz w:val="40"/>
+          <w:szCs w:val="40"/>
+          <w:lang w:val="en-US"/>
+          <w14:reflection w14:blurRad="0" w14:stA="1000" w14:stPos="0" w14:endA="0" w14:endPos="68000" w14:dist="0" w14:dir="0" w14:fadeDir="0" w14:sx="0" w14:sy="0" w14:kx="0" w14:ky="0" w14:algn="b"/>
         </w:rPr>
         <w:lastRenderedPageBreak/>
-        <w:t xml:space="preserve">Troubleshooting _ Issue # (list of possible situations that might help the user identify and solve various issues that may occur while using the application) Contacts (Helpdesk or Support Center - students) </w:t>
-      </w:r>
+        <w:t>Troubleshooting</w:t>
+      </w:r>
+      <w:r>
+        <w:rPr>
+          <w:rFonts w:ascii="Times New Roman" w:hAnsi="Times New Roman" w:cs="Times New Roman"/>
+          <w:color w:val="1E5089"/>
+          <w:lang w:val="en-US"/>
+        </w:rPr>
+        <w:t xml:space="preserve"> </w:t>
+      </w:r>
+    </w:p>
+    <w:p>
+      <w:pPr>
+        <w:spacing w:line="276" w:lineRule="auto"/>
+        <w:ind w:firstLine="288"/>
+        <w:jc w:val="both"/>
+        <w:rPr>
+          <w:rFonts w:ascii="Times New Roman" w:hAnsi="Times New Roman" w:cs="Times New Roman"/>
+          <w:lang w:val="en-US"/>
+        </w:rPr>
+      </w:pPr>
+      <w:r>
+        <w:rPr>
+          <w:rFonts w:ascii="Times New Roman" w:hAnsi="Times New Roman" w:cs="Times New Roman"/>
+          <w:lang w:val="en-US"/>
+        </w:rPr>
+        <w:t xml:space="preserve">If you experience trouble with VaxCare, try the following solutions. Check the items on pages X to Y. Consult local authorized </w:t>
+      </w:r>
+      <w:r>
+        <w:rPr>
+          <w:rFonts w:ascii="Times New Roman" w:hAnsi="Times New Roman" w:cs="Times New Roman"/>
+          <w:b/>
+          <w:bCs/>
+          <w:color w:val="FFC000" w:themeColor="accent4"/>
+          <w:lang w:val="en-US"/>
+        </w:rPr>
+        <w:t>DGS</w:t>
+      </w:r>
+      <w:r>
+        <w:rPr>
+          <w:rFonts w:ascii="Times New Roman" w:hAnsi="Times New Roman" w:cs="Times New Roman"/>
+          <w:lang w:val="en-US"/>
+        </w:rPr>
+        <w:t xml:space="preserve"> service facility.</w:t>
+      </w:r>
+    </w:p>
+    <w:p>
+      <w:pPr>
+        <w:spacing w:line="276" w:lineRule="auto"/>
+        <w:ind w:firstLine="288"/>
+        <w:jc w:val="both"/>
+        <w:rPr>
+          <w:rFonts w:ascii="Times New Roman" w:hAnsi="Times New Roman" w:cs="Times New Roman"/>
+          <w:lang w:val="en-US"/>
+        </w:rPr>
+      </w:pPr>
+    </w:p>
+    <w:p>
+      <w:pPr>
+        <w:spacing w:line="276" w:lineRule="auto"/>
+        <w:jc w:val="both"/>
+        <w:rPr>
+          <w:rFonts w:ascii="Times New Roman" w:hAnsi="Times New Roman" w:cs="Times New Roman"/>
+          <w:color w:val="1E5089"/>
+          <w:sz w:val="32"/>
+          <w:szCs w:val="32"/>
+          <w:lang w:val="en-US"/>
+        </w:rPr>
+      </w:pPr>
+      <w:r>
+        <w:rPr>
+          <w:rFonts w:ascii="Times New Roman" w:hAnsi="Times New Roman" w:cs="Times New Roman"/>
+          <w:color w:val="1E5089"/>
+          <w:sz w:val="32"/>
+          <w:szCs w:val="32"/>
+          <w:lang w:val="en-US"/>
+        </w:rPr>
+        <w:t xml:space="preserve">3.1 </w:t>
+      </w:r>
+      <w:r>
+        <w:rPr>
+          <w:rFonts w:ascii="Times New Roman" w:hAnsi="Times New Roman" w:cs="Times New Roman"/>
+          <w:color w:val="1E5089"/>
+          <w:sz w:val="32"/>
+          <w:szCs w:val="32"/>
+          <w:lang w:val="en-US"/>
+        </w:rPr>
+        <w:t>Register</w:t>
+      </w:r>
+      <w:r>
+        <w:rPr>
+          <w:rFonts w:ascii="Times New Roman" w:hAnsi="Times New Roman" w:cs="Times New Roman"/>
+          <w:color w:val="1E5089"/>
+          <w:sz w:val="32"/>
+          <w:szCs w:val="32"/>
+          <w:lang w:val="en-US"/>
+        </w:rPr>
+        <w:t>ing an Employee</w:t>
+      </w:r>
+    </w:p>
+    <w:p>
+      <w:pPr>
+        <w:spacing w:line="276" w:lineRule="auto"/>
+        <w:jc w:val="both"/>
+        <w:rPr>
+          <w:rFonts w:ascii="Times New Roman" w:hAnsi="Times New Roman" w:cs="Times New Roman"/>
+          <w:color w:val="1E5089"/>
+          <w:sz w:val="28"/>
+          <w:szCs w:val="28"/>
+          <w:lang w:val="en-US"/>
+        </w:rPr>
+      </w:pPr>
+      <w:r>
+        <w:rPr>
+          <w:rFonts w:ascii="Times New Roman" w:hAnsi="Times New Roman" w:cs="Times New Roman"/>
+          <w:color w:val="1E5089"/>
+          <w:sz w:val="28"/>
+          <w:szCs w:val="28"/>
+          <w:lang w:val="en-US"/>
+        </w:rPr>
+        <w:t>3.1.1</w:t>
+      </w:r>
+      <w:r>
+        <w:rPr>
+          <w:rFonts w:ascii="Times New Roman" w:hAnsi="Times New Roman" w:cs="Times New Roman"/>
+          <w:color w:val="1E5089"/>
+          <w:sz w:val="28"/>
+          <w:szCs w:val="28"/>
+          <w:lang w:val="en-US"/>
+        </w:rPr>
+        <w:t xml:space="preserve"> Invalid Email</w:t>
+      </w:r>
+    </w:p>
+    <w:p>
+      <w:pPr>
+        <w:pStyle w:val="PargrafodaLista"/>
+        <w:numPr>
+          <w:ilvl w:val="0"/>
+          <w:numId w:val="1"/>
+        </w:numPr>
+        <w:spacing w:line="276" w:lineRule="auto"/>
+        <w:jc w:val="both"/>
+        <w:rPr>
+          <w:rFonts w:ascii="Times New Roman" w:hAnsi="Times New Roman" w:cs="Times New Roman"/>
+          <w:color w:val="000000" w:themeColor="text1"/>
+          <w:lang w:val="en-US"/>
+        </w:rPr>
+      </w:pPr>
+      <w:r>
+        <w:rPr>
+          <w:rFonts w:ascii="Times New Roman" w:hAnsi="Times New Roman" w:cs="Times New Roman"/>
+          <w:color w:val="000000" w:themeColor="text1"/>
+          <w:lang w:val="en-US"/>
+        </w:rPr>
+        <w:t>As you insert the email, make sure to use ‘@’ and ‘.’ (Valid Domains</w:t>
+      </w:r>
+      <w:r>
+        <w:rPr>
+          <w:rFonts w:ascii="Times New Roman" w:hAnsi="Times New Roman" w:cs="Times New Roman"/>
+          <w:color w:val="000000" w:themeColor="text1"/>
+          <w:lang w:val="en-US"/>
+        </w:rPr>
+        <w:t xml:space="preserve"> </w:t>
+      </w:r>
+      <w:r>
+        <w:rPr>
+          <w:rFonts w:ascii="Times New Roman" w:hAnsi="Times New Roman" w:cs="Times New Roman"/>
+          <w:color w:val="000000" w:themeColor="text1"/>
+          <w:lang w:val="en-US"/>
+        </w:rPr>
+        <w:sym w:font="Wingdings" w:char="F0E0"/>
+      </w:r>
+      <w:r>
+        <w:rPr>
+          <w:rFonts w:ascii="Times New Roman" w:hAnsi="Times New Roman" w:cs="Times New Roman"/>
+          <w:color w:val="000000" w:themeColor="text1"/>
+          <w:lang w:val="en-US"/>
+        </w:rPr>
+        <w:t xml:space="preserve"> Table X in ‘Email Domains’</w:t>
+      </w:r>
+      <w:r>
+        <w:rPr>
+          <w:rFonts w:ascii="Times New Roman" w:hAnsi="Times New Roman" w:cs="Times New Roman"/>
+          <w:color w:val="000000" w:themeColor="text1"/>
+          <w:lang w:val="en-US"/>
+        </w:rPr>
+        <w:t>)</w:t>
+      </w:r>
+      <w:r>
+        <w:rPr>
+          <w:rFonts w:ascii="Times New Roman" w:hAnsi="Times New Roman" w:cs="Times New Roman"/>
+          <w:color w:val="000000" w:themeColor="text1"/>
+          <w:lang w:val="en-US"/>
+        </w:rPr>
+        <w:t>.</w:t>
+      </w:r>
+    </w:p>
+    <w:p>
+      <w:pPr>
+        <w:spacing w:line="276" w:lineRule="auto"/>
+        <w:jc w:val="both"/>
+        <w:rPr>
+          <w:rFonts w:ascii="Times New Roman" w:hAnsi="Times New Roman" w:cs="Times New Roman"/>
+          <w:color w:val="000000" w:themeColor="text1"/>
+          <w:lang w:val="en-US"/>
+        </w:rPr>
+      </w:pPr>
+    </w:p>
+    <w:p>
+      <w:pPr>
+        <w:spacing w:line="276" w:lineRule="auto"/>
+        <w:jc w:val="both"/>
+        <w:rPr>
+          <w:rFonts w:ascii="Times New Roman" w:hAnsi="Times New Roman" w:cs="Times New Roman"/>
+          <w:color w:val="1E5089"/>
+          <w:sz w:val="28"/>
+          <w:szCs w:val="28"/>
+          <w:lang w:val="en-US"/>
+        </w:rPr>
+      </w:pPr>
+      <w:r>
+        <w:rPr>
+          <w:noProof/>
+        </w:rPr>
+        <w:drawing>
+          <wp:anchor distT="0" distB="0" distL="114300" distR="114300" simplePos="0" relativeHeight="251662336" behindDoc="1" locked="0" layoutInCell="1" allowOverlap="1" wp14:anchorId="724C1EEC" wp14:editId="02896FD2">
+            <wp:simplePos x="0" y="0"/>
+            <wp:positionH relativeFrom="column">
+              <wp:posOffset>4398645</wp:posOffset>
+            </wp:positionH>
+            <wp:positionV relativeFrom="paragraph">
+              <wp:posOffset>322258</wp:posOffset>
+            </wp:positionV>
+            <wp:extent cx="197893" cy="197893"/>
+            <wp:effectExtent l="0" t="0" r="0" b="0"/>
+            <wp:wrapTight wrapText="bothSides">
+              <wp:wrapPolygon edited="0">
+                <wp:start x="0" y="0"/>
+                <wp:lineTo x="0" y="18752"/>
+                <wp:lineTo x="18752" y="18752"/>
+                <wp:lineTo x="18752" y="0"/>
+                <wp:lineTo x="0" y="0"/>
+              </wp:wrapPolygon>
+            </wp:wrapTight>
+            <wp:docPr id="42" name="Imagem 42" descr="PT Portugal Flag Icon | Public Domain World Flags Iconset | Wikipedia  Authors">
+              <a:hlinkClick xmlns:a="http://schemas.openxmlformats.org/drawingml/2006/main" r:id="rId47"/>
+            </wp:docPr>
+            <wp:cNvGraphicFramePr>
+              <a:graphicFrameLocks xmlns:a="http://schemas.openxmlformats.org/drawingml/2006/main" noChangeAspect="1"/>
+            </wp:cNvGraphicFramePr>
+            <a:graphic xmlns:a="http://schemas.openxmlformats.org/drawingml/2006/main">
+              <a:graphicData uri="http://schemas.openxmlformats.org/drawingml/2006/picture">
+                <pic:pic xmlns:pic="http://schemas.openxmlformats.org/drawingml/2006/picture">
+                  <pic:nvPicPr>
+                    <pic:cNvPr id="42" name="Imagem 42" descr="PT Portugal Flag Icon | Public Domain World Flags Iconset | Wikipedia  Authors">
+                      <a:hlinkClick r:id="rId47"/>
+                    </pic:cNvPr>
+                    <pic:cNvPicPr>
+                      <a:picLocks noChangeAspect="1" noChangeArrowheads="1"/>
+                    </pic:cNvPicPr>
+                  </pic:nvPicPr>
+                  <pic:blipFill>
+                    <a:blip r:embed="rId48" cstate="print">
+                      <a:extLst>
+                        <a:ext uri="{28A0092B-C50C-407E-A947-70E740481C1C}">
+                          <a14:useLocalDpi xmlns:a14="http://schemas.microsoft.com/office/drawing/2010/main" val="0"/>
+                        </a:ext>
+                      </a:extLst>
+                    </a:blip>
+                    <a:srcRect/>
+                    <a:stretch>
+                      <a:fillRect/>
+                    </a:stretch>
+                  </pic:blipFill>
+                  <pic:spPr bwMode="auto">
+                    <a:xfrm>
+                      <a:off x="0" y="0"/>
+                      <a:ext cx="197893" cy="197893"/>
+                    </a:xfrm>
+                    <a:prstGeom prst="rect">
+                      <a:avLst/>
+                    </a:prstGeom>
+                    <a:noFill/>
+                    <a:ln>
+                      <a:noFill/>
+                    </a:ln>
+                  </pic:spPr>
+                </pic:pic>
+              </a:graphicData>
+            </a:graphic>
+          </wp:anchor>
+        </w:drawing>
+      </w:r>
+      <w:r>
+        <w:rPr>
+          <w:rFonts w:ascii="Times New Roman" w:hAnsi="Times New Roman" w:cs="Times New Roman"/>
+          <w:color w:val="1E5089"/>
+          <w:sz w:val="28"/>
+          <w:szCs w:val="28"/>
+          <w:lang w:val="en-US"/>
+        </w:rPr>
+        <w:t>3.1.</w:t>
+      </w:r>
+      <w:r>
+        <w:rPr>
+          <w:rFonts w:ascii="Times New Roman" w:hAnsi="Times New Roman" w:cs="Times New Roman"/>
+          <w:color w:val="1E5089"/>
+          <w:sz w:val="28"/>
+          <w:szCs w:val="28"/>
+          <w:lang w:val="en-US"/>
+        </w:rPr>
+        <w:t>2</w:t>
+      </w:r>
+      <w:r>
+        <w:rPr>
+          <w:rFonts w:ascii="Times New Roman" w:hAnsi="Times New Roman" w:cs="Times New Roman"/>
+          <w:color w:val="1E5089"/>
+          <w:sz w:val="28"/>
+          <w:szCs w:val="28"/>
+          <w:lang w:val="en-US"/>
+        </w:rPr>
+        <w:t xml:space="preserve"> Invalid </w:t>
+      </w:r>
+      <w:r>
+        <w:rPr>
+          <w:rFonts w:ascii="Times New Roman" w:hAnsi="Times New Roman" w:cs="Times New Roman"/>
+          <w:color w:val="1E5089"/>
+          <w:sz w:val="28"/>
+          <w:szCs w:val="28"/>
+          <w:lang w:val="en-US"/>
+        </w:rPr>
+        <w:t>Citizen Card Number</w:t>
+      </w:r>
+    </w:p>
+    <w:p>
+      <w:pPr>
+        <w:pStyle w:val="PargrafodaLista"/>
+        <w:numPr>
+          <w:ilvl w:val="0"/>
+          <w:numId w:val="1"/>
+        </w:numPr>
+        <w:spacing w:line="276" w:lineRule="auto"/>
+        <w:jc w:val="both"/>
+        <w:rPr>
+          <w:rFonts w:ascii="Times New Roman" w:hAnsi="Times New Roman" w:cs="Times New Roman"/>
+          <w:color w:val="000000" w:themeColor="text1"/>
+          <w:lang w:val="en-US"/>
+        </w:rPr>
+      </w:pPr>
+      <w:r>
+        <w:rPr>
+          <w:rFonts w:ascii="Times New Roman" w:hAnsi="Times New Roman" w:cs="Times New Roman"/>
+          <w:color w:val="000000" w:themeColor="text1"/>
+          <w:lang w:val="en-US"/>
+        </w:rPr>
+        <w:t xml:space="preserve">Citizen Card Number follows </w:t>
+      </w:r>
+      <w:r>
+        <w:rPr>
+          <w:rFonts w:ascii="Times New Roman" w:hAnsi="Times New Roman" w:cs="Times New Roman"/>
+          <w:b/>
+          <w:bCs/>
+          <w:color w:val="FFC000" w:themeColor="accent4"/>
+          <w:lang w:val="en-US"/>
+        </w:rPr>
+        <w:t>Portuguese</w:t>
+      </w:r>
+      <w:r>
+        <w:rPr>
+          <w:rFonts w:ascii="Times New Roman" w:hAnsi="Times New Roman" w:cs="Times New Roman"/>
+          <w:color w:val="000000" w:themeColor="text1"/>
+          <w:lang w:val="en-US"/>
+        </w:rPr>
+        <w:t xml:space="preserve"> format</w:t>
+      </w:r>
+      <w:r>
+        <w:rPr>
+          <w:rFonts w:ascii="Times New Roman" w:hAnsi="Times New Roman" w:cs="Times New Roman"/>
+          <w:color w:val="000000" w:themeColor="text1"/>
+          <w:lang w:val="en-US"/>
+        </w:rPr>
+        <w:t xml:space="preserve"> (Check it in here </w:t>
+      </w:r>
+      <w:r>
+        <w:rPr>
+          <w:rFonts w:ascii="Times New Roman" w:hAnsi="Times New Roman" w:cs="Times New Roman"/>
+          <w:color w:val="000000" w:themeColor="text1"/>
+          <w:lang w:val="en-US"/>
+        </w:rPr>
+        <w:t xml:space="preserve"> </w:t>
+      </w:r>
+      <w:r>
+        <w:rPr>
+          <w:rFonts w:ascii="Times New Roman" w:hAnsi="Times New Roman" w:cs="Times New Roman"/>
+          <w:color w:val="000000" w:themeColor="text1"/>
+          <w:lang w:val="en-US"/>
+        </w:rPr>
+        <w:sym w:font="Wingdings" w:char="F0E0"/>
+      </w:r>
+      <w:r>
+        <w:rPr>
+          <w:rFonts w:ascii="Times New Roman" w:hAnsi="Times New Roman" w:cs="Times New Roman"/>
+          <w:color w:val="000000" w:themeColor="text1"/>
+          <w:lang w:val="en-US"/>
+        </w:rPr>
+        <w:t xml:space="preserve"> ).</w:t>
+      </w:r>
+    </w:p>
+    <w:p>
+      <w:pPr>
+        <w:spacing w:line="276" w:lineRule="auto"/>
+        <w:jc w:val="both"/>
+        <w:rPr>
+          <w:rFonts w:ascii="Times New Roman" w:hAnsi="Times New Roman" w:cs="Times New Roman"/>
+          <w:color w:val="000000" w:themeColor="text1"/>
+          <w:lang w:val="en-US"/>
+        </w:rPr>
+      </w:pPr>
+    </w:p>
+    <w:p>
+      <w:pPr>
+        <w:spacing w:line="276" w:lineRule="auto"/>
+        <w:jc w:val="both"/>
+        <w:rPr>
+          <w:rFonts w:ascii="Times New Roman" w:hAnsi="Times New Roman" w:cs="Times New Roman"/>
+          <w:color w:val="1E5089"/>
+          <w:sz w:val="28"/>
+          <w:szCs w:val="28"/>
+          <w:lang w:val="en-US"/>
+        </w:rPr>
+      </w:pPr>
+      <w:r>
+        <w:rPr>
+          <w:rFonts w:ascii="Times New Roman" w:hAnsi="Times New Roman" w:cs="Times New Roman"/>
+          <w:color w:val="1E5089"/>
+          <w:sz w:val="28"/>
+          <w:szCs w:val="28"/>
+          <w:lang w:val="en-US"/>
+        </w:rPr>
+        <w:t>3.1.</w:t>
+      </w:r>
+      <w:r>
+        <w:rPr>
+          <w:rFonts w:ascii="Times New Roman" w:hAnsi="Times New Roman" w:cs="Times New Roman"/>
+          <w:color w:val="1E5089"/>
+          <w:sz w:val="28"/>
+          <w:szCs w:val="28"/>
+          <w:lang w:val="en-US"/>
+        </w:rPr>
+        <w:t>3</w:t>
+      </w:r>
+      <w:r>
+        <w:rPr>
+          <w:rFonts w:ascii="Times New Roman" w:hAnsi="Times New Roman" w:cs="Times New Roman"/>
+          <w:color w:val="1E5089"/>
+          <w:sz w:val="28"/>
+          <w:szCs w:val="28"/>
+          <w:lang w:val="en-US"/>
+        </w:rPr>
+        <w:t xml:space="preserve"> Invalid </w:t>
+      </w:r>
+      <w:r>
+        <w:rPr>
+          <w:rFonts w:ascii="Times New Roman" w:hAnsi="Times New Roman" w:cs="Times New Roman"/>
+          <w:color w:val="1E5089"/>
+          <w:sz w:val="28"/>
+          <w:szCs w:val="28"/>
+          <w:lang w:val="en-US"/>
+        </w:rPr>
+        <w:t>Address</w:t>
+      </w:r>
+    </w:p>
+    <w:p>
+      <w:pPr>
+        <w:pStyle w:val="PargrafodaLista"/>
+        <w:numPr>
+          <w:ilvl w:val="0"/>
+          <w:numId w:val="1"/>
+        </w:numPr>
+        <w:spacing w:line="276" w:lineRule="auto"/>
+        <w:jc w:val="both"/>
+        <w:rPr>
+          <w:rFonts w:ascii="Times New Roman" w:hAnsi="Times New Roman" w:cs="Times New Roman"/>
+          <w:lang w:val="en-US"/>
+        </w:rPr>
+      </w:pPr>
+      <w:r>
+        <w:rPr>
+          <w:rFonts w:ascii="Times New Roman" w:hAnsi="Times New Roman" w:cs="Times New Roman"/>
+          <w:lang w:val="en-US"/>
+        </w:rPr>
+        <w:t>While filling your address you must introduce ‘Street / Zip-Code / Location’</w:t>
+      </w:r>
+      <w:r>
+        <w:rPr>
+          <w:rFonts w:ascii="Times New Roman" w:hAnsi="Times New Roman" w:cs="Times New Roman"/>
+          <w:lang w:val="en-US"/>
+        </w:rPr>
+        <w:t xml:space="preserve"> (Valid Zip Code </w:t>
+      </w:r>
+      <w:r>
+        <w:rPr>
+          <w:rFonts w:ascii="Times New Roman" w:hAnsi="Times New Roman" w:cs="Times New Roman"/>
+          <w:lang w:val="en-US"/>
+        </w:rPr>
+        <w:sym w:font="Wingdings" w:char="F0E0"/>
+      </w:r>
+      <w:r>
+        <w:rPr>
+          <w:rFonts w:ascii="Times New Roman" w:hAnsi="Times New Roman" w:cs="Times New Roman"/>
+          <w:lang w:val="en-US"/>
+        </w:rPr>
+        <w:t xml:space="preserve"> Table X in ‘Zip Code Format’).</w:t>
+      </w:r>
+    </w:p>
+    <w:p>
+      <w:pPr>
+        <w:spacing w:line="276" w:lineRule="auto"/>
+        <w:jc w:val="both"/>
+        <w:rPr>
+          <w:rFonts w:ascii="Times New Roman" w:hAnsi="Times New Roman" w:cs="Times New Roman"/>
+          <w:lang w:val="en-US"/>
+        </w:rPr>
+      </w:pPr>
+    </w:p>
+    <w:p>
+      <w:pPr>
+        <w:pStyle w:val="PargrafodaLista"/>
+        <w:numPr>
+          <w:ilvl w:val="2"/>
+          <w:numId w:val="24"/>
+        </w:numPr>
+        <w:spacing w:line="276" w:lineRule="auto"/>
+        <w:jc w:val="both"/>
+        <w:rPr>
+          <w:rFonts w:ascii="Times New Roman" w:hAnsi="Times New Roman" w:cs="Times New Roman"/>
+          <w:color w:val="1E5089"/>
+          <w:sz w:val="28"/>
+          <w:szCs w:val="28"/>
+          <w:lang w:val="en-US"/>
+        </w:rPr>
+      </w:pPr>
+      <w:r>
+        <w:rPr>
+          <w:rFonts w:ascii="Times New Roman" w:hAnsi="Times New Roman" w:cs="Times New Roman"/>
+          <w:color w:val="1E5089"/>
+          <w:sz w:val="28"/>
+          <w:szCs w:val="28"/>
+          <w:lang w:val="en-US"/>
+        </w:rPr>
+        <w:t xml:space="preserve">Invalid </w:t>
+      </w:r>
+      <w:r>
+        <w:rPr>
+          <w:rFonts w:ascii="Times New Roman" w:hAnsi="Times New Roman" w:cs="Times New Roman"/>
+          <w:color w:val="1E5089"/>
+          <w:sz w:val="28"/>
+          <w:szCs w:val="28"/>
+          <w:lang w:val="en-US"/>
+        </w:rPr>
+        <w:t>Phone Number</w:t>
+      </w:r>
+    </w:p>
+    <w:p>
+      <w:pPr>
+        <w:pStyle w:val="PargrafodaLista"/>
+        <w:numPr>
+          <w:ilvl w:val="0"/>
+          <w:numId w:val="1"/>
+        </w:numPr>
+        <w:spacing w:line="276" w:lineRule="auto"/>
+        <w:jc w:val="both"/>
+        <w:rPr>
+          <w:rFonts w:ascii="Times New Roman" w:hAnsi="Times New Roman" w:cs="Times New Roman"/>
+          <w:lang w:val="en-US"/>
+        </w:rPr>
+      </w:pPr>
+      <w:r>
+        <w:rPr>
+          <w:rFonts w:ascii="Times New Roman" w:hAnsi="Times New Roman" w:cs="Times New Roman"/>
+          <w:lang w:val="en-US"/>
+        </w:rPr>
+        <w:t xml:space="preserve">Phone Number follows </w:t>
+      </w:r>
+      <w:r>
+        <w:rPr>
+          <w:rFonts w:ascii="Times New Roman" w:hAnsi="Times New Roman" w:cs="Times New Roman"/>
+          <w:b/>
+          <w:bCs/>
+          <w:color w:val="FFC000" w:themeColor="accent4"/>
+          <w:lang w:val="en-US"/>
+        </w:rPr>
+        <w:t>Portuguese</w:t>
+      </w:r>
+      <w:r>
+        <w:rPr>
+          <w:rFonts w:ascii="Times New Roman" w:hAnsi="Times New Roman" w:cs="Times New Roman"/>
+          <w:lang w:val="en-US"/>
+        </w:rPr>
+        <w:t xml:space="preserve"> format, it´s mandatory that it contains nine digits</w:t>
+      </w:r>
+      <w:r>
+        <w:rPr>
+          <w:rFonts w:ascii="Times New Roman" w:hAnsi="Times New Roman" w:cs="Times New Roman"/>
+          <w:lang w:val="en-US"/>
+        </w:rPr>
+        <w:t>.</w:t>
+      </w:r>
+    </w:p>
+    <w:p>
+      <w:pPr>
+        <w:pStyle w:val="PargrafodaLista"/>
+        <w:numPr>
+          <w:ilvl w:val="0"/>
+          <w:numId w:val="1"/>
+        </w:numPr>
+        <w:spacing w:line="276" w:lineRule="auto"/>
+        <w:jc w:val="both"/>
+        <w:rPr>
+          <w:rFonts w:ascii="Times New Roman" w:hAnsi="Times New Roman" w:cs="Times New Roman"/>
+          <w:lang w:val="en-US"/>
+        </w:rPr>
+      </w:pPr>
+      <w:r>
+        <w:rPr>
+          <w:rFonts w:ascii="Times New Roman" w:hAnsi="Times New Roman" w:cs="Times New Roman"/>
+          <w:lang w:val="en-US"/>
+        </w:rPr>
+        <w:t xml:space="preserve"> Phone Number must start with ‘9’ and the second digit must </w:t>
+      </w:r>
+      <w:r>
+        <w:rPr>
+          <w:rFonts w:ascii="Times New Roman" w:hAnsi="Times New Roman" w:cs="Times New Roman"/>
+          <w:lang w:val="en-US"/>
+        </w:rPr>
+        <w:t xml:space="preserve">be </w:t>
+      </w:r>
+      <w:r>
+        <w:rPr>
+          <w:rFonts w:ascii="Times New Roman" w:hAnsi="Times New Roman" w:cs="Times New Roman"/>
+          <w:lang w:val="en-US"/>
+        </w:rPr>
+        <w:t>valid</w:t>
+      </w:r>
+      <w:r>
+        <w:rPr>
+          <w:rFonts w:ascii="Times New Roman" w:hAnsi="Times New Roman" w:cs="Times New Roman"/>
+          <w:lang w:val="en-US"/>
+        </w:rPr>
+        <w:t xml:space="preserve"> </w:t>
+      </w:r>
+      <w:r>
+        <w:rPr>
+          <w:rFonts w:ascii="Times New Roman" w:hAnsi="Times New Roman" w:cs="Times New Roman"/>
+          <w:lang w:val="en-US"/>
+        </w:rPr>
+        <w:t>(</w:t>
+      </w:r>
+      <w:r>
+        <w:rPr>
+          <w:lang w:val="en-US"/>
+        </w:rPr>
+        <w:sym w:font="Wingdings" w:char="F0E0"/>
+      </w:r>
+      <w:r>
+        <w:rPr>
+          <w:rFonts w:ascii="Times New Roman" w:hAnsi="Times New Roman" w:cs="Times New Roman"/>
+          <w:lang w:val="en-US"/>
+        </w:rPr>
+        <w:t xml:space="preserve"> Table X in ‘Phone Number Confirmation Digits’</w:t>
+      </w:r>
+      <w:r>
+        <w:rPr>
+          <w:rFonts w:ascii="Times New Roman" w:hAnsi="Times New Roman" w:cs="Times New Roman"/>
+          <w:lang w:val="en-US"/>
+        </w:rPr>
+        <w:t>)</w:t>
+      </w:r>
+      <w:r>
+        <w:rPr>
+          <w:rFonts w:ascii="Times New Roman" w:hAnsi="Times New Roman" w:cs="Times New Roman"/>
+          <w:lang w:val="en-US"/>
+        </w:rPr>
+        <w:t>.</w:t>
+      </w:r>
+    </w:p>
+    <w:p>
+      <w:pPr>
+        <w:spacing w:line="276" w:lineRule="auto"/>
+        <w:jc w:val="both"/>
+        <w:rPr>
+          <w:rFonts w:ascii="Times New Roman" w:hAnsi="Times New Roman" w:cs="Times New Roman"/>
+          <w:lang w:val="en-US"/>
+        </w:rPr>
+      </w:pPr>
+    </w:p>
+    <w:p>
+      <w:pPr>
+        <w:spacing w:line="276" w:lineRule="auto"/>
+        <w:jc w:val="both"/>
+        <w:rPr>
+          <w:rFonts w:ascii="Times New Roman" w:hAnsi="Times New Roman" w:cs="Times New Roman"/>
+          <w:color w:val="1E5089"/>
+          <w:sz w:val="28"/>
+          <w:szCs w:val="28"/>
+          <w:lang w:val="en-US"/>
+        </w:rPr>
+      </w:pPr>
+      <w:r>
+        <w:rPr>
+          <w:rFonts w:ascii="Times New Roman" w:hAnsi="Times New Roman" w:cs="Times New Roman"/>
+          <w:color w:val="1E5089"/>
+          <w:sz w:val="28"/>
+          <w:szCs w:val="28"/>
+          <w:lang w:val="en-US"/>
+        </w:rPr>
+        <w:t>3.1</w:t>
+      </w:r>
+      <w:r>
+        <w:rPr>
+          <w:rFonts w:ascii="Times New Roman" w:hAnsi="Times New Roman" w:cs="Times New Roman"/>
+          <w:color w:val="1E5089"/>
+          <w:sz w:val="28"/>
+          <w:szCs w:val="28"/>
+          <w:lang w:val="en-US"/>
+        </w:rPr>
+        <w:t>.</w:t>
+      </w:r>
+      <w:r>
+        <w:rPr>
+          <w:rFonts w:ascii="Times New Roman" w:hAnsi="Times New Roman" w:cs="Times New Roman"/>
+          <w:color w:val="1E5089"/>
+          <w:sz w:val="28"/>
+          <w:szCs w:val="28"/>
+          <w:lang w:val="en-US"/>
+        </w:rPr>
+        <w:t>5</w:t>
+      </w:r>
+      <w:r>
+        <w:rPr>
+          <w:rFonts w:ascii="Times New Roman" w:hAnsi="Times New Roman" w:cs="Times New Roman"/>
+          <w:color w:val="1E5089"/>
+          <w:sz w:val="28"/>
+          <w:szCs w:val="28"/>
+          <w:lang w:val="en-US"/>
+        </w:rPr>
+        <w:t xml:space="preserve"> </w:t>
+      </w:r>
+      <w:r>
+        <w:rPr>
+          <w:rFonts w:ascii="Times New Roman" w:hAnsi="Times New Roman" w:cs="Times New Roman"/>
+          <w:color w:val="1E5089"/>
+          <w:sz w:val="28"/>
+          <w:szCs w:val="28"/>
+          <w:lang w:val="en-US"/>
+        </w:rPr>
+        <w:t>Unable to Register Employee</w:t>
+      </w:r>
+    </w:p>
+    <w:p>
+      <w:pPr>
+        <w:pStyle w:val="PargrafodaLista"/>
+        <w:numPr>
+          <w:ilvl w:val="0"/>
+          <w:numId w:val="1"/>
+        </w:numPr>
+        <w:spacing w:line="276" w:lineRule="auto"/>
+        <w:jc w:val="both"/>
+        <w:rPr>
+          <w:rFonts w:ascii="Times New Roman" w:hAnsi="Times New Roman" w:cs="Times New Roman"/>
+          <w:color w:val="000000" w:themeColor="text1"/>
+          <w:lang w:val="en-US"/>
+        </w:rPr>
+      </w:pPr>
+      <w:r>
+        <w:rPr>
+          <w:rFonts w:ascii="Times New Roman" w:hAnsi="Times New Roman" w:cs="Times New Roman"/>
+          <w:color w:val="000000" w:themeColor="text1"/>
+          <w:lang w:val="en-US"/>
+        </w:rPr>
+        <w:t xml:space="preserve">If </w:t>
+      </w:r>
+      <w:r>
+        <w:rPr>
+          <w:rFonts w:ascii="Times New Roman" w:hAnsi="Times New Roman" w:cs="Times New Roman"/>
+          <w:color w:val="000000" w:themeColor="text1"/>
+          <w:lang w:val="en-US"/>
+        </w:rPr>
+        <w:t xml:space="preserve">you are still not able to register an employee even after following the previous steps (Steps 3.1.1 </w:t>
+      </w:r>
+      <w:r>
+        <w:rPr>
+          <w:rFonts w:ascii="Times New Roman" w:hAnsi="Times New Roman" w:cs="Times New Roman"/>
+          <w:color w:val="000000" w:themeColor="text1"/>
+          <w:lang w:val="en-US"/>
+        </w:rPr>
+        <w:sym w:font="Wingdings" w:char="F0E0"/>
+      </w:r>
+      <w:r>
+        <w:rPr>
+          <w:rFonts w:ascii="Times New Roman" w:hAnsi="Times New Roman" w:cs="Times New Roman"/>
+          <w:color w:val="000000" w:themeColor="text1"/>
+          <w:lang w:val="en-US"/>
+        </w:rPr>
+        <w:t xml:space="preserve"> 3.1.4), that means that there is already some employee with the same </w:t>
+      </w:r>
+      <w:r>
+        <w:rPr>
+          <w:rFonts w:ascii="Times New Roman" w:hAnsi="Times New Roman" w:cs="Times New Roman"/>
+          <w:color w:val="FFC000" w:themeColor="accent4"/>
+          <w:lang w:val="en-US"/>
+        </w:rPr>
+        <w:t>Citizen Card Number</w:t>
+      </w:r>
+      <w:r>
+        <w:rPr>
+          <w:rFonts w:ascii="Times New Roman" w:hAnsi="Times New Roman" w:cs="Times New Roman"/>
+          <w:color w:val="000000" w:themeColor="text1"/>
+          <w:lang w:val="en-US"/>
+        </w:rPr>
+        <w:t>.</w:t>
+      </w:r>
+    </w:p>
+    <w:p>
+      <w:pPr>
+        <w:jc w:val="both"/>
+        <w:rPr>
+          <w:rFonts w:ascii="Times New Roman" w:hAnsi="Times New Roman" w:cs="Times New Roman"/>
+          <w:lang w:val="en-US"/>
+        </w:rPr>
+      </w:pPr>
+    </w:p>
+    <w:p>
+      <w:pPr>
+        <w:pStyle w:val="PargrafodaLista"/>
+        <w:ind w:left="360"/>
+        <w:jc w:val="both"/>
+        <w:rPr>
+          <w:rFonts w:ascii="Times New Roman" w:hAnsi="Times New Roman" w:cs="Times New Roman"/>
+          <w:lang w:val="en-US"/>
+        </w:rPr>
+      </w:pPr>
+    </w:p>
+    <w:p>
+      <w:pPr>
+        <w:pStyle w:val="PargrafodaLista"/>
+        <w:ind w:left="360"/>
+        <w:jc w:val="both"/>
+        <w:rPr>
+          <w:rFonts w:ascii="Times New Roman" w:hAnsi="Times New Roman" w:cs="Times New Roman"/>
+          <w:lang w:val="en-US"/>
+        </w:rPr>
+      </w:pPr>
+    </w:p>
+    <w:p>
+      <w:pPr>
+        <w:pStyle w:val="PargrafodaLista"/>
+        <w:ind w:left="360"/>
+        <w:jc w:val="both"/>
+        <w:rPr>
+          <w:rFonts w:ascii="Times New Roman" w:hAnsi="Times New Roman" w:cs="Times New Roman"/>
+          <w:lang w:val="en-US"/>
+        </w:rPr>
+      </w:pPr>
+    </w:p>
+    <w:p>
+      <w:pPr>
+        <w:pStyle w:val="PargrafodaLista"/>
+        <w:ind w:left="360"/>
+        <w:jc w:val="both"/>
+        <w:rPr>
+          <w:rFonts w:ascii="Times New Roman" w:hAnsi="Times New Roman" w:cs="Times New Roman"/>
+          <w:lang w:val="en-US"/>
+        </w:rPr>
+      </w:pPr>
+    </w:p>
+    <w:p>
+      <w:pPr>
+        <w:pStyle w:val="PargrafodaLista"/>
+        <w:ind w:left="360"/>
+        <w:jc w:val="both"/>
+        <w:rPr>
+          <w:rFonts w:ascii="Times New Roman" w:hAnsi="Times New Roman" w:cs="Times New Roman"/>
+          <w:lang w:val="en-US"/>
+        </w:rPr>
+      </w:pPr>
+    </w:p>
+    <w:p>
+      <w:pPr>
+        <w:pStyle w:val="PargrafodaLista"/>
+        <w:ind w:left="360"/>
+        <w:jc w:val="both"/>
+        <w:rPr>
+          <w:rFonts w:ascii="Times New Roman" w:hAnsi="Times New Roman" w:cs="Times New Roman"/>
+          <w:lang w:val="en-US"/>
+        </w:rPr>
+      </w:pPr>
+    </w:p>
+    <w:p>
+      <w:pPr>
+        <w:pStyle w:val="PargrafodaLista"/>
+        <w:ind w:left="360"/>
+        <w:jc w:val="both"/>
+        <w:rPr>
+          <w:rFonts w:ascii="Times New Roman" w:hAnsi="Times New Roman" w:cs="Times New Roman"/>
+          <w:lang w:val="en-US"/>
+        </w:rPr>
+      </w:pPr>
+    </w:p>
+    <w:p>
+      <w:pPr>
+        <w:pStyle w:val="PargrafodaLista"/>
+        <w:ind w:left="360"/>
+        <w:jc w:val="both"/>
+        <w:rPr>
+          <w:rFonts w:ascii="Times New Roman" w:hAnsi="Times New Roman" w:cs="Times New Roman"/>
+          <w:lang w:val="en-US"/>
+        </w:rPr>
+      </w:pPr>
+    </w:p>
+    <w:p>
+      <w:pPr>
+        <w:pStyle w:val="PargrafodaLista"/>
+        <w:ind w:left="360"/>
+        <w:jc w:val="both"/>
+        <w:rPr>
+          <w:rFonts w:ascii="Times New Roman" w:hAnsi="Times New Roman" w:cs="Times New Roman"/>
+          <w:lang w:val="en-US"/>
+        </w:rPr>
+      </w:pPr>
+    </w:p>
+    <w:p>
+      <w:pPr>
+        <w:pStyle w:val="PargrafodaLista"/>
+        <w:ind w:left="360"/>
+        <w:jc w:val="both"/>
+        <w:rPr>
+          <w:rFonts w:ascii="Times New Roman" w:hAnsi="Times New Roman" w:cs="Times New Roman"/>
+          <w:lang w:val="en-US"/>
+        </w:rPr>
+      </w:pPr>
+    </w:p>
+    <w:p>
+      <w:pPr>
+        <w:pStyle w:val="PargrafodaLista"/>
+        <w:ind w:left="360"/>
+        <w:jc w:val="both"/>
+        <w:rPr>
+          <w:rFonts w:ascii="Times New Roman" w:hAnsi="Times New Roman" w:cs="Times New Roman"/>
+          <w:lang w:val="en-US"/>
+        </w:rPr>
+      </w:pPr>
+    </w:p>
+    <w:p>
+      <w:pPr>
+        <w:pStyle w:val="PargrafodaLista"/>
+        <w:ind w:left="360"/>
+        <w:jc w:val="both"/>
+        <w:rPr>
+          <w:rFonts w:ascii="Times New Roman" w:hAnsi="Times New Roman" w:cs="Times New Roman"/>
+          <w:lang w:val="en-US"/>
+        </w:rPr>
+      </w:pPr>
+    </w:p>
+    <w:p>
+      <w:pPr>
+        <w:pStyle w:val="PargrafodaLista"/>
+        <w:ind w:left="360"/>
+        <w:jc w:val="both"/>
+        <w:rPr>
+          <w:rFonts w:ascii="Times New Roman" w:hAnsi="Times New Roman" w:cs="Times New Roman"/>
+          <w:lang w:val="en-US"/>
+        </w:rPr>
+      </w:pPr>
+    </w:p>
+    <w:p>
+      <w:pPr>
+        <w:pStyle w:val="PargrafodaLista"/>
+        <w:ind w:left="360"/>
+        <w:jc w:val="both"/>
+        <w:rPr>
+          <w:rFonts w:ascii="Times New Roman" w:hAnsi="Times New Roman" w:cs="Times New Roman"/>
+          <w:lang w:val="en-US"/>
+        </w:rPr>
+      </w:pPr>
+    </w:p>
+    <w:p>
+      <w:pPr>
+        <w:pStyle w:val="PargrafodaLista"/>
+        <w:ind w:left="360"/>
+        <w:jc w:val="both"/>
+        <w:rPr>
+          <w:rFonts w:ascii="Times New Roman" w:hAnsi="Times New Roman" w:cs="Times New Roman"/>
+          <w:lang w:val="en-US"/>
+        </w:rPr>
+      </w:pPr>
+    </w:p>
+    <w:p>
+      <w:pPr>
+        <w:pStyle w:val="PargrafodaLista"/>
+        <w:ind w:left="360"/>
+        <w:jc w:val="both"/>
+        <w:rPr>
+          <w:rFonts w:ascii="Times New Roman" w:hAnsi="Times New Roman" w:cs="Times New Roman"/>
+          <w:lang w:val="en-US"/>
+        </w:rPr>
+      </w:pPr>
+    </w:p>
+    <w:p>
+      <w:pPr>
+        <w:pStyle w:val="PargrafodaLista"/>
+        <w:ind w:left="360"/>
+        <w:jc w:val="both"/>
+        <w:rPr>
+          <w:rFonts w:ascii="Times New Roman" w:hAnsi="Times New Roman" w:cs="Times New Roman"/>
+          <w:lang w:val="en-US"/>
+        </w:rPr>
+      </w:pPr>
+    </w:p>
+    <w:p>
+      <w:pPr>
+        <w:pStyle w:val="PargrafodaLista"/>
+        <w:ind w:left="360"/>
+        <w:jc w:val="both"/>
+        <w:rPr>
+          <w:rFonts w:ascii="Times New Roman" w:hAnsi="Times New Roman" w:cs="Times New Roman"/>
+          <w:lang w:val="en-US"/>
+        </w:rPr>
+      </w:pPr>
+    </w:p>
+    <w:p>
+      <w:pPr>
+        <w:pStyle w:val="PargrafodaLista"/>
+        <w:ind w:left="360"/>
+        <w:jc w:val="both"/>
+        <w:rPr>
+          <w:rFonts w:ascii="Times New Roman" w:hAnsi="Times New Roman" w:cs="Times New Roman"/>
+          <w:lang w:val="en-US"/>
+        </w:rPr>
+      </w:pPr>
+    </w:p>
+    <w:p>
+      <w:pPr>
+        <w:pStyle w:val="PargrafodaLista"/>
+        <w:ind w:left="360"/>
+        <w:jc w:val="both"/>
+        <w:rPr>
+          <w:rFonts w:ascii="Times New Roman" w:hAnsi="Times New Roman" w:cs="Times New Roman"/>
+          <w:lang w:val="en-US"/>
+        </w:rPr>
+      </w:pPr>
+    </w:p>
+    <w:p>
+      <w:pPr>
+        <w:pStyle w:val="PargrafodaLista"/>
+        <w:ind w:left="360"/>
+        <w:jc w:val="both"/>
+        <w:rPr>
+          <w:rFonts w:ascii="Times New Roman" w:hAnsi="Times New Roman" w:cs="Times New Roman"/>
+          <w:lang w:val="en-US"/>
+        </w:rPr>
+      </w:pPr>
+    </w:p>
+    <w:p>
+      <w:pPr>
+        <w:pStyle w:val="PargrafodaLista"/>
+        <w:ind w:left="360"/>
+        <w:jc w:val="both"/>
+        <w:rPr>
+          <w:rFonts w:ascii="Times New Roman" w:hAnsi="Times New Roman" w:cs="Times New Roman"/>
+          <w:lang w:val="en-US"/>
+        </w:rPr>
+      </w:pPr>
+    </w:p>
+    <w:p>
+      <w:pPr>
+        <w:pStyle w:val="PargrafodaLista"/>
+        <w:ind w:left="360"/>
+        <w:jc w:val="both"/>
+        <w:rPr>
+          <w:rFonts w:ascii="Times New Roman" w:hAnsi="Times New Roman" w:cs="Times New Roman"/>
+          <w:lang w:val="en-US"/>
+        </w:rPr>
+      </w:pPr>
+    </w:p>
+    <w:p>
+      <w:pPr>
+        <w:pStyle w:val="PargrafodaLista"/>
+        <w:ind w:left="360"/>
+        <w:jc w:val="both"/>
+        <w:rPr>
+          <w:rFonts w:ascii="Times New Roman" w:hAnsi="Times New Roman" w:cs="Times New Roman"/>
+          <w:lang w:val="en-US"/>
+        </w:rPr>
+      </w:pPr>
+    </w:p>
+    <w:p>
+      <w:pPr>
+        <w:pStyle w:val="PargrafodaLista"/>
+        <w:ind w:left="360"/>
+        <w:jc w:val="both"/>
+        <w:rPr>
+          <w:rFonts w:ascii="Times New Roman" w:hAnsi="Times New Roman" w:cs="Times New Roman"/>
+          <w:lang w:val="en-US"/>
+        </w:rPr>
+      </w:pPr>
+    </w:p>
+    <w:p>
+      <w:pPr>
+        <w:pStyle w:val="PargrafodaLista"/>
+        <w:ind w:left="360"/>
+        <w:jc w:val="both"/>
+        <w:rPr>
+          <w:rFonts w:ascii="Times New Roman" w:hAnsi="Times New Roman" w:cs="Times New Roman"/>
+          <w:lang w:val="en-US"/>
+        </w:rPr>
+      </w:pPr>
+    </w:p>
+    <w:p>
+      <w:pPr>
+        <w:pStyle w:val="PargrafodaLista"/>
+        <w:ind w:left="360"/>
+        <w:jc w:val="both"/>
+        <w:rPr>
+          <w:rFonts w:ascii="Times New Roman" w:hAnsi="Times New Roman" w:cs="Times New Roman"/>
+          <w:lang w:val="en-US"/>
+        </w:rPr>
+      </w:pPr>
+    </w:p>
+    <w:p>
+      <w:pPr>
+        <w:pStyle w:val="PargrafodaLista"/>
+        <w:ind w:left="360"/>
+        <w:jc w:val="both"/>
+        <w:rPr>
+          <w:rFonts w:ascii="Times New Roman" w:hAnsi="Times New Roman" w:cs="Times New Roman"/>
+          <w:lang w:val="en-US"/>
+        </w:rPr>
+      </w:pPr>
+    </w:p>
+    <w:p>
+      <w:pPr>
+        <w:pStyle w:val="PargrafodaLista"/>
+        <w:ind w:left="360"/>
+        <w:jc w:val="both"/>
+        <w:rPr>
+          <w:rFonts w:ascii="Times New Roman" w:hAnsi="Times New Roman" w:cs="Times New Roman"/>
+          <w:lang w:val="en-US"/>
+        </w:rPr>
+      </w:pPr>
+    </w:p>
+    <w:p>
+      <w:pPr>
+        <w:pStyle w:val="PargrafodaLista"/>
+        <w:ind w:left="360"/>
+        <w:jc w:val="both"/>
+        <w:rPr>
+          <w:rFonts w:ascii="Times New Roman" w:hAnsi="Times New Roman" w:cs="Times New Roman"/>
+          <w:lang w:val="en-US"/>
+        </w:rPr>
+      </w:pPr>
+    </w:p>
+    <w:p>
+      <w:pPr>
+        <w:pStyle w:val="PargrafodaLista"/>
+        <w:ind w:left="360"/>
+        <w:jc w:val="both"/>
+        <w:rPr>
+          <w:rFonts w:ascii="Times New Roman" w:hAnsi="Times New Roman" w:cs="Times New Roman"/>
+          <w:lang w:val="en-US"/>
+        </w:rPr>
+      </w:pPr>
+    </w:p>
+    <w:p>
+      <w:pPr>
+        <w:pStyle w:val="PargrafodaLista"/>
+        <w:ind w:left="360"/>
+        <w:jc w:val="both"/>
+        <w:rPr>
+          <w:rFonts w:ascii="Times New Roman" w:hAnsi="Times New Roman" w:cs="Times New Roman"/>
+          <w:lang w:val="en-US"/>
+        </w:rPr>
+      </w:pPr>
     </w:p>
     <w:p>
       <w:pPr>
@@ -12134,12 +13167,65 @@
           <w:lang w:val="en-US"/>
         </w:rPr>
       </w:pPr>
-      <w:r>
-        <w:rPr>
-          <w:rFonts w:ascii="Times New Roman" w:hAnsi="Times New Roman" w:cs="Times New Roman"/>
-          <w:lang w:val="en-US"/>
-        </w:rPr>
-        <w:lastRenderedPageBreak/>
+    </w:p>
+    <w:p>
+      <w:pPr>
+        <w:jc w:val="both"/>
+        <w:rPr>
+          <w:rFonts w:ascii="Times New Roman" w:hAnsi="Times New Roman" w:cs="Times New Roman"/>
+          <w:lang w:val="en-US"/>
+        </w:rPr>
+      </w:pPr>
+    </w:p>
+    <w:p>
+      <w:pPr>
+        <w:jc w:val="both"/>
+        <w:rPr>
+          <w:rFonts w:ascii="Times New Roman" w:hAnsi="Times New Roman" w:cs="Times New Roman"/>
+          <w:lang w:val="en-US"/>
+        </w:rPr>
+      </w:pPr>
+    </w:p>
+    <w:p>
+      <w:pPr>
+        <w:jc w:val="both"/>
+        <w:rPr>
+          <w:rFonts w:ascii="Times New Roman" w:hAnsi="Times New Roman" w:cs="Times New Roman"/>
+          <w:lang w:val="en-US"/>
+        </w:rPr>
+      </w:pPr>
+    </w:p>
+    <w:p>
+      <w:pPr>
+        <w:jc w:val="both"/>
+        <w:rPr>
+          <w:rFonts w:ascii="Times New Roman" w:hAnsi="Times New Roman" w:cs="Times New Roman"/>
+          <w:lang w:val="en-US"/>
+        </w:rPr>
+      </w:pPr>
+    </w:p>
+    <w:p>
+      <w:pPr>
+        <w:jc w:val="both"/>
+        <w:rPr>
+          <w:rFonts w:ascii="Times New Roman" w:hAnsi="Times New Roman" w:cs="Times New Roman"/>
+          <w:lang w:val="en-US"/>
+        </w:rPr>
+      </w:pPr>
+    </w:p>
+    <w:p>
+      <w:pPr>
+        <w:jc w:val="both"/>
+        <w:rPr>
+          <w:rFonts w:ascii="Times New Roman" w:hAnsi="Times New Roman" w:cs="Times New Roman"/>
+          <w:lang w:val="en-US"/>
+        </w:rPr>
+      </w:pPr>
+      <w:r>
+        <w:rPr>
+          <w:rFonts w:ascii="Times New Roman" w:hAnsi="Times New Roman" w:cs="Times New Roman"/>
+          <w:lang w:val="en-US"/>
+        </w:rPr>
         <w:t xml:space="preserve">Annexes _ </w:t>
       </w:r>
     </w:p>
@@ -12496,7 +13582,6 @@
           <w:lang w:val="en-US"/>
           <w14:reflection w14:blurRad="0" w14:stA="1000" w14:stPos="0" w14:endA="0" w14:endPos="68000" w14:dist="0" w14:dir="0" w14:fadeDir="0" w14:sx="0" w14:sy="0" w14:kx="0" w14:ky="0" w14:algn="b"/>
         </w:rPr>
-        <w:lastRenderedPageBreak/>
         <w:t xml:space="preserve">Linear Regression </w:t>
       </w:r>
     </w:p>
@@ -12837,6 +13922,7 @@
           <w:color w:val="000000" w:themeColor="text1"/>
           <w:lang w:val="en-US"/>
         </w:rPr>
+        <w:lastRenderedPageBreak/>
         <w:t>Furthermore</w:t>
       </w:r>
       <w:r>
@@ -12968,15 +14054,7 @@
               <w:color w:val="000000" w:themeColor="text1"/>
               <w:lang w:val="en-US"/>
             </w:rPr>
-            <m:t xml:space="preserve">Yi </m:t>
-          </m:r>
-          <m:r>
-            <w:rPr>
-              <w:rFonts w:ascii="Cambria Math" w:hAnsi="Cambria Math" w:cs="Times New Roman"/>
-              <w:color w:val="000000" w:themeColor="text1"/>
-              <w:lang w:val="en-US"/>
-            </w:rPr>
-            <m:t xml:space="preserve">= </m:t>
+            <m:t xml:space="preserve">Yi = </m:t>
           </m:r>
           <m:acc>
             <m:accPr>
@@ -13036,15 +14114,7 @@
               <w:color w:val="000000" w:themeColor="text1"/>
               <w:lang w:val="en-US"/>
             </w:rPr>
-            <m:t>x</m:t>
-          </m:r>
-          <m:r>
-            <w:rPr>
-              <w:rFonts w:ascii="Cambria Math" w:hAnsi="Cambria Math" w:cs="Times New Roman"/>
-              <w:color w:val="000000" w:themeColor="text1"/>
-              <w:lang w:val="en-US"/>
-            </w:rPr>
-            <m:t xml:space="preserve">+ </m:t>
+            <m:t xml:space="preserve">x+ </m:t>
           </m:r>
           <m:r>
             <m:rPr>
@@ -13578,7 +14648,6 @@
           <w:lang w:val="en-US"/>
           <w14:reflection w14:blurRad="0" w14:stA="1000" w14:stPos="0" w14:endA="0" w14:endPos="68000" w14:dist="0" w14:dir="0" w14:fadeDir="0" w14:sx="0" w14:sy="0" w14:kx="0" w14:ky="0" w14:algn="b"/>
         </w:rPr>
-        <w:lastRenderedPageBreak/>
         <w:t xml:space="preserve">Linear Regression </w:t>
       </w:r>
     </w:p>
@@ -13990,6 +15059,7 @@
           <w:color w:val="000000" w:themeColor="text1"/>
           <w:lang w:val="en-US"/>
         </w:rPr>
+        <w:lastRenderedPageBreak/>
         <w:t xml:space="preserve">To calculate these coefficients, we first need to calculate some </w:t>
       </w:r>
       <w:r>
@@ -14398,7 +15468,6 @@
           <w:szCs w:val="28"/>
           <w:lang w:val="en-US"/>
         </w:rPr>
-        <w:lastRenderedPageBreak/>
         <w:t xml:space="preserve">2.2 Multiple Linear Regression Model </w:t>
       </w:r>
     </w:p>
@@ -14697,7 +15766,6 @@
           <w:rFonts w:ascii="Times New Roman" w:hAnsi="Times New Roman" w:cs="Times New Roman"/>
           <w:lang w:val="en-US"/>
         </w:rPr>
-        <w:lastRenderedPageBreak/>
         <w:t xml:space="preserve">1 Sorting clients by arrival time, or by leaving time </w:t>
       </w:r>
     </w:p>
@@ -14996,7 +16064,6 @@
           <w:rFonts w:ascii="Times New Roman" w:hAnsi="Times New Roman" w:cs="Times New Roman"/>
           <w:lang w:val="en-US"/>
         </w:rPr>
-        <w:lastRenderedPageBreak/>
         <w:t xml:space="preserve">2 Evaluation of the effectiveness of the vaccination center’s response </w:t>
       </w:r>
     </w:p>
@@ -16091,7 +17158,7 @@
   <w:abstractNum w:abstractNumId="11" w15:restartNumberingAfterBreak="0">
     <w:nsid w:val="2CDD5AF7"/>
     <w:multiLevelType w:val="multilevel"/>
-    <w:tmpl w:val="0816001F"/>
+    <w:tmpl w:val="00B45378"/>
     <w:lvl w:ilvl="0">
       <w:start w:val="1"/>
       <w:numFmt w:val="decimal"/>
@@ -16100,6 +17167,11 @@
       <w:pPr>
         <w:ind w:left="360" w:hanging="360"/>
       </w:pPr>
+      <w:rPr>
+        <w:color w:val="1E5089"/>
+        <w:sz w:val="40"/>
+        <w:szCs w:val="40"/>
+      </w:rPr>
     </w:lvl>
     <w:lvl w:ilvl="1">
       <w:start w:val="1"/>
@@ -16264,9 +17336,122 @@
     </w:lvl>
   </w:abstractNum>
   <w:abstractNum w:abstractNumId="13" w15:restartNumberingAfterBreak="0">
+    <w:nsid w:val="42C6775C"/>
+    <w:multiLevelType w:val="multilevel"/>
+    <w:tmpl w:val="A9A252DE"/>
+    <w:lvl w:ilvl="0">
+      <w:start w:val="3"/>
+      <w:numFmt w:val="decimal"/>
+      <w:lvlText w:val="%1"/>
+      <w:lvlJc w:val="left"/>
+      <w:pPr>
+        <w:ind w:left="600" w:hanging="600"/>
+      </w:pPr>
+      <w:rPr>
+        <w:rFonts w:hint="default"/>
+      </w:rPr>
+    </w:lvl>
+    <w:lvl w:ilvl="1">
+      <w:start w:val="1"/>
+      <w:numFmt w:val="decimal"/>
+      <w:lvlText w:val="%1.%2"/>
+      <w:lvlJc w:val="left"/>
+      <w:pPr>
+        <w:ind w:left="600" w:hanging="600"/>
+      </w:pPr>
+      <w:rPr>
+        <w:rFonts w:hint="default"/>
+      </w:rPr>
+    </w:lvl>
+    <w:lvl w:ilvl="2">
+      <w:start w:val="4"/>
+      <w:numFmt w:val="decimal"/>
+      <w:lvlText w:val="%1.%2.%3"/>
+      <w:lvlJc w:val="left"/>
+      <w:pPr>
+        <w:ind w:left="720" w:hanging="720"/>
+      </w:pPr>
+      <w:rPr>
+        <w:rFonts w:hint="default"/>
+      </w:rPr>
+    </w:lvl>
+    <w:lvl w:ilvl="3">
+      <w:start w:val="1"/>
+      <w:numFmt w:val="decimal"/>
+      <w:lvlText w:val="%1.%2.%3.%4"/>
+      <w:lvlJc w:val="left"/>
+      <w:pPr>
+        <w:ind w:left="720" w:hanging="720"/>
+      </w:pPr>
+      <w:rPr>
+        <w:rFonts w:hint="default"/>
+      </w:rPr>
+    </w:lvl>
+    <w:lvl w:ilvl="4">
+      <w:start w:val="1"/>
+      <w:numFmt w:val="decimal"/>
+      <w:lvlText w:val="%1.%2.%3.%4.%5"/>
+      <w:lvlJc w:val="left"/>
+      <w:pPr>
+        <w:ind w:left="1080" w:hanging="1080"/>
+      </w:pPr>
+      <w:rPr>
+        <w:rFonts w:hint="default"/>
+      </w:rPr>
+    </w:lvl>
+    <w:lvl w:ilvl="5">
+      <w:start w:val="1"/>
+      <w:numFmt w:val="decimal"/>
+      <w:lvlText w:val="%1.%2.%3.%4.%5.%6"/>
+      <w:lvlJc w:val="left"/>
+      <w:pPr>
+        <w:ind w:left="1080" w:hanging="1080"/>
+      </w:pPr>
+      <w:rPr>
+        <w:rFonts w:hint="default"/>
+      </w:rPr>
+    </w:lvl>
+    <w:lvl w:ilvl="6">
+      <w:start w:val="1"/>
+      <w:numFmt w:val="decimal"/>
+      <w:lvlText w:val="%1.%2.%3.%4.%5.%6.%7"/>
+      <w:lvlJc w:val="left"/>
+      <w:pPr>
+        <w:ind w:left="1440" w:hanging="1440"/>
+      </w:pPr>
+      <w:rPr>
+        <w:rFonts w:hint="default"/>
+      </w:rPr>
+    </w:lvl>
+    <w:lvl w:ilvl="7">
+      <w:start w:val="1"/>
+      <w:numFmt w:val="decimal"/>
+      <w:lvlText w:val="%1.%2.%3.%4.%5.%6.%7.%8"/>
+      <w:lvlJc w:val="left"/>
+      <w:pPr>
+        <w:ind w:left="1440" w:hanging="1440"/>
+      </w:pPr>
+      <w:rPr>
+        <w:rFonts w:hint="default"/>
+      </w:rPr>
+    </w:lvl>
+    <w:lvl w:ilvl="8">
+      <w:start w:val="1"/>
+      <w:numFmt w:val="decimal"/>
+      <w:lvlText w:val="%1.%2.%3.%4.%5.%6.%7.%8.%9"/>
+      <w:lvlJc w:val="left"/>
+      <w:pPr>
+        <w:ind w:left="1440" w:hanging="1440"/>
+      </w:pPr>
+      <w:rPr>
+        <w:rFonts w:hint="default"/>
+      </w:rPr>
+    </w:lvl>
+  </w:abstractNum>
+  <w:abstractNum w:abstractNumId="14" w15:restartNumberingAfterBreak="0">
     <w:nsid w:val="496902F2"/>
     <w:multiLevelType w:val="hybridMultilevel"/>
-    <w:tmpl w:val="319214BC"/>
+    <w:tmpl w:val="EA729E46"/>
     <w:lvl w:ilvl="0" w:tplc="08160001">
       <w:start w:val="1"/>
       <w:numFmt w:val="bullet"/>
@@ -16376,7 +17561,7 @@
       </w:rPr>
     </w:lvl>
   </w:abstractNum>
-  <w:abstractNum w:abstractNumId="14" w15:restartNumberingAfterBreak="0">
+  <w:abstractNum w:abstractNumId="15" w15:restartNumberingAfterBreak="0">
     <w:nsid w:val="4A7108AB"/>
     <w:multiLevelType w:val="hybridMultilevel"/>
     <w:tmpl w:val="B5700400"/>
@@ -16465,7 +17650,7 @@
       </w:pPr>
     </w:lvl>
   </w:abstractNum>
-  <w:abstractNum w:abstractNumId="15" w15:restartNumberingAfterBreak="0">
+  <w:abstractNum w:abstractNumId="16" w15:restartNumberingAfterBreak="0">
     <w:nsid w:val="4CF7636C"/>
     <w:multiLevelType w:val="hybridMultilevel"/>
     <w:tmpl w:val="90F4870A"/>
@@ -16554,7 +17739,7 @@
       </w:pPr>
     </w:lvl>
   </w:abstractNum>
-  <w:abstractNum w:abstractNumId="16" w15:restartNumberingAfterBreak="0">
+  <w:abstractNum w:abstractNumId="17" w15:restartNumberingAfterBreak="0">
     <w:nsid w:val="4E0A1494"/>
     <w:multiLevelType w:val="multilevel"/>
     <w:tmpl w:val="6582B77A"/>
@@ -16667,7 +17852,7 @@
       </w:rPr>
     </w:lvl>
   </w:abstractNum>
-  <w:abstractNum w:abstractNumId="17" w15:restartNumberingAfterBreak="0">
+  <w:abstractNum w:abstractNumId="18" w15:restartNumberingAfterBreak="0">
     <w:nsid w:val="51917073"/>
     <w:multiLevelType w:val="hybridMultilevel"/>
     <w:tmpl w:val="9D2AC2B2"/>
@@ -16753,7 +17938,7 @@
       </w:pPr>
     </w:lvl>
   </w:abstractNum>
-  <w:abstractNum w:abstractNumId="18" w15:restartNumberingAfterBreak="0">
+  <w:abstractNum w:abstractNumId="19" w15:restartNumberingAfterBreak="0">
     <w:nsid w:val="571E6EF0"/>
     <w:multiLevelType w:val="hybridMultilevel"/>
     <w:tmpl w:val="B534FAA0"/>
@@ -16842,7 +18027,7 @@
       </w:pPr>
     </w:lvl>
   </w:abstractNum>
-  <w:abstractNum w:abstractNumId="19" w15:restartNumberingAfterBreak="0">
+  <w:abstractNum w:abstractNumId="20" w15:restartNumberingAfterBreak="0">
     <w:nsid w:val="72975C23"/>
     <w:multiLevelType w:val="hybridMultilevel"/>
     <w:tmpl w:val="40381E58"/>
@@ -16931,7 +18116,7 @@
       </w:pPr>
     </w:lvl>
   </w:abstractNum>
-  <w:abstractNum w:abstractNumId="20" w15:restartNumberingAfterBreak="0">
+  <w:abstractNum w:abstractNumId="21" w15:restartNumberingAfterBreak="0">
     <w:nsid w:val="7DBD7D01"/>
     <w:multiLevelType w:val="hybridMultilevel"/>
     <w:tmpl w:val="B05898FC"/>
@@ -17018,16 +18203,16 @@
     </w:lvl>
   </w:abstractNum>
   <w:num w:numId="1" w16cid:durableId="766074681">
-    <w:abstractNumId w:val="13"/>
+    <w:abstractNumId w:val="14"/>
   </w:num>
   <w:num w:numId="2" w16cid:durableId="556627622">
     <w:abstractNumId w:val="8"/>
   </w:num>
   <w:num w:numId="3" w16cid:durableId="801267689">
-    <w:abstractNumId w:val="16"/>
+    <w:abstractNumId w:val="17"/>
   </w:num>
   <w:num w:numId="4" w16cid:durableId="223953144">
-    <w:abstractNumId w:val="19"/>
+    <w:abstractNumId w:val="20"/>
   </w:num>
   <w:num w:numId="5" w16cid:durableId="737437986">
     <w:abstractNumId w:val="6"/>
@@ -17297,10 +18482,10 @@
     </w:lvlOverride>
   </w:num>
   <w:num w:numId="10" w16cid:durableId="1307516594">
-    <w:abstractNumId w:val="17"/>
+    <w:abstractNumId w:val="18"/>
   </w:num>
   <w:num w:numId="11" w16cid:durableId="1148128512">
-    <w:abstractNumId w:val="20"/>
+    <w:abstractNumId w:val="21"/>
   </w:num>
   <w:num w:numId="12" w16cid:durableId="553928762">
     <w:abstractNumId w:val="10"/>
@@ -17312,7 +18497,7 @@
     <w:abstractNumId w:val="0"/>
   </w:num>
   <w:num w:numId="15" w16cid:durableId="1249071214">
-    <w:abstractNumId w:val="18"/>
+    <w:abstractNumId w:val="19"/>
   </w:num>
   <w:num w:numId="16" w16cid:durableId="1035501306">
     <w:abstractNumId w:val="3"/>
@@ -17321,13 +18506,13 @@
     <w:abstractNumId w:val="4"/>
   </w:num>
   <w:num w:numId="18" w16cid:durableId="1619486500">
-    <w:abstractNumId w:val="15"/>
+    <w:abstractNumId w:val="16"/>
   </w:num>
   <w:num w:numId="19" w16cid:durableId="854927823">
     <w:abstractNumId w:val="1"/>
   </w:num>
   <w:num w:numId="20" w16cid:durableId="2047100971">
-    <w:abstractNumId w:val="14"/>
+    <w:abstractNumId w:val="15"/>
   </w:num>
   <w:num w:numId="21" w16cid:durableId="2080514642">
     <w:abstractNumId w:val="7"/>
@@ -17337,6 +18522,9 @@
   </w:num>
   <w:num w:numId="23" w16cid:durableId="1220484498">
     <w:abstractNumId w:val="9"/>
+  </w:num>
+  <w:num w:numId="24" w16cid:durableId="1143692972">
+    <w:abstractNumId w:val="13"/>
   </w:num>
 </w:numbering>
 </file>
@@ -17739,8 +18927,9 @@
   <w:style w:type="paragraph" w:default="1" w:styleId="Normal">
     <w:name w:val="Normal"/>
     <w:qFormat/>
+    <w:rsid w:val="00673AB3"/>
   </w:style>
-  <w:style w:type="character" w:default="1" w:styleId="Tipodeletrapredefinidodopargrafo">
+  <w:style w:type="character" w:default="1" w:styleId="Fontepargpadro">
     <w:name w:val="Default Paragraph Font"/>
     <w:uiPriority w:val="1"/>
     <w:semiHidden/>
@@ -17781,7 +18970,7 @@
   <w:style w:type="paragraph" w:styleId="Cabealho">
     <w:name w:val="header"/>
     <w:basedOn w:val="Normal"/>
-    <w:link w:val="CabealhoCarter"/>
+    <w:link w:val="CabealhoChar"/>
     <w:uiPriority w:val="99"/>
     <w:unhideWhenUsed/>
     <w:rsid w:val="005E0158"/>
@@ -17793,9 +18982,9 @@
       <w:spacing w:after="0" w:line="240" w:lineRule="auto"/>
     </w:pPr>
   </w:style>
-  <w:style w:type="character" w:customStyle="1" w:styleId="CabealhoCarter">
-    <w:name w:val="Cabeçalho Caráter"/>
-    <w:basedOn w:val="Tipodeletrapredefinidodopargrafo"/>
+  <w:style w:type="character" w:customStyle="1" w:styleId="CabealhoChar">
+    <w:name w:val="Cabeçalho Char"/>
+    <w:basedOn w:val="Fontepargpadro"/>
     <w:link w:val="Cabealho"/>
     <w:uiPriority w:val="99"/>
     <w:rsid w:val="005E0158"/>
@@ -17803,7 +18992,7 @@
   <w:style w:type="paragraph" w:styleId="Rodap">
     <w:name w:val="footer"/>
     <w:basedOn w:val="Normal"/>
-    <w:link w:val="RodapCarter"/>
+    <w:link w:val="RodapChar"/>
     <w:uiPriority w:val="99"/>
     <w:unhideWhenUsed/>
     <w:rsid w:val="005E0158"/>
@@ -17815,14 +19004,14 @@
       <w:spacing w:after="0" w:line="240" w:lineRule="auto"/>
     </w:pPr>
   </w:style>
-  <w:style w:type="character" w:customStyle="1" w:styleId="RodapCarter">
-    <w:name w:val="Rodapé Caráter"/>
-    <w:basedOn w:val="Tipodeletrapredefinidodopargrafo"/>
+  <w:style w:type="character" w:customStyle="1" w:styleId="RodapChar">
+    <w:name w:val="Rodapé Char"/>
+    <w:basedOn w:val="Fontepargpadro"/>
     <w:link w:val="Rodap"/>
     <w:uiPriority w:val="99"/>
     <w:rsid w:val="005E0158"/>
   </w:style>
-  <w:style w:type="table" w:styleId="TabelacomGrelha">
+  <w:style w:type="table" w:styleId="Tabelacomgrade">
     <w:name w:val="Table Grid"/>
     <w:basedOn w:val="Tabelanormal"/>
     <w:uiPriority w:val="39"/>
@@ -17863,7 +19052,7 @@
   <w:style w:type="paragraph" w:styleId="Corpodetexto">
     <w:name w:val="Body Text"/>
     <w:basedOn w:val="Normal"/>
-    <w:link w:val="CorpodetextoCarter"/>
+    <w:link w:val="CorpodetextoChar"/>
     <w:uiPriority w:val="99"/>
     <w:unhideWhenUsed/>
     <w:rsid w:val="004D0C1E"/>
@@ -17871,9 +19060,9 @@
       <w:spacing w:after="120"/>
     </w:pPr>
   </w:style>
-  <w:style w:type="character" w:customStyle="1" w:styleId="CorpodetextoCarter">
-    <w:name w:val="Corpo de texto Caráter"/>
-    <w:basedOn w:val="Tipodeletrapredefinidodopargrafo"/>
+  <w:style w:type="character" w:customStyle="1" w:styleId="CorpodetextoChar">
+    <w:name w:val="Corpo de texto Char"/>
+    <w:basedOn w:val="Fontepargpadro"/>
     <w:link w:val="Corpodetexto"/>
     <w:uiPriority w:val="99"/>
     <w:rsid w:val="004D0C1E"/>
@@ -17887,9 +19076,9 @@
       <w:spacing w:after="0" w:line="240" w:lineRule="auto"/>
     </w:pPr>
   </w:style>
-  <w:style w:type="character" w:styleId="TextodoMarcadordePosio">
+  <w:style w:type="character" w:styleId="TextodoEspaoReservado">
     <w:name w:val="Placeholder Text"/>
-    <w:basedOn w:val="Tipodeletrapredefinidodopargrafo"/>
+    <w:basedOn w:val="Fontepargpadro"/>
     <w:uiPriority w:val="99"/>
     <w:semiHidden/>
     <w:rsid w:val="004B6F94"/>
@@ -18196,10 +19385,6 @@
 </file>
 
 <file path=customXml/item1.xml><?xml version="1.0" encoding="utf-8"?>
-<b:Sources xmlns:b="http://schemas.openxmlformats.org/officeDocument/2006/bibliography" xmlns="http://schemas.openxmlformats.org/officeDocument/2006/bibliography" SelectedStyle="\APASixthEditionOfficeOnline.xsl" StyleName="APA" Version="6"/>
-</file>
-
-<file path=customXml/item2.xml><?xml version="1.0" encoding="utf-8"?>
 <?mso-contentType ?>
 <FormTemplates xmlns="http://schemas.microsoft.com/sharepoint/v3/contenttype/forms">
   <Display>DocumentLibraryForm</Display>
@@ -18208,7 +19393,17 @@
 </FormTemplates>
 </file>
 
+<file path=customXml/item2.xml><?xml version="1.0" encoding="utf-8"?>
+<b:Sources xmlns:b="http://schemas.openxmlformats.org/officeDocument/2006/bibliography" xmlns="http://schemas.openxmlformats.org/officeDocument/2006/bibliography" SelectedStyle="\APASixthEditionOfficeOnline.xsl" StyleName="APA" Version="6"/>
+</file>
+
 <file path=customXml/item3.xml><?xml version="1.0" encoding="utf-8"?>
+<p:properties xmlns:p="http://schemas.microsoft.com/office/2006/metadata/properties" xmlns:xsi="http://www.w3.org/2001/XMLSchema-instance" xmlns:pc="http://schemas.microsoft.com/office/infopath/2007/PartnerControls">
+  <documentManagement/>
+</p:properties>
+</file>
+
+<file path=customXml/item4.xml><?xml version="1.0" encoding="utf-8"?>
 <ct:contentTypeSchema xmlns:ct="http://schemas.microsoft.com/office/2006/metadata/contentType" xmlns:ma="http://schemas.microsoft.com/office/2006/metadata/properties/metaAttributes" ct:_="" ma:_="" ma:contentTypeName="Document" ma:contentTypeID="0x0101009366B3FC9A169243BCA8C2632C7B687E" ma:contentTypeVersion="7" ma:contentTypeDescription="Create a new document." ma:contentTypeScope="" ma:versionID="115eb54e194a801c3496c1fc552d5bf1">
   <xsd:schema xmlns:xsd="http://www.w3.org/2001/XMLSchema" xmlns:xs="http://www.w3.org/2001/XMLSchema" xmlns:p="http://schemas.microsoft.com/office/2006/metadata/properties" xmlns:ns3="ab7a571d-82dd-4f18-a1fa-8a565efb4e7c" xmlns:ns4="62955f4e-5466-47cc-b89d-b87092d57bc3" targetNamespace="http://schemas.microsoft.com/office/2006/metadata/properties" ma:root="true" ma:fieldsID="08f17afa2cfe2ec7fa1f448f4ec2e5a0" ns3:_="" ns4:_="">
     <xsd:import namespace="ab7a571d-82dd-4f18-a1fa-8a565efb4e7c"/>
@@ -18393,13 +19588,15 @@
 </ct:contentTypeSchema>
 </file>
 
-<file path=customXml/item4.xml><?xml version="1.0" encoding="utf-8"?>
-<p:properties xmlns:p="http://schemas.microsoft.com/office/2006/metadata/properties" xmlns:xsi="http://www.w3.org/2001/XMLSchema-instance" xmlns:pc="http://schemas.microsoft.com/office/infopath/2007/PartnerControls">
-  <documentManagement/>
-</p:properties>
+<file path=customXml/itemProps1.xml><?xml version="1.0" encoding="utf-8"?>
+<ds:datastoreItem xmlns:ds="http://schemas.openxmlformats.org/officeDocument/2006/customXml" ds:itemID="{9CB3DE6A-1B69-4C47-92AD-1F5823BE1E51}">
+  <ds:schemaRefs>
+    <ds:schemaRef ds:uri="http://schemas.microsoft.com/sharepoint/v3/contenttype/forms"/>
+  </ds:schemaRefs>
+</ds:datastoreItem>
 </file>
 
-<file path=customXml/itemProps1.xml><?xml version="1.0" encoding="utf-8"?>
+<file path=customXml/itemProps2.xml><?xml version="1.0" encoding="utf-8"?>
 <ds:datastoreItem xmlns:ds="http://schemas.openxmlformats.org/officeDocument/2006/customXml" ds:itemID="{50B9A11C-033D-4BEA-A513-E3C59049468A}">
   <ds:schemaRefs>
     <ds:schemaRef ds:uri="http://schemas.openxmlformats.org/officeDocument/2006/bibliography"/>
@@ -18407,15 +19604,16 @@
 </ds:datastoreItem>
 </file>
 
-<file path=customXml/itemProps2.xml><?xml version="1.0" encoding="utf-8"?>
-<ds:datastoreItem xmlns:ds="http://schemas.openxmlformats.org/officeDocument/2006/customXml" ds:itemID="{9CB3DE6A-1B69-4C47-92AD-1F5823BE1E51}">
+<file path=customXml/itemProps3.xml><?xml version="1.0" encoding="utf-8"?>
+<ds:datastoreItem xmlns:ds="http://schemas.openxmlformats.org/officeDocument/2006/customXml" ds:itemID="{2E43DF16-623D-48E8-A688-366489EEF530}">
   <ds:schemaRefs>
-    <ds:schemaRef ds:uri="http://schemas.microsoft.com/sharepoint/v3/contenttype/forms"/>
+    <ds:schemaRef ds:uri="http://schemas.microsoft.com/office/2006/metadata/properties"/>
+    <ds:schemaRef ds:uri="http://schemas.microsoft.com/office/infopath/2007/PartnerControls"/>
   </ds:schemaRefs>
 </ds:datastoreItem>
 </file>
 
-<file path=customXml/itemProps3.xml><?xml version="1.0" encoding="utf-8"?>
+<file path=customXml/itemProps4.xml><?xml version="1.0" encoding="utf-8"?>
 <ds:datastoreItem xmlns:ds="http://schemas.openxmlformats.org/officeDocument/2006/customXml" ds:itemID="{06EC9377-D874-464C-AD85-AA1AB440D2F6}">
   <ds:schemaRefs>
     <ds:schemaRef ds:uri="http://schemas.microsoft.com/office/2006/metadata/contentType"/>
@@ -18432,13 +19630,4 @@
     <ds:schemaRef ds:uri="http://schemas.microsoft.com/internal/obd"/>
   </ds:schemaRefs>
 </ds:datastoreItem>
-</file>
-
-<file path=customXml/itemProps4.xml><?xml version="1.0" encoding="utf-8"?>
-<ds:datastoreItem xmlns:ds="http://schemas.openxmlformats.org/officeDocument/2006/customXml" ds:itemID="{2E43DF16-623D-48E8-A688-366489EEF530}">
-  <ds:schemaRefs>
-    <ds:schemaRef ds:uri="http://schemas.microsoft.com/office/2006/metadata/properties"/>
-    <ds:schemaRef ds:uri="http://schemas.microsoft.com/office/infopath/2007/PartnerControls"/>
-  </ds:schemaRefs>
-</ds:datastoreItem>
 </file>
</xml_diff>

<commit_message>
User Manual - |Troubleshooting| - Specify New Vaccine and Administratiob Process.
</commit_message>
<xml_diff>
--- a/UserManual.docx
+++ b/UserManual.docx
@@ -9328,6 +9328,46 @@
           </wp:inline>
         </w:drawing>
       </w:r>
+      <w:r>
+        <w:rPr>
+          <w:noProof/>
+        </w:rPr>
+        <w:drawing>
+          <wp:inline distT="0" distB="0" distL="0" distR="0" wp14:anchorId="489ADCB4" wp14:editId="5032B4C7">
+            <wp:extent cx="1578408" cy="402609"/>
+            <wp:effectExtent l="0" t="0" r="3175" b="0"/>
+            <wp:docPr id="14" name="Imagem 14"/>
+            <wp:cNvGraphicFramePr>
+              <a:graphicFrameLocks xmlns:a="http://schemas.openxmlformats.org/drawingml/2006/main" noChangeAspect="1"/>
+            </wp:cNvGraphicFramePr>
+            <a:graphic xmlns:a="http://schemas.openxmlformats.org/drawingml/2006/main">
+              <a:graphicData uri="http://schemas.openxmlformats.org/drawingml/2006/picture">
+                <pic:pic xmlns:pic="http://schemas.openxmlformats.org/drawingml/2006/picture">
+                  <pic:nvPicPr>
+                    <pic:cNvPr id="1" name=""/>
+                    <pic:cNvPicPr/>
+                  </pic:nvPicPr>
+                  <pic:blipFill>
+                    <a:blip r:embed="rId30"/>
+                    <a:stretch>
+                      <a:fillRect/>
+                    </a:stretch>
+                  </pic:blipFill>
+                  <pic:spPr>
+                    <a:xfrm>
+                      <a:off x="0" y="0"/>
+                      <a:ext cx="1613612" cy="411588"/>
+                    </a:xfrm>
+                    <a:prstGeom prst="rect">
+                      <a:avLst/>
+                    </a:prstGeom>
+                  </pic:spPr>
+                </pic:pic>
+              </a:graphicData>
+            </a:graphic>
+          </wp:inline>
+        </w:drawing>
+      </w:r>
     </w:p>
     <w:p>
       <w:pPr>
@@ -9474,7 +9514,7 @@
                     </pic:cNvPicPr>
                   </pic:nvPicPr>
                   <pic:blipFill>
-                    <a:blip r:embed="rId30">
+                    <a:blip r:embed="rId31">
                       <a:extLst>
                         <a:ext uri="{28A0092B-C50C-407E-A947-70E740481C1C}">
                           <a14:useLocalDpi xmlns:a14="http://schemas.microsoft.com/office/drawing/2010/main" val="0"/>
@@ -9663,7 +9703,7 @@
                     <pic:cNvPicPr/>
                   </pic:nvPicPr>
                   <pic:blipFill>
-                    <a:blip r:embed="rId31"/>
+                    <a:blip r:embed="rId32"/>
                     <a:stretch>
                       <a:fillRect/>
                     </a:stretch>
@@ -9727,7 +9767,7 @@
                     <pic:cNvPicPr/>
                   </pic:nvPicPr>
                   <pic:blipFill>
-                    <a:blip r:embed="rId32"/>
+                    <a:blip r:embed="rId33"/>
                     <a:stretch>
                       <a:fillRect/>
                     </a:stretch>
@@ -9793,7 +9833,7 @@
                     <pic:cNvPicPr/>
                   </pic:nvPicPr>
                   <pic:blipFill>
-                    <a:blip r:embed="rId33"/>
+                    <a:blip r:embed="rId34"/>
                     <a:stretch>
                       <a:fillRect/>
                     </a:stretch>
@@ -9897,7 +9937,7 @@
                     <pic:cNvPicPr/>
                   </pic:nvPicPr>
                   <pic:blipFill>
-                    <a:blip r:embed="rId34"/>
+                    <a:blip r:embed="rId35"/>
                     <a:stretch>
                       <a:fillRect/>
                     </a:stretch>
@@ -10016,7 +10056,7 @@
                     <pic:cNvPicPr/>
                   </pic:nvPicPr>
                   <pic:blipFill>
-                    <a:blip r:embed="rId35"/>
+                    <a:blip r:embed="rId36"/>
                     <a:stretch>
                       <a:fillRect/>
                     </a:stretch>
@@ -10116,7 +10156,7 @@
                     <pic:cNvPicPr/>
                   </pic:nvPicPr>
                   <pic:blipFill>
-                    <a:blip r:embed="rId36"/>
+                    <a:blip r:embed="rId37"/>
                     <a:stretch>
                       <a:fillRect/>
                     </a:stretch>
@@ -10248,7 +10288,7 @@
                     </pic:cNvPicPr>
                   </pic:nvPicPr>
                   <pic:blipFill>
-                    <a:blip r:embed="rId37" cstate="print">
+                    <a:blip r:embed="rId38" cstate="print">
                       <a:extLst>
                         <a:ext uri="{28A0092B-C50C-407E-A947-70E740481C1C}">
                           <a14:useLocalDpi xmlns:a14="http://schemas.microsoft.com/office/drawing/2010/main" val="0"/>
@@ -10370,7 +10410,7 @@
                     </pic:cNvPicPr>
                   </pic:nvPicPr>
                   <pic:blipFill>
-                    <a:blip r:embed="rId38" cstate="print">
+                    <a:blip r:embed="rId39" cstate="print">
                       <a:extLst>
                         <a:ext uri="{28A0092B-C50C-407E-A947-70E740481C1C}">
                           <a14:useLocalDpi xmlns:a14="http://schemas.microsoft.com/office/drawing/2010/main" val="0"/>
@@ -10704,7 +10744,7 @@
                     </pic:cNvPicPr>
                   </pic:nvPicPr>
                   <pic:blipFill>
-                    <a:blip r:embed="rId39" cstate="print">
+                    <a:blip r:embed="rId40" cstate="print">
                       <a:extLst>
                         <a:ext uri="{28A0092B-C50C-407E-A947-70E740481C1C}">
                           <a14:useLocalDpi xmlns:a14="http://schemas.microsoft.com/office/drawing/2010/main" val="0"/>
@@ -10790,7 +10830,7 @@
                     </pic:cNvPicPr>
                   </pic:nvPicPr>
                   <pic:blipFill>
-                    <a:blip r:embed="rId40">
+                    <a:blip r:embed="rId41">
                       <a:extLst>
                         <a:ext uri="{28A0092B-C50C-407E-A947-70E740481C1C}">
                           <a14:useLocalDpi xmlns:a14="http://schemas.microsoft.com/office/drawing/2010/main" val="0"/>
@@ -10876,7 +10916,7 @@
                     </pic:cNvPicPr>
                   </pic:nvPicPr>
                   <pic:blipFill>
-                    <a:blip r:embed="rId41">
+                    <a:blip r:embed="rId42">
                       <a:extLst>
                         <a:ext uri="{28A0092B-C50C-407E-A947-70E740481C1C}">
                           <a14:useLocalDpi xmlns:a14="http://schemas.microsoft.com/office/drawing/2010/main" val="0"/>
@@ -11014,7 +11054,7 @@
                     </pic:cNvPicPr>
                   </pic:nvPicPr>
                   <pic:blipFill>
-                    <a:blip r:embed="rId42">
+                    <a:blip r:embed="rId43">
                       <a:extLst>
                         <a:ext uri="{28A0092B-C50C-407E-A947-70E740481C1C}">
                           <a14:useLocalDpi xmlns:a14="http://schemas.microsoft.com/office/drawing/2010/main" val="0"/>
@@ -11114,7 +11154,7 @@
                     </pic:cNvPicPr>
                   </pic:nvPicPr>
                   <pic:blipFill>
-                    <a:blip r:embed="rId43">
+                    <a:blip r:embed="rId44">
                       <a:extLst>
                         <a:ext uri="{28A0092B-C50C-407E-A947-70E740481C1C}">
                           <a14:useLocalDpi xmlns:a14="http://schemas.microsoft.com/office/drawing/2010/main" val="0"/>
@@ -11200,7 +11240,7 @@
                     </pic:cNvPicPr>
                   </pic:nvPicPr>
                   <pic:blipFill>
-                    <a:blip r:embed="rId44">
+                    <a:blip r:embed="rId45">
                       <a:extLst>
                         <a:ext uri="{28A0092B-C50C-407E-A947-70E740481C1C}">
                           <a14:useLocalDpi xmlns:a14="http://schemas.microsoft.com/office/drawing/2010/main" val="0"/>
@@ -11286,7 +11326,7 @@
                     </pic:cNvPicPr>
                   </pic:nvPicPr>
                   <pic:blipFill>
-                    <a:blip r:embed="rId45">
+                    <a:blip r:embed="rId46">
                       <a:extLst>
                         <a:ext uri="{28A0092B-C50C-407E-A947-70E740481C1C}">
                           <a14:useLocalDpi xmlns:a14="http://schemas.microsoft.com/office/drawing/2010/main" val="0"/>
@@ -11373,7 +11413,7 @@
                     </pic:cNvPicPr>
                   </pic:nvPicPr>
                   <pic:blipFill>
-                    <a:blip r:embed="rId46" cstate="print">
+                    <a:blip r:embed="rId47" cstate="print">
                       <a:extLst>
                         <a:ext uri="{28A0092B-C50C-407E-A947-70E740481C1C}">
                           <a14:useLocalDpi xmlns:a14="http://schemas.microsoft.com/office/drawing/2010/main" val="0"/>
@@ -11705,6 +11745,7 @@
         <w:jc w:val="both"/>
         <w:rPr>
           <w:rFonts w:ascii="Times New Roman" w:hAnsi="Times New Roman" w:cs="Times New Roman"/>
+          <w:color w:val="163D6A"/>
           <w:lang w:val="en-US"/>
         </w:rPr>
       </w:pPr>
@@ -11715,7 +11756,7 @@
         <w:jc w:val="both"/>
         <w:rPr>
           <w:rFonts w:ascii="Times New Roman" w:hAnsi="Times New Roman" w:cs="Times New Roman"/>
-          <w:color w:val="1E5089"/>
+          <w:color w:val="163D6A"/>
           <w:sz w:val="32"/>
           <w:szCs w:val="32"/>
           <w:lang w:val="en-US"/>
@@ -11724,7 +11765,7 @@
       <w:r>
         <w:rPr>
           <w:rFonts w:ascii="Times New Roman" w:hAnsi="Times New Roman" w:cs="Times New Roman"/>
-          <w:color w:val="1E5089"/>
+          <w:color w:val="163D6A"/>
           <w:sz w:val="32"/>
           <w:szCs w:val="32"/>
           <w:lang w:val="en-US"/>
@@ -11734,7 +11775,7 @@
       <w:r>
         <w:rPr>
           <w:rFonts w:ascii="Times New Roman" w:hAnsi="Times New Roman" w:cs="Times New Roman"/>
-          <w:color w:val="1E5089"/>
+          <w:color w:val="163D6A"/>
           <w:sz w:val="32"/>
           <w:szCs w:val="32"/>
           <w:lang w:val="en-US"/>
@@ -11744,7 +11785,7 @@
       <w:r>
         <w:rPr>
           <w:rFonts w:ascii="Times New Roman" w:hAnsi="Times New Roman" w:cs="Times New Roman"/>
-          <w:color w:val="1E5089"/>
+          <w:color w:val="163D6A"/>
           <w:sz w:val="32"/>
           <w:szCs w:val="32"/>
           <w:lang w:val="en-US"/>
@@ -11758,7 +11799,7 @@
         <w:jc w:val="both"/>
         <w:rPr>
           <w:rFonts w:ascii="Times New Roman" w:hAnsi="Times New Roman" w:cs="Times New Roman"/>
-          <w:color w:val="1E5089"/>
+          <w:color w:val="163D6A"/>
           <w:sz w:val="28"/>
           <w:szCs w:val="28"/>
           <w:lang w:val="en-US"/>
@@ -11767,22 +11808,12 @@
       <w:r>
         <w:rPr>
           <w:rFonts w:ascii="Times New Roman" w:hAnsi="Times New Roman" w:cs="Times New Roman"/>
-          <w:color w:val="1E5089"/>
+          <w:color w:val="163D6A"/>
           <w:sz w:val="28"/>
           <w:szCs w:val="28"/>
           <w:lang w:val="en-US"/>
         </w:rPr>
-        <w:t>3.1.1</w:t>
-      </w:r>
-      <w:r>
-        <w:rPr>
-          <w:rFonts w:ascii="Times New Roman" w:hAnsi="Times New Roman" w:cs="Times New Roman"/>
-          <w:color w:val="1E5089"/>
-          <w:sz w:val="28"/>
-          <w:szCs w:val="28"/>
-          <w:lang w:val="en-US"/>
-        </w:rPr>
-        <w:t xml:space="preserve"> Invalid Email</w:t>
+        <w:t>3.1.1 Invalid Email</w:t>
       </w:r>
     </w:p>
     <w:p>
@@ -11855,7 +11886,7 @@
         <w:jc w:val="both"/>
         <w:rPr>
           <w:rFonts w:ascii="Times New Roman" w:hAnsi="Times New Roman" w:cs="Times New Roman"/>
-          <w:color w:val="000000" w:themeColor="text1"/>
+          <w:color w:val="163D6A"/>
           <w:lang w:val="en-US"/>
         </w:rPr>
       </w:pPr>
@@ -11866,7 +11897,7 @@
         <w:jc w:val="both"/>
         <w:rPr>
           <w:rFonts w:ascii="Times New Roman" w:hAnsi="Times New Roman" w:cs="Times New Roman"/>
-          <w:color w:val="1E5089"/>
+          <w:color w:val="163D6A"/>
           <w:sz w:val="28"/>
           <w:szCs w:val="28"/>
           <w:lang w:val="en-US"/>
@@ -11874,30 +11905,108 @@
       </w:pPr>
       <w:r>
         <w:rPr>
+          <w:rFonts w:ascii="Times New Roman" w:hAnsi="Times New Roman" w:cs="Times New Roman"/>
+          <w:color w:val="163D6A"/>
+          <w:sz w:val="28"/>
+          <w:szCs w:val="28"/>
+          <w:lang w:val="en-US"/>
+        </w:rPr>
+        <w:t xml:space="preserve">3.1.2 Invalid </w:t>
+      </w:r>
+      <w:r>
+        <w:rPr>
+          <w:rFonts w:ascii="Times New Roman" w:hAnsi="Times New Roman" w:cs="Times New Roman"/>
+          <w:color w:val="163D6A"/>
+          <w:sz w:val="28"/>
+          <w:szCs w:val="28"/>
+          <w:lang w:val="en-US"/>
+        </w:rPr>
+        <w:t>Citizen Card Number</w:t>
+      </w:r>
+    </w:p>
+    <w:p>
+      <w:pPr>
+        <w:pStyle w:val="PargrafodaLista"/>
+        <w:numPr>
+          <w:ilvl w:val="0"/>
+          <w:numId w:val="1"/>
+        </w:numPr>
+        <w:spacing w:line="276" w:lineRule="auto"/>
+        <w:jc w:val="both"/>
+        <w:rPr>
+          <w:rFonts w:ascii="Times New Roman" w:hAnsi="Times New Roman" w:cs="Times New Roman"/>
+          <w:color w:val="000000" w:themeColor="text1"/>
+          <w:lang w:val="en-US"/>
+        </w:rPr>
+      </w:pPr>
+      <w:r>
+        <w:rPr>
+          <w:rFonts w:ascii="Times New Roman" w:hAnsi="Times New Roman" w:cs="Times New Roman"/>
+          <w:color w:val="000000" w:themeColor="text1"/>
+          <w:lang w:val="en-US"/>
+        </w:rPr>
+        <w:t xml:space="preserve">Citizen Card Number follows </w:t>
+      </w:r>
+      <w:r>
+        <w:rPr>
+          <w:rFonts w:ascii="Times New Roman" w:hAnsi="Times New Roman" w:cs="Times New Roman"/>
+          <w:b/>
+          <w:bCs/>
+          <w:color w:val="FFC000" w:themeColor="accent4"/>
+          <w:lang w:val="en-US"/>
+        </w:rPr>
+        <w:t>Portuguese</w:t>
+      </w:r>
+      <w:r>
+        <w:rPr>
+          <w:rFonts w:ascii="Times New Roman" w:hAnsi="Times New Roman" w:cs="Times New Roman"/>
+          <w:color w:val="000000" w:themeColor="text1"/>
+          <w:lang w:val="en-US"/>
+        </w:rPr>
+        <w:t xml:space="preserve"> format</w:t>
+      </w:r>
+      <w:r>
+        <w:rPr>
+          <w:rFonts w:ascii="Times New Roman" w:hAnsi="Times New Roman" w:cs="Times New Roman"/>
+          <w:color w:val="000000" w:themeColor="text1"/>
+          <w:lang w:val="en-US"/>
+        </w:rPr>
+        <w:t xml:space="preserve"> (Check it in here </w:t>
+      </w:r>
+      <w:r>
+        <w:rPr>
+          <w:rFonts w:ascii="Times New Roman" w:hAnsi="Times New Roman" w:cs="Times New Roman"/>
+          <w:color w:val="000000" w:themeColor="text1"/>
+          <w:lang w:val="en-US"/>
+        </w:rPr>
+        <w:t xml:space="preserve"> </w:t>
+      </w:r>
+      <w:r>
+        <w:rPr>
+          <w:rFonts w:ascii="Times New Roman" w:hAnsi="Times New Roman" w:cs="Times New Roman"/>
+          <w:color w:val="000000" w:themeColor="text1"/>
+          <w:lang w:val="en-US"/>
+        </w:rPr>
+        <w:sym w:font="Wingdings" w:char="F0E0"/>
+      </w:r>
+      <w:r>
+        <w:rPr>
+          <w:rFonts w:ascii="Times New Roman" w:hAnsi="Times New Roman" w:cs="Times New Roman"/>
+          <w:color w:val="000000" w:themeColor="text1"/>
+          <w:lang w:val="en-US"/>
+        </w:rPr>
+        <w:t xml:space="preserve"> </w:t>
+      </w:r>
+      <w:r>
+        <w:rPr>
           <w:noProof/>
         </w:rPr>
         <w:drawing>
-          <wp:anchor distT="0" distB="0" distL="114300" distR="114300" simplePos="0" relativeHeight="251662336" behindDoc="1" locked="0" layoutInCell="1" allowOverlap="1" wp14:anchorId="724C1EEC" wp14:editId="02896FD2">
-            <wp:simplePos x="0" y="0"/>
-            <wp:positionH relativeFrom="column">
-              <wp:posOffset>4398645</wp:posOffset>
-            </wp:positionH>
-            <wp:positionV relativeFrom="paragraph">
-              <wp:posOffset>322258</wp:posOffset>
-            </wp:positionV>
+          <wp:inline distT="0" distB="0" distL="0" distR="0" wp14:anchorId="1CCC64E2" wp14:editId="68470472">
             <wp:extent cx="197893" cy="197893"/>
             <wp:effectExtent l="0" t="0" r="0" b="0"/>
-            <wp:wrapTight wrapText="bothSides">
-              <wp:wrapPolygon edited="0">
-                <wp:start x="0" y="0"/>
-                <wp:lineTo x="0" y="18752"/>
-                <wp:lineTo x="18752" y="18752"/>
-                <wp:lineTo x="18752" y="0"/>
-                <wp:lineTo x="0" y="0"/>
-              </wp:wrapPolygon>
-            </wp:wrapTight>
             <wp:docPr id="42" name="Imagem 42" descr="PT Portugal Flag Icon | Public Domain World Flags Iconset | Wikipedia  Authors">
-              <a:hlinkClick xmlns:a="http://schemas.openxmlformats.org/drawingml/2006/main" r:id="rId47"/>
+              <a:hlinkClick xmlns:a="http://schemas.openxmlformats.org/drawingml/2006/main" r:id="rId48"/>
             </wp:docPr>
             <wp:cNvGraphicFramePr>
               <a:graphicFrameLocks xmlns:a="http://schemas.openxmlformats.org/drawingml/2006/main" noChangeAspect="1"/>
@@ -11907,14 +12016,14 @@
                 <pic:pic xmlns:pic="http://schemas.openxmlformats.org/drawingml/2006/picture">
                   <pic:nvPicPr>
                     <pic:cNvPr id="42" name="Imagem 42" descr="PT Portugal Flag Icon | Public Domain World Flags Iconset | Wikipedia  Authors">
-                      <a:hlinkClick r:id="rId47"/>
+                      <a:hlinkClick r:id="rId48"/>
                     </pic:cNvPr>
                     <pic:cNvPicPr>
                       <a:picLocks noChangeAspect="1" noChangeArrowheads="1"/>
                     </pic:cNvPicPr>
                   </pic:nvPicPr>
                   <pic:blipFill>
-                    <a:blip r:embed="rId48" cstate="print">
+                    <a:blip r:embed="rId49" cstate="print">
                       <a:extLst>
                         <a:ext uri="{28A0092B-C50C-407E-A947-70E740481C1C}">
                           <a14:useLocalDpi xmlns:a14="http://schemas.microsoft.com/office/drawing/2010/main" val="0"/>
@@ -11942,48 +12051,80 @@
                 </pic:pic>
               </a:graphicData>
             </a:graphic>
-          </wp:anchor>
+          </wp:inline>
         </w:drawing>
       </w:r>
       <w:r>
         <w:rPr>
           <w:rFonts w:ascii="Times New Roman" w:hAnsi="Times New Roman" w:cs="Times New Roman"/>
-          <w:color w:val="1E5089"/>
+          <w:color w:val="000000" w:themeColor="text1"/>
+          <w:lang w:val="en-US"/>
+        </w:rPr>
+        <w:t>).</w:t>
+      </w:r>
+    </w:p>
+    <w:p>
+      <w:pPr>
+        <w:spacing w:line="276" w:lineRule="auto"/>
+        <w:jc w:val="both"/>
+        <w:rPr>
+          <w:rFonts w:ascii="Times New Roman" w:hAnsi="Times New Roman" w:cs="Times New Roman"/>
+          <w:color w:val="163D6A"/>
+          <w:lang w:val="en-US"/>
+        </w:rPr>
+      </w:pPr>
+    </w:p>
+    <w:p>
+      <w:pPr>
+        <w:spacing w:line="276" w:lineRule="auto"/>
+        <w:jc w:val="both"/>
+        <w:rPr>
+          <w:rFonts w:ascii="Times New Roman" w:hAnsi="Times New Roman" w:cs="Times New Roman"/>
+          <w:color w:val="163D6A"/>
           <w:sz w:val="28"/>
           <w:szCs w:val="28"/>
           <w:lang w:val="en-US"/>
         </w:rPr>
-        <w:t>3.1.</w:t>
-      </w:r>
-      <w:r>
-        <w:rPr>
-          <w:rFonts w:ascii="Times New Roman" w:hAnsi="Times New Roman" w:cs="Times New Roman"/>
-          <w:color w:val="1E5089"/>
+      </w:pPr>
+      <w:r>
+        <w:rPr>
+          <w:rFonts w:ascii="Times New Roman" w:hAnsi="Times New Roman" w:cs="Times New Roman"/>
+          <w:color w:val="163D6A"/>
           <w:sz w:val="28"/>
           <w:szCs w:val="28"/>
           <w:lang w:val="en-US"/>
         </w:rPr>
-        <w:t>2</w:t>
-      </w:r>
-      <w:r>
-        <w:rPr>
-          <w:rFonts w:ascii="Times New Roman" w:hAnsi="Times New Roman" w:cs="Times New Roman"/>
-          <w:color w:val="1E5089"/>
+        <w:t>3.1.</w:t>
+      </w:r>
+      <w:r>
+        <w:rPr>
+          <w:rFonts w:ascii="Times New Roman" w:hAnsi="Times New Roman" w:cs="Times New Roman"/>
+          <w:color w:val="163D6A"/>
           <w:sz w:val="28"/>
           <w:szCs w:val="28"/>
           <w:lang w:val="en-US"/>
         </w:rPr>
-        <w:t xml:space="preserve"> Invalid </w:t>
-      </w:r>
-      <w:r>
-        <w:rPr>
-          <w:rFonts w:ascii="Times New Roman" w:hAnsi="Times New Roman" w:cs="Times New Roman"/>
-          <w:color w:val="1E5089"/>
+        <w:t>3</w:t>
+      </w:r>
+      <w:r>
+        <w:rPr>
+          <w:rFonts w:ascii="Times New Roman" w:hAnsi="Times New Roman" w:cs="Times New Roman"/>
+          <w:color w:val="163D6A"/>
           <w:sz w:val="28"/>
           <w:szCs w:val="28"/>
           <w:lang w:val="en-US"/>
         </w:rPr>
-        <w:t>Citizen Card Number</w:t>
+        <w:t xml:space="preserve"> Invalid </w:t>
+      </w:r>
+      <w:r>
+        <w:rPr>
+          <w:rFonts w:ascii="Times New Roman" w:hAnsi="Times New Roman" w:cs="Times New Roman"/>
+          <w:color w:val="163D6A"/>
+          <w:sz w:val="28"/>
+          <w:szCs w:val="28"/>
+          <w:lang w:val="en-US"/>
+        </w:rPr>
+        <w:t>Address</w:t>
       </w:r>
     </w:p>
     <w:p>
@@ -11997,56 +12138,26 @@
         <w:jc w:val="both"/>
         <w:rPr>
           <w:rFonts w:ascii="Times New Roman" w:hAnsi="Times New Roman" w:cs="Times New Roman"/>
-          <w:color w:val="000000" w:themeColor="text1"/>
-          <w:lang w:val="en-US"/>
-        </w:rPr>
-      </w:pPr>
-      <w:r>
-        <w:rPr>
-          <w:rFonts w:ascii="Times New Roman" w:hAnsi="Times New Roman" w:cs="Times New Roman"/>
-          <w:color w:val="000000" w:themeColor="text1"/>
-          <w:lang w:val="en-US"/>
-        </w:rPr>
-        <w:t xml:space="preserve">Citizen Card Number follows </w:t>
-      </w:r>
-      <w:r>
-        <w:rPr>
-          <w:rFonts w:ascii="Times New Roman" w:hAnsi="Times New Roman" w:cs="Times New Roman"/>
-          <w:b/>
-          <w:bCs/>
-          <w:color w:val="FFC000" w:themeColor="accent4"/>
-          <w:lang w:val="en-US"/>
-        </w:rPr>
-        <w:t>Portuguese</w:t>
-      </w:r>
-      <w:r>
-        <w:rPr>
-          <w:rFonts w:ascii="Times New Roman" w:hAnsi="Times New Roman" w:cs="Times New Roman"/>
-          <w:color w:val="000000" w:themeColor="text1"/>
-          <w:lang w:val="en-US"/>
-        </w:rPr>
-        <w:t xml:space="preserve"> format</w:t>
-      </w:r>
-      <w:r>
-        <w:rPr>
-          <w:rFonts w:ascii="Times New Roman" w:hAnsi="Times New Roman" w:cs="Times New Roman"/>
-          <w:color w:val="000000" w:themeColor="text1"/>
-          <w:lang w:val="en-US"/>
-        </w:rPr>
-        <w:t xml:space="preserve"> (Check it in here </w:t>
-      </w:r>
-      <w:r>
-        <w:rPr>
-          <w:rFonts w:ascii="Times New Roman" w:hAnsi="Times New Roman" w:cs="Times New Roman"/>
-          <w:color w:val="000000" w:themeColor="text1"/>
-          <w:lang w:val="en-US"/>
-        </w:rPr>
-        <w:t xml:space="preserve"> </w:t>
-      </w:r>
-      <w:r>
-        <w:rPr>
-          <w:rFonts w:ascii="Times New Roman" w:hAnsi="Times New Roman" w:cs="Times New Roman"/>
-          <w:color w:val="000000" w:themeColor="text1"/>
+          <w:lang w:val="en-US"/>
+        </w:rPr>
+      </w:pPr>
+      <w:r>
+        <w:rPr>
+          <w:rFonts w:ascii="Times New Roman" w:hAnsi="Times New Roman" w:cs="Times New Roman"/>
+          <w:lang w:val="en-US"/>
+        </w:rPr>
+        <w:t>While filling your address you must introduce ‘Street / Zip-Code / Location’</w:t>
+      </w:r>
+      <w:r>
+        <w:rPr>
+          <w:rFonts w:ascii="Times New Roman" w:hAnsi="Times New Roman" w:cs="Times New Roman"/>
+          <w:lang w:val="en-US"/>
+        </w:rPr>
+        <w:t xml:space="preserve"> (Valid Zip Code </w:t>
+      </w:r>
+      <w:r>
+        <w:rPr>
+          <w:rFonts w:ascii="Times New Roman" w:hAnsi="Times New Roman" w:cs="Times New Roman"/>
           <w:lang w:val="en-US"/>
         </w:rPr>
         <w:sym w:font="Wingdings" w:char="F0E0"/>
@@ -12054,10 +12165,9 @@
       <w:r>
         <w:rPr>
           <w:rFonts w:ascii="Times New Roman" w:hAnsi="Times New Roman" w:cs="Times New Roman"/>
-          <w:color w:val="000000" w:themeColor="text1"/>
-          <w:lang w:val="en-US"/>
-        </w:rPr>
-        <w:t xml:space="preserve"> ).</w:t>
+          <w:lang w:val="en-US"/>
+        </w:rPr>
+        <w:t xml:space="preserve"> Table X in ‘Zip Code Format’).</w:t>
       </w:r>
     </w:p>
     <w:p>
@@ -12066,13 +12176,17 @@
         <w:jc w:val="both"/>
         <w:rPr>
           <w:rFonts w:ascii="Times New Roman" w:hAnsi="Times New Roman" w:cs="Times New Roman"/>
-          <w:color w:val="000000" w:themeColor="text1"/>
-          <w:lang w:val="en-US"/>
-        </w:rPr>
-      </w:pPr>
-    </w:p>
-    <w:p>
-      <w:pPr>
+          <w:lang w:val="en-US"/>
+        </w:rPr>
+      </w:pPr>
+    </w:p>
+    <w:p>
+      <w:pPr>
+        <w:pStyle w:val="PargrafodaLista"/>
+        <w:numPr>
+          <w:ilvl w:val="2"/>
+          <w:numId w:val="24"/>
+        </w:numPr>
         <w:spacing w:line="276" w:lineRule="auto"/>
         <w:jc w:val="both"/>
         <w:rPr>
@@ -12091,37 +12205,7 @@
           <w:szCs w:val="28"/>
           <w:lang w:val="en-US"/>
         </w:rPr>
-        <w:t>3.1.</w:t>
-      </w:r>
-      <w:r>
-        <w:rPr>
-          <w:rFonts w:ascii="Times New Roman" w:hAnsi="Times New Roman" w:cs="Times New Roman"/>
-          <w:color w:val="1E5089"/>
-          <w:sz w:val="28"/>
-          <w:szCs w:val="28"/>
-          <w:lang w:val="en-US"/>
-        </w:rPr>
-        <w:t>3</w:t>
-      </w:r>
-      <w:r>
-        <w:rPr>
-          <w:rFonts w:ascii="Times New Roman" w:hAnsi="Times New Roman" w:cs="Times New Roman"/>
-          <w:color w:val="1E5089"/>
-          <w:sz w:val="28"/>
-          <w:szCs w:val="28"/>
-          <w:lang w:val="en-US"/>
-        </w:rPr>
-        <w:t xml:space="preserve"> Invalid </w:t>
-      </w:r>
-      <w:r>
-        <w:rPr>
-          <w:rFonts w:ascii="Times New Roman" w:hAnsi="Times New Roman" w:cs="Times New Roman"/>
-          <w:color w:val="1E5089"/>
-          <w:sz w:val="28"/>
-          <w:szCs w:val="28"/>
-          <w:lang w:val="en-US"/>
-        </w:rPr>
-        <w:t>Address</w:t>
+        <w:t>Invalid Phone Number</w:t>
       </w:r>
     </w:p>
     <w:p>
@@ -12143,76 +12227,31 @@
           <w:rFonts w:ascii="Times New Roman" w:hAnsi="Times New Roman" w:cs="Times New Roman"/>
           <w:lang w:val="en-US"/>
         </w:rPr>
-        <w:t>While filling your address you must introduce ‘Street / Zip-Code / Location’</w:t>
-      </w:r>
-      <w:r>
-        <w:rPr>
-          <w:rFonts w:ascii="Times New Roman" w:hAnsi="Times New Roman" w:cs="Times New Roman"/>
-          <w:lang w:val="en-US"/>
-        </w:rPr>
-        <w:t xml:space="preserve"> (Valid Zip Code </w:t>
-      </w:r>
-      <w:r>
-        <w:rPr>
-          <w:rFonts w:ascii="Times New Roman" w:hAnsi="Times New Roman" w:cs="Times New Roman"/>
-          <w:lang w:val="en-US"/>
-        </w:rPr>
-        <w:sym w:font="Wingdings" w:char="F0E0"/>
-      </w:r>
-      <w:r>
-        <w:rPr>
-          <w:rFonts w:ascii="Times New Roman" w:hAnsi="Times New Roman" w:cs="Times New Roman"/>
-          <w:lang w:val="en-US"/>
-        </w:rPr>
-        <w:t xml:space="preserve"> Table X in ‘Zip Code Format’).</w:t>
-      </w:r>
-    </w:p>
-    <w:p>
-      <w:pPr>
-        <w:spacing w:line="276" w:lineRule="auto"/>
-        <w:jc w:val="both"/>
-        <w:rPr>
-          <w:rFonts w:ascii="Times New Roman" w:hAnsi="Times New Roman" w:cs="Times New Roman"/>
-          <w:lang w:val="en-US"/>
-        </w:rPr>
-      </w:pPr>
-    </w:p>
-    <w:p>
-      <w:pPr>
-        <w:pStyle w:val="PargrafodaLista"/>
-        <w:numPr>
-          <w:ilvl w:val="2"/>
-          <w:numId w:val="24"/>
-        </w:numPr>
-        <w:spacing w:line="276" w:lineRule="auto"/>
-        <w:jc w:val="both"/>
-        <w:rPr>
-          <w:rFonts w:ascii="Times New Roman" w:hAnsi="Times New Roman" w:cs="Times New Roman"/>
-          <w:color w:val="1E5089"/>
-          <w:sz w:val="28"/>
-          <w:szCs w:val="28"/>
-          <w:lang w:val="en-US"/>
-        </w:rPr>
-      </w:pPr>
-      <w:r>
-        <w:rPr>
-          <w:rFonts w:ascii="Times New Roman" w:hAnsi="Times New Roman" w:cs="Times New Roman"/>
-          <w:color w:val="1E5089"/>
-          <w:sz w:val="28"/>
-          <w:szCs w:val="28"/>
-          <w:lang w:val="en-US"/>
-        </w:rPr>
-        <w:t xml:space="preserve">Invalid </w:t>
-      </w:r>
-      <w:r>
-        <w:rPr>
-          <w:rFonts w:ascii="Times New Roman" w:hAnsi="Times New Roman" w:cs="Times New Roman"/>
-          <w:color w:val="1E5089"/>
-          <w:sz w:val="28"/>
-          <w:szCs w:val="28"/>
-          <w:lang w:val="en-US"/>
-        </w:rPr>
-        <w:t>Phone Number</w:t>
+        <w:t xml:space="preserve">Phone Number follows </w:t>
+      </w:r>
+      <w:r>
+        <w:rPr>
+          <w:rFonts w:ascii="Times New Roman" w:hAnsi="Times New Roman" w:cs="Times New Roman"/>
+          <w:b/>
+          <w:bCs/>
+          <w:color w:val="FFC000" w:themeColor="accent4"/>
+          <w:lang w:val="en-US"/>
+        </w:rPr>
+        <w:t>Portuguese</w:t>
+      </w:r>
+      <w:r>
+        <w:rPr>
+          <w:rFonts w:ascii="Times New Roman" w:hAnsi="Times New Roman" w:cs="Times New Roman"/>
+          <w:lang w:val="en-US"/>
+        </w:rPr>
+        <w:t xml:space="preserve"> format, it´s mandatory that it contains nine digits</w:t>
+      </w:r>
+      <w:r>
+        <w:rPr>
+          <w:rFonts w:ascii="Times New Roman" w:hAnsi="Times New Roman" w:cs="Times New Roman"/>
+          <w:lang w:val="en-US"/>
+        </w:rPr>
+        <w:t>.</w:t>
       </w:r>
     </w:p>
     <w:p>
@@ -12234,24 +12273,55 @@
           <w:rFonts w:ascii="Times New Roman" w:hAnsi="Times New Roman" w:cs="Times New Roman"/>
           <w:lang w:val="en-US"/>
         </w:rPr>
-        <w:t xml:space="preserve">Phone Number follows </w:t>
-      </w:r>
-      <w:r>
-        <w:rPr>
-          <w:rFonts w:ascii="Times New Roman" w:hAnsi="Times New Roman" w:cs="Times New Roman"/>
-          <w:b/>
-          <w:bCs/>
-          <w:color w:val="FFC000" w:themeColor="accent4"/>
-          <w:lang w:val="en-US"/>
-        </w:rPr>
-        <w:t>Portuguese</w:t>
-      </w:r>
-      <w:r>
-        <w:rPr>
-          <w:rFonts w:ascii="Times New Roman" w:hAnsi="Times New Roman" w:cs="Times New Roman"/>
-          <w:lang w:val="en-US"/>
-        </w:rPr>
-        <w:t xml:space="preserve"> format, it´s mandatory that it contains nine digits</w:t>
+        <w:t xml:space="preserve"> Phone Number must start with ‘9’ and the second digit must </w:t>
+      </w:r>
+      <w:r>
+        <w:rPr>
+          <w:rFonts w:ascii="Times New Roman" w:hAnsi="Times New Roman" w:cs="Times New Roman"/>
+          <w:lang w:val="en-US"/>
+        </w:rPr>
+        <w:t xml:space="preserve">be </w:t>
+      </w:r>
+      <w:r>
+        <w:rPr>
+          <w:rFonts w:ascii="Times New Roman" w:hAnsi="Times New Roman" w:cs="Times New Roman"/>
+          <w:lang w:val="en-US"/>
+        </w:rPr>
+        <w:t>valid</w:t>
+      </w:r>
+      <w:r>
+        <w:rPr>
+          <w:rFonts w:ascii="Times New Roman" w:hAnsi="Times New Roman" w:cs="Times New Roman"/>
+          <w:lang w:val="en-US"/>
+        </w:rPr>
+        <w:t xml:space="preserve"> </w:t>
+      </w:r>
+      <w:r>
+        <w:rPr>
+          <w:rFonts w:ascii="Times New Roman" w:hAnsi="Times New Roman" w:cs="Times New Roman"/>
+          <w:lang w:val="en-US"/>
+        </w:rPr>
+        <w:t>(</w:t>
+      </w:r>
+      <w:r>
+        <w:rPr>
+          <w:lang w:val="en-US"/>
+        </w:rPr>
+        <w:sym w:font="Wingdings" w:char="F0E0"/>
+      </w:r>
+      <w:r>
+        <w:rPr>
+          <w:rFonts w:ascii="Times New Roman" w:hAnsi="Times New Roman" w:cs="Times New Roman"/>
+          <w:lang w:val="en-US"/>
+        </w:rPr>
+        <w:t xml:space="preserve"> Table X in ‘Phone Number Confirmation Digits’</w:t>
+      </w:r>
+      <w:r>
+        <w:rPr>
+          <w:rFonts w:ascii="Times New Roman" w:hAnsi="Times New Roman" w:cs="Times New Roman"/>
+          <w:lang w:val="en-US"/>
+        </w:rPr>
+        <w:t>)</w:t>
       </w:r>
       <w:r>
         <w:rPr>
@@ -12259,6 +12329,39 @@
           <w:lang w:val="en-US"/>
         </w:rPr>
         <w:t>.</w:t>
+      </w:r>
+    </w:p>
+    <w:p>
+      <w:pPr>
+        <w:spacing w:line="276" w:lineRule="auto"/>
+        <w:jc w:val="both"/>
+        <w:rPr>
+          <w:rFonts w:ascii="Times New Roman" w:hAnsi="Times New Roman" w:cs="Times New Roman"/>
+          <w:lang w:val="en-US"/>
+        </w:rPr>
+      </w:pPr>
+    </w:p>
+    <w:p>
+      <w:pPr>
+        <w:spacing w:line="276" w:lineRule="auto"/>
+        <w:jc w:val="both"/>
+        <w:rPr>
+          <w:rFonts w:ascii="Times New Roman" w:hAnsi="Times New Roman" w:cs="Times New Roman"/>
+          <w:color w:val="163D6A"/>
+          <w:sz w:val="28"/>
+          <w:szCs w:val="28"/>
+          <w:lang w:val="en-US"/>
+        </w:rPr>
+      </w:pPr>
+      <w:r>
+        <w:rPr>
+          <w:rFonts w:ascii="Times New Roman" w:hAnsi="Times New Roman" w:cs="Times New Roman"/>
+          <w:color w:val="163D6A"/>
+          <w:sz w:val="28"/>
+          <w:szCs w:val="28"/>
+          <w:lang w:val="en-US"/>
+        </w:rPr>
+        <w:t>3.1.5 Unable to Register Employee</w:t>
       </w:r>
     </w:p>
     <w:p>
@@ -12272,46 +12375,30 @@
         <w:jc w:val="both"/>
         <w:rPr>
           <w:rFonts w:ascii="Times New Roman" w:hAnsi="Times New Roman" w:cs="Times New Roman"/>
-          <w:lang w:val="en-US"/>
-        </w:rPr>
-      </w:pPr>
-      <w:r>
-        <w:rPr>
-          <w:rFonts w:ascii="Times New Roman" w:hAnsi="Times New Roman" w:cs="Times New Roman"/>
-          <w:lang w:val="en-US"/>
-        </w:rPr>
-        <w:t xml:space="preserve"> Phone Number must start with ‘9’ and the second digit must </w:t>
-      </w:r>
-      <w:r>
-        <w:rPr>
-          <w:rFonts w:ascii="Times New Roman" w:hAnsi="Times New Roman" w:cs="Times New Roman"/>
-          <w:lang w:val="en-US"/>
-        </w:rPr>
-        <w:t xml:space="preserve">be </w:t>
-      </w:r>
-      <w:r>
-        <w:rPr>
-          <w:rFonts w:ascii="Times New Roman" w:hAnsi="Times New Roman" w:cs="Times New Roman"/>
-          <w:lang w:val="en-US"/>
-        </w:rPr>
-        <w:t>valid</w:t>
-      </w:r>
-      <w:r>
-        <w:rPr>
-          <w:rFonts w:ascii="Times New Roman" w:hAnsi="Times New Roman" w:cs="Times New Roman"/>
-          <w:lang w:val="en-US"/>
-        </w:rPr>
-        <w:t xml:space="preserve"> </w:t>
-      </w:r>
-      <w:r>
-        <w:rPr>
-          <w:rFonts w:ascii="Times New Roman" w:hAnsi="Times New Roman" w:cs="Times New Roman"/>
-          <w:lang w:val="en-US"/>
-        </w:rPr>
-        <w:t>(</w:t>
-      </w:r>
-      <w:r>
-        <w:rPr>
+          <w:color w:val="000000" w:themeColor="text1"/>
+          <w:lang w:val="en-US"/>
+        </w:rPr>
+      </w:pPr>
+      <w:r>
+        <w:rPr>
+          <w:rFonts w:ascii="Times New Roman" w:hAnsi="Times New Roman" w:cs="Times New Roman"/>
+          <w:color w:val="000000" w:themeColor="text1"/>
+          <w:lang w:val="en-US"/>
+        </w:rPr>
+        <w:t xml:space="preserve">If </w:t>
+      </w:r>
+      <w:r>
+        <w:rPr>
+          <w:rFonts w:ascii="Times New Roman" w:hAnsi="Times New Roman" w:cs="Times New Roman"/>
+          <w:color w:val="000000" w:themeColor="text1"/>
+          <w:lang w:val="en-US"/>
+        </w:rPr>
+        <w:t xml:space="preserve">you are still not able to register an employee even after following the previous steps (Steps 3.1.1 </w:t>
+      </w:r>
+      <w:r>
+        <w:rPr>
+          <w:rFonts w:ascii="Times New Roman" w:hAnsi="Times New Roman" w:cs="Times New Roman"/>
+          <w:color w:val="000000" w:themeColor="text1"/>
           <w:lang w:val="en-US"/>
         </w:rPr>
         <w:sym w:font="Wingdings" w:char="F0E0"/>
@@ -12319,20 +12406,23 @@
       <w:r>
         <w:rPr>
           <w:rFonts w:ascii="Times New Roman" w:hAnsi="Times New Roman" w:cs="Times New Roman"/>
-          <w:lang w:val="en-US"/>
-        </w:rPr>
-        <w:t xml:space="preserve"> Table X in ‘Phone Number Confirmation Digits’</w:t>
-      </w:r>
-      <w:r>
-        <w:rPr>
-          <w:rFonts w:ascii="Times New Roman" w:hAnsi="Times New Roman" w:cs="Times New Roman"/>
-          <w:lang w:val="en-US"/>
-        </w:rPr>
-        <w:t>)</w:t>
-      </w:r>
-      <w:r>
-        <w:rPr>
-          <w:rFonts w:ascii="Times New Roman" w:hAnsi="Times New Roman" w:cs="Times New Roman"/>
+          <w:color w:val="000000" w:themeColor="text1"/>
+          <w:lang w:val="en-US"/>
+        </w:rPr>
+        <w:t xml:space="preserve"> 3.1.4), that means that there is already some employee with the same </w:t>
+      </w:r>
+      <w:r>
+        <w:rPr>
+          <w:rFonts w:ascii="Times New Roman" w:hAnsi="Times New Roman" w:cs="Times New Roman"/>
+          <w:color w:val="FFC000" w:themeColor="accent4"/>
+          <w:lang w:val="en-US"/>
+        </w:rPr>
+        <w:t>Citizen Card Number</w:t>
+      </w:r>
+      <w:r>
+        <w:rPr>
+          <w:rFonts w:ascii="Times New Roman" w:hAnsi="Times New Roman" w:cs="Times New Roman"/>
+          <w:color w:val="000000" w:themeColor="text1"/>
           <w:lang w:val="en-US"/>
         </w:rPr>
         <w:t>.</w:t>
@@ -12340,13 +12430,60 @@
     </w:p>
     <w:p>
       <w:pPr>
+        <w:jc w:val="both"/>
+        <w:rPr>
+          <w:rFonts w:ascii="Times New Roman" w:hAnsi="Times New Roman" w:cs="Times New Roman"/>
+          <w:lang w:val="pt-BR"/>
+        </w:rPr>
+      </w:pPr>
+    </w:p>
+    <w:p>
+      <w:pPr>
+        <w:pStyle w:val="PargrafodaLista"/>
+        <w:numPr>
+          <w:ilvl w:val="1"/>
+          <w:numId w:val="24"/>
+        </w:numPr>
         <w:spacing w:line="276" w:lineRule="auto"/>
         <w:jc w:val="both"/>
         <w:rPr>
           <w:rFonts w:ascii="Times New Roman" w:hAnsi="Times New Roman" w:cs="Times New Roman"/>
-          <w:lang w:val="en-US"/>
-        </w:rPr>
-      </w:pPr>
+          <w:color w:val="1E5089"/>
+          <w:sz w:val="32"/>
+          <w:szCs w:val="32"/>
+          <w:lang w:val="en-US"/>
+        </w:rPr>
+      </w:pPr>
+      <w:r>
+        <w:rPr>
+          <w:rFonts w:ascii="Times New Roman" w:hAnsi="Times New Roman" w:cs="Times New Roman"/>
+          <w:color w:val="1E5089"/>
+          <w:sz w:val="32"/>
+          <w:szCs w:val="32"/>
+          <w:lang w:val="en-US"/>
+        </w:rPr>
+        <w:t>S</w:t>
+      </w:r>
+      <w:r>
+        <w:rPr>
+          <w:rFonts w:ascii="Times New Roman" w:hAnsi="Times New Roman" w:cs="Times New Roman"/>
+          <w:color w:val="1E5089"/>
+          <w:sz w:val="32"/>
+          <w:szCs w:val="32"/>
+          <w:lang w:val="en-US"/>
+        </w:rPr>
+        <w:t>pecifying</w:t>
+      </w:r>
+      <w:r>
+        <w:rPr>
+          <w:rFonts w:ascii="Times New Roman" w:hAnsi="Times New Roman" w:cs="Times New Roman"/>
+          <w:color w:val="1E5089"/>
+          <w:sz w:val="32"/>
+          <w:szCs w:val="32"/>
+          <w:lang w:val="en-US"/>
+        </w:rPr>
+        <w:t xml:space="preserve"> new Vaccine</w:t>
+      </w:r>
     </w:p>
     <w:p>
       <w:pPr>
@@ -12354,7 +12491,7 @@
         <w:jc w:val="both"/>
         <w:rPr>
           <w:rFonts w:ascii="Times New Roman" w:hAnsi="Times New Roman" w:cs="Times New Roman"/>
-          <w:color w:val="1E5089"/>
+          <w:color w:val="163D6A"/>
           <w:sz w:val="28"/>
           <w:szCs w:val="28"/>
           <w:lang w:val="en-US"/>
@@ -12363,52 +12500,283 @@
       <w:r>
         <w:rPr>
           <w:rFonts w:ascii="Times New Roman" w:hAnsi="Times New Roman" w:cs="Times New Roman"/>
-          <w:color w:val="1E5089"/>
+          <w:color w:val="163D6A"/>
           <w:sz w:val="28"/>
           <w:szCs w:val="28"/>
           <w:lang w:val="en-US"/>
         </w:rPr>
-        <w:t>3.1</w:t>
-      </w:r>
-      <w:r>
-        <w:rPr>
-          <w:rFonts w:ascii="Times New Roman" w:hAnsi="Times New Roman" w:cs="Times New Roman"/>
-          <w:color w:val="1E5089"/>
+        <w:t>3.</w:t>
+      </w:r>
+      <w:r>
+        <w:rPr>
+          <w:rFonts w:ascii="Times New Roman" w:hAnsi="Times New Roman" w:cs="Times New Roman"/>
+          <w:color w:val="163D6A"/>
           <w:sz w:val="28"/>
           <w:szCs w:val="28"/>
           <w:lang w:val="en-US"/>
         </w:rPr>
-        <w:t>.</w:t>
-      </w:r>
-      <w:r>
-        <w:rPr>
-          <w:rFonts w:ascii="Times New Roman" w:hAnsi="Times New Roman" w:cs="Times New Roman"/>
-          <w:color w:val="1E5089"/>
+        <w:t>2</w:t>
+      </w:r>
+      <w:r>
+        <w:rPr>
+          <w:rFonts w:ascii="Times New Roman" w:hAnsi="Times New Roman" w:cs="Times New Roman"/>
+          <w:color w:val="163D6A"/>
           <w:sz w:val="28"/>
           <w:szCs w:val="28"/>
           <w:lang w:val="en-US"/>
         </w:rPr>
-        <w:t>5</w:t>
-      </w:r>
-      <w:r>
-        <w:rPr>
-          <w:rFonts w:ascii="Times New Roman" w:hAnsi="Times New Roman" w:cs="Times New Roman"/>
-          <w:color w:val="1E5089"/>
+        <w:t>.</w:t>
+      </w:r>
+      <w:r>
+        <w:rPr>
+          <w:rFonts w:ascii="Times New Roman" w:hAnsi="Times New Roman" w:cs="Times New Roman"/>
+          <w:color w:val="163D6A"/>
           <w:sz w:val="28"/>
           <w:szCs w:val="28"/>
           <w:lang w:val="en-US"/>
         </w:rPr>
-        <w:t xml:space="preserve"> </w:t>
-      </w:r>
-      <w:r>
-        <w:rPr>
-          <w:rFonts w:ascii="Times New Roman" w:hAnsi="Times New Roman" w:cs="Times New Roman"/>
-          <w:color w:val="1E5089"/>
+        <w:t>1 Missing Vaccine Types</w:t>
+      </w:r>
+    </w:p>
+    <w:p>
+      <w:pPr>
+        <w:pStyle w:val="PargrafodaLista"/>
+        <w:numPr>
+          <w:ilvl w:val="0"/>
+          <w:numId w:val="1"/>
+        </w:numPr>
+        <w:rPr>
+          <w:rFonts w:ascii="Times New Roman" w:hAnsi="Times New Roman" w:cs="Times New Roman"/>
+          <w:lang w:val="en-US"/>
+        </w:rPr>
+      </w:pPr>
+      <w:r>
+        <w:rPr>
+          <w:rFonts w:ascii="Times New Roman" w:hAnsi="Times New Roman" w:cs="Times New Roman"/>
+          <w:lang w:val="en-US"/>
+        </w:rPr>
+        <w:t xml:space="preserve">If the displayed error is “Vaccine Types Missing”, it means that you should follow steps 2.7 </w:t>
+      </w:r>
+      <w:r>
+        <w:rPr>
+          <w:lang w:val="en-US"/>
+        </w:rPr>
+        <w:sym w:font="Wingdings" w:char="F0E0"/>
+      </w:r>
+      <w:r>
+        <w:rPr>
+          <w:rFonts w:ascii="Times New Roman" w:hAnsi="Times New Roman" w:cs="Times New Roman"/>
+          <w:lang w:val="en-US"/>
+        </w:rPr>
+        <w:t xml:space="preserve"> 2.7.2 (</w:t>
+      </w:r>
+      <w:r>
+        <w:rPr>
+          <w:rFonts w:ascii="Times New Roman" w:hAnsi="Times New Roman" w:cs="Times New Roman"/>
+          <w:lang w:val="en-US"/>
+        </w:rPr>
+        <w:t>‘</w:t>
+      </w:r>
+      <w:r>
+        <w:rPr>
+          <w:rFonts w:ascii="Times New Roman" w:hAnsi="Times New Roman" w:cs="Times New Roman"/>
+          <w:lang w:val="en-US"/>
+        </w:rPr>
+        <w:t>Specify a new vaccine and its administration process</w:t>
+      </w:r>
+      <w:r>
+        <w:rPr>
+          <w:rFonts w:ascii="Times New Roman" w:hAnsi="Times New Roman" w:cs="Times New Roman"/>
+          <w:lang w:val="en-US"/>
+        </w:rPr>
+        <w:t>’</w:t>
+      </w:r>
+      <w:r>
+        <w:rPr>
+          <w:rFonts w:ascii="Times New Roman" w:hAnsi="Times New Roman" w:cs="Times New Roman"/>
+          <w:lang w:val="en-US"/>
+        </w:rPr>
+        <w:t>)</w:t>
+      </w:r>
+      <w:r>
+        <w:rPr>
+          <w:rFonts w:ascii="Times New Roman" w:hAnsi="Times New Roman" w:cs="Times New Roman"/>
+          <w:lang w:val="en-US"/>
+        </w:rPr>
+        <w:t xml:space="preserve"> so you</w:t>
+      </w:r>
+      <w:r>
+        <w:rPr>
+          <w:rFonts w:ascii="Times New Roman" w:hAnsi="Times New Roman" w:cs="Times New Roman"/>
+          <w:lang w:val="en-US"/>
+        </w:rPr>
+        <w:t xml:space="preserve"> have at least one vaccine type to proceed ‘Specifying new Vaccine’.</w:t>
+      </w:r>
+    </w:p>
+    <w:p>
+      <w:pPr>
+        <w:ind w:left="360"/>
+        <w:rPr>
+          <w:rFonts w:ascii="Times New Roman" w:hAnsi="Times New Roman" w:cs="Times New Roman"/>
+          <w:lang w:val="en-US"/>
+        </w:rPr>
+      </w:pPr>
+    </w:p>
+    <w:p>
+      <w:pPr>
+        <w:spacing w:line="276" w:lineRule="auto"/>
+        <w:jc w:val="both"/>
+        <w:rPr>
+          <w:rFonts w:ascii="Times New Roman" w:hAnsi="Times New Roman" w:cs="Times New Roman"/>
+          <w:color w:val="163D6A"/>
           <w:sz w:val="28"/>
           <w:szCs w:val="28"/>
           <w:lang w:val="en-US"/>
         </w:rPr>
-        <w:t>Unable to Register Employee</w:t>
+      </w:pPr>
+      <w:r>
+        <w:rPr>
+          <w:rFonts w:ascii="Times New Roman" w:hAnsi="Times New Roman" w:cs="Times New Roman"/>
+          <w:color w:val="163D6A"/>
+          <w:sz w:val="28"/>
+          <w:szCs w:val="28"/>
+          <w:lang w:val="en-US"/>
+        </w:rPr>
+        <w:lastRenderedPageBreak/>
+        <w:t>3.2.</w:t>
+      </w:r>
+      <w:r>
+        <w:rPr>
+          <w:rFonts w:ascii="Times New Roman" w:hAnsi="Times New Roman" w:cs="Times New Roman"/>
+          <w:color w:val="163D6A"/>
+          <w:sz w:val="28"/>
+          <w:szCs w:val="28"/>
+          <w:lang w:val="en-US"/>
+        </w:rPr>
+        <w:t>2</w:t>
+      </w:r>
+      <w:r>
+        <w:rPr>
+          <w:rFonts w:ascii="Times New Roman" w:hAnsi="Times New Roman" w:cs="Times New Roman"/>
+          <w:color w:val="163D6A"/>
+          <w:sz w:val="28"/>
+          <w:szCs w:val="28"/>
+          <w:lang w:val="en-US"/>
+        </w:rPr>
+        <w:t xml:space="preserve"> </w:t>
+      </w:r>
+      <w:r>
+        <w:rPr>
+          <w:rFonts w:ascii="Times New Roman" w:hAnsi="Times New Roman" w:cs="Times New Roman"/>
+          <w:color w:val="163D6A"/>
+          <w:sz w:val="28"/>
+          <w:szCs w:val="28"/>
+          <w:lang w:val="en-US"/>
+        </w:rPr>
+        <w:t>Invalid Age Group</w:t>
+      </w:r>
+    </w:p>
+    <w:p>
+      <w:pPr>
+        <w:pStyle w:val="PargrafodaLista"/>
+        <w:numPr>
+          <w:ilvl w:val="0"/>
+          <w:numId w:val="1"/>
+        </w:numPr>
+        <w:rPr>
+          <w:rFonts w:ascii="Times New Roman" w:hAnsi="Times New Roman" w:cs="Times New Roman"/>
+          <w:lang w:val="en-US"/>
+        </w:rPr>
+      </w:pPr>
+      <w:r>
+        <w:rPr>
+          <w:rFonts w:ascii="Times New Roman" w:hAnsi="Times New Roman" w:cs="Times New Roman"/>
+          <w:lang w:val="en-US"/>
+        </w:rPr>
+        <w:t xml:space="preserve">If the ‘minimum age of the group’ is bigger than the </w:t>
+      </w:r>
+      <w:r>
+        <w:rPr>
+          <w:rFonts w:ascii="Times New Roman" w:hAnsi="Times New Roman" w:cs="Times New Roman"/>
+          <w:lang w:val="en-US"/>
+        </w:rPr>
+        <w:t>‘</w:t>
+      </w:r>
+      <w:r>
+        <w:rPr>
+          <w:rFonts w:ascii="Times New Roman" w:hAnsi="Times New Roman" w:cs="Times New Roman"/>
+          <w:lang w:val="en-US"/>
+        </w:rPr>
+        <w:t>maximum</w:t>
+      </w:r>
+      <w:r>
+        <w:rPr>
+          <w:rFonts w:ascii="Times New Roman" w:hAnsi="Times New Roman" w:cs="Times New Roman"/>
+          <w:lang w:val="en-US"/>
+        </w:rPr>
+        <w:t xml:space="preserve"> age of the group’ (or vice-versa), you will need to restart the creation process and making sure to introduce a valid age group.</w:t>
+      </w:r>
+    </w:p>
+    <w:p>
+      <w:pPr>
+        <w:rPr>
+          <w:rFonts w:ascii="Times New Roman" w:hAnsi="Times New Roman" w:cs="Times New Roman"/>
+          <w:color w:val="163D6A"/>
+          <w:lang w:val="en-US"/>
+        </w:rPr>
+      </w:pPr>
+    </w:p>
+    <w:p>
+      <w:pPr>
+        <w:spacing w:line="276" w:lineRule="auto"/>
+        <w:jc w:val="both"/>
+        <w:rPr>
+          <w:rFonts w:ascii="Times New Roman" w:hAnsi="Times New Roman" w:cs="Times New Roman"/>
+          <w:color w:val="163D6A"/>
+          <w:sz w:val="28"/>
+          <w:szCs w:val="28"/>
+          <w:lang w:val="en-US"/>
+        </w:rPr>
+      </w:pPr>
+      <w:r>
+        <w:rPr>
+          <w:rFonts w:ascii="Times New Roman" w:hAnsi="Times New Roman" w:cs="Times New Roman"/>
+          <w:color w:val="163D6A"/>
+          <w:sz w:val="28"/>
+          <w:szCs w:val="28"/>
+          <w:lang w:val="en-US"/>
+        </w:rPr>
+        <w:t>3.2.</w:t>
+      </w:r>
+      <w:r>
+        <w:rPr>
+          <w:rFonts w:ascii="Times New Roman" w:hAnsi="Times New Roman" w:cs="Times New Roman"/>
+          <w:color w:val="163D6A"/>
+          <w:sz w:val="28"/>
+          <w:szCs w:val="28"/>
+          <w:lang w:val="en-US"/>
+        </w:rPr>
+        <w:t>3</w:t>
+      </w:r>
+      <w:r>
+        <w:rPr>
+          <w:rFonts w:ascii="Times New Roman" w:hAnsi="Times New Roman" w:cs="Times New Roman"/>
+          <w:color w:val="163D6A"/>
+          <w:sz w:val="28"/>
+          <w:szCs w:val="28"/>
+          <w:lang w:val="en-US"/>
+        </w:rPr>
+        <w:t xml:space="preserve"> Invalid </w:t>
+      </w:r>
+      <w:r>
+        <w:rPr>
+          <w:rFonts w:ascii="Times New Roman" w:hAnsi="Times New Roman" w:cs="Times New Roman"/>
+          <w:color w:val="163D6A"/>
+          <w:sz w:val="28"/>
+          <w:szCs w:val="28"/>
+          <w:lang w:val="en-US"/>
+        </w:rPr>
+        <w:t>Time Interval and/or Dosage</w:t>
       </w:r>
     </w:p>
     <w:p>
@@ -12422,17 +12790,323 @@
         <w:jc w:val="both"/>
         <w:rPr>
           <w:rFonts w:ascii="Times New Roman" w:hAnsi="Times New Roman" w:cs="Times New Roman"/>
+          <w:lang w:val="en-US"/>
+        </w:rPr>
+      </w:pPr>
+      <w:r>
+        <w:rPr>
+          <w:rFonts w:ascii="Times New Roman" w:hAnsi="Times New Roman" w:cs="Times New Roman"/>
+          <w:lang w:val="en-US"/>
+        </w:rPr>
+        <w:t>Both ‘dosage’ and ‘time interval’ between vaccines should be positive integers.</w:t>
+      </w:r>
+    </w:p>
+    <w:p>
+      <w:pPr>
+        <w:pStyle w:val="PargrafodaLista"/>
+        <w:numPr>
+          <w:ilvl w:val="0"/>
+          <w:numId w:val="1"/>
+        </w:numPr>
+        <w:spacing w:line="276" w:lineRule="auto"/>
+        <w:jc w:val="both"/>
+        <w:rPr>
+          <w:rFonts w:ascii="Times New Roman" w:hAnsi="Times New Roman" w:cs="Times New Roman"/>
+          <w:lang w:val="en-US"/>
+        </w:rPr>
+      </w:pPr>
+      <w:r>
+        <w:rPr>
+          <w:rFonts w:ascii="Times New Roman" w:hAnsi="Times New Roman" w:cs="Times New Roman"/>
+          <w:lang w:val="en-US"/>
+        </w:rPr>
+        <w:t>It´s mandatory that the ‘dosage’ integer contains not more than three digits.</w:t>
+      </w:r>
+    </w:p>
+    <w:p>
+      <w:pPr>
+        <w:rPr>
+          <w:rFonts w:ascii="Times New Roman" w:hAnsi="Times New Roman" w:cs="Times New Roman"/>
+          <w:lang w:val="en-US"/>
+        </w:rPr>
+      </w:pPr>
+    </w:p>
+    <w:p>
+      <w:pPr>
+        <w:spacing w:line="276" w:lineRule="auto"/>
+        <w:jc w:val="both"/>
+        <w:rPr>
+          <w:rFonts w:ascii="Times New Roman" w:hAnsi="Times New Roman" w:cs="Times New Roman"/>
+          <w:color w:val="163D6A"/>
+          <w:sz w:val="28"/>
+          <w:szCs w:val="28"/>
+          <w:lang w:val="en-US"/>
+        </w:rPr>
+      </w:pPr>
+      <w:r>
+        <w:rPr>
+          <w:rFonts w:ascii="Times New Roman" w:hAnsi="Times New Roman" w:cs="Times New Roman"/>
+          <w:color w:val="163D6A"/>
+          <w:sz w:val="28"/>
+          <w:szCs w:val="28"/>
+          <w:lang w:val="en-US"/>
+        </w:rPr>
+        <w:t>3.2.</w:t>
+      </w:r>
+      <w:r>
+        <w:rPr>
+          <w:rFonts w:ascii="Times New Roman" w:hAnsi="Times New Roman" w:cs="Times New Roman"/>
+          <w:color w:val="163D6A"/>
+          <w:sz w:val="28"/>
+          <w:szCs w:val="28"/>
+          <w:lang w:val="en-US"/>
+        </w:rPr>
+        <w:t>4</w:t>
+      </w:r>
+      <w:r>
+        <w:rPr>
+          <w:rFonts w:ascii="Times New Roman" w:hAnsi="Times New Roman" w:cs="Times New Roman"/>
+          <w:color w:val="163D6A"/>
+          <w:sz w:val="28"/>
+          <w:szCs w:val="28"/>
+          <w:lang w:val="en-US"/>
+        </w:rPr>
+        <w:t xml:space="preserve"> </w:t>
+      </w:r>
+      <w:r>
+        <w:rPr>
+          <w:rFonts w:ascii="Times New Roman" w:hAnsi="Times New Roman" w:cs="Times New Roman"/>
+          <w:color w:val="163D6A"/>
+          <w:sz w:val="28"/>
+          <w:szCs w:val="28"/>
+          <w:lang w:val="en-US"/>
+        </w:rPr>
+        <w:t xml:space="preserve">More </w:t>
+      </w:r>
+      <w:r>
+        <w:rPr>
+          <w:rFonts w:ascii="Times New Roman" w:hAnsi="Times New Roman" w:cs="Times New Roman"/>
+          <w:color w:val="163D6A"/>
+          <w:sz w:val="28"/>
+          <w:szCs w:val="28"/>
+          <w:lang w:val="en-US"/>
+        </w:rPr>
+        <w:t>Age Group</w:t>
+      </w:r>
+      <w:r>
+        <w:rPr>
+          <w:rFonts w:ascii="Times New Roman" w:hAnsi="Times New Roman" w:cs="Times New Roman"/>
+          <w:color w:val="163D6A"/>
+          <w:sz w:val="28"/>
+          <w:szCs w:val="28"/>
+          <w:lang w:val="en-US"/>
+        </w:rPr>
+        <w:t>s</w:t>
+      </w:r>
+    </w:p>
+    <w:p>
+      <w:pPr>
+        <w:pStyle w:val="PargrafodaLista"/>
+        <w:numPr>
+          <w:ilvl w:val="0"/>
+          <w:numId w:val="25"/>
+        </w:numPr>
+        <w:spacing w:line="276" w:lineRule="auto"/>
+        <w:jc w:val="both"/>
+        <w:rPr>
+          <w:rFonts w:ascii="Times New Roman" w:hAnsi="Times New Roman" w:cs="Times New Roman"/>
+          <w:lang w:val="en-US"/>
+        </w:rPr>
+      </w:pPr>
+      <w:r>
+        <w:rPr>
+          <w:rFonts w:ascii="Times New Roman" w:hAnsi="Times New Roman" w:cs="Times New Roman"/>
+          <w:lang w:val="en-US"/>
+        </w:rPr>
+        <w:t>If the vaccine you pretend to add has more than one age group, just make sure to select the option ‘Add another age group’</w:t>
+      </w:r>
+      <w:r>
+        <w:rPr>
+          <w:rFonts w:ascii="Times New Roman" w:hAnsi="Times New Roman" w:cs="Times New Roman"/>
+          <w:lang w:val="en-US"/>
+        </w:rPr>
+        <w:t xml:space="preserve"> after introducing the ‘time interval between vaccines’ (This option is visible in Step 2.7 – 3) – ‘System features’).</w:t>
+      </w:r>
+    </w:p>
+    <w:p>
+      <w:pPr>
+        <w:jc w:val="both"/>
+        <w:rPr>
+          <w:rFonts w:ascii="Times New Roman" w:hAnsi="Times New Roman" w:cs="Times New Roman"/>
+          <w:lang w:val="en-US"/>
+        </w:rPr>
+      </w:pPr>
+    </w:p>
+    <w:p>
+      <w:pPr>
+        <w:spacing w:line="276" w:lineRule="auto"/>
+        <w:jc w:val="both"/>
+        <w:rPr>
+          <w:rFonts w:ascii="Times New Roman" w:hAnsi="Times New Roman" w:cs="Times New Roman"/>
+          <w:color w:val="163D6A"/>
+          <w:sz w:val="28"/>
+          <w:szCs w:val="28"/>
+          <w:lang w:val="en-US"/>
+        </w:rPr>
+      </w:pPr>
+      <w:r>
+        <w:rPr>
+          <w:rFonts w:ascii="Times New Roman" w:hAnsi="Times New Roman" w:cs="Times New Roman"/>
+          <w:color w:val="163D6A"/>
+          <w:sz w:val="28"/>
+          <w:szCs w:val="28"/>
+          <w:lang w:val="en-US"/>
+        </w:rPr>
+        <w:t>3.2.</w:t>
+      </w:r>
+      <w:r>
+        <w:rPr>
+          <w:rFonts w:ascii="Times New Roman" w:hAnsi="Times New Roman" w:cs="Times New Roman"/>
+          <w:color w:val="163D6A"/>
+          <w:sz w:val="28"/>
+          <w:szCs w:val="28"/>
+          <w:lang w:val="en-US"/>
+        </w:rPr>
+        <w:t>5</w:t>
+      </w:r>
+      <w:r>
+        <w:rPr>
+          <w:rFonts w:ascii="Times New Roman" w:hAnsi="Times New Roman" w:cs="Times New Roman"/>
+          <w:color w:val="163D6A"/>
+          <w:sz w:val="28"/>
+          <w:szCs w:val="28"/>
+          <w:lang w:val="en-US"/>
+        </w:rPr>
+        <w:t xml:space="preserve"> </w:t>
+      </w:r>
+      <w:r>
+        <w:rPr>
+          <w:rFonts w:ascii="Times New Roman" w:hAnsi="Times New Roman" w:cs="Times New Roman"/>
+          <w:color w:val="163D6A"/>
+          <w:sz w:val="28"/>
+          <w:szCs w:val="28"/>
+          <w:lang w:val="en-US"/>
+        </w:rPr>
+        <w:t>Invalid ID</w:t>
+      </w:r>
+    </w:p>
+    <w:p>
+      <w:pPr>
+        <w:pStyle w:val="PargrafodaLista"/>
+        <w:numPr>
+          <w:ilvl w:val="0"/>
+          <w:numId w:val="25"/>
+        </w:numPr>
+        <w:jc w:val="both"/>
+        <w:rPr>
+          <w:rFonts w:ascii="Times New Roman" w:hAnsi="Times New Roman" w:cs="Times New Roman"/>
+          <w:lang w:val="en-US"/>
+        </w:rPr>
+      </w:pPr>
+      <w:r>
+        <w:rPr>
+          <w:rFonts w:ascii="Times New Roman" w:hAnsi="Times New Roman" w:cs="Times New Roman"/>
+          <w:lang w:val="en-US"/>
+        </w:rPr>
+        <w:t>The vaccine ‘ID’ is nothing more than a (at max.) five digits integer.</w:t>
+      </w:r>
+    </w:p>
+    <w:p>
+      <w:pPr>
+        <w:jc w:val="both"/>
+        <w:rPr>
+          <w:rFonts w:ascii="Times New Roman" w:hAnsi="Times New Roman" w:cs="Times New Roman"/>
+          <w:lang w:val="en-US"/>
+        </w:rPr>
+      </w:pPr>
+    </w:p>
+    <w:p>
+      <w:pPr>
+        <w:spacing w:line="276" w:lineRule="auto"/>
+        <w:jc w:val="both"/>
+        <w:rPr>
+          <w:rFonts w:ascii="Times New Roman" w:hAnsi="Times New Roman" w:cs="Times New Roman"/>
+          <w:color w:val="163D6A"/>
+          <w:sz w:val="28"/>
+          <w:szCs w:val="28"/>
+          <w:lang w:val="en-US"/>
+        </w:rPr>
+      </w:pPr>
+      <w:r>
+        <w:rPr>
+          <w:rFonts w:ascii="Times New Roman" w:hAnsi="Times New Roman" w:cs="Times New Roman"/>
+          <w:color w:val="163D6A"/>
+          <w:sz w:val="28"/>
+          <w:szCs w:val="28"/>
+          <w:lang w:val="en-US"/>
+        </w:rPr>
+        <w:t>3.1.</w:t>
+      </w:r>
+      <w:r>
+        <w:rPr>
+          <w:rFonts w:ascii="Times New Roman" w:hAnsi="Times New Roman" w:cs="Times New Roman"/>
+          <w:color w:val="163D6A"/>
+          <w:sz w:val="28"/>
+          <w:szCs w:val="28"/>
+          <w:lang w:val="en-US"/>
+        </w:rPr>
+        <w:t>6</w:t>
+      </w:r>
+      <w:r>
+        <w:rPr>
+          <w:rFonts w:ascii="Times New Roman" w:hAnsi="Times New Roman" w:cs="Times New Roman"/>
+          <w:color w:val="163D6A"/>
+          <w:sz w:val="28"/>
+          <w:szCs w:val="28"/>
+          <w:lang w:val="en-US"/>
+        </w:rPr>
+        <w:t xml:space="preserve"> Unable to </w:t>
+      </w:r>
+      <w:r>
+        <w:rPr>
+          <w:rFonts w:ascii="Times New Roman" w:hAnsi="Times New Roman" w:cs="Times New Roman"/>
+          <w:color w:val="163D6A"/>
+          <w:sz w:val="28"/>
+          <w:szCs w:val="28"/>
+          <w:lang w:val="en-US"/>
+        </w:rPr>
+        <w:t>Specify Vaccine</w:t>
+      </w:r>
+    </w:p>
+    <w:p>
+      <w:pPr>
+        <w:pStyle w:val="PargrafodaLista"/>
+        <w:numPr>
+          <w:ilvl w:val="0"/>
+          <w:numId w:val="25"/>
+        </w:numPr>
+        <w:spacing w:line="276" w:lineRule="auto"/>
+        <w:jc w:val="both"/>
+        <w:rPr>
+          <w:rFonts w:ascii="Times New Roman" w:hAnsi="Times New Roman" w:cs="Times New Roman"/>
+          <w:lang w:val="en-US"/>
+        </w:rPr>
+      </w:pPr>
+      <w:r>
+        <w:rPr>
+          <w:rFonts w:ascii="Times New Roman" w:hAnsi="Times New Roman" w:cs="Times New Roman"/>
           <w:color w:val="000000" w:themeColor="text1"/>
           <w:lang w:val="en-US"/>
         </w:rPr>
-      </w:pPr>
+        <w:t xml:space="preserve">If you are still not able to </w:t>
+      </w:r>
       <w:r>
         <w:rPr>
           <w:rFonts w:ascii="Times New Roman" w:hAnsi="Times New Roman" w:cs="Times New Roman"/>
           <w:color w:val="000000" w:themeColor="text1"/>
           <w:lang w:val="en-US"/>
         </w:rPr>
-        <w:t xml:space="preserve">If </w:t>
+        <w:t xml:space="preserve">specify a vaccine </w:t>
       </w:r>
       <w:r>
         <w:rPr>
@@ -12440,7 +13114,7 @@
           <w:color w:val="000000" w:themeColor="text1"/>
           <w:lang w:val="en-US"/>
         </w:rPr>
-        <w:t xml:space="preserve">you are still not able to register an employee even after following the previous steps (Steps 3.1.1 </w:t>
+        <w:t>even after following the previous steps (Steps 3.</w:t>
       </w:r>
       <w:r>
         <w:rPr>
@@ -12448,6 +13122,22 @@
           <w:color w:val="000000" w:themeColor="text1"/>
           <w:lang w:val="en-US"/>
         </w:rPr>
+        <w:t>2</w:t>
+      </w:r>
+      <w:r>
+        <w:rPr>
+          <w:rFonts w:ascii="Times New Roman" w:hAnsi="Times New Roman" w:cs="Times New Roman"/>
+          <w:color w:val="000000" w:themeColor="text1"/>
+          <w:lang w:val="en-US"/>
+        </w:rPr>
+        <w:t xml:space="preserve">.1 </w:t>
+      </w:r>
+      <w:r>
+        <w:rPr>
+          <w:rFonts w:ascii="Times New Roman" w:hAnsi="Times New Roman" w:cs="Times New Roman"/>
+          <w:color w:val="000000" w:themeColor="text1"/>
+          <w:lang w:val="en-US"/>
+        </w:rPr>
         <w:sym w:font="Wingdings" w:char="F0E0"/>
       </w:r>
       <w:r>
@@ -12456,15 +13146,57 @@
           <w:color w:val="000000" w:themeColor="text1"/>
           <w:lang w:val="en-US"/>
         </w:rPr>
-        <w:t xml:space="preserve"> 3.1.4), that means that there is already some employee with the same </w:t>
-      </w:r>
-      <w:r>
-        <w:rPr>
-          <w:rFonts w:ascii="Times New Roman" w:hAnsi="Times New Roman" w:cs="Times New Roman"/>
+        <w:t xml:space="preserve"> 3.</w:t>
+      </w:r>
+      <w:r>
+        <w:rPr>
+          <w:rFonts w:ascii="Times New Roman" w:hAnsi="Times New Roman" w:cs="Times New Roman"/>
+          <w:color w:val="000000" w:themeColor="text1"/>
+          <w:lang w:val="en-US"/>
+        </w:rPr>
+        <w:t>2</w:t>
+      </w:r>
+      <w:r>
+        <w:rPr>
+          <w:rFonts w:ascii="Times New Roman" w:hAnsi="Times New Roman" w:cs="Times New Roman"/>
+          <w:color w:val="000000" w:themeColor="text1"/>
+          <w:lang w:val="en-US"/>
+        </w:rPr>
+        <w:t>.</w:t>
+      </w:r>
+      <w:r>
+        <w:rPr>
+          <w:rFonts w:ascii="Times New Roman" w:hAnsi="Times New Roman" w:cs="Times New Roman"/>
+          <w:color w:val="000000" w:themeColor="text1"/>
+          <w:lang w:val="en-US"/>
+        </w:rPr>
+        <w:t>5</w:t>
+      </w:r>
+      <w:r>
+        <w:rPr>
+          <w:rFonts w:ascii="Times New Roman" w:hAnsi="Times New Roman" w:cs="Times New Roman"/>
+          <w:color w:val="000000" w:themeColor="text1"/>
+          <w:lang w:val="en-US"/>
+        </w:rPr>
+        <w:t xml:space="preserve">), that means that there is already some </w:t>
+      </w:r>
+      <w:r>
+        <w:rPr>
+          <w:rFonts w:ascii="Times New Roman" w:hAnsi="Times New Roman" w:cs="Times New Roman"/>
+          <w:color w:val="000000" w:themeColor="text1"/>
+          <w:lang w:val="en-US"/>
+        </w:rPr>
+        <w:t xml:space="preserve">vaccine with the same </w:t>
+      </w:r>
+      <w:r>
+        <w:rPr>
+          <w:rFonts w:ascii="Times New Roman" w:hAnsi="Times New Roman" w:cs="Times New Roman"/>
+          <w:b/>
+          <w:bCs/>
           <w:color w:val="FFC000" w:themeColor="accent4"/>
           <w:lang w:val="en-US"/>
         </w:rPr>
-        <w:t>Citizen Card Number</w:t>
+        <w:t>name</w:t>
       </w:r>
       <w:r>
         <w:rPr>
@@ -12472,11 +13204,229 @@
           <w:color w:val="000000" w:themeColor="text1"/>
           <w:lang w:val="en-US"/>
         </w:rPr>
+        <w:t xml:space="preserve"> and/or </w:t>
+      </w:r>
+      <w:r>
+        <w:rPr>
+          <w:rFonts w:ascii="Times New Roman" w:hAnsi="Times New Roman" w:cs="Times New Roman"/>
+          <w:b/>
+          <w:bCs/>
+          <w:color w:val="FFC000" w:themeColor="accent4"/>
+          <w:lang w:val="en-US"/>
+        </w:rPr>
+        <w:t>ID</w:t>
+      </w:r>
+      <w:r>
+        <w:rPr>
+          <w:rFonts w:ascii="Times New Roman" w:hAnsi="Times New Roman" w:cs="Times New Roman"/>
+          <w:color w:val="000000" w:themeColor="text1"/>
+          <w:lang w:val="en-US"/>
+        </w:rPr>
         <w:t>.</w:t>
       </w:r>
     </w:p>
     <w:p>
       <w:pPr>
+        <w:pStyle w:val="PargrafodaLista"/>
+        <w:ind w:left="360"/>
+        <w:jc w:val="both"/>
+        <w:rPr>
+          <w:rFonts w:ascii="Times New Roman" w:hAnsi="Times New Roman" w:cs="Times New Roman"/>
+          <w:lang w:val="en-US"/>
+        </w:rPr>
+      </w:pPr>
+    </w:p>
+    <w:p>
+      <w:pPr>
+        <w:pStyle w:val="PargrafodaLista"/>
+        <w:ind w:left="360"/>
+        <w:jc w:val="both"/>
+        <w:rPr>
+          <w:rFonts w:ascii="Times New Roman" w:hAnsi="Times New Roman" w:cs="Times New Roman"/>
+          <w:lang w:val="en-US"/>
+        </w:rPr>
+      </w:pPr>
+    </w:p>
+    <w:p>
+      <w:pPr>
+        <w:pStyle w:val="PargrafodaLista"/>
+        <w:ind w:left="360"/>
+        <w:jc w:val="both"/>
+        <w:rPr>
+          <w:rFonts w:ascii="Times New Roman" w:hAnsi="Times New Roman" w:cs="Times New Roman"/>
+          <w:lang w:val="en-US"/>
+        </w:rPr>
+      </w:pPr>
+    </w:p>
+    <w:p>
+      <w:pPr>
+        <w:pStyle w:val="PargrafodaLista"/>
+        <w:ind w:left="360"/>
+        <w:jc w:val="both"/>
+        <w:rPr>
+          <w:rFonts w:ascii="Times New Roman" w:hAnsi="Times New Roman" w:cs="Times New Roman"/>
+          <w:lang w:val="en-US"/>
+        </w:rPr>
+      </w:pPr>
+    </w:p>
+    <w:p>
+      <w:pPr>
+        <w:pStyle w:val="PargrafodaLista"/>
+        <w:ind w:left="360"/>
+        <w:jc w:val="both"/>
+        <w:rPr>
+          <w:rFonts w:ascii="Times New Roman" w:hAnsi="Times New Roman" w:cs="Times New Roman"/>
+          <w:lang w:val="en-US"/>
+        </w:rPr>
+      </w:pPr>
+    </w:p>
+    <w:p>
+      <w:pPr>
+        <w:pStyle w:val="PargrafodaLista"/>
+        <w:ind w:left="360"/>
+        <w:jc w:val="both"/>
+        <w:rPr>
+          <w:rFonts w:ascii="Times New Roman" w:hAnsi="Times New Roman" w:cs="Times New Roman"/>
+          <w:lang w:val="en-US"/>
+        </w:rPr>
+      </w:pPr>
+    </w:p>
+    <w:p>
+      <w:pPr>
+        <w:pStyle w:val="PargrafodaLista"/>
+        <w:ind w:left="360"/>
+        <w:jc w:val="both"/>
+        <w:rPr>
+          <w:rFonts w:ascii="Times New Roman" w:hAnsi="Times New Roman" w:cs="Times New Roman"/>
+          <w:lang w:val="en-US"/>
+        </w:rPr>
+      </w:pPr>
+    </w:p>
+    <w:p>
+      <w:pPr>
+        <w:pStyle w:val="PargrafodaLista"/>
+        <w:ind w:left="360"/>
+        <w:jc w:val="both"/>
+        <w:rPr>
+          <w:rFonts w:ascii="Times New Roman" w:hAnsi="Times New Roman" w:cs="Times New Roman"/>
+          <w:lang w:val="en-US"/>
+        </w:rPr>
+      </w:pPr>
+    </w:p>
+    <w:p>
+      <w:pPr>
+        <w:pStyle w:val="PargrafodaLista"/>
+        <w:ind w:left="360"/>
+        <w:jc w:val="both"/>
+        <w:rPr>
+          <w:rFonts w:ascii="Times New Roman" w:hAnsi="Times New Roman" w:cs="Times New Roman"/>
+          <w:lang w:val="en-US"/>
+        </w:rPr>
+      </w:pPr>
+    </w:p>
+    <w:p>
+      <w:pPr>
+        <w:pStyle w:val="PargrafodaLista"/>
+        <w:ind w:left="360"/>
+        <w:jc w:val="both"/>
+        <w:rPr>
+          <w:rFonts w:ascii="Times New Roman" w:hAnsi="Times New Roman" w:cs="Times New Roman"/>
+          <w:lang w:val="en-US"/>
+        </w:rPr>
+      </w:pPr>
+    </w:p>
+    <w:p>
+      <w:pPr>
+        <w:pStyle w:val="PargrafodaLista"/>
+        <w:ind w:left="360"/>
+        <w:jc w:val="both"/>
+        <w:rPr>
+          <w:rFonts w:ascii="Times New Roman" w:hAnsi="Times New Roman" w:cs="Times New Roman"/>
+          <w:lang w:val="en-US"/>
+        </w:rPr>
+      </w:pPr>
+    </w:p>
+    <w:p>
+      <w:pPr>
+        <w:pStyle w:val="PargrafodaLista"/>
+        <w:ind w:left="360"/>
+        <w:jc w:val="both"/>
+        <w:rPr>
+          <w:rFonts w:ascii="Times New Roman" w:hAnsi="Times New Roman" w:cs="Times New Roman"/>
+          <w:lang w:val="en-US"/>
+        </w:rPr>
+      </w:pPr>
+    </w:p>
+    <w:p>
+      <w:pPr>
+        <w:pStyle w:val="PargrafodaLista"/>
+        <w:ind w:left="360"/>
+        <w:jc w:val="both"/>
+        <w:rPr>
+          <w:rFonts w:ascii="Times New Roman" w:hAnsi="Times New Roman" w:cs="Times New Roman"/>
+          <w:lang w:val="en-US"/>
+        </w:rPr>
+      </w:pPr>
+    </w:p>
+    <w:p>
+      <w:pPr>
+        <w:pStyle w:val="PargrafodaLista"/>
+        <w:ind w:left="360"/>
+        <w:jc w:val="both"/>
+        <w:rPr>
+          <w:rFonts w:ascii="Times New Roman" w:hAnsi="Times New Roman" w:cs="Times New Roman"/>
+          <w:lang w:val="en-US"/>
+        </w:rPr>
+      </w:pPr>
+    </w:p>
+    <w:p>
+      <w:pPr>
+        <w:pStyle w:val="PargrafodaLista"/>
+        <w:ind w:left="360"/>
+        <w:jc w:val="both"/>
+        <w:rPr>
+          <w:rFonts w:ascii="Times New Roman" w:hAnsi="Times New Roman" w:cs="Times New Roman"/>
+          <w:lang w:val="en-US"/>
+        </w:rPr>
+      </w:pPr>
+    </w:p>
+    <w:p>
+      <w:pPr>
+        <w:pStyle w:val="PargrafodaLista"/>
+        <w:ind w:left="360"/>
+        <w:jc w:val="both"/>
+        <w:rPr>
+          <w:rFonts w:ascii="Times New Roman" w:hAnsi="Times New Roman" w:cs="Times New Roman"/>
+          <w:lang w:val="en-US"/>
+        </w:rPr>
+      </w:pPr>
+    </w:p>
+    <w:p>
+      <w:pPr>
+        <w:pStyle w:val="PargrafodaLista"/>
+        <w:ind w:left="360"/>
+        <w:jc w:val="both"/>
+        <w:rPr>
+          <w:rFonts w:ascii="Times New Roman" w:hAnsi="Times New Roman" w:cs="Times New Roman"/>
+          <w:lang w:val="en-US"/>
+        </w:rPr>
+      </w:pPr>
+    </w:p>
+    <w:p>
+      <w:pPr>
+        <w:pStyle w:val="PargrafodaLista"/>
+        <w:ind w:left="360"/>
+        <w:jc w:val="both"/>
+        <w:rPr>
+          <w:rFonts w:ascii="Times New Roman" w:hAnsi="Times New Roman" w:cs="Times New Roman"/>
+          <w:lang w:val="en-US"/>
+        </w:rPr>
+      </w:pPr>
+    </w:p>
+    <w:p>
+      <w:pPr>
+        <w:pStyle w:val="PargrafodaLista"/>
+        <w:ind w:left="360"/>
         <w:jc w:val="both"/>
         <w:rPr>
           <w:rFonts w:ascii="Times New Roman" w:hAnsi="Times New Roman" w:cs="Times New Roman"/>
@@ -13787,6 +14737,7 @@
           <w:color w:val="000000" w:themeColor="text1"/>
           <w:lang w:val="en-US"/>
         </w:rPr>
+        <w:lastRenderedPageBreak/>
         <w:t xml:space="preserve">To produce this graph, it is often used a method called </w:t>
       </w:r>
       <w:r>
@@ -13922,7 +14873,6 @@
           <w:color w:val="000000" w:themeColor="text1"/>
           <w:lang w:val="en-US"/>
         </w:rPr>
-        <w:lastRenderedPageBreak/>
         <w:t>Furthermore</w:t>
       </w:r>
       <w:r>
@@ -14782,6 +15732,7 @@
           <w:color w:val="000000" w:themeColor="text1"/>
           <w:lang w:val="en-US"/>
         </w:rPr>
+        <w:lastRenderedPageBreak/>
         <w:t xml:space="preserve">Taking in account that MLR works with more than </w:t>
       </w:r>
       <w:r>
@@ -15059,7 +16010,6 @@
           <w:color w:val="000000" w:themeColor="text1"/>
           <w:lang w:val="en-US"/>
         </w:rPr>
-        <w:lastRenderedPageBreak/>
         <w:t xml:space="preserve">To calculate these coefficients, we first need to calculate some </w:t>
       </w:r>
       <w:r>
@@ -17070,6 +18020,119 @@
     </w:lvl>
   </w:abstractNum>
   <w:abstractNum w:abstractNumId="10" w15:restartNumberingAfterBreak="0">
+    <w:nsid w:val="1CB86BEA"/>
+    <w:multiLevelType w:val="hybridMultilevel"/>
+    <w:tmpl w:val="17AA5C56"/>
+    <w:lvl w:ilvl="0" w:tplc="08160001">
+      <w:start w:val="1"/>
+      <w:numFmt w:val="bullet"/>
+      <w:lvlText w:val=""/>
+      <w:lvlJc w:val="left"/>
+      <w:pPr>
+        <w:ind w:left="720" w:hanging="360"/>
+      </w:pPr>
+      <w:rPr>
+        <w:rFonts w:ascii="Symbol" w:hAnsi="Symbol" w:hint="default"/>
+      </w:rPr>
+    </w:lvl>
+    <w:lvl w:ilvl="1" w:tplc="08160003" w:tentative="1">
+      <w:start w:val="1"/>
+      <w:numFmt w:val="bullet"/>
+      <w:lvlText w:val="o"/>
+      <w:lvlJc w:val="left"/>
+      <w:pPr>
+        <w:ind w:left="1440" w:hanging="360"/>
+      </w:pPr>
+      <w:rPr>
+        <w:rFonts w:ascii="Courier New" w:hAnsi="Courier New" w:cs="Courier New" w:hint="default"/>
+      </w:rPr>
+    </w:lvl>
+    <w:lvl w:ilvl="2" w:tplc="08160005" w:tentative="1">
+      <w:start w:val="1"/>
+      <w:numFmt w:val="bullet"/>
+      <w:lvlText w:val=""/>
+      <w:lvlJc w:val="left"/>
+      <w:pPr>
+        <w:ind w:left="2160" w:hanging="360"/>
+      </w:pPr>
+      <w:rPr>
+        <w:rFonts w:ascii="Wingdings" w:hAnsi="Wingdings" w:hint="default"/>
+      </w:rPr>
+    </w:lvl>
+    <w:lvl w:ilvl="3" w:tplc="08160001" w:tentative="1">
+      <w:start w:val="1"/>
+      <w:numFmt w:val="bullet"/>
+      <w:lvlText w:val=""/>
+      <w:lvlJc w:val="left"/>
+      <w:pPr>
+        <w:ind w:left="2880" w:hanging="360"/>
+      </w:pPr>
+      <w:rPr>
+        <w:rFonts w:ascii="Symbol" w:hAnsi="Symbol" w:hint="default"/>
+      </w:rPr>
+    </w:lvl>
+    <w:lvl w:ilvl="4" w:tplc="08160003" w:tentative="1">
+      <w:start w:val="1"/>
+      <w:numFmt w:val="bullet"/>
+      <w:lvlText w:val="o"/>
+      <w:lvlJc w:val="left"/>
+      <w:pPr>
+        <w:ind w:left="3600" w:hanging="360"/>
+      </w:pPr>
+      <w:rPr>
+        <w:rFonts w:ascii="Courier New" w:hAnsi="Courier New" w:cs="Courier New" w:hint="default"/>
+      </w:rPr>
+    </w:lvl>
+    <w:lvl w:ilvl="5" w:tplc="08160005" w:tentative="1">
+      <w:start w:val="1"/>
+      <w:numFmt w:val="bullet"/>
+      <w:lvlText w:val=""/>
+      <w:lvlJc w:val="left"/>
+      <w:pPr>
+        <w:ind w:left="4320" w:hanging="360"/>
+      </w:pPr>
+      <w:rPr>
+        <w:rFonts w:ascii="Wingdings" w:hAnsi="Wingdings" w:hint="default"/>
+      </w:rPr>
+    </w:lvl>
+    <w:lvl w:ilvl="6" w:tplc="08160001" w:tentative="1">
+      <w:start w:val="1"/>
+      <w:numFmt w:val="bullet"/>
+      <w:lvlText w:val=""/>
+      <w:lvlJc w:val="left"/>
+      <w:pPr>
+        <w:ind w:left="5040" w:hanging="360"/>
+      </w:pPr>
+      <w:rPr>
+        <w:rFonts w:ascii="Symbol" w:hAnsi="Symbol" w:hint="default"/>
+      </w:rPr>
+    </w:lvl>
+    <w:lvl w:ilvl="7" w:tplc="08160003" w:tentative="1">
+      <w:start w:val="1"/>
+      <w:numFmt w:val="bullet"/>
+      <w:lvlText w:val="o"/>
+      <w:lvlJc w:val="left"/>
+      <w:pPr>
+        <w:ind w:left="5760" w:hanging="360"/>
+      </w:pPr>
+      <w:rPr>
+        <w:rFonts w:ascii="Courier New" w:hAnsi="Courier New" w:cs="Courier New" w:hint="default"/>
+      </w:rPr>
+    </w:lvl>
+    <w:lvl w:ilvl="8" w:tplc="08160005" w:tentative="1">
+      <w:start w:val="1"/>
+      <w:numFmt w:val="bullet"/>
+      <w:lvlText w:val=""/>
+      <w:lvlJc w:val="left"/>
+      <w:pPr>
+        <w:ind w:left="6480" w:hanging="360"/>
+      </w:pPr>
+      <w:rPr>
+        <w:rFonts w:ascii="Wingdings" w:hAnsi="Wingdings" w:hint="default"/>
+      </w:rPr>
+    </w:lvl>
+  </w:abstractNum>
+  <w:abstractNum w:abstractNumId="11" w15:restartNumberingAfterBreak="0">
     <w:nsid w:val="294A3C8F"/>
     <w:multiLevelType w:val="hybridMultilevel"/>
     <w:tmpl w:val="153AD7DC"/>
@@ -17155,7 +18218,7 @@
       </w:pPr>
     </w:lvl>
   </w:abstractNum>
-  <w:abstractNum w:abstractNumId="11" w15:restartNumberingAfterBreak="0">
+  <w:abstractNum w:abstractNumId="12" w15:restartNumberingAfterBreak="0">
     <w:nsid w:val="2CDD5AF7"/>
     <w:multiLevelType w:val="multilevel"/>
     <w:tmpl w:val="00B45378"/>
@@ -17246,7 +18309,7 @@
       </w:pPr>
     </w:lvl>
   </w:abstractNum>
-  <w:abstractNum w:abstractNumId="12" w15:restartNumberingAfterBreak="0">
+  <w:abstractNum w:abstractNumId="13" w15:restartNumberingAfterBreak="0">
     <w:nsid w:val="3CD57E38"/>
     <w:multiLevelType w:val="hybridMultilevel"/>
     <w:tmpl w:val="A1723B84"/>
@@ -17335,10 +18398,10 @@
       </w:pPr>
     </w:lvl>
   </w:abstractNum>
-  <w:abstractNum w:abstractNumId="13" w15:restartNumberingAfterBreak="0">
+  <w:abstractNum w:abstractNumId="14" w15:restartNumberingAfterBreak="0">
     <w:nsid w:val="42C6775C"/>
     <w:multiLevelType w:val="multilevel"/>
-    <w:tmpl w:val="A9A252DE"/>
+    <w:tmpl w:val="8EB07456"/>
     <w:lvl w:ilvl="0">
       <w:start w:val="3"/>
       <w:numFmt w:val="decimal"/>
@@ -17361,10 +18424,416 @@
       </w:pPr>
       <w:rPr>
         <w:rFonts w:hint="default"/>
+        <w:color w:val="163D6A"/>
       </w:rPr>
     </w:lvl>
     <w:lvl w:ilvl="2">
       <w:start w:val="4"/>
+      <w:numFmt w:val="decimal"/>
+      <w:lvlText w:val="%1.%2.%3"/>
+      <w:lvlJc w:val="left"/>
+      <w:pPr>
+        <w:ind w:left="720" w:hanging="720"/>
+      </w:pPr>
+      <w:rPr>
+        <w:rFonts w:hint="default"/>
+        <w:color w:val="163D6A"/>
+      </w:rPr>
+    </w:lvl>
+    <w:lvl w:ilvl="3">
+      <w:start w:val="1"/>
+      <w:numFmt w:val="decimal"/>
+      <w:lvlText w:val="%1.%2.%3.%4"/>
+      <w:lvlJc w:val="left"/>
+      <w:pPr>
+        <w:ind w:left="720" w:hanging="720"/>
+      </w:pPr>
+      <w:rPr>
+        <w:rFonts w:hint="default"/>
+      </w:rPr>
+    </w:lvl>
+    <w:lvl w:ilvl="4">
+      <w:start w:val="1"/>
+      <w:numFmt w:val="decimal"/>
+      <w:lvlText w:val="%1.%2.%3.%4.%5"/>
+      <w:lvlJc w:val="left"/>
+      <w:pPr>
+        <w:ind w:left="1080" w:hanging="1080"/>
+      </w:pPr>
+      <w:rPr>
+        <w:rFonts w:hint="default"/>
+      </w:rPr>
+    </w:lvl>
+    <w:lvl w:ilvl="5">
+      <w:start w:val="1"/>
+      <w:numFmt w:val="decimal"/>
+      <w:lvlText w:val="%1.%2.%3.%4.%5.%6"/>
+      <w:lvlJc w:val="left"/>
+      <w:pPr>
+        <w:ind w:left="1080" w:hanging="1080"/>
+      </w:pPr>
+      <w:rPr>
+        <w:rFonts w:hint="default"/>
+      </w:rPr>
+    </w:lvl>
+    <w:lvl w:ilvl="6">
+      <w:start w:val="1"/>
+      <w:numFmt w:val="decimal"/>
+      <w:lvlText w:val="%1.%2.%3.%4.%5.%6.%7"/>
+      <w:lvlJc w:val="left"/>
+      <w:pPr>
+        <w:ind w:left="1440" w:hanging="1440"/>
+      </w:pPr>
+      <w:rPr>
+        <w:rFonts w:hint="default"/>
+      </w:rPr>
+    </w:lvl>
+    <w:lvl w:ilvl="7">
+      <w:start w:val="1"/>
+      <w:numFmt w:val="decimal"/>
+      <w:lvlText w:val="%1.%2.%3.%4.%5.%6.%7.%8"/>
+      <w:lvlJc w:val="left"/>
+      <w:pPr>
+        <w:ind w:left="1440" w:hanging="1440"/>
+      </w:pPr>
+      <w:rPr>
+        <w:rFonts w:hint="default"/>
+      </w:rPr>
+    </w:lvl>
+    <w:lvl w:ilvl="8">
+      <w:start w:val="1"/>
+      <w:numFmt w:val="decimal"/>
+      <w:lvlText w:val="%1.%2.%3.%4.%5.%6.%7.%8.%9"/>
+      <w:lvlJc w:val="left"/>
+      <w:pPr>
+        <w:ind w:left="1440" w:hanging="1440"/>
+      </w:pPr>
+      <w:rPr>
+        <w:rFonts w:hint="default"/>
+      </w:rPr>
+    </w:lvl>
+  </w:abstractNum>
+  <w:abstractNum w:abstractNumId="15" w15:restartNumberingAfterBreak="0">
+    <w:nsid w:val="496902F2"/>
+    <w:multiLevelType w:val="hybridMultilevel"/>
+    <w:tmpl w:val="9DE015A6"/>
+    <w:lvl w:ilvl="0" w:tplc="08160001">
+      <w:start w:val="1"/>
+      <w:numFmt w:val="bullet"/>
+      <w:lvlText w:val=""/>
+      <w:lvlJc w:val="left"/>
+      <w:pPr>
+        <w:ind w:left="720" w:hanging="360"/>
+      </w:pPr>
+      <w:rPr>
+        <w:rFonts w:ascii="Symbol" w:hAnsi="Symbol" w:hint="default"/>
+      </w:rPr>
+    </w:lvl>
+    <w:lvl w:ilvl="1" w:tplc="08160003" w:tentative="1">
+      <w:start w:val="1"/>
+      <w:numFmt w:val="bullet"/>
+      <w:lvlText w:val="o"/>
+      <w:lvlJc w:val="left"/>
+      <w:pPr>
+        <w:ind w:left="1440" w:hanging="360"/>
+      </w:pPr>
+      <w:rPr>
+        <w:rFonts w:ascii="Courier New" w:hAnsi="Courier New" w:cs="Courier New" w:hint="default"/>
+      </w:rPr>
+    </w:lvl>
+    <w:lvl w:ilvl="2" w:tplc="08160005" w:tentative="1">
+      <w:start w:val="1"/>
+      <w:numFmt w:val="bullet"/>
+      <w:lvlText w:val=""/>
+      <w:lvlJc w:val="left"/>
+      <w:pPr>
+        <w:ind w:left="2160" w:hanging="360"/>
+      </w:pPr>
+      <w:rPr>
+        <w:rFonts w:ascii="Wingdings" w:hAnsi="Wingdings" w:hint="default"/>
+      </w:rPr>
+    </w:lvl>
+    <w:lvl w:ilvl="3" w:tplc="08160001" w:tentative="1">
+      <w:start w:val="1"/>
+      <w:numFmt w:val="bullet"/>
+      <w:lvlText w:val=""/>
+      <w:lvlJc w:val="left"/>
+      <w:pPr>
+        <w:ind w:left="2880" w:hanging="360"/>
+      </w:pPr>
+      <w:rPr>
+        <w:rFonts w:ascii="Symbol" w:hAnsi="Symbol" w:hint="default"/>
+      </w:rPr>
+    </w:lvl>
+    <w:lvl w:ilvl="4" w:tplc="08160003" w:tentative="1">
+      <w:start w:val="1"/>
+      <w:numFmt w:val="bullet"/>
+      <w:lvlText w:val="o"/>
+      <w:lvlJc w:val="left"/>
+      <w:pPr>
+        <w:ind w:left="3600" w:hanging="360"/>
+      </w:pPr>
+      <w:rPr>
+        <w:rFonts w:ascii="Courier New" w:hAnsi="Courier New" w:cs="Courier New" w:hint="default"/>
+      </w:rPr>
+    </w:lvl>
+    <w:lvl w:ilvl="5" w:tplc="08160005" w:tentative="1">
+      <w:start w:val="1"/>
+      <w:numFmt w:val="bullet"/>
+      <w:lvlText w:val=""/>
+      <w:lvlJc w:val="left"/>
+      <w:pPr>
+        <w:ind w:left="4320" w:hanging="360"/>
+      </w:pPr>
+      <w:rPr>
+        <w:rFonts w:ascii="Wingdings" w:hAnsi="Wingdings" w:hint="default"/>
+      </w:rPr>
+    </w:lvl>
+    <w:lvl w:ilvl="6" w:tplc="08160001" w:tentative="1">
+      <w:start w:val="1"/>
+      <w:numFmt w:val="bullet"/>
+      <w:lvlText w:val=""/>
+      <w:lvlJc w:val="left"/>
+      <w:pPr>
+        <w:ind w:left="5040" w:hanging="360"/>
+      </w:pPr>
+      <w:rPr>
+        <w:rFonts w:ascii="Symbol" w:hAnsi="Symbol" w:hint="default"/>
+      </w:rPr>
+    </w:lvl>
+    <w:lvl w:ilvl="7" w:tplc="08160003" w:tentative="1">
+      <w:start w:val="1"/>
+      <w:numFmt w:val="bullet"/>
+      <w:lvlText w:val="o"/>
+      <w:lvlJc w:val="left"/>
+      <w:pPr>
+        <w:ind w:left="5760" w:hanging="360"/>
+      </w:pPr>
+      <w:rPr>
+        <w:rFonts w:ascii="Courier New" w:hAnsi="Courier New" w:cs="Courier New" w:hint="default"/>
+      </w:rPr>
+    </w:lvl>
+    <w:lvl w:ilvl="8" w:tplc="08160005" w:tentative="1">
+      <w:start w:val="1"/>
+      <w:numFmt w:val="bullet"/>
+      <w:lvlText w:val=""/>
+      <w:lvlJc w:val="left"/>
+      <w:pPr>
+        <w:ind w:left="6480" w:hanging="360"/>
+      </w:pPr>
+      <w:rPr>
+        <w:rFonts w:ascii="Wingdings" w:hAnsi="Wingdings" w:hint="default"/>
+      </w:rPr>
+    </w:lvl>
+  </w:abstractNum>
+  <w:abstractNum w:abstractNumId="16" w15:restartNumberingAfterBreak="0">
+    <w:nsid w:val="4A7108AB"/>
+    <w:multiLevelType w:val="hybridMultilevel"/>
+    <w:tmpl w:val="B5700400"/>
+    <w:lvl w:ilvl="0" w:tplc="DAE0428E">
+      <w:start w:val="1"/>
+      <w:numFmt w:val="decimal"/>
+      <w:lvlText w:val="%1)"/>
+      <w:lvlJc w:val="left"/>
+      <w:pPr>
+        <w:ind w:left="720" w:hanging="360"/>
+      </w:pPr>
+      <w:rPr>
+        <w:rFonts w:hint="default"/>
+      </w:rPr>
+    </w:lvl>
+    <w:lvl w:ilvl="1" w:tplc="08160019" w:tentative="1">
+      <w:start w:val="1"/>
+      <w:numFmt w:val="lowerLetter"/>
+      <w:lvlText w:val="%2."/>
+      <w:lvlJc w:val="left"/>
+      <w:pPr>
+        <w:ind w:left="1440" w:hanging="360"/>
+      </w:pPr>
+    </w:lvl>
+    <w:lvl w:ilvl="2" w:tplc="0816001B" w:tentative="1">
+      <w:start w:val="1"/>
+      <w:numFmt w:val="lowerRoman"/>
+      <w:lvlText w:val="%3."/>
+      <w:lvlJc w:val="right"/>
+      <w:pPr>
+        <w:ind w:left="2160" w:hanging="180"/>
+      </w:pPr>
+    </w:lvl>
+    <w:lvl w:ilvl="3" w:tplc="0816000F" w:tentative="1">
+      <w:start w:val="1"/>
+      <w:numFmt w:val="decimal"/>
+      <w:lvlText w:val="%4."/>
+      <w:lvlJc w:val="left"/>
+      <w:pPr>
+        <w:ind w:left="2880" w:hanging="360"/>
+      </w:pPr>
+    </w:lvl>
+    <w:lvl w:ilvl="4" w:tplc="08160019" w:tentative="1">
+      <w:start w:val="1"/>
+      <w:numFmt w:val="lowerLetter"/>
+      <w:lvlText w:val="%5."/>
+      <w:lvlJc w:val="left"/>
+      <w:pPr>
+        <w:ind w:left="3600" w:hanging="360"/>
+      </w:pPr>
+    </w:lvl>
+    <w:lvl w:ilvl="5" w:tplc="0816001B" w:tentative="1">
+      <w:start w:val="1"/>
+      <w:numFmt w:val="lowerRoman"/>
+      <w:lvlText w:val="%6."/>
+      <w:lvlJc w:val="right"/>
+      <w:pPr>
+        <w:ind w:left="4320" w:hanging="180"/>
+      </w:pPr>
+    </w:lvl>
+    <w:lvl w:ilvl="6" w:tplc="0816000F" w:tentative="1">
+      <w:start w:val="1"/>
+      <w:numFmt w:val="decimal"/>
+      <w:lvlText w:val="%7."/>
+      <w:lvlJc w:val="left"/>
+      <w:pPr>
+        <w:ind w:left="5040" w:hanging="360"/>
+      </w:pPr>
+    </w:lvl>
+    <w:lvl w:ilvl="7" w:tplc="08160019" w:tentative="1">
+      <w:start w:val="1"/>
+      <w:numFmt w:val="lowerLetter"/>
+      <w:lvlText w:val="%8."/>
+      <w:lvlJc w:val="left"/>
+      <w:pPr>
+        <w:ind w:left="5760" w:hanging="360"/>
+      </w:pPr>
+    </w:lvl>
+    <w:lvl w:ilvl="8" w:tplc="0816001B" w:tentative="1">
+      <w:start w:val="1"/>
+      <w:numFmt w:val="lowerRoman"/>
+      <w:lvlText w:val="%9."/>
+      <w:lvlJc w:val="right"/>
+      <w:pPr>
+        <w:ind w:left="6480" w:hanging="180"/>
+      </w:pPr>
+    </w:lvl>
+  </w:abstractNum>
+  <w:abstractNum w:abstractNumId="17" w15:restartNumberingAfterBreak="0">
+    <w:nsid w:val="4CF7636C"/>
+    <w:multiLevelType w:val="hybridMultilevel"/>
+    <w:tmpl w:val="90F4870A"/>
+    <w:lvl w:ilvl="0" w:tplc="35EAAD9A">
+      <w:start w:val="1"/>
+      <w:numFmt w:val="decimal"/>
+      <w:lvlText w:val="%1)"/>
+      <w:lvlJc w:val="left"/>
+      <w:pPr>
+        <w:ind w:left="720" w:hanging="360"/>
+      </w:pPr>
+      <w:rPr>
+        <w:rFonts w:hint="default"/>
+      </w:rPr>
+    </w:lvl>
+    <w:lvl w:ilvl="1" w:tplc="08160019" w:tentative="1">
+      <w:start w:val="1"/>
+      <w:numFmt w:val="lowerLetter"/>
+      <w:lvlText w:val="%2."/>
+      <w:lvlJc w:val="left"/>
+      <w:pPr>
+        <w:ind w:left="1440" w:hanging="360"/>
+      </w:pPr>
+    </w:lvl>
+    <w:lvl w:ilvl="2" w:tplc="0816001B" w:tentative="1">
+      <w:start w:val="1"/>
+      <w:numFmt w:val="lowerRoman"/>
+      <w:lvlText w:val="%3."/>
+      <w:lvlJc w:val="right"/>
+      <w:pPr>
+        <w:ind w:left="2160" w:hanging="180"/>
+      </w:pPr>
+    </w:lvl>
+    <w:lvl w:ilvl="3" w:tplc="0816000F" w:tentative="1">
+      <w:start w:val="1"/>
+      <w:numFmt w:val="decimal"/>
+      <w:lvlText w:val="%4."/>
+      <w:lvlJc w:val="left"/>
+      <w:pPr>
+        <w:ind w:left="2880" w:hanging="360"/>
+      </w:pPr>
+    </w:lvl>
+    <w:lvl w:ilvl="4" w:tplc="08160019" w:tentative="1">
+      <w:start w:val="1"/>
+      <w:numFmt w:val="lowerLetter"/>
+      <w:lvlText w:val="%5."/>
+      <w:lvlJc w:val="left"/>
+      <w:pPr>
+        <w:ind w:left="3600" w:hanging="360"/>
+      </w:pPr>
+    </w:lvl>
+    <w:lvl w:ilvl="5" w:tplc="0816001B" w:tentative="1">
+      <w:start w:val="1"/>
+      <w:numFmt w:val="lowerRoman"/>
+      <w:lvlText w:val="%6."/>
+      <w:lvlJc w:val="right"/>
+      <w:pPr>
+        <w:ind w:left="4320" w:hanging="180"/>
+      </w:pPr>
+    </w:lvl>
+    <w:lvl w:ilvl="6" w:tplc="0816000F" w:tentative="1">
+      <w:start w:val="1"/>
+      <w:numFmt w:val="decimal"/>
+      <w:lvlText w:val="%7."/>
+      <w:lvlJc w:val="left"/>
+      <w:pPr>
+        <w:ind w:left="5040" w:hanging="360"/>
+      </w:pPr>
+    </w:lvl>
+    <w:lvl w:ilvl="7" w:tplc="08160019" w:tentative="1">
+      <w:start w:val="1"/>
+      <w:numFmt w:val="lowerLetter"/>
+      <w:lvlText w:val="%8."/>
+      <w:lvlJc w:val="left"/>
+      <w:pPr>
+        <w:ind w:left="5760" w:hanging="360"/>
+      </w:pPr>
+    </w:lvl>
+    <w:lvl w:ilvl="8" w:tplc="0816001B" w:tentative="1">
+      <w:start w:val="1"/>
+      <w:numFmt w:val="lowerRoman"/>
+      <w:lvlText w:val="%9."/>
+      <w:lvlJc w:val="right"/>
+      <w:pPr>
+        <w:ind w:left="6480" w:hanging="180"/>
+      </w:pPr>
+    </w:lvl>
+  </w:abstractNum>
+  <w:abstractNum w:abstractNumId="18" w15:restartNumberingAfterBreak="0">
+    <w:nsid w:val="4E0A1494"/>
+    <w:multiLevelType w:val="multilevel"/>
+    <w:tmpl w:val="6582B77A"/>
+    <w:lvl w:ilvl="0">
+      <w:start w:val="1"/>
+      <w:numFmt w:val="decimal"/>
+      <w:lvlText w:val="%1"/>
+      <w:lvlJc w:val="left"/>
+      <w:pPr>
+        <w:ind w:left="360" w:hanging="360"/>
+      </w:pPr>
+      <w:rPr>
+        <w:rFonts w:hint="default"/>
+      </w:rPr>
+    </w:lvl>
+    <w:lvl w:ilvl="1">
+      <w:start w:val="1"/>
+      <w:numFmt w:val="decimal"/>
+      <w:lvlText w:val="%1.%2"/>
+      <w:lvlJc w:val="left"/>
+      <w:pPr>
+        <w:ind w:left="360" w:hanging="360"/>
+      </w:pPr>
+      <w:rPr>
+        <w:rFonts w:hint="default"/>
+      </w:rPr>
+    </w:lvl>
+    <w:lvl w:ilvl="2">
+      <w:start w:val="1"/>
       <w:numFmt w:val="decimal"/>
       <w:lvlText w:val="%1.%2.%3"/>
       <w:lvlJc w:val="left"/>
@@ -17448,130 +18917,103 @@
       </w:rPr>
     </w:lvl>
   </w:abstractNum>
-  <w:abstractNum w:abstractNumId="14" w15:restartNumberingAfterBreak="0">
-    <w:nsid w:val="496902F2"/>
+  <w:abstractNum w:abstractNumId="19" w15:restartNumberingAfterBreak="0">
+    <w:nsid w:val="51917073"/>
     <w:multiLevelType w:val="hybridMultilevel"/>
-    <w:tmpl w:val="EA729E46"/>
-    <w:lvl w:ilvl="0" w:tplc="08160001">
-      <w:start w:val="1"/>
-      <w:numFmt w:val="bullet"/>
-      <w:lvlText w:val=""/>
-      <w:lvlJc w:val="left"/>
-      <w:pPr>
-        <w:ind w:left="720" w:hanging="360"/>
-      </w:pPr>
-      <w:rPr>
-        <w:rFonts w:ascii="Symbol" w:hAnsi="Symbol" w:hint="default"/>
-      </w:rPr>
-    </w:lvl>
-    <w:lvl w:ilvl="1" w:tplc="08160003" w:tentative="1">
-      <w:start w:val="1"/>
-      <w:numFmt w:val="bullet"/>
-      <w:lvlText w:val="o"/>
-      <w:lvlJc w:val="left"/>
-      <w:pPr>
-        <w:ind w:left="1440" w:hanging="360"/>
-      </w:pPr>
-      <w:rPr>
-        <w:rFonts w:ascii="Courier New" w:hAnsi="Courier New" w:cs="Courier New" w:hint="default"/>
-      </w:rPr>
-    </w:lvl>
-    <w:lvl w:ilvl="2" w:tplc="08160005" w:tentative="1">
-      <w:start w:val="1"/>
-      <w:numFmt w:val="bullet"/>
-      <w:lvlText w:val=""/>
-      <w:lvlJc w:val="left"/>
-      <w:pPr>
-        <w:ind w:left="2160" w:hanging="360"/>
-      </w:pPr>
-      <w:rPr>
-        <w:rFonts w:ascii="Wingdings" w:hAnsi="Wingdings" w:hint="default"/>
-      </w:rPr>
-    </w:lvl>
-    <w:lvl w:ilvl="3" w:tplc="08160001" w:tentative="1">
-      <w:start w:val="1"/>
-      <w:numFmt w:val="bullet"/>
-      <w:lvlText w:val=""/>
-      <w:lvlJc w:val="left"/>
-      <w:pPr>
-        <w:ind w:left="2880" w:hanging="360"/>
-      </w:pPr>
-      <w:rPr>
-        <w:rFonts w:ascii="Symbol" w:hAnsi="Symbol" w:hint="default"/>
-      </w:rPr>
-    </w:lvl>
-    <w:lvl w:ilvl="4" w:tplc="08160003" w:tentative="1">
-      <w:start w:val="1"/>
-      <w:numFmt w:val="bullet"/>
-      <w:lvlText w:val="o"/>
-      <w:lvlJc w:val="left"/>
-      <w:pPr>
-        <w:ind w:left="3600" w:hanging="360"/>
-      </w:pPr>
-      <w:rPr>
-        <w:rFonts w:ascii="Courier New" w:hAnsi="Courier New" w:cs="Courier New" w:hint="default"/>
-      </w:rPr>
-    </w:lvl>
-    <w:lvl w:ilvl="5" w:tplc="08160005" w:tentative="1">
-      <w:start w:val="1"/>
-      <w:numFmt w:val="bullet"/>
-      <w:lvlText w:val=""/>
-      <w:lvlJc w:val="left"/>
-      <w:pPr>
-        <w:ind w:left="4320" w:hanging="360"/>
-      </w:pPr>
-      <w:rPr>
-        <w:rFonts w:ascii="Wingdings" w:hAnsi="Wingdings" w:hint="default"/>
-      </w:rPr>
-    </w:lvl>
-    <w:lvl w:ilvl="6" w:tplc="08160001" w:tentative="1">
-      <w:start w:val="1"/>
-      <w:numFmt w:val="bullet"/>
-      <w:lvlText w:val=""/>
-      <w:lvlJc w:val="left"/>
-      <w:pPr>
-        <w:ind w:left="5040" w:hanging="360"/>
-      </w:pPr>
-      <w:rPr>
-        <w:rFonts w:ascii="Symbol" w:hAnsi="Symbol" w:hint="default"/>
-      </w:rPr>
-    </w:lvl>
-    <w:lvl w:ilvl="7" w:tplc="08160003" w:tentative="1">
-      <w:start w:val="1"/>
-      <w:numFmt w:val="bullet"/>
-      <w:lvlText w:val="o"/>
-      <w:lvlJc w:val="left"/>
-      <w:pPr>
-        <w:ind w:left="5760" w:hanging="360"/>
-      </w:pPr>
-      <w:rPr>
-        <w:rFonts w:ascii="Courier New" w:hAnsi="Courier New" w:cs="Courier New" w:hint="default"/>
-      </w:rPr>
-    </w:lvl>
-    <w:lvl w:ilvl="8" w:tplc="08160005" w:tentative="1">
-      <w:start w:val="1"/>
-      <w:numFmt w:val="bullet"/>
-      <w:lvlText w:val=""/>
-      <w:lvlJc w:val="left"/>
-      <w:pPr>
-        <w:ind w:left="6480" w:hanging="360"/>
-      </w:pPr>
-      <w:rPr>
-        <w:rFonts w:ascii="Wingdings" w:hAnsi="Wingdings" w:hint="default"/>
-      </w:rPr>
-    </w:lvl>
-  </w:abstractNum>
-  <w:abstractNum w:abstractNumId="15" w15:restartNumberingAfterBreak="0">
-    <w:nsid w:val="4A7108AB"/>
-    <w:multiLevelType w:val="hybridMultilevel"/>
-    <w:tmpl w:val="B5700400"/>
-    <w:lvl w:ilvl="0" w:tplc="DAE0428E">
+    <w:tmpl w:val="9D2AC2B2"/>
+    <w:lvl w:ilvl="0" w:tplc="08160011">
       <w:start w:val="1"/>
       <w:numFmt w:val="decimal"/>
       <w:lvlText w:val="%1)"/>
       <w:lvlJc w:val="left"/>
       <w:pPr>
-        <w:ind w:left="720" w:hanging="360"/>
+        <w:ind w:left="1512" w:hanging="360"/>
+      </w:pPr>
+    </w:lvl>
+    <w:lvl w:ilvl="1" w:tplc="08160019" w:tentative="1">
+      <w:start w:val="1"/>
+      <w:numFmt w:val="lowerLetter"/>
+      <w:lvlText w:val="%2."/>
+      <w:lvlJc w:val="left"/>
+      <w:pPr>
+        <w:ind w:left="2232" w:hanging="360"/>
+      </w:pPr>
+    </w:lvl>
+    <w:lvl w:ilvl="2" w:tplc="0816001B" w:tentative="1">
+      <w:start w:val="1"/>
+      <w:numFmt w:val="lowerRoman"/>
+      <w:lvlText w:val="%3."/>
+      <w:lvlJc w:val="right"/>
+      <w:pPr>
+        <w:ind w:left="2952" w:hanging="180"/>
+      </w:pPr>
+    </w:lvl>
+    <w:lvl w:ilvl="3" w:tplc="0816000F" w:tentative="1">
+      <w:start w:val="1"/>
+      <w:numFmt w:val="decimal"/>
+      <w:lvlText w:val="%4."/>
+      <w:lvlJc w:val="left"/>
+      <w:pPr>
+        <w:ind w:left="3672" w:hanging="360"/>
+      </w:pPr>
+    </w:lvl>
+    <w:lvl w:ilvl="4" w:tplc="08160019" w:tentative="1">
+      <w:start w:val="1"/>
+      <w:numFmt w:val="lowerLetter"/>
+      <w:lvlText w:val="%5."/>
+      <w:lvlJc w:val="left"/>
+      <w:pPr>
+        <w:ind w:left="4392" w:hanging="360"/>
+      </w:pPr>
+    </w:lvl>
+    <w:lvl w:ilvl="5" w:tplc="0816001B" w:tentative="1">
+      <w:start w:val="1"/>
+      <w:numFmt w:val="lowerRoman"/>
+      <w:lvlText w:val="%6."/>
+      <w:lvlJc w:val="right"/>
+      <w:pPr>
+        <w:ind w:left="5112" w:hanging="180"/>
+      </w:pPr>
+    </w:lvl>
+    <w:lvl w:ilvl="6" w:tplc="0816000F" w:tentative="1">
+      <w:start w:val="1"/>
+      <w:numFmt w:val="decimal"/>
+      <w:lvlText w:val="%7."/>
+      <w:lvlJc w:val="left"/>
+      <w:pPr>
+        <w:ind w:left="5832" w:hanging="360"/>
+      </w:pPr>
+    </w:lvl>
+    <w:lvl w:ilvl="7" w:tplc="08160019" w:tentative="1">
+      <w:start w:val="1"/>
+      <w:numFmt w:val="lowerLetter"/>
+      <w:lvlText w:val="%8."/>
+      <w:lvlJc w:val="left"/>
+      <w:pPr>
+        <w:ind w:left="6552" w:hanging="360"/>
+      </w:pPr>
+    </w:lvl>
+    <w:lvl w:ilvl="8" w:tplc="0816001B" w:tentative="1">
+      <w:start w:val="1"/>
+      <w:numFmt w:val="lowerRoman"/>
+      <w:lvlText w:val="%9."/>
+      <w:lvlJc w:val="right"/>
+      <w:pPr>
+        <w:ind w:left="7272" w:hanging="180"/>
+      </w:pPr>
+    </w:lvl>
+  </w:abstractNum>
+  <w:abstractNum w:abstractNumId="20" w15:restartNumberingAfterBreak="0">
+    <w:nsid w:val="571E6EF0"/>
+    <w:multiLevelType w:val="hybridMultilevel"/>
+    <w:tmpl w:val="B534FAA0"/>
+    <w:lvl w:ilvl="0" w:tplc="7FD0C06E">
+      <w:start w:val="1"/>
+      <w:numFmt w:val="decimal"/>
+      <w:lvlText w:val="%1)"/>
+      <w:lvlJc w:val="left"/>
+      <w:pPr>
+        <w:ind w:left="1065" w:hanging="360"/>
       </w:pPr>
       <w:rPr>
         <w:rFonts w:hint="default"/>
@@ -17583,7 +19025,7 @@
       <w:lvlText w:val="%2."/>
       <w:lvlJc w:val="left"/>
       <w:pPr>
-        <w:ind w:left="1440" w:hanging="360"/>
+        <w:ind w:left="1785" w:hanging="360"/>
       </w:pPr>
     </w:lvl>
     <w:lvl w:ilvl="2" w:tplc="0816001B" w:tentative="1">
@@ -17592,7 +19034,7 @@
       <w:lvlText w:val="%3."/>
       <w:lvlJc w:val="right"/>
       <w:pPr>
-        <w:ind w:left="2160" w:hanging="180"/>
+        <w:ind w:left="2505" w:hanging="180"/>
       </w:pPr>
     </w:lvl>
     <w:lvl w:ilvl="3" w:tplc="0816000F" w:tentative="1">
@@ -17601,7 +19043,7 @@
       <w:lvlText w:val="%4."/>
       <w:lvlJc w:val="left"/>
       <w:pPr>
-        <w:ind w:left="2880" w:hanging="360"/>
+        <w:ind w:left="3225" w:hanging="360"/>
       </w:pPr>
     </w:lvl>
     <w:lvl w:ilvl="4" w:tplc="08160019" w:tentative="1">
@@ -17610,7 +19052,7 @@
       <w:lvlText w:val="%5."/>
       <w:lvlJc w:val="left"/>
       <w:pPr>
-        <w:ind w:left="3600" w:hanging="360"/>
+        <w:ind w:left="3945" w:hanging="360"/>
       </w:pPr>
     </w:lvl>
     <w:lvl w:ilvl="5" w:tplc="0816001B" w:tentative="1">
@@ -17619,7 +19061,7 @@
       <w:lvlText w:val="%6."/>
       <w:lvlJc w:val="right"/>
       <w:pPr>
-        <w:ind w:left="4320" w:hanging="180"/>
+        <w:ind w:left="4665" w:hanging="180"/>
       </w:pPr>
     </w:lvl>
     <w:lvl w:ilvl="6" w:tplc="0816000F" w:tentative="1">
@@ -17628,7 +19070,7 @@
       <w:lvlText w:val="%7."/>
       <w:lvlJc w:val="left"/>
       <w:pPr>
-        <w:ind w:left="5040" w:hanging="360"/>
+        <w:ind w:left="5385" w:hanging="360"/>
       </w:pPr>
     </w:lvl>
     <w:lvl w:ilvl="7" w:tplc="08160019" w:tentative="1">
@@ -17637,7 +19079,7 @@
       <w:lvlText w:val="%8."/>
       <w:lvlJc w:val="left"/>
       <w:pPr>
-        <w:ind w:left="5760" w:hanging="360"/>
+        <w:ind w:left="6105" w:hanging="360"/>
       </w:pPr>
     </w:lvl>
     <w:lvl w:ilvl="8" w:tplc="0816001B" w:tentative="1">
@@ -17646,15 +19088,15 @@
       <w:lvlText w:val="%9."/>
       <w:lvlJc w:val="right"/>
       <w:pPr>
-        <w:ind w:left="6480" w:hanging="180"/>
+        <w:ind w:left="6825" w:hanging="180"/>
       </w:pPr>
     </w:lvl>
   </w:abstractNum>
-  <w:abstractNum w:abstractNumId="16" w15:restartNumberingAfterBreak="0">
-    <w:nsid w:val="4CF7636C"/>
+  <w:abstractNum w:abstractNumId="21" w15:restartNumberingAfterBreak="0">
+    <w:nsid w:val="72975C23"/>
     <w:multiLevelType w:val="hybridMultilevel"/>
-    <w:tmpl w:val="90F4870A"/>
-    <w:lvl w:ilvl="0" w:tplc="35EAAD9A">
+    <w:tmpl w:val="40381E58"/>
+    <w:lvl w:ilvl="0" w:tplc="79E8176E">
       <w:start w:val="1"/>
       <w:numFmt w:val="decimal"/>
       <w:lvlText w:val="%1)"/>
@@ -17739,384 +19181,7 @@
       </w:pPr>
     </w:lvl>
   </w:abstractNum>
-  <w:abstractNum w:abstractNumId="17" w15:restartNumberingAfterBreak="0">
-    <w:nsid w:val="4E0A1494"/>
-    <w:multiLevelType w:val="multilevel"/>
-    <w:tmpl w:val="6582B77A"/>
-    <w:lvl w:ilvl="0">
-      <w:start w:val="1"/>
-      <w:numFmt w:val="decimal"/>
-      <w:lvlText w:val="%1"/>
-      <w:lvlJc w:val="left"/>
-      <w:pPr>
-        <w:ind w:left="360" w:hanging="360"/>
-      </w:pPr>
-      <w:rPr>
-        <w:rFonts w:hint="default"/>
-      </w:rPr>
-    </w:lvl>
-    <w:lvl w:ilvl="1">
-      <w:start w:val="1"/>
-      <w:numFmt w:val="decimal"/>
-      <w:lvlText w:val="%1.%2"/>
-      <w:lvlJc w:val="left"/>
-      <w:pPr>
-        <w:ind w:left="360" w:hanging="360"/>
-      </w:pPr>
-      <w:rPr>
-        <w:rFonts w:hint="default"/>
-      </w:rPr>
-    </w:lvl>
-    <w:lvl w:ilvl="2">
-      <w:start w:val="1"/>
-      <w:numFmt w:val="decimal"/>
-      <w:lvlText w:val="%1.%2.%3"/>
-      <w:lvlJc w:val="left"/>
-      <w:pPr>
-        <w:ind w:left="720" w:hanging="720"/>
-      </w:pPr>
-      <w:rPr>
-        <w:rFonts w:hint="default"/>
-      </w:rPr>
-    </w:lvl>
-    <w:lvl w:ilvl="3">
-      <w:start w:val="1"/>
-      <w:numFmt w:val="decimal"/>
-      <w:lvlText w:val="%1.%2.%3.%4"/>
-      <w:lvlJc w:val="left"/>
-      <w:pPr>
-        <w:ind w:left="720" w:hanging="720"/>
-      </w:pPr>
-      <w:rPr>
-        <w:rFonts w:hint="default"/>
-      </w:rPr>
-    </w:lvl>
-    <w:lvl w:ilvl="4">
-      <w:start w:val="1"/>
-      <w:numFmt w:val="decimal"/>
-      <w:lvlText w:val="%1.%2.%3.%4.%5"/>
-      <w:lvlJc w:val="left"/>
-      <w:pPr>
-        <w:ind w:left="1080" w:hanging="1080"/>
-      </w:pPr>
-      <w:rPr>
-        <w:rFonts w:hint="default"/>
-      </w:rPr>
-    </w:lvl>
-    <w:lvl w:ilvl="5">
-      <w:start w:val="1"/>
-      <w:numFmt w:val="decimal"/>
-      <w:lvlText w:val="%1.%2.%3.%4.%5.%6"/>
-      <w:lvlJc w:val="left"/>
-      <w:pPr>
-        <w:ind w:left="1080" w:hanging="1080"/>
-      </w:pPr>
-      <w:rPr>
-        <w:rFonts w:hint="default"/>
-      </w:rPr>
-    </w:lvl>
-    <w:lvl w:ilvl="6">
-      <w:start w:val="1"/>
-      <w:numFmt w:val="decimal"/>
-      <w:lvlText w:val="%1.%2.%3.%4.%5.%6.%7"/>
-      <w:lvlJc w:val="left"/>
-      <w:pPr>
-        <w:ind w:left="1440" w:hanging="1440"/>
-      </w:pPr>
-      <w:rPr>
-        <w:rFonts w:hint="default"/>
-      </w:rPr>
-    </w:lvl>
-    <w:lvl w:ilvl="7">
-      <w:start w:val="1"/>
-      <w:numFmt w:val="decimal"/>
-      <w:lvlText w:val="%1.%2.%3.%4.%5.%6.%7.%8"/>
-      <w:lvlJc w:val="left"/>
-      <w:pPr>
-        <w:ind w:left="1440" w:hanging="1440"/>
-      </w:pPr>
-      <w:rPr>
-        <w:rFonts w:hint="default"/>
-      </w:rPr>
-    </w:lvl>
-    <w:lvl w:ilvl="8">
-      <w:start w:val="1"/>
-      <w:numFmt w:val="decimal"/>
-      <w:lvlText w:val="%1.%2.%3.%4.%5.%6.%7.%8.%9"/>
-      <w:lvlJc w:val="left"/>
-      <w:pPr>
-        <w:ind w:left="1440" w:hanging="1440"/>
-      </w:pPr>
-      <w:rPr>
-        <w:rFonts w:hint="default"/>
-      </w:rPr>
-    </w:lvl>
-  </w:abstractNum>
-  <w:abstractNum w:abstractNumId="18" w15:restartNumberingAfterBreak="0">
-    <w:nsid w:val="51917073"/>
-    <w:multiLevelType w:val="hybridMultilevel"/>
-    <w:tmpl w:val="9D2AC2B2"/>
-    <w:lvl w:ilvl="0" w:tplc="08160011">
-      <w:start w:val="1"/>
-      <w:numFmt w:val="decimal"/>
-      <w:lvlText w:val="%1)"/>
-      <w:lvlJc w:val="left"/>
-      <w:pPr>
-        <w:ind w:left="1512" w:hanging="360"/>
-      </w:pPr>
-    </w:lvl>
-    <w:lvl w:ilvl="1" w:tplc="08160019" w:tentative="1">
-      <w:start w:val="1"/>
-      <w:numFmt w:val="lowerLetter"/>
-      <w:lvlText w:val="%2."/>
-      <w:lvlJc w:val="left"/>
-      <w:pPr>
-        <w:ind w:left="2232" w:hanging="360"/>
-      </w:pPr>
-    </w:lvl>
-    <w:lvl w:ilvl="2" w:tplc="0816001B" w:tentative="1">
-      <w:start w:val="1"/>
-      <w:numFmt w:val="lowerRoman"/>
-      <w:lvlText w:val="%3."/>
-      <w:lvlJc w:val="right"/>
-      <w:pPr>
-        <w:ind w:left="2952" w:hanging="180"/>
-      </w:pPr>
-    </w:lvl>
-    <w:lvl w:ilvl="3" w:tplc="0816000F" w:tentative="1">
-      <w:start w:val="1"/>
-      <w:numFmt w:val="decimal"/>
-      <w:lvlText w:val="%4."/>
-      <w:lvlJc w:val="left"/>
-      <w:pPr>
-        <w:ind w:left="3672" w:hanging="360"/>
-      </w:pPr>
-    </w:lvl>
-    <w:lvl w:ilvl="4" w:tplc="08160019" w:tentative="1">
-      <w:start w:val="1"/>
-      <w:numFmt w:val="lowerLetter"/>
-      <w:lvlText w:val="%5."/>
-      <w:lvlJc w:val="left"/>
-      <w:pPr>
-        <w:ind w:left="4392" w:hanging="360"/>
-      </w:pPr>
-    </w:lvl>
-    <w:lvl w:ilvl="5" w:tplc="0816001B" w:tentative="1">
-      <w:start w:val="1"/>
-      <w:numFmt w:val="lowerRoman"/>
-      <w:lvlText w:val="%6."/>
-      <w:lvlJc w:val="right"/>
-      <w:pPr>
-        <w:ind w:left="5112" w:hanging="180"/>
-      </w:pPr>
-    </w:lvl>
-    <w:lvl w:ilvl="6" w:tplc="0816000F" w:tentative="1">
-      <w:start w:val="1"/>
-      <w:numFmt w:val="decimal"/>
-      <w:lvlText w:val="%7."/>
-      <w:lvlJc w:val="left"/>
-      <w:pPr>
-        <w:ind w:left="5832" w:hanging="360"/>
-      </w:pPr>
-    </w:lvl>
-    <w:lvl w:ilvl="7" w:tplc="08160019" w:tentative="1">
-      <w:start w:val="1"/>
-      <w:numFmt w:val="lowerLetter"/>
-      <w:lvlText w:val="%8."/>
-      <w:lvlJc w:val="left"/>
-      <w:pPr>
-        <w:ind w:left="6552" w:hanging="360"/>
-      </w:pPr>
-    </w:lvl>
-    <w:lvl w:ilvl="8" w:tplc="0816001B" w:tentative="1">
-      <w:start w:val="1"/>
-      <w:numFmt w:val="lowerRoman"/>
-      <w:lvlText w:val="%9."/>
-      <w:lvlJc w:val="right"/>
-      <w:pPr>
-        <w:ind w:left="7272" w:hanging="180"/>
-      </w:pPr>
-    </w:lvl>
-  </w:abstractNum>
-  <w:abstractNum w:abstractNumId="19" w15:restartNumberingAfterBreak="0">
-    <w:nsid w:val="571E6EF0"/>
-    <w:multiLevelType w:val="hybridMultilevel"/>
-    <w:tmpl w:val="B534FAA0"/>
-    <w:lvl w:ilvl="0" w:tplc="7FD0C06E">
-      <w:start w:val="1"/>
-      <w:numFmt w:val="decimal"/>
-      <w:lvlText w:val="%1)"/>
-      <w:lvlJc w:val="left"/>
-      <w:pPr>
-        <w:ind w:left="1065" w:hanging="360"/>
-      </w:pPr>
-      <w:rPr>
-        <w:rFonts w:hint="default"/>
-      </w:rPr>
-    </w:lvl>
-    <w:lvl w:ilvl="1" w:tplc="08160019" w:tentative="1">
-      <w:start w:val="1"/>
-      <w:numFmt w:val="lowerLetter"/>
-      <w:lvlText w:val="%2."/>
-      <w:lvlJc w:val="left"/>
-      <w:pPr>
-        <w:ind w:left="1785" w:hanging="360"/>
-      </w:pPr>
-    </w:lvl>
-    <w:lvl w:ilvl="2" w:tplc="0816001B" w:tentative="1">
-      <w:start w:val="1"/>
-      <w:numFmt w:val="lowerRoman"/>
-      <w:lvlText w:val="%3."/>
-      <w:lvlJc w:val="right"/>
-      <w:pPr>
-        <w:ind w:left="2505" w:hanging="180"/>
-      </w:pPr>
-    </w:lvl>
-    <w:lvl w:ilvl="3" w:tplc="0816000F" w:tentative="1">
-      <w:start w:val="1"/>
-      <w:numFmt w:val="decimal"/>
-      <w:lvlText w:val="%4."/>
-      <w:lvlJc w:val="left"/>
-      <w:pPr>
-        <w:ind w:left="3225" w:hanging="360"/>
-      </w:pPr>
-    </w:lvl>
-    <w:lvl w:ilvl="4" w:tplc="08160019" w:tentative="1">
-      <w:start w:val="1"/>
-      <w:numFmt w:val="lowerLetter"/>
-      <w:lvlText w:val="%5."/>
-      <w:lvlJc w:val="left"/>
-      <w:pPr>
-        <w:ind w:left="3945" w:hanging="360"/>
-      </w:pPr>
-    </w:lvl>
-    <w:lvl w:ilvl="5" w:tplc="0816001B" w:tentative="1">
-      <w:start w:val="1"/>
-      <w:numFmt w:val="lowerRoman"/>
-      <w:lvlText w:val="%6."/>
-      <w:lvlJc w:val="right"/>
-      <w:pPr>
-        <w:ind w:left="4665" w:hanging="180"/>
-      </w:pPr>
-    </w:lvl>
-    <w:lvl w:ilvl="6" w:tplc="0816000F" w:tentative="1">
-      <w:start w:val="1"/>
-      <w:numFmt w:val="decimal"/>
-      <w:lvlText w:val="%7."/>
-      <w:lvlJc w:val="left"/>
-      <w:pPr>
-        <w:ind w:left="5385" w:hanging="360"/>
-      </w:pPr>
-    </w:lvl>
-    <w:lvl w:ilvl="7" w:tplc="08160019" w:tentative="1">
-      <w:start w:val="1"/>
-      <w:numFmt w:val="lowerLetter"/>
-      <w:lvlText w:val="%8."/>
-      <w:lvlJc w:val="left"/>
-      <w:pPr>
-        <w:ind w:left="6105" w:hanging="360"/>
-      </w:pPr>
-    </w:lvl>
-    <w:lvl w:ilvl="8" w:tplc="0816001B" w:tentative="1">
-      <w:start w:val="1"/>
-      <w:numFmt w:val="lowerRoman"/>
-      <w:lvlText w:val="%9."/>
-      <w:lvlJc w:val="right"/>
-      <w:pPr>
-        <w:ind w:left="6825" w:hanging="180"/>
-      </w:pPr>
-    </w:lvl>
-  </w:abstractNum>
-  <w:abstractNum w:abstractNumId="20" w15:restartNumberingAfterBreak="0">
-    <w:nsid w:val="72975C23"/>
-    <w:multiLevelType w:val="hybridMultilevel"/>
-    <w:tmpl w:val="40381E58"/>
-    <w:lvl w:ilvl="0" w:tplc="79E8176E">
-      <w:start w:val="1"/>
-      <w:numFmt w:val="decimal"/>
-      <w:lvlText w:val="%1)"/>
-      <w:lvlJc w:val="left"/>
-      <w:pPr>
-        <w:ind w:left="720" w:hanging="360"/>
-      </w:pPr>
-      <w:rPr>
-        <w:rFonts w:hint="default"/>
-      </w:rPr>
-    </w:lvl>
-    <w:lvl w:ilvl="1" w:tplc="08160019" w:tentative="1">
-      <w:start w:val="1"/>
-      <w:numFmt w:val="lowerLetter"/>
-      <w:lvlText w:val="%2."/>
-      <w:lvlJc w:val="left"/>
-      <w:pPr>
-        <w:ind w:left="1440" w:hanging="360"/>
-      </w:pPr>
-    </w:lvl>
-    <w:lvl w:ilvl="2" w:tplc="0816001B" w:tentative="1">
-      <w:start w:val="1"/>
-      <w:numFmt w:val="lowerRoman"/>
-      <w:lvlText w:val="%3."/>
-      <w:lvlJc w:val="right"/>
-      <w:pPr>
-        <w:ind w:left="2160" w:hanging="180"/>
-      </w:pPr>
-    </w:lvl>
-    <w:lvl w:ilvl="3" w:tplc="0816000F" w:tentative="1">
-      <w:start w:val="1"/>
-      <w:numFmt w:val="decimal"/>
-      <w:lvlText w:val="%4."/>
-      <w:lvlJc w:val="left"/>
-      <w:pPr>
-        <w:ind w:left="2880" w:hanging="360"/>
-      </w:pPr>
-    </w:lvl>
-    <w:lvl w:ilvl="4" w:tplc="08160019" w:tentative="1">
-      <w:start w:val="1"/>
-      <w:numFmt w:val="lowerLetter"/>
-      <w:lvlText w:val="%5."/>
-      <w:lvlJc w:val="left"/>
-      <w:pPr>
-        <w:ind w:left="3600" w:hanging="360"/>
-      </w:pPr>
-    </w:lvl>
-    <w:lvl w:ilvl="5" w:tplc="0816001B" w:tentative="1">
-      <w:start w:val="1"/>
-      <w:numFmt w:val="lowerRoman"/>
-      <w:lvlText w:val="%6."/>
-      <w:lvlJc w:val="right"/>
-      <w:pPr>
-        <w:ind w:left="4320" w:hanging="180"/>
-      </w:pPr>
-    </w:lvl>
-    <w:lvl w:ilvl="6" w:tplc="0816000F" w:tentative="1">
-      <w:start w:val="1"/>
-      <w:numFmt w:val="decimal"/>
-      <w:lvlText w:val="%7."/>
-      <w:lvlJc w:val="left"/>
-      <w:pPr>
-        <w:ind w:left="5040" w:hanging="360"/>
-      </w:pPr>
-    </w:lvl>
-    <w:lvl w:ilvl="7" w:tplc="08160019" w:tentative="1">
-      <w:start w:val="1"/>
-      <w:numFmt w:val="lowerLetter"/>
-      <w:lvlText w:val="%8."/>
-      <w:lvlJc w:val="left"/>
-      <w:pPr>
-        <w:ind w:left="5760" w:hanging="360"/>
-      </w:pPr>
-    </w:lvl>
-    <w:lvl w:ilvl="8" w:tplc="0816001B" w:tentative="1">
-      <w:start w:val="1"/>
-      <w:numFmt w:val="lowerRoman"/>
-      <w:lvlText w:val="%9."/>
-      <w:lvlJc w:val="right"/>
-      <w:pPr>
-        <w:ind w:left="6480" w:hanging="180"/>
-      </w:pPr>
-    </w:lvl>
-  </w:abstractNum>
-  <w:abstractNum w:abstractNumId="21" w15:restartNumberingAfterBreak="0">
+  <w:abstractNum w:abstractNumId="22" w15:restartNumberingAfterBreak="0">
     <w:nsid w:val="7DBD7D01"/>
     <w:multiLevelType w:val="hybridMultilevel"/>
     <w:tmpl w:val="B05898FC"/>
@@ -18203,28 +19268,28 @@
     </w:lvl>
   </w:abstractNum>
   <w:num w:numId="1" w16cid:durableId="766074681">
-    <w:abstractNumId w:val="14"/>
+    <w:abstractNumId w:val="15"/>
   </w:num>
   <w:num w:numId="2" w16cid:durableId="556627622">
     <w:abstractNumId w:val="8"/>
   </w:num>
   <w:num w:numId="3" w16cid:durableId="801267689">
-    <w:abstractNumId w:val="17"/>
+    <w:abstractNumId w:val="18"/>
   </w:num>
   <w:num w:numId="4" w16cid:durableId="223953144">
-    <w:abstractNumId w:val="20"/>
+    <w:abstractNumId w:val="21"/>
   </w:num>
   <w:num w:numId="5" w16cid:durableId="737437986">
     <w:abstractNumId w:val="6"/>
   </w:num>
   <w:num w:numId="6" w16cid:durableId="1505434499">
-    <w:abstractNumId w:val="11"/>
+    <w:abstractNumId w:val="12"/>
   </w:num>
   <w:num w:numId="7" w16cid:durableId="1947302243">
     <w:abstractNumId w:val="2"/>
   </w:num>
   <w:num w:numId="8" w16cid:durableId="1748847262">
-    <w:abstractNumId w:val="11"/>
+    <w:abstractNumId w:val="12"/>
     <w:lvlOverride w:ilvl="0">
       <w:lvl w:ilvl="0">
         <w:start w:val="1"/>
@@ -18353,7 +19418,7 @@
     </w:lvlOverride>
   </w:num>
   <w:num w:numId="9" w16cid:durableId="898782720">
-    <w:abstractNumId w:val="11"/>
+    <w:abstractNumId w:val="12"/>
     <w:lvlOverride w:ilvl="0">
       <w:lvl w:ilvl="0">
         <w:start w:val="1"/>
@@ -18482,13 +19547,13 @@
     </w:lvlOverride>
   </w:num>
   <w:num w:numId="10" w16cid:durableId="1307516594">
-    <w:abstractNumId w:val="18"/>
+    <w:abstractNumId w:val="19"/>
   </w:num>
   <w:num w:numId="11" w16cid:durableId="1148128512">
-    <w:abstractNumId w:val="21"/>
+    <w:abstractNumId w:val="22"/>
   </w:num>
   <w:num w:numId="12" w16cid:durableId="553928762">
-    <w:abstractNumId w:val="10"/>
+    <w:abstractNumId w:val="11"/>
   </w:num>
   <w:num w:numId="13" w16cid:durableId="50538078">
     <w:abstractNumId w:val="5"/>
@@ -18497,7 +19562,7 @@
     <w:abstractNumId w:val="0"/>
   </w:num>
   <w:num w:numId="15" w16cid:durableId="1249071214">
-    <w:abstractNumId w:val="19"/>
+    <w:abstractNumId w:val="20"/>
   </w:num>
   <w:num w:numId="16" w16cid:durableId="1035501306">
     <w:abstractNumId w:val="3"/>
@@ -18506,25 +19571,28 @@
     <w:abstractNumId w:val="4"/>
   </w:num>
   <w:num w:numId="18" w16cid:durableId="1619486500">
-    <w:abstractNumId w:val="16"/>
+    <w:abstractNumId w:val="17"/>
   </w:num>
   <w:num w:numId="19" w16cid:durableId="854927823">
     <w:abstractNumId w:val="1"/>
   </w:num>
   <w:num w:numId="20" w16cid:durableId="2047100971">
-    <w:abstractNumId w:val="15"/>
+    <w:abstractNumId w:val="16"/>
   </w:num>
   <w:num w:numId="21" w16cid:durableId="2080514642">
     <w:abstractNumId w:val="7"/>
   </w:num>
   <w:num w:numId="22" w16cid:durableId="584849816">
-    <w:abstractNumId w:val="12"/>
+    <w:abstractNumId w:val="13"/>
   </w:num>
   <w:num w:numId="23" w16cid:durableId="1220484498">
     <w:abstractNumId w:val="9"/>
   </w:num>
   <w:num w:numId="24" w16cid:durableId="1143692972">
-    <w:abstractNumId w:val="13"/>
+    <w:abstractNumId w:val="14"/>
+  </w:num>
+  <w:num w:numId="25" w16cid:durableId="671221700">
+    <w:abstractNumId w:val="10"/>
   </w:num>
 </w:numbering>
 </file>
@@ -18927,7 +19995,7 @@
   <w:style w:type="paragraph" w:default="1" w:styleId="Normal">
     <w:name w:val="Normal"/>
     <w:qFormat/>
-    <w:rsid w:val="00673AB3"/>
+    <w:rsid w:val="00BB58B3"/>
   </w:style>
   <w:style w:type="character" w:default="1" w:styleId="Fontepargpadro">
     <w:name w:val="Default Paragraph Font"/>
@@ -19385,25 +20453,10 @@
 </file>
 
 <file path=customXml/item1.xml><?xml version="1.0" encoding="utf-8"?>
-<?mso-contentType ?>
-<FormTemplates xmlns="http://schemas.microsoft.com/sharepoint/v3/contenttype/forms">
-  <Display>DocumentLibraryForm</Display>
-  <Edit>DocumentLibraryForm</Edit>
-  <New>DocumentLibraryForm</New>
-</FormTemplates>
+<b:Sources xmlns:b="http://schemas.openxmlformats.org/officeDocument/2006/bibliography" xmlns="http://schemas.openxmlformats.org/officeDocument/2006/bibliography" SelectedStyle="\APASixthEditionOfficeOnline.xsl" StyleName="APA" Version="6"/>
 </file>
 
 <file path=customXml/item2.xml><?xml version="1.0" encoding="utf-8"?>
-<b:Sources xmlns:b="http://schemas.openxmlformats.org/officeDocument/2006/bibliography" xmlns="http://schemas.openxmlformats.org/officeDocument/2006/bibliography" SelectedStyle="\APASixthEditionOfficeOnline.xsl" StyleName="APA" Version="6"/>
-</file>
-
-<file path=customXml/item3.xml><?xml version="1.0" encoding="utf-8"?>
-<p:properties xmlns:p="http://schemas.microsoft.com/office/2006/metadata/properties" xmlns:xsi="http://www.w3.org/2001/XMLSchema-instance" xmlns:pc="http://schemas.microsoft.com/office/infopath/2007/PartnerControls">
-  <documentManagement/>
-</p:properties>
-</file>
-
-<file path=customXml/item4.xml><?xml version="1.0" encoding="utf-8"?>
 <ct:contentTypeSchema xmlns:ct="http://schemas.microsoft.com/office/2006/metadata/contentType" xmlns:ma="http://schemas.microsoft.com/office/2006/metadata/properties/metaAttributes" ct:_="" ma:_="" ma:contentTypeName="Document" ma:contentTypeID="0x0101009366B3FC9A169243BCA8C2632C7B687E" ma:contentTypeVersion="7" ma:contentTypeDescription="Create a new document." ma:contentTypeScope="" ma:versionID="115eb54e194a801c3496c1fc552d5bf1">
   <xsd:schema xmlns:xsd="http://www.w3.org/2001/XMLSchema" xmlns:xs="http://www.w3.org/2001/XMLSchema" xmlns:p="http://schemas.microsoft.com/office/2006/metadata/properties" xmlns:ns3="ab7a571d-82dd-4f18-a1fa-8a565efb4e7c" xmlns:ns4="62955f4e-5466-47cc-b89d-b87092d57bc3" targetNamespace="http://schemas.microsoft.com/office/2006/metadata/properties" ma:root="true" ma:fieldsID="08f17afa2cfe2ec7fa1f448f4ec2e5a0" ns3:_="" ns4:_="">
     <xsd:import namespace="ab7a571d-82dd-4f18-a1fa-8a565efb4e7c"/>
@@ -19588,15 +20641,22 @@
 </ct:contentTypeSchema>
 </file>
 
-<file path=customXml/itemProps1.xml><?xml version="1.0" encoding="utf-8"?>
-<ds:datastoreItem xmlns:ds="http://schemas.openxmlformats.org/officeDocument/2006/customXml" ds:itemID="{9CB3DE6A-1B69-4C47-92AD-1F5823BE1E51}">
-  <ds:schemaRefs>
-    <ds:schemaRef ds:uri="http://schemas.microsoft.com/sharepoint/v3/contenttype/forms"/>
-  </ds:schemaRefs>
-</ds:datastoreItem>
+<file path=customXml/item3.xml><?xml version="1.0" encoding="utf-8"?>
+<p:properties xmlns:p="http://schemas.microsoft.com/office/2006/metadata/properties" xmlns:xsi="http://www.w3.org/2001/XMLSchema-instance" xmlns:pc="http://schemas.microsoft.com/office/infopath/2007/PartnerControls">
+  <documentManagement/>
+</p:properties>
 </file>
 
-<file path=customXml/itemProps2.xml><?xml version="1.0" encoding="utf-8"?>
+<file path=customXml/item4.xml><?xml version="1.0" encoding="utf-8"?>
+<?mso-contentType ?>
+<FormTemplates xmlns="http://schemas.microsoft.com/sharepoint/v3/contenttype/forms">
+  <Display>DocumentLibraryForm</Display>
+  <Edit>DocumentLibraryForm</Edit>
+  <New>DocumentLibraryForm</New>
+</FormTemplates>
+</file>
+
+<file path=customXml/itemProps1.xml><?xml version="1.0" encoding="utf-8"?>
 <ds:datastoreItem xmlns:ds="http://schemas.openxmlformats.org/officeDocument/2006/customXml" ds:itemID="{50B9A11C-033D-4BEA-A513-E3C59049468A}">
   <ds:schemaRefs>
     <ds:schemaRef ds:uri="http://schemas.openxmlformats.org/officeDocument/2006/bibliography"/>
@@ -19604,16 +20664,7 @@
 </ds:datastoreItem>
 </file>
 
-<file path=customXml/itemProps3.xml><?xml version="1.0" encoding="utf-8"?>
-<ds:datastoreItem xmlns:ds="http://schemas.openxmlformats.org/officeDocument/2006/customXml" ds:itemID="{2E43DF16-623D-48E8-A688-366489EEF530}">
-  <ds:schemaRefs>
-    <ds:schemaRef ds:uri="http://schemas.microsoft.com/office/2006/metadata/properties"/>
-    <ds:schemaRef ds:uri="http://schemas.microsoft.com/office/infopath/2007/PartnerControls"/>
-  </ds:schemaRefs>
-</ds:datastoreItem>
-</file>
-
-<file path=customXml/itemProps4.xml><?xml version="1.0" encoding="utf-8"?>
+<file path=customXml/itemProps2.xml><?xml version="1.0" encoding="utf-8"?>
 <ds:datastoreItem xmlns:ds="http://schemas.openxmlformats.org/officeDocument/2006/customXml" ds:itemID="{06EC9377-D874-464C-AD85-AA1AB440D2F6}">
   <ds:schemaRefs>
     <ds:schemaRef ds:uri="http://schemas.microsoft.com/office/2006/metadata/contentType"/>
@@ -19630,4 +20681,21 @@
     <ds:schemaRef ds:uri="http://schemas.microsoft.com/internal/obd"/>
   </ds:schemaRefs>
 </ds:datastoreItem>
+</file>
+
+<file path=customXml/itemProps3.xml><?xml version="1.0" encoding="utf-8"?>
+<ds:datastoreItem xmlns:ds="http://schemas.openxmlformats.org/officeDocument/2006/customXml" ds:itemID="{2E43DF16-623D-48E8-A688-366489EEF530}">
+  <ds:schemaRefs>
+    <ds:schemaRef ds:uri="http://schemas.microsoft.com/office/2006/metadata/properties"/>
+    <ds:schemaRef ds:uri="http://schemas.microsoft.com/office/infopath/2007/PartnerControls"/>
+  </ds:schemaRefs>
+</ds:datastoreItem>
+</file>
+
+<file path=customXml/itemProps4.xml><?xml version="1.0" encoding="utf-8"?>
+<ds:datastoreItem xmlns:ds="http://schemas.openxmlformats.org/officeDocument/2006/customXml" ds:itemID="{9CB3DE6A-1B69-4C47-92AD-1F5823BE1E51}">
+  <ds:schemaRefs>
+    <ds:schemaRef ds:uri="http://schemas.microsoft.com/sharepoint/v3/contenttype/forms"/>
+  </ds:schemaRefs>
+</ds:datastoreItem>
 </file>
</xml_diff>

<commit_message>
UserManual - System Features - Login finished.
</commit_message>
<xml_diff>
--- a/UserManual.docx
+++ b/UserManual.docx
@@ -14,6 +14,15 @@
       </w:pPr>
       <w:bookmarkStart w:id="0" w:name="_Hlk106285633"/>
       <w:bookmarkEnd w:id="0"/>
+      <w:r>
+        <w:rPr>
+          <w:rFonts w:ascii="Montserrat" w:hAnsi="Montserrat" w:cs="Times New Roman"/>
+          <w:sz w:val="32"/>
+          <w:szCs w:val="32"/>
+          <w:lang w:val="en-US"/>
+        </w:rPr>
+        <w:t xml:space="preserve"> </w:t>
+      </w:r>
       <w:r>
         <w:rPr>
           <w:rFonts w:ascii="Montserrat" w:hAnsi="Montserrat" w:cs="Times New Roman"/>
@@ -7108,79 +7117,7 @@
         <w:jc w:val="both"/>
         <w:rPr>
           <w:rFonts w:ascii="Times New Roman" w:hAnsi="Times New Roman" w:cs="Times New Roman"/>
-          <w:lang w:val="en-US"/>
-        </w:rPr>
-      </w:pPr>
-    </w:p>
-    <w:p>
-      <w:pPr>
-        <w:jc w:val="both"/>
-        <w:rPr>
-          <w:rFonts w:ascii="Times New Roman" w:hAnsi="Times New Roman" w:cs="Times New Roman"/>
-          <w:lang w:val="en-US"/>
-        </w:rPr>
-      </w:pPr>
-    </w:p>
-    <w:p>
-      <w:pPr>
-        <w:jc w:val="both"/>
-        <w:rPr>
-          <w:rFonts w:ascii="Times New Roman" w:hAnsi="Times New Roman" w:cs="Times New Roman"/>
-          <w:lang w:val="en-US"/>
-        </w:rPr>
-      </w:pPr>
-    </w:p>
-    <w:p>
-      <w:pPr>
-        <w:jc w:val="both"/>
-        <w:rPr>
-          <w:rFonts w:ascii="Times New Roman" w:hAnsi="Times New Roman" w:cs="Times New Roman"/>
-          <w:lang w:val="en-US"/>
-        </w:rPr>
-      </w:pPr>
-    </w:p>
-    <w:p>
-      <w:pPr>
-        <w:jc w:val="both"/>
-        <w:rPr>
-          <w:rFonts w:ascii="Times New Roman" w:hAnsi="Times New Roman" w:cs="Times New Roman"/>
-          <w:lang w:val="en-US"/>
-        </w:rPr>
-      </w:pPr>
-    </w:p>
-    <w:p>
-      <w:pPr>
-        <w:jc w:val="both"/>
-        <w:rPr>
-          <w:rFonts w:ascii="Times New Roman" w:hAnsi="Times New Roman" w:cs="Times New Roman"/>
-          <w:lang w:val="en-US"/>
-        </w:rPr>
-      </w:pPr>
-    </w:p>
-    <w:p>
-      <w:pPr>
-        <w:jc w:val="both"/>
-        <w:rPr>
-          <w:rFonts w:ascii="Times New Roman" w:hAnsi="Times New Roman" w:cs="Times New Roman"/>
-          <w:lang w:val="en-US"/>
-        </w:rPr>
-      </w:pPr>
-    </w:p>
-    <w:p>
-      <w:pPr>
-        <w:jc w:val="both"/>
-        <w:rPr>
-          <w:rFonts w:ascii="Times New Roman" w:hAnsi="Times New Roman" w:cs="Times New Roman"/>
-          <w:lang w:val="en-US"/>
-        </w:rPr>
-      </w:pPr>
-    </w:p>
-    <w:p>
-      <w:pPr>
-        <w:jc w:val="both"/>
-        <w:rPr>
-          <w:rFonts w:ascii="Times New Roman" w:hAnsi="Times New Roman" w:cs="Times New Roman"/>
-          <w:lang w:val="en-US"/>
+          <w:lang w:val="pt-BR"/>
         </w:rPr>
       </w:pPr>
     </w:p>
@@ -7200,57 +7137,626 @@
           <w:ilvl w:val="0"/>
           <w:numId w:val="6"/>
         </w:numPr>
-        <w:jc w:val="both"/>
-        <w:rPr>
-          <w:rFonts w:ascii="Times New Roman" w:hAnsi="Times New Roman" w:cs="Times New Roman"/>
-          <w:lang w:val="en-US"/>
-        </w:rPr>
-      </w:pPr>
-      <w:r>
+        <w:spacing w:line="276" w:lineRule="auto"/>
+        <w:jc w:val="both"/>
         <w:rPr>
           <w:rFonts w:ascii="Times New Roman" w:hAnsi="Times New Roman" w:cs="Times New Roman"/>
           <w:b/>
           <w:bCs/>
+          <w:color w:val="1E5089"/>
+          <w:sz w:val="40"/>
+          <w:szCs w:val="40"/>
+          <w:lang w:val="en-US"/>
+          <w14:reflection w14:blurRad="0" w14:stA="1000" w14:stPos="0" w14:endA="0" w14:endPos="68000" w14:dist="0" w14:dir="0" w14:fadeDir="0" w14:sx="0" w14:sy="0" w14:kx="0" w14:ky="0" w14:algn="b"/>
+        </w:rPr>
+      </w:pPr>
+      <w:r>
+        <w:rPr>
+          <w:rFonts w:ascii="Times New Roman" w:hAnsi="Times New Roman" w:cs="Times New Roman"/>
+          <w:b/>
+          <w:bCs/>
+          <w:color w:val="1E5089"/>
+          <w:sz w:val="40"/>
+          <w:szCs w:val="40"/>
+          <w:lang w:val="en-US"/>
+          <w14:reflection w14:blurRad="0" w14:stA="1000" w14:stPos="0" w14:endA="0" w14:endPos="68000" w14:dist="0" w14:dir="0" w14:fadeDir="0" w14:sx="0" w14:sy="0" w14:kx="0" w14:ky="0" w14:algn="b"/>
+        </w:rPr>
+        <w:lastRenderedPageBreak/>
+        <w:t xml:space="preserve">System Features  </w:t>
+      </w:r>
+    </w:p>
+    <w:p>
+      <w:pPr>
+        <w:pStyle w:val="PargrafodaLista"/>
+        <w:spacing w:line="360" w:lineRule="auto"/>
+        <w:ind w:left="360"/>
+        <w:jc w:val="both"/>
+        <w:rPr>
+          <w:rFonts w:ascii="Times New Roman" w:hAnsi="Times New Roman" w:cs="Times New Roman"/>
+          <w:lang w:val="en-US"/>
+        </w:rPr>
+      </w:pPr>
+      <w:r>
+        <w:rPr>
+          <w:rFonts w:ascii="Times New Roman" w:hAnsi="Times New Roman" w:cs="Times New Roman"/>
+          <w:lang w:val="en-US"/>
+        </w:rPr>
+        <w:t>Non-Graphical Interface Features:</w:t>
+      </w:r>
+    </w:p>
+    <w:p>
+      <w:pPr>
+        <w:pStyle w:val="PargrafodaLista"/>
+        <w:ind w:left="360"/>
+        <w:jc w:val="both"/>
+        <w:rPr>
+          <w:rFonts w:ascii="Times New Roman" w:hAnsi="Times New Roman" w:cs="Times New Roman"/>
+          <w:lang w:val="en-US"/>
+        </w:rPr>
+      </w:pPr>
+    </w:p>
+    <w:p>
+      <w:pPr>
+        <w:spacing w:line="276" w:lineRule="auto"/>
+        <w:jc w:val="both"/>
+        <w:rPr>
+          <w:rFonts w:ascii="Times New Roman" w:hAnsi="Times New Roman" w:cs="Times New Roman"/>
+          <w:color w:val="163D6A"/>
+          <w:sz w:val="32"/>
+          <w:szCs w:val="32"/>
+          <w:lang w:val="en-US"/>
+        </w:rPr>
+      </w:pPr>
+      <w:r>
+        <w:rPr>
+          <w:rFonts w:ascii="Times New Roman" w:hAnsi="Times New Roman" w:cs="Times New Roman"/>
+          <w:color w:val="163D6A"/>
+          <w:sz w:val="32"/>
+          <w:szCs w:val="32"/>
+          <w:lang w:val="en-US"/>
+        </w:rPr>
+        <w:t xml:space="preserve">2.1 </w:t>
+      </w:r>
+      <w:r>
+        <w:rPr>
+          <w:rFonts w:ascii="Times New Roman" w:hAnsi="Times New Roman" w:cs="Times New Roman"/>
+          <w:color w:val="163D6A"/>
+          <w:sz w:val="32"/>
+          <w:szCs w:val="32"/>
+          <w:lang w:val="en-US"/>
+        </w:rPr>
+        <w:t>Login</w:t>
+      </w:r>
+      <w:r>
+        <w:rPr>
+          <w:rFonts w:ascii="Times New Roman" w:hAnsi="Times New Roman" w:cs="Times New Roman"/>
+          <w:color w:val="163D6A"/>
+          <w:sz w:val="32"/>
+          <w:szCs w:val="32"/>
+          <w:lang w:val="en-US"/>
+        </w:rPr>
+        <w:t>:</w:t>
+      </w:r>
+    </w:p>
+    <w:p>
+      <w:pPr>
+        <w:pStyle w:val="PargrafodaLista"/>
+        <w:numPr>
+          <w:ilvl w:val="0"/>
+          <w:numId w:val="7"/>
+        </w:numPr>
+        <w:spacing w:line="360" w:lineRule="auto"/>
+        <w:ind w:left="1066"/>
+        <w:jc w:val="both"/>
+        <w:rPr>
+          <w:rFonts w:ascii="Times New Roman" w:hAnsi="Times New Roman" w:cs="Times New Roman"/>
+          <w:lang w:val="en-US"/>
+        </w:rPr>
+      </w:pPr>
+      <w:r>
+        <w:rPr>
+          <w:rFonts w:ascii="Times New Roman" w:hAnsi="Times New Roman" w:cs="Times New Roman"/>
+          <w:lang w:val="en-US"/>
+        </w:rPr>
+        <w:t xml:space="preserve">In the main menu, select option </w:t>
+      </w:r>
+      <w:r>
+        <w:rPr>
+          <w:rFonts w:ascii="Times New Roman" w:hAnsi="Times New Roman" w:cs="Times New Roman"/>
+          <w:lang w:val="en-US"/>
+        </w:rPr>
+        <w:t>‘1’</w:t>
+      </w:r>
+      <w:r>
+        <w:rPr>
+          <w:rFonts w:ascii="Times New Roman" w:hAnsi="Times New Roman" w:cs="Times New Roman"/>
+          <w:lang w:val="en-US"/>
+        </w:rPr>
+        <w:t xml:space="preserve"> </w:t>
+      </w:r>
+      <w:r>
+        <w:rPr>
+          <w:rFonts w:ascii="Times New Roman" w:hAnsi="Times New Roman" w:cs="Times New Roman"/>
+          <w:lang w:val="en-US"/>
+        </w:rPr>
+        <w:t>that says “Login”</w:t>
+      </w:r>
+      <w:r>
+        <w:rPr>
+          <w:rFonts w:ascii="Times New Roman" w:hAnsi="Times New Roman" w:cs="Times New Roman"/>
+          <w:lang w:val="en-US"/>
+        </w:rPr>
+        <w:t>.</w:t>
+      </w:r>
+    </w:p>
+    <w:p>
+      <w:pPr>
+        <w:pStyle w:val="PargrafodaLista"/>
+        <w:numPr>
+          <w:ilvl w:val="0"/>
+          <w:numId w:val="7"/>
+        </w:numPr>
+        <w:spacing w:line="360" w:lineRule="auto"/>
+        <w:ind w:left="1066"/>
+        <w:jc w:val="both"/>
+        <w:rPr>
+          <w:rFonts w:ascii="Times New Roman" w:hAnsi="Times New Roman" w:cs="Times New Roman"/>
+          <w:lang w:val="en-US"/>
+        </w:rPr>
+      </w:pPr>
+      <w:r>
+        <w:rPr>
+          <w:rFonts w:ascii="Times New Roman" w:hAnsi="Times New Roman" w:cs="Times New Roman"/>
+          <w:lang w:val="en-US"/>
+        </w:rPr>
+        <w:t>Now you’ll have to start by typing</w:t>
+      </w:r>
+      <w:r>
+        <w:rPr>
+          <w:rFonts w:ascii="Times New Roman" w:hAnsi="Times New Roman" w:cs="Times New Roman"/>
+          <w:lang w:val="en-US"/>
+        </w:rPr>
+        <w:t xml:space="preserve"> either your email address or your </w:t>
+      </w:r>
+      <w:r>
+        <w:rPr>
+          <w:rFonts w:ascii="Times New Roman" w:hAnsi="Times New Roman" w:cs="Times New Roman"/>
+          <w:lang w:val="en-US"/>
+        </w:rPr>
+        <w:t>user ID</w:t>
+      </w:r>
+      <w:r>
+        <w:rPr>
+          <w:rFonts w:ascii="Times New Roman" w:hAnsi="Times New Roman" w:cs="Times New Roman"/>
+          <w:lang w:val="en-US"/>
+        </w:rPr>
+        <w:t>.</w:t>
+      </w:r>
+    </w:p>
+    <w:p>
+      <w:pPr>
+        <w:pStyle w:val="PargrafodaLista"/>
+        <w:numPr>
+          <w:ilvl w:val="0"/>
+          <w:numId w:val="7"/>
+        </w:numPr>
+        <w:spacing w:line="360" w:lineRule="auto"/>
+        <w:ind w:left="1066"/>
+        <w:jc w:val="both"/>
+        <w:rPr>
+          <w:rFonts w:ascii="Times New Roman" w:hAnsi="Times New Roman" w:cs="Times New Roman"/>
+          <w:lang w:val="en-US"/>
+        </w:rPr>
+      </w:pPr>
+      <w:r>
+        <w:rPr>
+          <w:rFonts w:ascii="Times New Roman" w:hAnsi="Times New Roman" w:cs="Times New Roman"/>
+          <w:lang w:val="en-US"/>
+        </w:rPr>
+        <w:t>After the email address, you’ll have to type your password.</w:t>
+      </w:r>
+    </w:p>
+    <w:p>
+      <w:pPr>
+        <w:pStyle w:val="PargrafodaLista"/>
+        <w:spacing w:line="360" w:lineRule="auto"/>
+        <w:jc w:val="both"/>
+        <w:rPr>
+          <w:rFonts w:ascii="Times New Roman" w:hAnsi="Times New Roman" w:cs="Times New Roman"/>
+          <w:lang w:val="en-US"/>
+        </w:rPr>
+      </w:pPr>
+    </w:p>
+    <w:p>
+      <w:pPr>
+        <w:pStyle w:val="PargrafodaLista"/>
+        <w:spacing w:line="360" w:lineRule="auto"/>
+        <w:ind w:left="600"/>
+        <w:jc w:val="both"/>
+        <w:rPr>
+          <w:rFonts w:ascii="Times New Roman" w:hAnsi="Times New Roman" w:cs="Times New Roman"/>
+          <w:color w:val="C45911" w:themeColor="accent2" w:themeShade="BF"/>
           <w:sz w:val="28"/>
           <w:szCs w:val="28"/>
-        </w:rPr>
-        <w:t xml:space="preserve">System Features </w:t>
-      </w:r>
-      <w:r>
-        <w:rPr>
-          <w:rFonts w:ascii="Times New Roman" w:hAnsi="Times New Roman" w:cs="Times New Roman"/>
+          <w:lang w:val="en-US"/>
+        </w:rPr>
+      </w:pPr>
+      <w:r>
+        <w:rPr>
+          <w:rFonts w:ascii="Times New Roman" w:hAnsi="Times New Roman" w:cs="Times New Roman"/>
+          <w:color w:val="C45911" w:themeColor="accent2" w:themeShade="BF"/>
+          <w:sz w:val="28"/>
+          <w:szCs w:val="28"/>
           <w:lang w:val="en-US"/>
         </w:rPr>
         <w:t xml:space="preserve"> </w:t>
       </w:r>
+      <w:r>
+        <w:rPr>
+          <w:rFonts w:ascii="Times New Roman" w:hAnsi="Times New Roman" w:cs="Times New Roman"/>
+          <w:color w:val="C45911" w:themeColor="accent2" w:themeShade="BF"/>
+          <w:sz w:val="28"/>
+          <w:szCs w:val="28"/>
+          <w:lang w:val="en-US"/>
+        </w:rPr>
+        <w:t xml:space="preserve">2.1.1 </w:t>
+      </w:r>
+      <w:r>
+        <w:rPr>
+          <w:rFonts w:ascii="Times New Roman" w:hAnsi="Times New Roman" w:cs="Times New Roman"/>
+          <w:color w:val="C45911" w:themeColor="accent2" w:themeShade="BF"/>
+          <w:sz w:val="28"/>
+          <w:szCs w:val="28"/>
+          <w:lang w:val="en-US"/>
+        </w:rPr>
+        <w:t>Login Successful</w:t>
+      </w:r>
+      <w:r>
+        <w:rPr>
+          <w:rFonts w:ascii="Times New Roman" w:hAnsi="Times New Roman" w:cs="Times New Roman"/>
+          <w:color w:val="C45911" w:themeColor="accent2" w:themeShade="BF"/>
+          <w:sz w:val="28"/>
+          <w:szCs w:val="28"/>
+          <w:lang w:val="en-US"/>
+        </w:rPr>
+        <w:t>:</w:t>
+      </w:r>
     </w:p>
     <w:p>
       <w:pPr>
         <w:pStyle w:val="PargrafodaLista"/>
-        <w:ind w:left="360"/>
-        <w:jc w:val="both"/>
-        <w:rPr>
-          <w:rFonts w:ascii="Times New Roman" w:hAnsi="Times New Roman" w:cs="Times New Roman"/>
-          <w:lang w:val="en-US"/>
-        </w:rPr>
-      </w:pPr>
+        <w:spacing w:line="360" w:lineRule="auto"/>
+        <w:ind w:left="1224"/>
+        <w:jc w:val="both"/>
+        <w:rPr>
+          <w:rFonts w:ascii="Times New Roman" w:hAnsi="Times New Roman" w:cs="Times New Roman"/>
+          <w:lang w:val="en-US"/>
+        </w:rPr>
+      </w:pPr>
+      <w:r>
+        <w:rPr>
+          <w:rFonts w:ascii="Times New Roman" w:hAnsi="Times New Roman" w:cs="Times New Roman"/>
+          <w:lang w:val="en-US"/>
+        </w:rPr>
+        <w:t>A menu for the User’s role is shown.</w:t>
+      </w:r>
     </w:p>
     <w:p>
       <w:pPr>
         <w:pStyle w:val="PargrafodaLista"/>
-        <w:ind w:left="360"/>
-        <w:jc w:val="both"/>
-        <w:rPr>
-          <w:rFonts w:ascii="Times New Roman" w:hAnsi="Times New Roman" w:cs="Times New Roman"/>
-          <w:lang w:val="en-US"/>
-        </w:rPr>
-      </w:pPr>
-      <w:r>
-        <w:rPr>
-          <w:rFonts w:ascii="Times New Roman" w:hAnsi="Times New Roman" w:cs="Times New Roman"/>
-          <w:lang w:val="en-US"/>
-        </w:rPr>
-        <w:t>Non-Graphical Interface Features:</w:t>
+        <w:spacing w:line="360" w:lineRule="auto"/>
+        <w:ind w:left="600"/>
+        <w:jc w:val="both"/>
+        <w:rPr>
+          <w:rFonts w:ascii="Times New Roman" w:hAnsi="Times New Roman" w:cs="Times New Roman"/>
+          <w:color w:val="C45911" w:themeColor="accent2" w:themeShade="BF"/>
+          <w:sz w:val="28"/>
+          <w:szCs w:val="28"/>
+          <w:lang w:val="en-US"/>
+        </w:rPr>
+      </w:pPr>
+      <w:r>
+        <w:rPr>
+          <w:rFonts w:ascii="Times New Roman" w:hAnsi="Times New Roman" w:cs="Times New Roman"/>
+          <w:color w:val="C45911" w:themeColor="accent2" w:themeShade="BF"/>
+          <w:sz w:val="28"/>
+          <w:szCs w:val="28"/>
+          <w:lang w:val="en-US"/>
+        </w:rPr>
+        <w:t>2.1.2</w:t>
+      </w:r>
+      <w:r>
+        <w:rPr>
+          <w:rFonts w:ascii="Times New Roman" w:hAnsi="Times New Roman" w:cs="Times New Roman"/>
+          <w:color w:val="C45911" w:themeColor="accent2" w:themeShade="BF"/>
+          <w:sz w:val="28"/>
+          <w:szCs w:val="28"/>
+          <w:lang w:val="en-US"/>
+        </w:rPr>
+        <w:t xml:space="preserve"> Invalid Email Address:</w:t>
+      </w:r>
+    </w:p>
+    <w:p>
+      <w:pPr>
+        <w:pStyle w:val="PargrafodaLista"/>
+        <w:spacing w:line="360" w:lineRule="auto"/>
+        <w:ind w:left="1224"/>
+        <w:jc w:val="both"/>
+        <w:rPr>
+          <w:rFonts w:ascii="Times New Roman" w:hAnsi="Times New Roman" w:cs="Times New Roman"/>
+          <w:lang w:val="en-US"/>
+        </w:rPr>
+      </w:pPr>
+      <w:r>
+        <w:rPr>
+          <w:rFonts w:ascii="Times New Roman" w:hAnsi="Times New Roman" w:cs="Times New Roman"/>
+          <w:lang w:val="en-US"/>
+        </w:rPr>
+        <w:t>If the user enters an invalid email address</w:t>
+      </w:r>
+      <w:r>
+        <w:rPr>
+          <w:rFonts w:ascii="Times New Roman" w:hAnsi="Times New Roman" w:cs="Times New Roman"/>
+          <w:lang w:val="en-US"/>
+        </w:rPr>
+        <w:t xml:space="preserve"> or user ID</w:t>
+      </w:r>
+      <w:r>
+        <w:rPr>
+          <w:rFonts w:ascii="Times New Roman" w:hAnsi="Times New Roman" w:cs="Times New Roman"/>
+          <w:lang w:val="en-US"/>
+        </w:rPr>
+        <w:t>, th</w:t>
+      </w:r>
+      <w:r>
+        <w:rPr>
+          <w:rFonts w:ascii="Times New Roman" w:hAnsi="Times New Roman" w:cs="Times New Roman"/>
+          <w:lang w:val="en-US"/>
+        </w:rPr>
+        <w:t xml:space="preserve">e following message will show: </w:t>
+      </w:r>
+      <w:r>
+        <w:rPr>
+          <w:rFonts w:ascii="Times New Roman" w:hAnsi="Times New Roman" w:cs="Times New Roman"/>
+          <w:lang w:val="en-US"/>
+        </w:rPr>
+        <w:t>“Invalid U</w:t>
+      </w:r>
+      <w:r>
+        <w:rPr>
+          <w:rFonts w:ascii="Times New Roman" w:hAnsi="Times New Roman" w:cs="Times New Roman"/>
+          <w:lang w:val="en-US"/>
+        </w:rPr>
+        <w:t>ser</w:t>
+      </w:r>
+      <w:r>
+        <w:rPr>
+          <w:rFonts w:ascii="Times New Roman" w:hAnsi="Times New Roman" w:cs="Times New Roman"/>
+          <w:lang w:val="en-US"/>
+        </w:rPr>
+        <w:t xml:space="preserve"> </w:t>
+      </w:r>
+      <w:r>
+        <w:rPr>
+          <w:rFonts w:ascii="Times New Roman" w:hAnsi="Times New Roman" w:cs="Times New Roman"/>
+          <w:lang w:val="en-US"/>
+        </w:rPr>
+        <w:t>I</w:t>
+      </w:r>
+      <w:r>
+        <w:rPr>
+          <w:rFonts w:ascii="Times New Roman" w:hAnsi="Times New Roman" w:cs="Times New Roman"/>
+          <w:lang w:val="en-US"/>
+        </w:rPr>
+        <w:t>D</w:t>
+      </w:r>
+      <w:r>
+        <w:rPr>
+          <w:rFonts w:ascii="Times New Roman" w:hAnsi="Times New Roman" w:cs="Times New Roman"/>
+          <w:lang w:val="en-US"/>
+        </w:rPr>
+        <w:t xml:space="preserve"> and/or Password. You have 2 more attempt(s).”</w:t>
+      </w:r>
+    </w:p>
+    <w:p>
+      <w:pPr>
+        <w:pStyle w:val="PargrafodaLista"/>
+        <w:spacing w:line="360" w:lineRule="auto"/>
+        <w:ind w:left="600"/>
+        <w:jc w:val="both"/>
+        <w:rPr>
+          <w:rFonts w:ascii="Times New Roman" w:hAnsi="Times New Roman" w:cs="Times New Roman"/>
+          <w:color w:val="C45911" w:themeColor="accent2" w:themeShade="BF"/>
+          <w:sz w:val="28"/>
+          <w:szCs w:val="28"/>
+          <w:lang w:val="en-US"/>
+        </w:rPr>
+      </w:pPr>
+      <w:r>
+        <w:rPr>
+          <w:rFonts w:ascii="Times New Roman" w:hAnsi="Times New Roman" w:cs="Times New Roman"/>
+          <w:color w:val="C45911" w:themeColor="accent2" w:themeShade="BF"/>
+          <w:sz w:val="28"/>
+          <w:szCs w:val="28"/>
+          <w:lang w:val="en-US"/>
+        </w:rPr>
+        <w:t>2.1.3</w:t>
+      </w:r>
+      <w:r>
+        <w:rPr>
+          <w:rFonts w:ascii="Times New Roman" w:hAnsi="Times New Roman" w:cs="Times New Roman"/>
+          <w:color w:val="C45911" w:themeColor="accent2" w:themeShade="BF"/>
+          <w:sz w:val="28"/>
+          <w:szCs w:val="28"/>
+          <w:lang w:val="en-US"/>
+        </w:rPr>
+        <w:t xml:space="preserve"> Invalid Password:</w:t>
+      </w:r>
+    </w:p>
+    <w:p>
+      <w:pPr>
+        <w:pStyle w:val="PargrafodaLista"/>
+        <w:spacing w:line="360" w:lineRule="auto"/>
+        <w:ind w:left="1224"/>
+        <w:jc w:val="both"/>
+        <w:rPr>
+          <w:rFonts w:ascii="Times New Roman" w:hAnsi="Times New Roman" w:cs="Times New Roman"/>
+          <w:lang w:val="en-US"/>
+        </w:rPr>
+      </w:pPr>
+      <w:r>
+        <w:rPr>
+          <w:rFonts w:ascii="Times New Roman" w:hAnsi="Times New Roman" w:cs="Times New Roman"/>
+          <w:lang w:val="en-US"/>
+        </w:rPr>
+        <w:t>If the user enters an invalid password, the following message will show: “Invalid User</w:t>
+      </w:r>
+      <w:r>
+        <w:rPr>
+          <w:rFonts w:ascii="Times New Roman" w:hAnsi="Times New Roman" w:cs="Times New Roman"/>
+          <w:lang w:val="en-US"/>
+        </w:rPr>
+        <w:t xml:space="preserve"> ID</w:t>
+      </w:r>
+      <w:r>
+        <w:rPr>
+          <w:rFonts w:ascii="Times New Roman" w:hAnsi="Times New Roman" w:cs="Times New Roman"/>
+          <w:lang w:val="en-US"/>
+        </w:rPr>
+        <w:t xml:space="preserve"> and/or Password. You have 2 more attempt(s).”</w:t>
+      </w:r>
+    </w:p>
+    <w:p>
+      <w:pPr>
+        <w:pStyle w:val="PargrafodaLista"/>
+        <w:spacing w:line="360" w:lineRule="auto"/>
+        <w:ind w:left="600"/>
+        <w:jc w:val="both"/>
+        <w:rPr>
+          <w:rFonts w:ascii="Times New Roman" w:hAnsi="Times New Roman" w:cs="Times New Roman"/>
+          <w:color w:val="C45911" w:themeColor="accent2" w:themeShade="BF"/>
+          <w:sz w:val="28"/>
+          <w:szCs w:val="28"/>
+          <w:lang w:val="en-US"/>
+        </w:rPr>
+      </w:pPr>
+      <w:r>
+        <w:rPr>
+          <w:rFonts w:ascii="Times New Roman" w:hAnsi="Times New Roman" w:cs="Times New Roman"/>
+          <w:color w:val="C45911" w:themeColor="accent2" w:themeShade="BF"/>
+          <w:sz w:val="28"/>
+          <w:szCs w:val="28"/>
+          <w:lang w:val="en-US"/>
+        </w:rPr>
+        <w:t>2.1.4</w:t>
+      </w:r>
+      <w:r>
+        <w:rPr>
+          <w:rFonts w:ascii="Times New Roman" w:hAnsi="Times New Roman" w:cs="Times New Roman"/>
+          <w:color w:val="C45911" w:themeColor="accent2" w:themeShade="BF"/>
+          <w:sz w:val="28"/>
+          <w:szCs w:val="28"/>
+          <w:lang w:val="en-US"/>
+        </w:rPr>
+        <w:t xml:space="preserve"> Login Tries</w:t>
+      </w:r>
+      <w:r>
+        <w:rPr>
+          <w:rFonts w:ascii="Times New Roman" w:hAnsi="Times New Roman" w:cs="Times New Roman"/>
+          <w:color w:val="C45911" w:themeColor="accent2" w:themeShade="BF"/>
+          <w:sz w:val="28"/>
+          <w:szCs w:val="28"/>
+          <w:lang w:val="en-US"/>
+        </w:rPr>
+        <w:t xml:space="preserve"> Limit</w:t>
+      </w:r>
+      <w:r>
+        <w:rPr>
+          <w:rFonts w:ascii="Times New Roman" w:hAnsi="Times New Roman" w:cs="Times New Roman"/>
+          <w:color w:val="C45911" w:themeColor="accent2" w:themeShade="BF"/>
+          <w:sz w:val="28"/>
+          <w:szCs w:val="28"/>
+          <w:lang w:val="en-US"/>
+        </w:rPr>
+        <w:t xml:space="preserve"> Reached</w:t>
+      </w:r>
+      <w:r>
+        <w:rPr>
+          <w:rFonts w:ascii="Times New Roman" w:hAnsi="Times New Roman" w:cs="Times New Roman"/>
+          <w:color w:val="C45911" w:themeColor="accent2" w:themeShade="BF"/>
+          <w:sz w:val="28"/>
+          <w:szCs w:val="28"/>
+          <w:lang w:val="en-US"/>
+        </w:rPr>
+        <w:t>:</w:t>
+      </w:r>
+    </w:p>
+    <w:p>
+      <w:pPr>
+        <w:pStyle w:val="PargrafodaLista"/>
+        <w:spacing w:line="360" w:lineRule="auto"/>
+        <w:ind w:left="1224"/>
+        <w:jc w:val="both"/>
+        <w:rPr>
+          <w:rFonts w:ascii="Times New Roman" w:hAnsi="Times New Roman" w:cs="Times New Roman"/>
+          <w:lang w:val="en-US"/>
+        </w:rPr>
+      </w:pPr>
+      <w:r>
+        <w:rPr>
+          <w:rFonts w:ascii="Times New Roman" w:hAnsi="Times New Roman" w:cs="Times New Roman"/>
+          <w:lang w:val="en-US"/>
+        </w:rPr>
+        <w:t xml:space="preserve">If the user fails the login </w:t>
+      </w:r>
+      <w:r>
+        <w:rPr>
+          <w:rFonts w:ascii="Times New Roman" w:hAnsi="Times New Roman" w:cs="Times New Roman"/>
+          <w:lang w:val="en-US"/>
+        </w:rPr>
+        <w:t>3 times, the system will show the same message (with 0 attempt(</w:t>
+      </w:r>
+      <w:r>
+        <w:rPr>
+          <w:rFonts w:ascii="Times New Roman" w:hAnsi="Times New Roman" w:cs="Times New Roman"/>
+          <w:lang w:val="en-US"/>
+        </w:rPr>
+        <w:t xml:space="preserve">s) left) </w:t>
+      </w:r>
+      <w:r>
+        <w:rPr>
+          <w:rFonts w:ascii="Times New Roman" w:hAnsi="Times New Roman" w:cs="Times New Roman"/>
+          <w:lang w:val="en-US"/>
+        </w:rPr>
+        <w:t>and will redirect you back to the main menu.</w:t>
+      </w:r>
+    </w:p>
+    <w:p>
+      <w:pPr>
+        <w:ind w:left="720"/>
+        <w:jc w:val="both"/>
+        <w:rPr>
+          <w:rFonts w:ascii="Times New Roman" w:hAnsi="Times New Roman" w:cs="Times New Roman"/>
+          <w:lang w:val="en-US"/>
+        </w:rPr>
+      </w:pPr>
+    </w:p>
+    <w:p>
+      <w:pPr>
+        <w:pStyle w:val="PargrafodaLista"/>
+        <w:ind w:left="1224"/>
+        <w:jc w:val="both"/>
+        <w:rPr>
+          <w:rFonts w:ascii="Times New Roman" w:hAnsi="Times New Roman" w:cs="Times New Roman"/>
+          <w:lang w:val="en-US"/>
+        </w:rPr>
+      </w:pPr>
+      <w:r>
+        <w:rPr>
+          <w:rFonts w:ascii="Times New Roman" w:hAnsi="Times New Roman" w:cs="Times New Roman"/>
+          <w:lang w:val="en-US"/>
+        </w:rPr>
+        <w:t>If you are an Administrator:</w:t>
       </w:r>
     </w:p>
     <w:p>
@@ -7260,25 +7766,24 @@
           <w:ilvl w:val="1"/>
           <w:numId w:val="6"/>
         </w:numPr>
-        <w:jc w:val="both"/>
-        <w:rPr>
-          <w:rFonts w:ascii="Times New Roman" w:hAnsi="Times New Roman" w:cs="Times New Roman"/>
-          <w:highlight w:val="yellow"/>
-          <w:lang w:val="en-US"/>
-        </w:rPr>
-      </w:pPr>
-      <w:r>
-        <w:rPr>
-          <w:rFonts w:ascii="Times New Roman" w:hAnsi="Times New Roman" w:cs="Times New Roman"/>
-          <w:highlight w:val="yellow"/>
-          <w:lang w:val="en-US"/>
-        </w:rPr>
-        <w:t>Login</w:t>
-      </w:r>
-      <w:r>
-        <w:rPr>
-          <w:rFonts w:ascii="Times New Roman" w:hAnsi="Times New Roman" w:cs="Times New Roman"/>
-          <w:highlight w:val="yellow"/>
+        <w:spacing w:line="360" w:lineRule="auto"/>
+        <w:ind w:left="360"/>
+        <w:jc w:val="both"/>
+        <w:rPr>
+          <w:rFonts w:ascii="Times New Roman" w:hAnsi="Times New Roman" w:cs="Times New Roman"/>
+          <w:lang w:val="en-US"/>
+        </w:rPr>
+      </w:pPr>
+      <w:r>
+        <w:rPr>
+          <w:rFonts w:ascii="Times New Roman" w:hAnsi="Times New Roman" w:cs="Times New Roman"/>
+          <w:lang w:val="en-US"/>
+        </w:rPr>
+        <w:t>Register a Mass Vaccination Center</w:t>
+      </w:r>
+      <w:r>
+        <w:rPr>
+          <w:rFonts w:ascii="Times New Roman" w:hAnsi="Times New Roman" w:cs="Times New Roman"/>
           <w:lang w:val="en-US"/>
         </w:rPr>
         <w:t>:</w:t>
@@ -7287,505 +7792,7 @@
     <w:p>
       <w:pPr>
         <w:pStyle w:val="PargrafodaLista"/>
-        <w:numPr>
-          <w:ilvl w:val="0"/>
-          <w:numId w:val="7"/>
-        </w:numPr>
-        <w:jc w:val="both"/>
-        <w:rPr>
-          <w:rFonts w:ascii="Times New Roman" w:hAnsi="Times New Roman" w:cs="Times New Roman"/>
-          <w:lang w:val="en-US"/>
-        </w:rPr>
-      </w:pPr>
-      <w:r>
-        <w:rPr>
-          <w:rFonts w:ascii="Times New Roman" w:hAnsi="Times New Roman" w:cs="Times New Roman"/>
-          <w:lang w:val="en-US"/>
-        </w:rPr>
-        <w:t>In the main menu, select the option that says “Login”</w:t>
-      </w:r>
-      <w:r>
-        <w:rPr>
-          <w:rFonts w:ascii="Times New Roman" w:hAnsi="Times New Roman" w:cs="Times New Roman"/>
-          <w:lang w:val="en-US"/>
-        </w:rPr>
-        <w:t xml:space="preserve"> by </w:t>
-      </w:r>
-      <w:r>
-        <w:rPr>
-          <w:rFonts w:ascii="Times New Roman" w:hAnsi="Times New Roman" w:cs="Times New Roman"/>
-          <w:lang w:val="en-US"/>
-        </w:rPr>
-        <w:t xml:space="preserve">typing </w:t>
-      </w:r>
-      <w:r>
-        <w:rPr>
-          <w:rFonts w:ascii="Times New Roman" w:hAnsi="Times New Roman" w:cs="Times New Roman"/>
-          <w:lang w:val="en-US"/>
-        </w:rPr>
-        <w:t>its index number</w:t>
-      </w:r>
-      <w:r>
-        <w:rPr>
-          <w:rFonts w:ascii="Times New Roman" w:hAnsi="Times New Roman" w:cs="Times New Roman"/>
-          <w:lang w:val="en-US"/>
-        </w:rPr>
-        <w:t xml:space="preserve"> on the screen</w:t>
-      </w:r>
-      <w:r>
-        <w:rPr>
-          <w:rFonts w:ascii="Times New Roman" w:hAnsi="Times New Roman" w:cs="Times New Roman"/>
-          <w:lang w:val="en-US"/>
-        </w:rPr>
-        <w:t>.</w:t>
-      </w:r>
-    </w:p>
-    <w:p>
-      <w:pPr>
-        <w:pStyle w:val="PargrafodaLista"/>
-        <w:numPr>
-          <w:ilvl w:val="0"/>
-          <w:numId w:val="7"/>
-        </w:numPr>
-        <w:jc w:val="both"/>
-        <w:rPr>
-          <w:rFonts w:ascii="Times New Roman" w:hAnsi="Times New Roman" w:cs="Times New Roman"/>
-          <w:lang w:val="en-US"/>
-        </w:rPr>
-      </w:pPr>
-      <w:r>
-        <w:rPr>
-          <w:rFonts w:ascii="Times New Roman" w:hAnsi="Times New Roman" w:cs="Times New Roman"/>
-          <w:lang w:val="en-US"/>
-        </w:rPr>
-        <w:t>Now you’ll have to start by typing</w:t>
-      </w:r>
-      <w:r>
-        <w:rPr>
-          <w:rFonts w:ascii="Times New Roman" w:hAnsi="Times New Roman" w:cs="Times New Roman"/>
-          <w:lang w:val="en-US"/>
-        </w:rPr>
-        <w:t xml:space="preserve"> either your email address or your </w:t>
-      </w:r>
-      <w:r>
-        <w:rPr>
-          <w:rFonts w:ascii="Times New Roman" w:hAnsi="Times New Roman" w:cs="Times New Roman"/>
-          <w:lang w:val="en-US"/>
-        </w:rPr>
-        <w:t>user ID</w:t>
-      </w:r>
-      <w:r>
-        <w:rPr>
-          <w:rFonts w:ascii="Times New Roman" w:hAnsi="Times New Roman" w:cs="Times New Roman"/>
-          <w:lang w:val="en-US"/>
-        </w:rPr>
-        <w:t>.</w:t>
-      </w:r>
-    </w:p>
-    <w:p>
-      <w:pPr>
-        <w:pStyle w:val="PargrafodaLista"/>
-        <w:numPr>
-          <w:ilvl w:val="0"/>
-          <w:numId w:val="7"/>
-        </w:numPr>
-        <w:jc w:val="both"/>
-        <w:rPr>
-          <w:rFonts w:ascii="Times New Roman" w:hAnsi="Times New Roman" w:cs="Times New Roman"/>
-          <w:lang w:val="en-US"/>
-        </w:rPr>
-      </w:pPr>
-      <w:r>
-        <w:rPr>
-          <w:rFonts w:ascii="Times New Roman" w:hAnsi="Times New Roman" w:cs="Times New Roman"/>
-          <w:lang w:val="en-US"/>
-        </w:rPr>
-        <w:t>After the email address, you’ll have to type your password.</w:t>
-      </w:r>
-    </w:p>
-    <w:p>
-      <w:pPr>
-        <w:pStyle w:val="PargrafodaLista"/>
-        <w:jc w:val="both"/>
-        <w:rPr>
-          <w:rFonts w:ascii="Times New Roman" w:hAnsi="Times New Roman" w:cs="Times New Roman"/>
-          <w:lang w:val="en-US"/>
-        </w:rPr>
-      </w:pPr>
-    </w:p>
-    <w:p>
-      <w:pPr>
-        <w:pStyle w:val="PargrafodaLista"/>
-        <w:numPr>
-          <w:ilvl w:val="2"/>
-          <w:numId w:val="9"/>
-        </w:numPr>
-        <w:jc w:val="both"/>
-        <w:rPr>
-          <w:rFonts w:ascii="Times New Roman" w:hAnsi="Times New Roman" w:cs="Times New Roman"/>
-          <w:highlight w:val="yellow"/>
-          <w:lang w:val="en-US"/>
-        </w:rPr>
-      </w:pPr>
-      <w:r>
-        <w:rPr>
-          <w:rFonts w:ascii="Times New Roman" w:hAnsi="Times New Roman" w:cs="Times New Roman"/>
-          <w:lang w:val="en-US"/>
-        </w:rPr>
-        <w:t xml:space="preserve"> </w:t>
-      </w:r>
-      <w:r>
-        <w:rPr>
-          <w:rFonts w:ascii="Times New Roman" w:hAnsi="Times New Roman" w:cs="Times New Roman"/>
-          <w:highlight w:val="yellow"/>
-          <w:lang w:val="en-US"/>
-        </w:rPr>
-        <w:t>Login Successful</w:t>
-      </w:r>
-      <w:r>
-        <w:rPr>
-          <w:rFonts w:ascii="Times New Roman" w:hAnsi="Times New Roman" w:cs="Times New Roman"/>
-          <w:highlight w:val="yellow"/>
-          <w:lang w:val="en-US"/>
-        </w:rPr>
-        <w:t>:</w:t>
-      </w:r>
-    </w:p>
-    <w:p>
-      <w:pPr>
-        <w:pStyle w:val="PargrafodaLista"/>
-        <w:ind w:left="1224"/>
-        <w:jc w:val="both"/>
-        <w:rPr>
-          <w:rFonts w:ascii="Times New Roman" w:hAnsi="Times New Roman" w:cs="Times New Roman"/>
-          <w:lang w:val="en-US"/>
-        </w:rPr>
-      </w:pPr>
-      <w:r>
-        <w:rPr>
-          <w:rFonts w:ascii="Times New Roman" w:hAnsi="Times New Roman" w:cs="Times New Roman"/>
-          <w:lang w:val="en-US"/>
-        </w:rPr>
-        <w:t>A menu for the User’s role is shown.</w:t>
-      </w:r>
-    </w:p>
-    <w:p>
-      <w:pPr>
-        <w:pStyle w:val="PargrafodaLista"/>
-        <w:numPr>
-          <w:ilvl w:val="2"/>
-          <w:numId w:val="9"/>
-        </w:numPr>
-        <w:jc w:val="both"/>
-        <w:rPr>
-          <w:rFonts w:ascii="Times New Roman" w:hAnsi="Times New Roman" w:cs="Times New Roman"/>
-          <w:highlight w:val="yellow"/>
-          <w:lang w:val="en-US"/>
-        </w:rPr>
-      </w:pPr>
-      <w:r>
-        <w:rPr>
-          <w:rFonts w:ascii="Times New Roman" w:hAnsi="Times New Roman" w:cs="Times New Roman"/>
-          <w:lang w:val="en-US"/>
-        </w:rPr>
-        <w:t xml:space="preserve"> </w:t>
-      </w:r>
-      <w:r>
-        <w:rPr>
-          <w:rFonts w:ascii="Times New Roman" w:hAnsi="Times New Roman" w:cs="Times New Roman"/>
-          <w:highlight w:val="yellow"/>
-          <w:lang w:val="en-US"/>
-        </w:rPr>
-        <w:t>Invalid Email Address:</w:t>
-      </w:r>
-    </w:p>
-    <w:p>
-      <w:pPr>
-        <w:pStyle w:val="PargrafodaLista"/>
-        <w:ind w:left="1224"/>
-        <w:jc w:val="both"/>
-        <w:rPr>
-          <w:rFonts w:ascii="Times New Roman" w:hAnsi="Times New Roman" w:cs="Times New Roman"/>
-          <w:lang w:val="en-US"/>
-        </w:rPr>
-      </w:pPr>
-      <w:r>
-        <w:rPr>
-          <w:rFonts w:ascii="Times New Roman" w:hAnsi="Times New Roman" w:cs="Times New Roman"/>
-          <w:lang w:val="en-US"/>
-        </w:rPr>
-        <w:t>If the user enters an invalid email address</w:t>
-      </w:r>
-      <w:r>
-        <w:rPr>
-          <w:rFonts w:ascii="Times New Roman" w:hAnsi="Times New Roman" w:cs="Times New Roman"/>
-          <w:lang w:val="en-US"/>
-        </w:rPr>
-        <w:t xml:space="preserve"> or user ID</w:t>
-      </w:r>
-      <w:r>
-        <w:rPr>
-          <w:rFonts w:ascii="Times New Roman" w:hAnsi="Times New Roman" w:cs="Times New Roman"/>
-          <w:lang w:val="en-US"/>
-        </w:rPr>
-        <w:t>, th</w:t>
-      </w:r>
-      <w:r>
-        <w:rPr>
-          <w:rFonts w:ascii="Times New Roman" w:hAnsi="Times New Roman" w:cs="Times New Roman"/>
-          <w:lang w:val="en-US"/>
-        </w:rPr>
-        <w:t xml:space="preserve">e following message will show: </w:t>
-      </w:r>
-      <w:r>
-        <w:rPr>
-          <w:rFonts w:ascii="Times New Roman" w:hAnsi="Times New Roman" w:cs="Times New Roman"/>
-          <w:lang w:val="en-US"/>
-        </w:rPr>
-        <w:t xml:space="preserve">“Invalid </w:t>
-      </w:r>
-      <w:proofErr w:type="spellStart"/>
-      <w:r>
-        <w:rPr>
-          <w:rFonts w:ascii="Times New Roman" w:hAnsi="Times New Roman" w:cs="Times New Roman"/>
-          <w:lang w:val="en-US"/>
-        </w:rPr>
-        <w:t>U</w:t>
-      </w:r>
-      <w:r>
-        <w:rPr>
-          <w:rFonts w:ascii="Times New Roman" w:hAnsi="Times New Roman" w:cs="Times New Roman"/>
-          <w:lang w:val="en-US"/>
-        </w:rPr>
-        <w:t>serId</w:t>
-      </w:r>
-      <w:proofErr w:type="spellEnd"/>
-      <w:r>
-        <w:rPr>
-          <w:rFonts w:ascii="Times New Roman" w:hAnsi="Times New Roman" w:cs="Times New Roman"/>
-          <w:lang w:val="en-US"/>
-        </w:rPr>
-        <w:t xml:space="preserve"> and/or Password. You have 2 more attempt(s).”</w:t>
-      </w:r>
-    </w:p>
-    <w:p>
-      <w:pPr>
-        <w:pStyle w:val="PargrafodaLista"/>
-        <w:numPr>
-          <w:ilvl w:val="2"/>
-          <w:numId w:val="9"/>
-        </w:numPr>
-        <w:jc w:val="both"/>
-        <w:rPr>
-          <w:rFonts w:ascii="Times New Roman" w:hAnsi="Times New Roman" w:cs="Times New Roman"/>
-          <w:highlight w:val="yellow"/>
-          <w:lang w:val="en-US"/>
-        </w:rPr>
-      </w:pPr>
-      <w:r>
-        <w:rPr>
-          <w:rFonts w:ascii="Times New Roman" w:hAnsi="Times New Roman" w:cs="Times New Roman"/>
-          <w:lang w:val="en-US"/>
-        </w:rPr>
-        <w:t xml:space="preserve"> </w:t>
-      </w:r>
-      <w:r>
-        <w:rPr>
-          <w:rFonts w:ascii="Times New Roman" w:hAnsi="Times New Roman" w:cs="Times New Roman"/>
-          <w:highlight w:val="yellow"/>
-          <w:lang w:val="en-US"/>
-        </w:rPr>
-        <w:t>Invalid Password:</w:t>
-      </w:r>
-    </w:p>
-    <w:p>
-      <w:pPr>
-        <w:pStyle w:val="PargrafodaLista"/>
-        <w:ind w:left="1224"/>
-        <w:jc w:val="both"/>
-        <w:rPr>
-          <w:rFonts w:ascii="Times New Roman" w:hAnsi="Times New Roman" w:cs="Times New Roman"/>
-          <w:lang w:val="en-US"/>
-        </w:rPr>
-      </w:pPr>
-      <w:r>
-        <w:rPr>
-          <w:rFonts w:ascii="Times New Roman" w:hAnsi="Times New Roman" w:cs="Times New Roman"/>
-          <w:lang w:val="en-US"/>
-        </w:rPr>
-        <w:t xml:space="preserve">If the user enters an invalid </w:t>
-      </w:r>
-      <w:r>
-        <w:rPr>
-          <w:rFonts w:ascii="Times New Roman" w:hAnsi="Times New Roman" w:cs="Times New Roman"/>
-          <w:lang w:val="en-US"/>
-        </w:rPr>
-        <w:t>password</w:t>
-      </w:r>
-      <w:r>
-        <w:rPr>
-          <w:rFonts w:ascii="Times New Roman" w:hAnsi="Times New Roman" w:cs="Times New Roman"/>
-          <w:lang w:val="en-US"/>
-        </w:rPr>
-        <w:t xml:space="preserve">, the following message will show: “Invalid </w:t>
-      </w:r>
-      <w:proofErr w:type="spellStart"/>
-      <w:r>
-        <w:rPr>
-          <w:rFonts w:ascii="Times New Roman" w:hAnsi="Times New Roman" w:cs="Times New Roman"/>
-          <w:lang w:val="en-US"/>
-        </w:rPr>
-        <w:t>UserId</w:t>
-      </w:r>
-      <w:proofErr w:type="spellEnd"/>
-      <w:r>
-        <w:rPr>
-          <w:rFonts w:ascii="Times New Roman" w:hAnsi="Times New Roman" w:cs="Times New Roman"/>
-          <w:lang w:val="en-US"/>
-        </w:rPr>
-        <w:t xml:space="preserve"> and/or Password. You have 2 more attempt(s).”</w:t>
-      </w:r>
-    </w:p>
-    <w:p>
-      <w:pPr>
-        <w:pStyle w:val="PargrafodaLista"/>
-        <w:numPr>
-          <w:ilvl w:val="2"/>
-          <w:numId w:val="9"/>
-        </w:numPr>
-        <w:jc w:val="both"/>
-        <w:rPr>
-          <w:rFonts w:ascii="Times New Roman" w:hAnsi="Times New Roman" w:cs="Times New Roman"/>
-          <w:highlight w:val="yellow"/>
-          <w:lang w:val="en-US"/>
-        </w:rPr>
-      </w:pPr>
-      <w:r>
-        <w:rPr>
-          <w:rFonts w:ascii="Times New Roman" w:hAnsi="Times New Roman" w:cs="Times New Roman"/>
-          <w:lang w:val="en-US"/>
-        </w:rPr>
-        <w:t xml:space="preserve"> </w:t>
-      </w:r>
-      <w:r>
-        <w:rPr>
-          <w:rFonts w:ascii="Times New Roman" w:hAnsi="Times New Roman" w:cs="Times New Roman"/>
-          <w:highlight w:val="yellow"/>
-          <w:lang w:val="en-US"/>
-        </w:rPr>
-        <w:t>Login Tries</w:t>
-      </w:r>
-      <w:r>
-        <w:rPr>
-          <w:rFonts w:ascii="Times New Roman" w:hAnsi="Times New Roman" w:cs="Times New Roman"/>
-          <w:highlight w:val="yellow"/>
-          <w:lang w:val="en-US"/>
-        </w:rPr>
-        <w:t xml:space="preserve"> Limit:</w:t>
-      </w:r>
-    </w:p>
-    <w:p>
-      <w:pPr>
-        <w:pStyle w:val="PargrafodaLista"/>
-        <w:ind w:left="1224"/>
-        <w:jc w:val="both"/>
-        <w:rPr>
-          <w:rFonts w:ascii="Times New Roman" w:hAnsi="Times New Roman" w:cs="Times New Roman"/>
-          <w:lang w:val="en-US"/>
-        </w:rPr>
-      </w:pPr>
-      <w:r>
-        <w:rPr>
-          <w:rFonts w:ascii="Times New Roman" w:hAnsi="Times New Roman" w:cs="Times New Roman"/>
-          <w:lang w:val="en-US"/>
-        </w:rPr>
-        <w:t xml:space="preserve">If the user fails the login </w:t>
-      </w:r>
-      <w:r>
-        <w:rPr>
-          <w:rFonts w:ascii="Times New Roman" w:hAnsi="Times New Roman" w:cs="Times New Roman"/>
-          <w:lang w:val="en-US"/>
-        </w:rPr>
-        <w:t>3 times, the system will show the same message (with 0 attempt(</w:t>
-      </w:r>
-      <w:r>
-        <w:rPr>
-          <w:rFonts w:ascii="Times New Roman" w:hAnsi="Times New Roman" w:cs="Times New Roman"/>
-          <w:lang w:val="en-US"/>
-        </w:rPr>
-        <w:t xml:space="preserve">s) left) </w:t>
-      </w:r>
-      <w:r>
-        <w:rPr>
-          <w:rFonts w:ascii="Times New Roman" w:hAnsi="Times New Roman" w:cs="Times New Roman"/>
-          <w:lang w:val="en-US"/>
-        </w:rPr>
-        <w:t>and will redirect you back to the main menu.</w:t>
-      </w:r>
-    </w:p>
-    <w:p>
-      <w:pPr>
-        <w:ind w:left="720"/>
-        <w:jc w:val="both"/>
-        <w:rPr>
-          <w:rFonts w:ascii="Times New Roman" w:hAnsi="Times New Roman" w:cs="Times New Roman"/>
-          <w:lang w:val="en-US"/>
-        </w:rPr>
-      </w:pPr>
-    </w:p>
-    <w:p>
-      <w:pPr>
-        <w:pStyle w:val="PargrafodaLista"/>
-        <w:ind w:left="1224"/>
-        <w:jc w:val="both"/>
-        <w:rPr>
-          <w:rFonts w:ascii="Times New Roman" w:hAnsi="Times New Roman" w:cs="Times New Roman"/>
-          <w:lang w:val="en-US"/>
-        </w:rPr>
-      </w:pPr>
-      <w:r>
-        <w:rPr>
-          <w:rFonts w:ascii="Times New Roman" w:hAnsi="Times New Roman" w:cs="Times New Roman"/>
-          <w:lang w:val="en-US"/>
-        </w:rPr>
-        <w:t>If you are an Administrator:</w:t>
-      </w:r>
-    </w:p>
-    <w:p>
-      <w:pPr>
-        <w:pStyle w:val="PargrafodaLista"/>
-        <w:numPr>
-          <w:ilvl w:val="1"/>
-          <w:numId w:val="6"/>
-        </w:numPr>
-        <w:ind w:left="360"/>
-        <w:jc w:val="both"/>
-        <w:rPr>
-          <w:rFonts w:ascii="Times New Roman" w:hAnsi="Times New Roman" w:cs="Times New Roman"/>
-          <w:highlight w:val="yellow"/>
-          <w:lang w:val="en-US"/>
-        </w:rPr>
-      </w:pPr>
-      <w:r>
-        <w:rPr>
-          <w:rFonts w:ascii="Times New Roman" w:hAnsi="Times New Roman" w:cs="Times New Roman"/>
-          <w:highlight w:val="yellow"/>
-          <w:lang w:val="en-US"/>
-        </w:rPr>
-        <w:t>Register a Mass Vaccination Center</w:t>
-      </w:r>
-      <w:r>
-        <w:rPr>
-          <w:rFonts w:ascii="Times New Roman" w:hAnsi="Times New Roman" w:cs="Times New Roman"/>
-          <w:highlight w:val="yellow"/>
-          <w:lang w:val="en-US"/>
-        </w:rPr>
-        <w:t>:</w:t>
-      </w:r>
-    </w:p>
-    <w:p>
-      <w:pPr>
-        <w:pStyle w:val="PargrafodaLista"/>
+        <w:spacing w:line="360" w:lineRule="auto"/>
         <w:ind w:left="360"/>
         <w:jc w:val="both"/>
         <w:rPr>
@@ -7807,6 +7814,7 @@
     <w:p>
       <w:pPr>
         <w:pStyle w:val="PargrafodaLista"/>
+        <w:spacing w:line="360" w:lineRule="auto"/>
         <w:ind w:left="360"/>
         <w:jc w:val="both"/>
         <w:rPr>
@@ -14609,9 +14617,9 @@
         <w:pStyle w:val="PargrafodaLista"/>
         <w:numPr>
           <w:ilvl w:val="1"/>
-          <w:numId w:val="24"/>
+          <w:numId w:val="37"/>
         </w:numPr>
-        <w:spacing w:line="276" w:lineRule="auto"/>
+        <w:spacing w:line="360" w:lineRule="auto"/>
         <w:jc w:val="both"/>
         <w:rPr>
           <w:rFonts w:ascii="Times New Roman" w:hAnsi="Times New Roman" w:cs="Times New Roman"/>
@@ -15379,7 +15387,7 @@
         <w:pStyle w:val="PargrafodaLista"/>
         <w:numPr>
           <w:ilvl w:val="1"/>
-          <w:numId w:val="24"/>
+          <w:numId w:val="37"/>
         </w:numPr>
         <w:spacing w:line="276" w:lineRule="auto"/>
         <w:jc w:val="both"/>
@@ -15928,7 +15936,7 @@
         <w:pStyle w:val="PargrafodaLista"/>
         <w:numPr>
           <w:ilvl w:val="1"/>
-          <w:numId w:val="24"/>
+          <w:numId w:val="37"/>
         </w:numPr>
         <w:spacing w:line="276" w:lineRule="auto"/>
         <w:jc w:val="both"/>
@@ -16855,7 +16863,7 @@
         <w:pStyle w:val="PargrafodaLista"/>
         <w:numPr>
           <w:ilvl w:val="1"/>
-          <w:numId w:val="24"/>
+          <w:numId w:val="37"/>
         </w:numPr>
         <w:spacing w:line="276" w:lineRule="auto"/>
         <w:jc w:val="both"/>
@@ -17375,7 +17383,7 @@
         <w:pStyle w:val="PargrafodaLista"/>
         <w:numPr>
           <w:ilvl w:val="1"/>
-          <w:numId w:val="24"/>
+          <w:numId w:val="37"/>
         </w:numPr>
         <w:spacing w:line="276" w:lineRule="auto"/>
         <w:jc w:val="both"/>
@@ -27096,6 +27104,119 @@
       </w:pPr>
     </w:lvl>
   </w:abstractNum>
+  <w:abstractNum w:abstractNumId="33" w15:restartNumberingAfterBreak="0">
+    <w:nsid w:val="7FCF0DFB"/>
+    <w:multiLevelType w:val="multilevel"/>
+    <w:tmpl w:val="1A860682"/>
+    <w:lvl w:ilvl="0">
+      <w:start w:val="3"/>
+      <w:numFmt w:val="decimal"/>
+      <w:lvlText w:val="%1"/>
+      <w:lvlJc w:val="left"/>
+      <w:pPr>
+        <w:ind w:left="405" w:hanging="405"/>
+      </w:pPr>
+      <w:rPr>
+        <w:rFonts w:hint="default"/>
+      </w:rPr>
+    </w:lvl>
+    <w:lvl w:ilvl="1">
+      <w:start w:val="2"/>
+      <w:numFmt w:val="decimal"/>
+      <w:lvlText w:val="%1.%2"/>
+      <w:lvlJc w:val="left"/>
+      <w:pPr>
+        <w:ind w:left="720" w:hanging="720"/>
+      </w:pPr>
+      <w:rPr>
+        <w:rFonts w:hint="default"/>
+      </w:rPr>
+    </w:lvl>
+    <w:lvl w:ilvl="2">
+      <w:start w:val="1"/>
+      <w:numFmt w:val="decimal"/>
+      <w:lvlText w:val="%1.%2.%3"/>
+      <w:lvlJc w:val="left"/>
+      <w:pPr>
+        <w:ind w:left="720" w:hanging="720"/>
+      </w:pPr>
+      <w:rPr>
+        <w:rFonts w:hint="default"/>
+      </w:rPr>
+    </w:lvl>
+    <w:lvl w:ilvl="3">
+      <w:start w:val="1"/>
+      <w:numFmt w:val="decimal"/>
+      <w:lvlText w:val="%1.%2.%3.%4"/>
+      <w:lvlJc w:val="left"/>
+      <w:pPr>
+        <w:ind w:left="1080" w:hanging="1080"/>
+      </w:pPr>
+      <w:rPr>
+        <w:rFonts w:hint="default"/>
+      </w:rPr>
+    </w:lvl>
+    <w:lvl w:ilvl="4">
+      <w:start w:val="1"/>
+      <w:numFmt w:val="decimal"/>
+      <w:lvlText w:val="%1.%2.%3.%4.%5"/>
+      <w:lvlJc w:val="left"/>
+      <w:pPr>
+        <w:ind w:left="1440" w:hanging="1440"/>
+      </w:pPr>
+      <w:rPr>
+        <w:rFonts w:hint="default"/>
+      </w:rPr>
+    </w:lvl>
+    <w:lvl w:ilvl="5">
+      <w:start w:val="1"/>
+      <w:numFmt w:val="decimal"/>
+      <w:lvlText w:val="%1.%2.%3.%4.%5.%6"/>
+      <w:lvlJc w:val="left"/>
+      <w:pPr>
+        <w:ind w:left="1440" w:hanging="1440"/>
+      </w:pPr>
+      <w:rPr>
+        <w:rFonts w:hint="default"/>
+      </w:rPr>
+    </w:lvl>
+    <w:lvl w:ilvl="6">
+      <w:start w:val="1"/>
+      <w:numFmt w:val="decimal"/>
+      <w:lvlText w:val="%1.%2.%3.%4.%5.%6.%7"/>
+      <w:lvlJc w:val="left"/>
+      <w:pPr>
+        <w:ind w:left="1800" w:hanging="1800"/>
+      </w:pPr>
+      <w:rPr>
+        <w:rFonts w:hint="default"/>
+      </w:rPr>
+    </w:lvl>
+    <w:lvl w:ilvl="7">
+      <w:start w:val="1"/>
+      <w:numFmt w:val="decimal"/>
+      <w:lvlText w:val="%1.%2.%3.%4.%5.%6.%7.%8"/>
+      <w:lvlJc w:val="left"/>
+      <w:pPr>
+        <w:ind w:left="2160" w:hanging="2160"/>
+      </w:pPr>
+      <w:rPr>
+        <w:rFonts w:hint="default"/>
+      </w:rPr>
+    </w:lvl>
+    <w:lvl w:ilvl="8">
+      <w:start w:val="1"/>
+      <w:numFmt w:val="decimal"/>
+      <w:lvlText w:val="%1.%2.%3.%4.%5.%6.%7.%8.%9"/>
+      <w:lvlJc w:val="left"/>
+      <w:pPr>
+        <w:ind w:left="2160" w:hanging="2160"/>
+      </w:pPr>
+      <w:rPr>
+        <w:rFonts w:hint="default"/>
+      </w:rPr>
+    </w:lvl>
+  </w:abstractNum>
   <w:num w:numId="1" w16cid:durableId="766074681">
     <w:abstractNumId w:val="22"/>
   </w:num>
@@ -27455,6 +27576,9 @@
   </w:num>
   <w:num w:numId="36" w16cid:durableId="837307114">
     <w:abstractNumId w:val="28"/>
+  </w:num>
+  <w:num w:numId="37" w16cid:durableId="7759675">
+    <w:abstractNumId w:val="33"/>
   </w:num>
 </w:numbering>
 </file>
@@ -28338,15 +28462,6 @@
 </file>
 
 <file path=customXml/item1.xml><?xml version="1.0" encoding="utf-8"?>
-<?mso-contentType ?>
-<FormTemplates xmlns="http://schemas.microsoft.com/sharepoint/v3/contenttype/forms">
-  <Display>DocumentLibraryForm</Display>
-  <Edit>DocumentLibraryForm</Edit>
-  <New>DocumentLibraryForm</New>
-</FormTemplates>
-</file>
-
-<file path=customXml/item2.xml><?xml version="1.0" encoding="utf-8"?>
 <ct:contentTypeSchema xmlns:ct="http://schemas.microsoft.com/office/2006/metadata/contentType" xmlns:ma="http://schemas.microsoft.com/office/2006/metadata/properties/metaAttributes" ct:_="" ma:_="" ma:contentTypeName="Document" ma:contentTypeID="0x0101009366B3FC9A169243BCA8C2632C7B687E" ma:contentTypeVersion="7" ma:contentTypeDescription="Create a new document." ma:contentTypeScope="" ma:versionID="115eb54e194a801c3496c1fc552d5bf1">
   <xsd:schema xmlns:xsd="http://www.w3.org/2001/XMLSchema" xmlns:xs="http://www.w3.org/2001/XMLSchema" xmlns:p="http://schemas.microsoft.com/office/2006/metadata/properties" xmlns:ns3="ab7a571d-82dd-4f18-a1fa-8a565efb4e7c" xmlns:ns4="62955f4e-5466-47cc-b89d-b87092d57bc3" targetNamespace="http://schemas.microsoft.com/office/2006/metadata/properties" ma:root="true" ma:fieldsID="08f17afa2cfe2ec7fa1f448f4ec2e5a0" ns3:_="" ns4:_="">
     <xsd:import namespace="ab7a571d-82dd-4f18-a1fa-8a565efb4e7c"/>
@@ -28531,10 +28646,19 @@
 </ct:contentTypeSchema>
 </file>
 
-<file path=customXml/item3.xml><?xml version="1.0" encoding="utf-8"?>
+<file path=customXml/item2.xml><?xml version="1.0" encoding="utf-8"?>
 <p:properties xmlns:p="http://schemas.microsoft.com/office/2006/metadata/properties" xmlns:xsi="http://www.w3.org/2001/XMLSchema-instance" xmlns:pc="http://schemas.microsoft.com/office/infopath/2007/PartnerControls">
   <documentManagement/>
 </p:properties>
+</file>
+
+<file path=customXml/item3.xml><?xml version="1.0" encoding="utf-8"?>
+<?mso-contentType ?>
+<FormTemplates xmlns="http://schemas.microsoft.com/sharepoint/v3/contenttype/forms">
+  <Display>DocumentLibraryForm</Display>
+  <Edit>DocumentLibraryForm</Edit>
+  <New>DocumentLibraryForm</New>
+</FormTemplates>
 </file>
 
 <file path=customXml/item4.xml><?xml version="1.0" encoding="utf-8"?>
@@ -28542,14 +28666,6 @@
 </file>
 
 <file path=customXml/itemProps1.xml><?xml version="1.0" encoding="utf-8"?>
-<ds:datastoreItem xmlns:ds="http://schemas.openxmlformats.org/officeDocument/2006/customXml" ds:itemID="{9CB3DE6A-1B69-4C47-92AD-1F5823BE1E51}">
-  <ds:schemaRefs>
-    <ds:schemaRef ds:uri="http://schemas.microsoft.com/sharepoint/v3/contenttype/forms"/>
-  </ds:schemaRefs>
-</ds:datastoreItem>
-</file>
-
-<file path=customXml/itemProps2.xml><?xml version="1.0" encoding="utf-8"?>
 <ds:datastoreItem xmlns:ds="http://schemas.openxmlformats.org/officeDocument/2006/customXml" ds:itemID="{06EC9377-D874-464C-AD85-AA1AB440D2F6}">
   <ds:schemaRefs>
     <ds:schemaRef ds:uri="http://schemas.microsoft.com/office/2006/metadata/contentType"/>
@@ -28568,11 +28684,19 @@
 </ds:datastoreItem>
 </file>
 
-<file path=customXml/itemProps3.xml><?xml version="1.0" encoding="utf-8"?>
+<file path=customXml/itemProps2.xml><?xml version="1.0" encoding="utf-8"?>
 <ds:datastoreItem xmlns:ds="http://schemas.openxmlformats.org/officeDocument/2006/customXml" ds:itemID="{2E43DF16-623D-48E8-A688-366489EEF530}">
   <ds:schemaRefs>
     <ds:schemaRef ds:uri="http://schemas.microsoft.com/office/2006/metadata/properties"/>
     <ds:schemaRef ds:uri="http://schemas.microsoft.com/office/infopath/2007/PartnerControls"/>
+  </ds:schemaRefs>
+</ds:datastoreItem>
+</file>
+
+<file path=customXml/itemProps3.xml><?xml version="1.0" encoding="utf-8"?>
+<ds:datastoreItem xmlns:ds="http://schemas.openxmlformats.org/officeDocument/2006/customXml" ds:itemID="{9CB3DE6A-1B69-4C47-92AD-1F5823BE1E51}">
+  <ds:schemaRefs>
+    <ds:schemaRef ds:uri="http://schemas.microsoft.com/sharepoint/v3/contenttype/forms"/>
   </ds:schemaRefs>
 </ds:datastoreItem>
 </file>

</xml_diff>